<commit_message>
Updated Final Written Report
</commit_message>
<xml_diff>
--- a/FinalWrittenReport/Final Written Report.docx
+++ b/FinalWrittenReport/Final Written Report.docx
@@ -699,7 +699,7 @@
     </w:p>
     <w:p>
       <w:pPr>
-        <w:spacing w:after="0" w:line="240" w:lineRule="auto"/>
+        <w:spacing w:line="240" w:lineRule="auto"/>
         <w:rPr>
           <w:rFonts w:ascii="Arial" w:eastAsia="Times New Roman" w:hAnsi="Arial" w:cs="Arial"/>
           <w:kern w:val="0"/>
@@ -780,7 +780,219 @@
           <w:szCs w:val="22"/>
           <w14:ligatures w14:val="none"/>
         </w:rPr>
-        <w:t xml:space="preserve">. The first date of data was September 1990 but All Grade All Formulations column didn’t start until April 1993. To start with the cleaning, the top 2 rows of the dataset were removed that contained the title of the chart and the source key info. </w:t>
+        <w:t>(meaning why all grades all formulations, should be a total of the rest of the columns)</w:t>
+      </w:r>
+      <w:r>
+        <w:rPr>
+          <w:rFonts w:ascii="Arial" w:eastAsia="Times New Roman" w:hAnsi="Arial" w:cs="Arial"/>
+          <w:kern w:val="0"/>
+          <w:sz w:val="22"/>
+          <w:szCs w:val="22"/>
+          <w14:ligatures w14:val="none"/>
+        </w:rPr>
+        <w:t xml:space="preserve">. The first date of data was September 1990 but </w:t>
+      </w:r>
+      <w:r>
+        <w:rPr>
+          <w:rFonts w:ascii="Arial" w:eastAsia="Times New Roman" w:hAnsi="Arial" w:cs="Arial"/>
+          <w:kern w:val="0"/>
+          <w:sz w:val="22"/>
+          <w:szCs w:val="22"/>
+          <w14:ligatures w14:val="none"/>
+        </w:rPr>
+        <w:t>‘</w:t>
+      </w:r>
+      <w:r>
+        <w:rPr>
+          <w:rFonts w:ascii="Arial" w:eastAsia="Times New Roman" w:hAnsi="Arial" w:cs="Arial"/>
+          <w:kern w:val="0"/>
+          <w:sz w:val="22"/>
+          <w:szCs w:val="22"/>
+          <w14:ligatures w14:val="none"/>
+        </w:rPr>
+        <w:t>All Grade All Formulations</w:t>
+      </w:r>
+      <w:r>
+        <w:rPr>
+          <w:rFonts w:ascii="Arial" w:eastAsia="Times New Roman" w:hAnsi="Arial" w:cs="Arial"/>
+          <w:kern w:val="0"/>
+          <w:sz w:val="22"/>
+          <w:szCs w:val="22"/>
+          <w14:ligatures w14:val="none"/>
+        </w:rPr>
+        <w:t>’</w:t>
+      </w:r>
+      <w:r>
+        <w:rPr>
+          <w:rFonts w:ascii="Arial" w:eastAsia="Times New Roman" w:hAnsi="Arial" w:cs="Arial"/>
+          <w:kern w:val="0"/>
+          <w:sz w:val="22"/>
+          <w:szCs w:val="22"/>
+          <w14:ligatures w14:val="none"/>
+        </w:rPr>
+        <w:t xml:space="preserve"> column didn’t start until April 1993. To start with the cleaning, the top 2 rows of the dataset were removed that contained the title of the chart and the source key info.</w:t>
+      </w:r>
+      <w:r>
+        <w:rPr>
+          <w:rFonts w:ascii="Arial" w:eastAsia="Times New Roman" w:hAnsi="Arial" w:cs="Arial"/>
+          <w:kern w:val="0"/>
+          <w:sz w:val="22"/>
+          <w:szCs w:val="22"/>
+          <w14:ligatures w14:val="none"/>
+        </w:rPr>
+        <w:t xml:space="preserve"> The next step was to rename ‘U.S. All Grade All Formulations </w:t>
+      </w:r>
+      <w:proofErr w:type="spellStart"/>
+      <w:r>
+        <w:rPr>
+          <w:rFonts w:ascii="Arial" w:eastAsia="Times New Roman" w:hAnsi="Arial" w:cs="Arial"/>
+          <w:kern w:val="0"/>
+          <w:sz w:val="22"/>
+          <w:szCs w:val="22"/>
+          <w14:ligatures w14:val="none"/>
+        </w:rPr>
+        <w:t>Retial</w:t>
+      </w:r>
+      <w:proofErr w:type="spellEnd"/>
+      <w:r>
+        <w:rPr>
+          <w:rFonts w:ascii="Arial" w:eastAsia="Times New Roman" w:hAnsi="Arial" w:cs="Arial"/>
+          <w:kern w:val="0"/>
+          <w:sz w:val="22"/>
+          <w:szCs w:val="22"/>
+          <w14:ligatures w14:val="none"/>
+        </w:rPr>
+        <w:t xml:space="preserve"> Gasoline Prices (Dollars per Gallon)’ to just ‘</w:t>
+      </w:r>
+      <w:proofErr w:type="spellStart"/>
+      <w:r>
+        <w:rPr>
+          <w:rFonts w:ascii="Arial" w:eastAsia="Times New Roman" w:hAnsi="Arial" w:cs="Arial"/>
+          <w:kern w:val="0"/>
+          <w:sz w:val="22"/>
+          <w:szCs w:val="22"/>
+          <w14:ligatures w14:val="none"/>
+        </w:rPr>
+        <w:t>Dollars_Per_Gallon</w:t>
+      </w:r>
+      <w:proofErr w:type="spellEnd"/>
+      <w:r>
+        <w:rPr>
+          <w:rFonts w:ascii="Arial" w:eastAsia="Times New Roman" w:hAnsi="Arial" w:cs="Arial"/>
+          <w:kern w:val="0"/>
+          <w:sz w:val="22"/>
+          <w:szCs w:val="22"/>
+          <w14:ligatures w14:val="none"/>
+        </w:rPr>
+        <w:t xml:space="preserve">’ for readability. The ‘Date’ columns data type was converted to datetime and filtered to match the consumption’s date of 1/1/1994 to 12/31/2024. </w:t>
+      </w:r>
+    </w:p>
+    <w:p>
+      <w:pPr>
+        <w:spacing w:line="240" w:lineRule="auto"/>
+        <w:rPr>
+          <w:rFonts w:ascii="Arial" w:eastAsia="Times New Roman" w:hAnsi="Arial" w:cs="Arial"/>
+          <w:kern w:val="0"/>
+          <w:sz w:val="22"/>
+          <w:szCs w:val="22"/>
+          <w14:ligatures w14:val="none"/>
+        </w:rPr>
+      </w:pPr>
+      <w:r>
+        <w:rPr>
+          <w:rFonts w:ascii="Arial" w:eastAsia="Times New Roman" w:hAnsi="Arial" w:cs="Arial"/>
+          <w:kern w:val="0"/>
+          <w:sz w:val="22"/>
+          <w:szCs w:val="22"/>
+          <w14:ligatures w14:val="none"/>
+        </w:rPr>
+        <w:t xml:space="preserve">The next step after cleaning the data was to test the basic </w:t>
+      </w:r>
+      <w:r>
+        <w:rPr>
+          <w:rFonts w:ascii="Arial" w:eastAsia="Times New Roman" w:hAnsi="Arial" w:cs="Arial"/>
+          <w:color w:val="EE0000"/>
+          <w:kern w:val="0"/>
+          <w:sz w:val="22"/>
+          <w:szCs w:val="22"/>
+          <w14:ligatures w14:val="none"/>
+        </w:rPr>
+        <w:t>summary statistics, kurtosis, and skew</w:t>
+      </w:r>
+      <w:r>
+        <w:rPr>
+          <w:rFonts w:ascii="Arial" w:eastAsia="Times New Roman" w:hAnsi="Arial" w:cs="Arial"/>
+          <w:kern w:val="0"/>
+          <w:sz w:val="22"/>
+          <w:szCs w:val="22"/>
+          <w14:ligatures w14:val="none"/>
+        </w:rPr>
+        <w:t xml:space="preserve">. The skew and kurtosis was </w:t>
+      </w:r>
+      <w:r>
+        <w:rPr>
+          <w:rFonts w:ascii="Arial" w:eastAsia="Times New Roman" w:hAnsi="Arial" w:cs="Arial"/>
+          <w:kern w:val="0"/>
+          <w:sz w:val="22"/>
+          <w:szCs w:val="22"/>
+          <w:highlight w:val="yellow"/>
+          <w14:ligatures w14:val="none"/>
+        </w:rPr>
+        <w:t>IDK</w:t>
+      </w:r>
+      <w:r>
+        <w:rPr>
+          <w:rFonts w:ascii="Arial" w:eastAsia="Times New Roman" w:hAnsi="Arial" w:cs="Arial"/>
+          <w:kern w:val="0"/>
+          <w:sz w:val="22"/>
+          <w:szCs w:val="22"/>
+          <w14:ligatures w14:val="none"/>
+        </w:rPr>
+        <w:t xml:space="preserve">. While doing summary statistics, the number of months was 372 which matched to the consumption dataset. The mean of the prices was $2.41. The minimum price was </w:t>
+      </w:r>
+      <w:proofErr w:type="gramStart"/>
+      <w:r>
+        <w:rPr>
+          <w:rFonts w:ascii="Arial" w:eastAsia="Times New Roman" w:hAnsi="Arial" w:cs="Arial"/>
+          <w:kern w:val="0"/>
+          <w:sz w:val="22"/>
+          <w:szCs w:val="22"/>
+          <w14:ligatures w14:val="none"/>
+        </w:rPr>
+        <w:t>$0.96</w:t>
+      </w:r>
+      <w:proofErr w:type="gramEnd"/>
+      <w:r>
+        <w:rPr>
+          <w:rFonts w:ascii="Arial" w:eastAsia="Times New Roman" w:hAnsi="Arial" w:cs="Arial"/>
+          <w:kern w:val="0"/>
+          <w:sz w:val="22"/>
+          <w:szCs w:val="22"/>
+          <w14:ligatures w14:val="none"/>
+        </w:rPr>
+        <w:t xml:space="preserve"> and the maximum price was $5.03 (need labels for dates of those prices). The standard deviation was $0.94. </w:t>
+      </w:r>
+    </w:p>
+    <w:p>
+      <w:pPr>
+        <w:spacing w:after="0" w:line="240" w:lineRule="auto"/>
+        <w:rPr>
+          <w:rFonts w:ascii="Arial" w:eastAsia="Times New Roman" w:hAnsi="Arial" w:cs="Arial"/>
+          <w:kern w:val="0"/>
+          <w:sz w:val="22"/>
+          <w:szCs w:val="22"/>
+          <w14:ligatures w14:val="none"/>
+        </w:rPr>
+      </w:pPr>
+      <w:r>
+        <w:rPr>
+          <w:rFonts w:ascii="Arial" w:eastAsia="Times New Roman" w:hAnsi="Arial" w:cs="Arial"/>
+          <w:kern w:val="0"/>
+          <w:sz w:val="22"/>
+          <w:szCs w:val="22"/>
+          <w14:ligatures w14:val="none"/>
+        </w:rPr>
+        <w:t xml:space="preserve">Once we understood the basics of the data we </w:t>
       </w:r>
     </w:p>
     <w:p>
@@ -820,6 +1032,23 @@
       </w:pPr>
     </w:p>
     <w:p/>
+    <w:p/>
+    <w:p/>
+    <w:p/>
+    <w:p/>
+    <w:p>
+      <w:hyperlink r:id="rId4" w:history="1">
+        <w:r>
+          <w:rPr>
+            <w:rStyle w:val="Hyperlink"/>
+          </w:rPr>
+          <w:t>https://www.motortrend.com/reviews/1411-united-states-of-diesel?utm_source=chatgpt.com</w:t>
+        </w:r>
+      </w:hyperlink>
+      <w:r>
+        <w:t xml:space="preserve"> </w:t>
+      </w:r>
+    </w:p>
     <w:sectPr>
       <w:pgSz w:w="12240" w:h="15840"/>
       <w:pgMar w:top="1440" w:right="1440" w:bottom="1440" w:left="1440" w:header="720" w:footer="720" w:gutter="0"/>
@@ -1763,6 +1992,29 @@
       <w14:ligatures w14:val="none"/>
     </w:rPr>
   </w:style>
+  <w:style w:type="character" w:styleId="Hyperlink">
+    <w:name w:val="Hyperlink"/>
+    <w:basedOn w:val="DefaultParagraphFont"/>
+    <w:uiPriority w:val="99"/>
+    <w:unhideWhenUsed/>
+    <w:rsid w:val="00FF3151"/>
+    <w:rPr>
+      <w:color w:val="467886" w:themeColor="hyperlink"/>
+      <w:u w:val="single"/>
+    </w:rPr>
+  </w:style>
+  <w:style w:type="character" w:styleId="UnresolvedMention">
+    <w:name w:val="Unresolved Mention"/>
+    <w:basedOn w:val="DefaultParagraphFont"/>
+    <w:uiPriority w:val="99"/>
+    <w:semiHidden/>
+    <w:unhideWhenUsed/>
+    <w:rsid w:val="00FF3151"/>
+    <w:rPr>
+      <w:color w:val="605E5C"/>
+      <w:shd w:val="clear" w:color="auto" w:fill="E1DFDD"/>
+    </w:rPr>
+  </w:style>
 </w:styles>
 </file>
 

</xml_diff>

<commit_message>
EDA added baseline to prices year over year change chart
</commit_message>
<xml_diff>
--- a/FinalWrittenReport/Final Written Report.docx
+++ b/FinalWrittenReport/Final Written Report.docx
@@ -412,6 +412,17 @@
       <w:r>
         <w:rPr>
           <w:rFonts w:ascii="Arial" w:eastAsia="Times New Roman" w:hAnsi="Arial" w:cs="Arial"/>
+          <w:color w:val="EE0000"/>
+          <w:kern w:val="0"/>
+          <w:sz w:val="22"/>
+          <w:szCs w:val="22"/>
+          <w14:ligatures w14:val="none"/>
+        </w:rPr>
+        <w:t>, and doing outlier detection</w:t>
+      </w:r>
+      <w:r>
+        <w:rPr>
+          <w:rFonts w:ascii="Arial" w:eastAsia="Times New Roman" w:hAnsi="Arial" w:cs="Arial"/>
           <w:kern w:val="0"/>
           <w:sz w:val="22"/>
           <w:szCs w:val="22"/>
@@ -520,6 +531,16 @@
           <w14:ligatures w14:val="none"/>
         </w:rPr>
         <w:t xml:space="preserve"> minimum was 7,390 millions of gallons a month and the max was 12,803 millions of gallons a month. The standard deviation was 820 millions of gallons a month.</w:t>
+      </w:r>
+      <w:r>
+        <w:rPr>
+          <w:rFonts w:ascii="Arial" w:eastAsia="Times New Roman" w:hAnsi="Arial" w:cs="Arial"/>
+          <w:kern w:val="0"/>
+          <w:sz w:val="22"/>
+          <w:szCs w:val="22"/>
+          <w14:ligatures w14:val="none"/>
+        </w:rPr>
+        <w:t xml:space="preserve"> There are 2 outliers in the data, February 1994 and April 2020. Both points are being kept in the dataset. </w:t>
       </w:r>
     </w:p>
     <w:p>
@@ -716,6 +737,7 @@
           <w:szCs w:val="22"/>
           <w14:ligatures w14:val="none"/>
         </w:rPr>
+        <w:lastRenderedPageBreak/>
         <w:t xml:space="preserve">The second dataset was the prices dataset. This dataset had 16 columns: a date column, </w:t>
       </w:r>
       <w:r>
@@ -748,18 +770,27 @@
           <w:szCs w:val="22"/>
           <w14:ligatures w14:val="none"/>
         </w:rPr>
-        <w:t xml:space="preserve"> and grades including </w:t>
-      </w:r>
-      <w:r>
-        <w:rPr>
-          <w:rFonts w:ascii="Arial" w:eastAsia="Times New Roman" w:hAnsi="Arial" w:cs="Arial"/>
-          <w:kern w:val="0"/>
-          <w:sz w:val="22"/>
-          <w:szCs w:val="22"/>
-          <w14:ligatures w14:val="none"/>
-        </w:rPr>
-        <w:lastRenderedPageBreak/>
-        <w:t xml:space="preserve">regular, midgrade, premium, and diesel fuels, separated by formulation (conventional, reformulated, and sulfur level). Each row of data represented a month. The two columns I kept were the ‘Date’ column and the ‘U.S. All Grades All Formulations Retail Gasoline Prices (Dollars per Gallon)’. </w:t>
+        <w:t xml:space="preserve"> and grades including regular, midgrade, premium, and diesel fuels, separated by formulation (conventional, reformulated, and sulfur level). Each row of data represented a month. The two columns </w:t>
+      </w:r>
+      <w:r>
+        <w:rPr>
+          <w:rFonts w:ascii="Arial" w:eastAsia="Times New Roman" w:hAnsi="Arial" w:cs="Arial"/>
+          <w:kern w:val="0"/>
+          <w:sz w:val="22"/>
+          <w:szCs w:val="22"/>
+          <w14:ligatures w14:val="none"/>
+        </w:rPr>
+        <w:t>that were</w:t>
+      </w:r>
+      <w:r>
+        <w:rPr>
+          <w:rFonts w:ascii="Arial" w:eastAsia="Times New Roman" w:hAnsi="Arial" w:cs="Arial"/>
+          <w:kern w:val="0"/>
+          <w:sz w:val="22"/>
+          <w:szCs w:val="22"/>
+          <w14:ligatures w14:val="none"/>
+        </w:rPr>
+        <w:t xml:space="preserve"> kept were the ‘Date’ column and the ‘U.S. All Grades All Formulations Retail Gasoline Prices (Dollars per Gallon)’. </w:t>
       </w:r>
       <w:r>
         <w:rPr>
@@ -922,6 +953,17 @@
       <w:r>
         <w:rPr>
           <w:rFonts w:ascii="Arial" w:eastAsia="Times New Roman" w:hAnsi="Arial" w:cs="Arial"/>
+          <w:color w:val="EE0000"/>
+          <w:kern w:val="0"/>
+          <w:sz w:val="22"/>
+          <w:szCs w:val="22"/>
+          <w14:ligatures w14:val="none"/>
+        </w:rPr>
+        <w:t>, and test out for outlier</w:t>
+      </w:r>
+      <w:r>
+        <w:rPr>
+          <w:rFonts w:ascii="Arial" w:eastAsia="Times New Roman" w:hAnsi="Arial" w:cs="Arial"/>
           <w:kern w:val="0"/>
           <w:sz w:val="22"/>
           <w:szCs w:val="22"/>
@@ -971,6 +1013,16 @@
           <w14:ligatures w14:val="none"/>
         </w:rPr>
         <w:t xml:space="preserve"> and the maximum price was $5.03 (need labels for dates of those prices). The standard deviation was $0.94. </w:t>
+      </w:r>
+      <w:r>
+        <w:rPr>
+          <w:rFonts w:ascii="Arial" w:eastAsia="Times New Roman" w:hAnsi="Arial" w:cs="Arial"/>
+          <w:kern w:val="0"/>
+          <w:sz w:val="22"/>
+          <w:szCs w:val="22"/>
+          <w14:ligatures w14:val="none"/>
+        </w:rPr>
+        <w:t xml:space="preserve">There were 0 outliers in the data. </w:t>
       </w:r>
     </w:p>
     <w:p>
@@ -992,7 +1044,129 @@
           <w:szCs w:val="22"/>
           <w14:ligatures w14:val="none"/>
         </w:rPr>
-        <w:t xml:space="preserve">Once we understood the basics of the data we </w:t>
+        <w:t xml:space="preserve">Once </w:t>
+      </w:r>
+      <w:r>
+        <w:rPr>
+          <w:rFonts w:ascii="Arial" w:eastAsia="Times New Roman" w:hAnsi="Arial" w:cs="Arial"/>
+          <w:kern w:val="0"/>
+          <w:sz w:val="22"/>
+          <w:szCs w:val="22"/>
+          <w14:ligatures w14:val="none"/>
+        </w:rPr>
+        <w:t>a good understanding of the prices data</w:t>
+      </w:r>
+      <w:r>
+        <w:rPr>
+          <w:rFonts w:ascii="Arial" w:eastAsia="Times New Roman" w:hAnsi="Arial" w:cs="Arial"/>
+          <w:kern w:val="0"/>
+          <w:sz w:val="22"/>
+          <w:szCs w:val="22"/>
+          <w14:ligatures w14:val="none"/>
+        </w:rPr>
+        <w:t xml:space="preserve"> </w:t>
+      </w:r>
+      <w:r>
+        <w:rPr>
+          <w:rFonts w:ascii="Arial" w:eastAsia="Times New Roman" w:hAnsi="Arial" w:cs="Arial"/>
+          <w:kern w:val="0"/>
+          <w:sz w:val="22"/>
+          <w:szCs w:val="22"/>
+          <w14:ligatures w14:val="none"/>
+        </w:rPr>
+        <w:t xml:space="preserve">had been established the next step was visualizing the data to see trends. The first chart shows the comparison between the nominal prices and the inflation adjusted prices. As the data gets closer to the present </w:t>
+      </w:r>
+      <w:r>
+        <w:rPr>
+          <w:rFonts w:ascii="Arial" w:eastAsia="Times New Roman" w:hAnsi="Arial" w:cs="Arial"/>
+          <w:kern w:val="0"/>
+          <w:sz w:val="22"/>
+          <w:szCs w:val="22"/>
+          <w14:ligatures w14:val="none"/>
+        </w:rPr>
+        <w:t xml:space="preserve">day </w:t>
+      </w:r>
+      <w:r>
+        <w:rPr>
+          <w:rFonts w:ascii="Arial" w:eastAsia="Times New Roman" w:hAnsi="Arial" w:cs="Arial"/>
+          <w:kern w:val="0"/>
+          <w:sz w:val="22"/>
+          <w:szCs w:val="22"/>
+          <w14:ligatures w14:val="none"/>
+        </w:rPr>
+        <w:t xml:space="preserve">the </w:t>
+      </w:r>
+      <w:r>
+        <w:rPr>
+          <w:rFonts w:ascii="Arial" w:eastAsia="Times New Roman" w:hAnsi="Arial" w:cs="Arial"/>
+          <w:kern w:val="0"/>
+          <w:sz w:val="22"/>
+          <w:szCs w:val="22"/>
+          <w14:ligatures w14:val="none"/>
+        </w:rPr>
+        <w:t xml:space="preserve">price </w:t>
+      </w:r>
+      <w:r>
+        <w:rPr>
+          <w:rFonts w:ascii="Arial" w:eastAsia="Times New Roman" w:hAnsi="Arial" w:cs="Arial"/>
+          <w:kern w:val="0"/>
+          <w:sz w:val="22"/>
+          <w:szCs w:val="22"/>
+          <w14:ligatures w14:val="none"/>
+        </w:rPr>
+        <w:t>value</w:t>
+      </w:r>
+      <w:r>
+        <w:rPr>
+          <w:rFonts w:ascii="Arial" w:eastAsia="Times New Roman" w:hAnsi="Arial" w:cs="Arial"/>
+          <w:kern w:val="0"/>
+          <w:sz w:val="22"/>
+          <w:szCs w:val="22"/>
+          <w14:ligatures w14:val="none"/>
+        </w:rPr>
+        <w:t>s</w:t>
+      </w:r>
+      <w:r>
+        <w:rPr>
+          <w:rFonts w:ascii="Arial" w:eastAsia="Times New Roman" w:hAnsi="Arial" w:cs="Arial"/>
+          <w:kern w:val="0"/>
+          <w:sz w:val="22"/>
+          <w:szCs w:val="22"/>
+          <w14:ligatures w14:val="none"/>
+        </w:rPr>
+        <w:t xml:space="preserve"> begins to converge since inflation has a </w:t>
+      </w:r>
+      <w:r>
+        <w:rPr>
+          <w:rFonts w:ascii="Arial" w:eastAsia="Times New Roman" w:hAnsi="Arial" w:cs="Arial"/>
+          <w:kern w:val="0"/>
+          <w:sz w:val="22"/>
+          <w:szCs w:val="22"/>
+          <w:highlight w:val="yellow"/>
+          <w14:ligatures w14:val="none"/>
+        </w:rPr>
+        <w:t>larger effect away</w:t>
+      </w:r>
+      <w:r>
+        <w:rPr>
+          <w:rFonts w:ascii="Arial" w:eastAsia="Times New Roman" w:hAnsi="Arial" w:cs="Arial"/>
+          <w:kern w:val="0"/>
+          <w:sz w:val="22"/>
+          <w:szCs w:val="22"/>
+          <w:highlight w:val="yellow"/>
+          <w14:ligatures w14:val="none"/>
+        </w:rPr>
+        <w:t xml:space="preserve"> from current times</w:t>
+      </w:r>
+      <w:r>
+        <w:rPr>
+          <w:rFonts w:ascii="Arial" w:eastAsia="Times New Roman" w:hAnsi="Arial" w:cs="Arial"/>
+          <w:kern w:val="0"/>
+          <w:sz w:val="22"/>
+          <w:szCs w:val="22"/>
+          <w14:ligatures w14:val="none"/>
+        </w:rPr>
+        <w:t xml:space="preserve">. The next chart is a smoothed rolling average chart which is just an easier way of viewing the change in prices </w:t>
       </w:r>
     </w:p>
     <w:p>

</xml_diff>

<commit_message>
both notebooks ran to make sure variables still work after renaming
</commit_message>
<xml_diff>
--- a/FinalWrittenReport/Final Written Report.docx
+++ b/FinalWrittenReport/Final Written Report.docx
@@ -97,7 +97,7 @@
           <w:szCs w:val="22"/>
           <w14:ligatures w14:val="none"/>
         </w:rPr>
-        <w:t xml:space="preserve">The purpose of this report is to investigate the relationship between gasoline consumption and gasoline prices in the US. In the real world, economics is based on the principle of supply and demand. The basis of this law is that as prices go up, demand goes down. However, gasoline is an elastic good due to its lack of replacements, so </w:t>
+        <w:t xml:space="preserve">The purpose of this report is to investigate the relationship between gasoline consumption and gasoline prices in the US. In the real world, economics is based on the principle of supply and demand. The basis </w:t>
       </w:r>
       <w:r>
         <w:rPr>
@@ -108,6 +108,28 @@
           <w:szCs w:val="22"/>
           <w14:ligatures w14:val="none"/>
         </w:rPr>
+        <w:t>of supply and demand</w:t>
+      </w:r>
+      <w:r>
+        <w:rPr>
+          <w:rFonts w:ascii="Arial" w:eastAsia="Times New Roman" w:hAnsi="Arial" w:cs="Arial"/>
+          <w:color w:val="000000"/>
+          <w:kern w:val="0"/>
+          <w:sz w:val="22"/>
+          <w:szCs w:val="22"/>
+          <w14:ligatures w14:val="none"/>
+        </w:rPr>
+        <w:t xml:space="preserve"> is that as prices go up, demand goes down. However, gasoline is an elastic good due to its lack of replacements, so </w:t>
+      </w:r>
+      <w:r>
+        <w:rPr>
+          <w:rFonts w:ascii="Arial" w:eastAsia="Times New Roman" w:hAnsi="Arial" w:cs="Arial"/>
+          <w:color w:val="000000"/>
+          <w:kern w:val="0"/>
+          <w:sz w:val="22"/>
+          <w:szCs w:val="22"/>
+          <w14:ligatures w14:val="none"/>
+        </w:rPr>
         <w:t>this report</w:t>
       </w:r>
       <w:r>
@@ -141,29 +163,7 @@
           <w:szCs w:val="22"/>
           <w14:ligatures w14:val="none"/>
         </w:rPr>
-        <w:t xml:space="preserve"> if </w:t>
-      </w:r>
-      <w:r>
-        <w:rPr>
-          <w:rFonts w:ascii="Arial" w:eastAsia="Times New Roman" w:hAnsi="Arial" w:cs="Arial"/>
-          <w:color w:val="000000"/>
-          <w:kern w:val="0"/>
-          <w:sz w:val="22"/>
-          <w:szCs w:val="22"/>
-          <w14:ligatures w14:val="none"/>
-        </w:rPr>
-        <w:t>there</w:t>
-      </w:r>
-      <w:r>
-        <w:rPr>
-          <w:rFonts w:ascii="Arial" w:eastAsia="Times New Roman" w:hAnsi="Arial" w:cs="Arial"/>
-          <w:color w:val="000000"/>
-          <w:kern w:val="0"/>
-          <w:sz w:val="22"/>
-          <w:szCs w:val="22"/>
-          <w14:ligatures w14:val="none"/>
-        </w:rPr>
-        <w:t xml:space="preserve"> was a noticeable difference over time. </w:t>
+        <w:t xml:space="preserve"> if there was a noticeable difference over time. </w:t>
       </w:r>
     </w:p>
     <w:p>
@@ -283,7 +283,7 @@
           <w:szCs w:val="22"/>
           <w14:ligatures w14:val="none"/>
         </w:rPr>
-        <w:t>use were</w:t>
+        <w:t>use</w:t>
       </w:r>
       <w:r>
         <w:rPr>
@@ -303,7 +303,7 @@
           <w:szCs w:val="22"/>
           <w14:ligatures w14:val="none"/>
         </w:rPr>
-        <w:t xml:space="preserve"> both from the </w:t>
+        <w:t xml:space="preserve"> were both from the </w:t>
       </w:r>
       <w:r>
         <w:rPr>
@@ -420,7 +420,29 @@
           <w:szCs w:val="22"/>
           <w14:ligatures w14:val="none"/>
         </w:rPr>
-        <w:t xml:space="preserve">that provides transparent and regulary updated energy statistics. </w:t>
+        <w:t xml:space="preserve">that provides transparent and </w:t>
+      </w:r>
+      <w:proofErr w:type="spellStart"/>
+      <w:r>
+        <w:rPr>
+          <w:rFonts w:ascii="Arial" w:eastAsia="Times New Roman" w:hAnsi="Arial" w:cs="Arial"/>
+          <w:kern w:val="0"/>
+          <w:sz w:val="22"/>
+          <w:szCs w:val="22"/>
+          <w14:ligatures w14:val="none"/>
+        </w:rPr>
+        <w:t>regulary</w:t>
+      </w:r>
+      <w:proofErr w:type="spellEnd"/>
+      <w:r>
+        <w:rPr>
+          <w:rFonts w:ascii="Arial" w:eastAsia="Times New Roman" w:hAnsi="Arial" w:cs="Arial"/>
+          <w:kern w:val="0"/>
+          <w:sz w:val="22"/>
+          <w:szCs w:val="22"/>
+          <w14:ligatures w14:val="none"/>
+        </w:rPr>
+        <w:t xml:space="preserve"> updated energy statistics. </w:t>
       </w:r>
       <w:r>
         <w:rPr>
@@ -656,299 +678,172 @@
           <w:szCs w:val="22"/>
           <w14:ligatures w14:val="none"/>
         </w:rPr>
-        <w:t xml:space="preserve">The first dataset that </w:t>
-      </w:r>
-      <w:r>
-        <w:rPr>
-          <w:rFonts w:ascii="Arial" w:eastAsia="Times New Roman" w:hAnsi="Arial" w:cs="Arial"/>
-          <w:kern w:val="0"/>
-          <w:sz w:val="22"/>
-          <w:szCs w:val="22"/>
-          <w14:ligatures w14:val="none"/>
-        </w:rPr>
-        <w:t>required</w:t>
-      </w:r>
-      <w:r>
-        <w:rPr>
-          <w:rFonts w:ascii="Arial" w:eastAsia="Times New Roman" w:hAnsi="Arial" w:cs="Arial"/>
-          <w:kern w:val="0"/>
-          <w:sz w:val="22"/>
-          <w:szCs w:val="22"/>
-          <w14:ligatures w14:val="none"/>
-        </w:rPr>
-        <w:t xml:space="preserve"> cleaning was the </w:t>
-      </w:r>
-      <w:r>
-        <w:rPr>
-          <w:rFonts w:ascii="Arial" w:eastAsia="Times New Roman" w:hAnsi="Arial" w:cs="Arial"/>
+        <w:t xml:space="preserve">The first dataset that required cleaning was the consumption dataset. This dataset originally consisted of 7 columns: a date column, a total U.S. column, and 5 regions. Each row of data represented a month. The total U.S. column started in January 1945, and the 5 regions started at January 1981. The two header rows contained the title and source key info. The five regional columns were removed leaving only the </w:t>
+      </w:r>
+      <w:r>
+        <w:rPr>
+          <w:rFonts w:ascii="Arial" w:eastAsia="Times New Roman" w:hAnsi="Arial" w:cs="Arial"/>
+          <w:color w:val="000000" w:themeColor="text1"/>
           <w:kern w:val="0"/>
           <w:sz w:val="22"/>
           <w:szCs w:val="22"/>
           <w:highlight w:val="magenta"/>
           <w14:ligatures w14:val="none"/>
         </w:rPr>
-        <w:t>consumption dataset</w:t>
-      </w:r>
-      <w:r>
-        <w:rPr>
-          <w:rFonts w:ascii="Arial" w:eastAsia="Times New Roman" w:hAnsi="Arial" w:cs="Arial"/>
-          <w:kern w:val="0"/>
-          <w:sz w:val="22"/>
-          <w:szCs w:val="22"/>
-          <w14:ligatures w14:val="none"/>
-        </w:rPr>
-        <w:t xml:space="preserve">. </w:t>
-      </w:r>
-      <w:r>
-        <w:rPr>
-          <w:rFonts w:ascii="Arial" w:eastAsia="Times New Roman" w:hAnsi="Arial" w:cs="Arial"/>
-          <w:kern w:val="0"/>
-          <w:sz w:val="22"/>
-          <w:szCs w:val="22"/>
-          <w14:ligatures w14:val="none"/>
-        </w:rPr>
-        <w:t xml:space="preserve">This dataset consisted of 7 columns: </w:t>
-      </w:r>
-      <w:r>
-        <w:rPr>
-          <w:rFonts w:ascii="Arial" w:eastAsia="Times New Roman" w:hAnsi="Arial" w:cs="Arial"/>
-          <w:kern w:val="0"/>
-          <w:sz w:val="22"/>
-          <w:szCs w:val="22"/>
-          <w:highlight w:val="green"/>
-          <w14:ligatures w14:val="none"/>
-        </w:rPr>
-        <w:t>a date column, a total U.S. column, and 5 regions</w:t>
-      </w:r>
-      <w:r>
-        <w:rPr>
-          <w:rFonts w:ascii="Arial" w:eastAsia="Times New Roman" w:hAnsi="Arial" w:cs="Arial"/>
-          <w:kern w:val="0"/>
-          <w:sz w:val="22"/>
-          <w:szCs w:val="22"/>
-          <w14:ligatures w14:val="none"/>
-        </w:rPr>
-        <w:t xml:space="preserve">. Each row of data represented a month. The </w:t>
-      </w:r>
-      <w:r>
-        <w:rPr>
-          <w:rFonts w:ascii="Arial" w:eastAsia="Times New Roman" w:hAnsi="Arial" w:cs="Arial"/>
-          <w:kern w:val="0"/>
-          <w:sz w:val="22"/>
-          <w:szCs w:val="22"/>
-          <w:highlight w:val="green"/>
-          <w14:ligatures w14:val="none"/>
-        </w:rPr>
-        <w:t>total U.S. column</w:t>
-      </w:r>
-      <w:r>
-        <w:rPr>
-          <w:rFonts w:ascii="Arial" w:eastAsia="Times New Roman" w:hAnsi="Arial" w:cs="Arial"/>
-          <w:kern w:val="0"/>
-          <w:sz w:val="22"/>
-          <w:szCs w:val="22"/>
-          <w14:ligatures w14:val="none"/>
-        </w:rPr>
-        <w:t xml:space="preserve"> started in January 1945, and the </w:t>
-      </w:r>
-      <w:r>
-        <w:rPr>
-          <w:rFonts w:ascii="Arial" w:eastAsia="Times New Roman" w:hAnsi="Arial" w:cs="Arial"/>
-          <w:kern w:val="0"/>
-          <w:sz w:val="22"/>
-          <w:szCs w:val="22"/>
-          <w:highlight w:val="green"/>
-          <w14:ligatures w14:val="none"/>
-        </w:rPr>
-        <w:t>5 regions</w:t>
-      </w:r>
-      <w:r>
-        <w:rPr>
-          <w:rFonts w:ascii="Arial" w:eastAsia="Times New Roman" w:hAnsi="Arial" w:cs="Arial"/>
-          <w:kern w:val="0"/>
-          <w:sz w:val="22"/>
-          <w:szCs w:val="22"/>
-          <w14:ligatures w14:val="none"/>
-        </w:rPr>
-        <w:t xml:space="preserve"> started at January 1981. </w:t>
-      </w:r>
-      <w:r>
-        <w:rPr>
-          <w:rFonts w:ascii="Arial" w:eastAsia="Times New Roman" w:hAnsi="Arial" w:cs="Arial"/>
-          <w:kern w:val="0"/>
-          <w:sz w:val="22"/>
-          <w:szCs w:val="22"/>
-          <w14:ligatures w14:val="none"/>
-        </w:rPr>
-        <w:t xml:space="preserve">To start with </w:t>
-      </w:r>
-      <w:r>
-        <w:rPr>
-          <w:rFonts w:ascii="Arial" w:eastAsia="Times New Roman" w:hAnsi="Arial" w:cs="Arial"/>
-          <w:kern w:val="0"/>
-          <w:sz w:val="22"/>
-          <w:szCs w:val="22"/>
-          <w14:ligatures w14:val="none"/>
-        </w:rPr>
-        <w:t>the two header rows that were</w:t>
-      </w:r>
-      <w:r>
-        <w:rPr>
-          <w:rFonts w:ascii="Arial" w:eastAsia="Times New Roman" w:hAnsi="Arial" w:cs="Arial"/>
-          <w:kern w:val="0"/>
-          <w:sz w:val="22"/>
-          <w:szCs w:val="22"/>
-          <w14:ligatures w14:val="none"/>
-        </w:rPr>
-        <w:t xml:space="preserve"> contained the title and source key info. </w:t>
-      </w:r>
-      <w:r>
-        <w:rPr>
-          <w:rFonts w:ascii="Arial" w:eastAsia="Times New Roman" w:hAnsi="Arial" w:cs="Arial"/>
-          <w:kern w:val="0"/>
-          <w:sz w:val="22"/>
-          <w:szCs w:val="22"/>
-          <w14:ligatures w14:val="none"/>
-        </w:rPr>
-        <w:t xml:space="preserve">The five regional columns were removed leaving only the </w:t>
-      </w:r>
-      <w:r>
-        <w:rPr>
-          <w:rFonts w:ascii="Arial" w:eastAsia="Times New Roman" w:hAnsi="Arial" w:cs="Arial"/>
-          <w:kern w:val="0"/>
-          <w:sz w:val="22"/>
-          <w:szCs w:val="22"/>
-          <w:highlight w:val="green"/>
-          <w14:ligatures w14:val="none"/>
-        </w:rPr>
         <w:t>‘Date’</w:t>
       </w:r>
       <w:r>
         <w:rPr>
           <w:rFonts w:ascii="Arial" w:eastAsia="Times New Roman" w:hAnsi="Arial" w:cs="Arial"/>
-          <w:kern w:val="0"/>
-          <w:sz w:val="22"/>
-          <w:szCs w:val="22"/>
-          <w14:ligatures w14:val="none"/>
-        </w:rPr>
-        <w:t xml:space="preserve"> column and the </w:t>
-      </w:r>
-      <w:r>
-        <w:rPr>
-          <w:rFonts w:ascii="Arial" w:eastAsia="Times New Roman" w:hAnsi="Arial" w:cs="Arial"/>
-          <w:kern w:val="0"/>
-          <w:sz w:val="22"/>
-          <w:szCs w:val="22"/>
-          <w:highlight w:val="green"/>
-          <w14:ligatures w14:val="none"/>
-        </w:rPr>
-        <w:t>‘U.S. Product Supplied for Finished Motor Gasoline (Thousand Barrels)</w:t>
-      </w:r>
-      <w:r>
-        <w:rPr>
-          <w:rFonts w:ascii="Arial" w:eastAsia="Times New Roman" w:hAnsi="Arial" w:cs="Arial"/>
-          <w:kern w:val="0"/>
-          <w:sz w:val="22"/>
-          <w:szCs w:val="22"/>
-          <w14:ligatures w14:val="none"/>
-        </w:rPr>
-        <w:t xml:space="preserve">’. The remaining column was then renamed to </w:t>
-      </w:r>
-      <w:r>
-        <w:rPr>
-          <w:rFonts w:ascii="Arial" w:eastAsia="Times New Roman" w:hAnsi="Arial" w:cs="Arial"/>
-          <w:kern w:val="0"/>
-          <w:sz w:val="22"/>
-          <w:szCs w:val="22"/>
-          <w:highlight w:val="green"/>
-          <w14:ligatures w14:val="none"/>
-        </w:rPr>
-        <w:t>‘Gasoline_Consumption (Millions of Gallons)’</w:t>
-      </w:r>
-      <w:r>
-        <w:rPr>
-          <w:rFonts w:ascii="Arial" w:eastAsia="Times New Roman" w:hAnsi="Arial" w:cs="Arial"/>
-          <w:kern w:val="0"/>
-          <w:sz w:val="22"/>
-          <w:szCs w:val="22"/>
-          <w14:ligatures w14:val="none"/>
-        </w:rPr>
-        <w:t xml:space="preserve"> for clarity and consistency with later visualizations. </w:t>
-      </w:r>
-      <w:r>
-        <w:rPr>
-          <w:rFonts w:ascii="Arial" w:eastAsia="Times New Roman" w:hAnsi="Arial" w:cs="Arial"/>
-          <w:kern w:val="0"/>
-          <w:sz w:val="22"/>
-          <w:szCs w:val="22"/>
-          <w14:ligatures w14:val="none"/>
-        </w:rPr>
-        <w:t xml:space="preserve">The </w:t>
-      </w:r>
-      <w:r>
-        <w:rPr>
-          <w:rFonts w:ascii="Arial" w:eastAsia="Times New Roman" w:hAnsi="Arial" w:cs="Arial"/>
-          <w:kern w:val="0"/>
-          <w:sz w:val="22"/>
-          <w:szCs w:val="22"/>
-          <w:highlight w:val="green"/>
-          <w14:ligatures w14:val="none"/>
-        </w:rPr>
-        <w:t>Date column</w:t>
-      </w:r>
-      <w:r>
-        <w:rPr>
-          <w:rFonts w:ascii="Arial" w:eastAsia="Times New Roman" w:hAnsi="Arial" w:cs="Arial"/>
-          <w:kern w:val="0"/>
-          <w:sz w:val="22"/>
-          <w:szCs w:val="22"/>
-          <w14:ligatures w14:val="none"/>
-        </w:rPr>
-        <w:t xml:space="preserve"> was converted to a datetime data type and filtered to include data between 1/1/1994 and 12/31/2024. These dates were selected as they were the first and last year that both datasets had full data for. </w:t>
-      </w:r>
-      <w:commentRangeStart w:id="0"/>
-      <w:r>
-        <w:rPr>
-          <w:rFonts w:ascii="Arial" w:eastAsia="Times New Roman" w:hAnsi="Arial" w:cs="Arial"/>
-          <w:kern w:val="0"/>
-          <w:sz w:val="22"/>
-          <w:szCs w:val="22"/>
-          <w14:ligatures w14:val="none"/>
-        </w:rPr>
-        <w:t xml:space="preserve">The next step was converting </w:t>
-      </w:r>
-      <w:r>
-        <w:rPr>
-          <w:rFonts w:ascii="Arial" w:eastAsia="Times New Roman" w:hAnsi="Arial" w:cs="Arial"/>
-          <w:kern w:val="0"/>
-          <w:sz w:val="22"/>
-          <w:szCs w:val="22"/>
-          <w:highlight w:val="green"/>
-          <w14:ligatures w14:val="none"/>
-        </w:rPr>
-        <w:t>‘Gasoline_Consumption’</w:t>
-      </w:r>
-      <w:r>
-        <w:rPr>
-          <w:rFonts w:ascii="Arial" w:eastAsia="Times New Roman" w:hAnsi="Arial" w:cs="Arial"/>
-          <w:kern w:val="0"/>
-          <w:sz w:val="22"/>
-          <w:szCs w:val="22"/>
-          <w14:ligatures w14:val="none"/>
-        </w:rPr>
-        <w:t xml:space="preserve"> to millions of gallons by dividing by multiplying by 1000 and 42 and then dividing by a million. The conversion to millions of gallons was done since the prices dataset was in millions of gallons and to make readability easier.</w:t>
-      </w:r>
-      <w:commentRangeEnd w:id="0"/>
-      <w:r>
-        <w:rPr>
-          <w:rStyle w:val="CommentReference"/>
-          <w:rFonts w:ascii="Arial" w:eastAsia="Times New Roman" w:hAnsi="Arial" w:cs="Arial"/>
-          <w:kern w:val="0"/>
-          <w:sz w:val="22"/>
-          <w:szCs w:val="22"/>
-          <w14:ligatures w14:val="none"/>
-        </w:rPr>
-        <w:commentReference w:id="0"/>
+          <w:color w:val="000000" w:themeColor="text1"/>
+          <w:kern w:val="0"/>
+          <w:sz w:val="22"/>
+          <w:szCs w:val="22"/>
+          <w14:ligatures w14:val="none"/>
+        </w:rPr>
+        <w:t xml:space="preserve"> </w:t>
+      </w:r>
+      <w:r>
+        <w:rPr>
+          <w:rFonts w:ascii="Arial" w:eastAsia="Times New Roman" w:hAnsi="Arial" w:cs="Arial"/>
+          <w:kern w:val="0"/>
+          <w:sz w:val="22"/>
+          <w:szCs w:val="22"/>
+          <w14:ligatures w14:val="none"/>
+        </w:rPr>
+        <w:t>column and the ‘</w:t>
+      </w:r>
+      <w:r>
+        <w:rPr>
+          <w:rFonts w:ascii="Arial" w:eastAsia="Times New Roman" w:hAnsi="Arial" w:cs="Arial"/>
+          <w:kern w:val="0"/>
+          <w:sz w:val="22"/>
+          <w:szCs w:val="22"/>
+          <w:highlight w:val="magenta"/>
+          <w14:ligatures w14:val="none"/>
+        </w:rPr>
+        <w:t>U.S. Product Supplied for Finished Motor Gasoline (Thousand Barrels)’</w:t>
+      </w:r>
+      <w:r>
+        <w:rPr>
+          <w:rFonts w:ascii="Arial" w:eastAsia="Times New Roman" w:hAnsi="Arial" w:cs="Arial"/>
+          <w:kern w:val="0"/>
+          <w:sz w:val="22"/>
+          <w:szCs w:val="22"/>
+          <w14:ligatures w14:val="none"/>
+        </w:rPr>
+        <w:t xml:space="preserve">. The remaining column was then renamed to </w:t>
+      </w:r>
+      <w:r>
+        <w:rPr>
+          <w:rFonts w:ascii="Arial" w:eastAsia="Times New Roman" w:hAnsi="Arial" w:cs="Arial"/>
+          <w:kern w:val="0"/>
+          <w:sz w:val="22"/>
+          <w:szCs w:val="22"/>
+          <w:highlight w:val="magenta"/>
+          <w14:ligatures w14:val="none"/>
+        </w:rPr>
+        <w:t>‘</w:t>
+      </w:r>
+      <w:proofErr w:type="spellStart"/>
+      <w:r>
+        <w:rPr>
+          <w:rFonts w:ascii="Arial" w:eastAsia="Times New Roman" w:hAnsi="Arial" w:cs="Arial"/>
+          <w:kern w:val="0"/>
+          <w:sz w:val="22"/>
+          <w:szCs w:val="22"/>
+          <w:highlight w:val="magenta"/>
+          <w14:ligatures w14:val="none"/>
+        </w:rPr>
+        <w:t>Gasoline_Consumption</w:t>
+      </w:r>
+      <w:proofErr w:type="spellEnd"/>
+      <w:r>
+        <w:rPr>
+          <w:rFonts w:ascii="Arial" w:eastAsia="Times New Roman" w:hAnsi="Arial" w:cs="Arial"/>
+          <w:kern w:val="0"/>
+          <w:sz w:val="22"/>
+          <w:szCs w:val="22"/>
+          <w:highlight w:val="magenta"/>
+          <w14:ligatures w14:val="none"/>
+        </w:rPr>
+        <w:t xml:space="preserve"> (Millions of Gallons)’</w:t>
+      </w:r>
+      <w:r>
+        <w:rPr>
+          <w:rFonts w:ascii="Arial" w:eastAsia="Times New Roman" w:hAnsi="Arial" w:cs="Arial"/>
+          <w:kern w:val="0"/>
+          <w:sz w:val="22"/>
+          <w:szCs w:val="22"/>
+          <w14:ligatures w14:val="none"/>
+        </w:rPr>
+        <w:t xml:space="preserve"> for clarity and consistency with later visualizations. The </w:t>
+      </w:r>
+      <w:r>
+        <w:rPr>
+          <w:rFonts w:ascii="Arial" w:eastAsia="Times New Roman" w:hAnsi="Arial" w:cs="Arial"/>
+          <w:kern w:val="0"/>
+          <w:sz w:val="22"/>
+          <w:szCs w:val="22"/>
+          <w:highlight w:val="magenta"/>
+          <w14:ligatures w14:val="none"/>
+        </w:rPr>
+        <w:t>‘Date’</w:t>
+      </w:r>
+      <w:r>
+        <w:rPr>
+          <w:rFonts w:ascii="Arial" w:eastAsia="Times New Roman" w:hAnsi="Arial" w:cs="Arial"/>
+          <w:kern w:val="0"/>
+          <w:sz w:val="22"/>
+          <w:szCs w:val="22"/>
+          <w14:ligatures w14:val="none"/>
+        </w:rPr>
+        <w:t xml:space="preserve"> column was converted to a datetime data type and filtered to include data between 1/1/1994 and 12/31/2024. These dates were selected as they were the first and last year that both datasets had full data for. The next step was converting </w:t>
+      </w:r>
+      <w:r>
+        <w:rPr>
+          <w:rFonts w:ascii="Arial" w:eastAsia="Times New Roman" w:hAnsi="Arial" w:cs="Arial"/>
+          <w:kern w:val="0"/>
+          <w:sz w:val="22"/>
+          <w:szCs w:val="22"/>
+          <w:highlight w:val="magenta"/>
+          <w14:ligatures w14:val="none"/>
+        </w:rPr>
+        <w:t>‘</w:t>
+      </w:r>
+      <w:proofErr w:type="spellStart"/>
+      <w:r>
+        <w:rPr>
+          <w:rFonts w:ascii="Arial" w:eastAsia="Times New Roman" w:hAnsi="Arial" w:cs="Arial"/>
+          <w:kern w:val="0"/>
+          <w:sz w:val="22"/>
+          <w:szCs w:val="22"/>
+          <w:highlight w:val="magenta"/>
+          <w14:ligatures w14:val="none"/>
+        </w:rPr>
+        <w:t>Gasoline_Consumption</w:t>
+      </w:r>
+      <w:proofErr w:type="spellEnd"/>
+      <w:r>
+        <w:rPr>
+          <w:rFonts w:ascii="Arial" w:eastAsia="Times New Roman" w:hAnsi="Arial" w:cs="Arial"/>
+          <w:kern w:val="0"/>
+          <w:sz w:val="22"/>
+          <w:szCs w:val="22"/>
+          <w:highlight w:val="magenta"/>
+          <w14:ligatures w14:val="none"/>
+        </w:rPr>
+        <w:t>’</w:t>
+      </w:r>
+      <w:r>
+        <w:rPr>
+          <w:rFonts w:ascii="Arial" w:eastAsia="Times New Roman" w:hAnsi="Arial" w:cs="Arial"/>
+          <w:kern w:val="0"/>
+          <w:sz w:val="22"/>
+          <w:szCs w:val="22"/>
+          <w14:ligatures w14:val="none"/>
+        </w:rPr>
+        <w:t xml:space="preserve"> to millions of gallons by multiplying by 1000 and by 42 and then dividing by a million. The conversion to millions of gallons was done since the prices dataset was in dollars per gallon and to make readability easier.</w:t>
       </w:r>
     </w:p>
     <w:p>
@@ -975,65 +870,76 @@
       <w:r>
         <w:rPr>
           <w:rFonts w:ascii="Arial" w:eastAsia="Times New Roman" w:hAnsi="Arial" w:cs="Arial"/>
+          <w:color w:val="000000" w:themeColor="text1"/>
+          <w:kern w:val="0"/>
+          <w:sz w:val="22"/>
+          <w:szCs w:val="22"/>
+          <w14:ligatures w14:val="none"/>
+        </w:rPr>
+        <w:t>summary statistics</w:t>
+      </w:r>
+      <w:r>
+        <w:rPr>
+          <w:rFonts w:ascii="Arial" w:eastAsia="Times New Roman" w:hAnsi="Arial" w:cs="Arial"/>
+          <w:kern w:val="0"/>
+          <w:sz w:val="22"/>
+          <w:szCs w:val="22"/>
+          <w14:ligatures w14:val="none"/>
+        </w:rPr>
+        <w:t xml:space="preserve">, </w:t>
+      </w:r>
+      <w:r>
+        <w:rPr>
+          <w:rFonts w:ascii="Arial" w:eastAsia="Times New Roman" w:hAnsi="Arial" w:cs="Arial"/>
+          <w:kern w:val="0"/>
+          <w:sz w:val="22"/>
+          <w:szCs w:val="22"/>
+          <w14:ligatures w14:val="none"/>
+        </w:rPr>
+        <w:t>kurtosis</w:t>
+      </w:r>
+      <w:r>
+        <w:rPr>
+          <w:rFonts w:ascii="Arial" w:eastAsia="Times New Roman" w:hAnsi="Arial" w:cs="Arial"/>
+          <w:kern w:val="0"/>
+          <w:sz w:val="22"/>
+          <w:szCs w:val="22"/>
+          <w14:ligatures w14:val="none"/>
+        </w:rPr>
+        <w:t xml:space="preserve">, and </w:t>
+      </w:r>
+      <w:r>
+        <w:rPr>
+          <w:rFonts w:ascii="Arial" w:eastAsia="Times New Roman" w:hAnsi="Arial" w:cs="Arial"/>
+          <w:color w:val="000000" w:themeColor="text1"/>
+          <w:kern w:val="0"/>
+          <w:sz w:val="22"/>
+          <w:szCs w:val="22"/>
+          <w14:ligatures w14:val="none"/>
+        </w:rPr>
+        <w:t>skew</w:t>
+      </w:r>
+      <w:r>
+        <w:rPr>
+          <w:rFonts w:ascii="Arial" w:eastAsia="Times New Roman" w:hAnsi="Arial" w:cs="Arial"/>
+          <w:color w:val="000000" w:themeColor="text1"/>
+          <w:kern w:val="0"/>
+          <w:sz w:val="22"/>
+          <w:szCs w:val="22"/>
+          <w14:ligatures w14:val="none"/>
+        </w:rPr>
+        <w:t>,</w:t>
+      </w:r>
+      <w:r>
+        <w:rPr>
+          <w:rFonts w:ascii="Arial" w:eastAsia="Times New Roman" w:hAnsi="Arial" w:cs="Arial"/>
           <w:color w:val="EE0000"/>
           <w:kern w:val="0"/>
           <w:sz w:val="22"/>
           <w:szCs w:val="22"/>
           <w14:ligatures w14:val="none"/>
         </w:rPr>
-        <w:t>summary statistics</w:t>
-      </w:r>
-      <w:r>
-        <w:rPr>
-          <w:rFonts w:ascii="Arial" w:eastAsia="Times New Roman" w:hAnsi="Arial" w:cs="Arial"/>
-          <w:kern w:val="0"/>
-          <w:sz w:val="22"/>
-          <w:szCs w:val="22"/>
-          <w14:ligatures w14:val="none"/>
-        </w:rPr>
-        <w:t xml:space="preserve">, </w:t>
-      </w:r>
-      <w:r>
-        <w:rPr>
-          <w:rFonts w:ascii="Arial" w:eastAsia="Times New Roman" w:hAnsi="Arial" w:cs="Arial"/>
-          <w:kern w:val="0"/>
-          <w:sz w:val="22"/>
-          <w:szCs w:val="22"/>
-          <w14:ligatures w14:val="none"/>
-        </w:rPr>
-        <w:t>kurtosis</w:t>
-      </w:r>
-      <w:r>
-        <w:rPr>
-          <w:rFonts w:ascii="Arial" w:eastAsia="Times New Roman" w:hAnsi="Arial" w:cs="Arial"/>
-          <w:kern w:val="0"/>
-          <w:sz w:val="22"/>
-          <w:szCs w:val="22"/>
-          <w14:ligatures w14:val="none"/>
-        </w:rPr>
-        <w:t xml:space="preserve">, and </w:t>
-      </w:r>
-      <w:r>
-        <w:rPr>
-          <w:rFonts w:ascii="Arial" w:eastAsia="Times New Roman" w:hAnsi="Arial" w:cs="Arial"/>
-          <w:color w:val="EE0000"/>
-          <w:kern w:val="0"/>
-          <w:sz w:val="22"/>
-          <w:szCs w:val="22"/>
-          <w14:ligatures w14:val="none"/>
-        </w:rPr>
-        <w:t>skew</w:t>
-      </w:r>
-      <w:r>
-        <w:rPr>
-          <w:rFonts w:ascii="Arial" w:eastAsia="Times New Roman" w:hAnsi="Arial" w:cs="Arial"/>
-          <w:color w:val="EE0000"/>
-          <w:kern w:val="0"/>
-          <w:sz w:val="22"/>
-          <w:szCs w:val="22"/>
-          <w14:ligatures w14:val="none"/>
-        </w:rPr>
-        <w:t xml:space="preserve">, </w:t>
+        <w:t xml:space="preserve"> </w:t>
       </w:r>
       <w:r>
         <w:rPr>
@@ -1054,17 +960,57 @@
           <w:szCs w:val="22"/>
           <w14:ligatures w14:val="none"/>
         </w:rPr>
-        <w:t xml:space="preserve">. The skew </w:t>
-      </w:r>
-      <w:r>
-        <w:rPr>
-          <w:rFonts w:ascii="Arial" w:eastAsia="Times New Roman" w:hAnsi="Arial" w:cs="Arial"/>
-          <w:kern w:val="0"/>
-          <w:sz w:val="22"/>
-          <w:szCs w:val="22"/>
-          <w14:ligatures w14:val="none"/>
-        </w:rPr>
-        <w:t>skewness of the data was -0.84 which indicates a slightly left-skewed dataset meaning that lower values were slightly more common than high values. The kurtosis of 0.96 means that the distribution was slightly flatter than a normal distribution. The skew and kurtosis of this data means that the data is reasonably close to a normal distribution.</w:t>
+        <w:t xml:space="preserve">. The </w:t>
+      </w:r>
+      <w:r>
+        <w:rPr>
+          <w:rFonts w:ascii="Arial" w:eastAsia="Times New Roman" w:hAnsi="Arial" w:cs="Arial"/>
+          <w:kern w:val="0"/>
+          <w:sz w:val="22"/>
+          <w:szCs w:val="22"/>
+          <w14:ligatures w14:val="none"/>
+        </w:rPr>
+        <w:t xml:space="preserve">skew of the </w:t>
+      </w:r>
+      <w:r>
+        <w:rPr>
+          <w:rFonts w:ascii="Arial" w:eastAsia="Times New Roman" w:hAnsi="Arial" w:cs="Arial"/>
+          <w:kern w:val="0"/>
+          <w:sz w:val="22"/>
+          <w:szCs w:val="22"/>
+          <w14:ligatures w14:val="none"/>
+        </w:rPr>
+        <w:t xml:space="preserve">consumption </w:t>
+      </w:r>
+      <w:r>
+        <w:rPr>
+          <w:rFonts w:ascii="Arial" w:eastAsia="Times New Roman" w:hAnsi="Arial" w:cs="Arial"/>
+          <w:kern w:val="0"/>
+          <w:sz w:val="22"/>
+          <w:szCs w:val="22"/>
+          <w14:ligatures w14:val="none"/>
+        </w:rPr>
+        <w:t xml:space="preserve">data was -0.84 which indicates a slightly left-skewed dataset meaning that lower values were slightly more common than high values. The kurtosis </w:t>
+      </w:r>
+      <w:r>
+        <w:rPr>
+          <w:rFonts w:ascii="Arial" w:eastAsia="Times New Roman" w:hAnsi="Arial" w:cs="Arial"/>
+          <w:kern w:val="0"/>
+          <w:sz w:val="22"/>
+          <w:szCs w:val="22"/>
+          <w14:ligatures w14:val="none"/>
+        </w:rPr>
+        <w:t xml:space="preserve">value </w:t>
+      </w:r>
+      <w:r>
+        <w:rPr>
+          <w:rFonts w:ascii="Arial" w:eastAsia="Times New Roman" w:hAnsi="Arial" w:cs="Arial"/>
+          <w:kern w:val="0"/>
+          <w:sz w:val="22"/>
+          <w:szCs w:val="22"/>
+          <w14:ligatures w14:val="none"/>
+        </w:rPr>
+        <w:t>of 0.96 means that the distribution was slightly flatter than a normal distribution. The skew and kurtosis of this data means that the data is reasonably close to a normal distribution.</w:t>
       </w:r>
       <w:r>
         <w:rPr>
@@ -1164,7 +1110,27 @@
           <w:szCs w:val="22"/>
           <w14:ligatures w14:val="none"/>
         </w:rPr>
-        <w:t xml:space="preserve"> There are 2 outliers in the data, February 1994 and April 2020. Both points are being kept in the dataset. </w:t>
+        <w:t xml:space="preserve"> There are 2 outliers in the data, February 1994 and April 2020. Both points are being kept in the dataset</w:t>
+      </w:r>
+      <w:r>
+        <w:rPr>
+          <w:rFonts w:ascii="Arial" w:eastAsia="Times New Roman" w:hAnsi="Arial" w:cs="Arial"/>
+          <w:kern w:val="0"/>
+          <w:sz w:val="22"/>
+          <w:szCs w:val="22"/>
+          <w14:ligatures w14:val="none"/>
+        </w:rPr>
+        <w:t xml:space="preserve"> due to linearity</w:t>
+      </w:r>
+      <w:r>
+        <w:rPr>
+          <w:rFonts w:ascii="Arial" w:eastAsia="Times New Roman" w:hAnsi="Arial" w:cs="Arial"/>
+          <w:kern w:val="0"/>
+          <w:sz w:val="22"/>
+          <w:szCs w:val="22"/>
+          <w14:ligatures w14:val="none"/>
+        </w:rPr>
+        <w:t xml:space="preserve">. </w:t>
       </w:r>
     </w:p>
     <w:p>
@@ -1209,6 +1175,7 @@
         </w:rPr>
         <w:t xml:space="preserve">. Then a </w:t>
       </w:r>
+      <w:proofErr w:type="gramStart"/>
       <w:r>
         <w:rPr>
           <w:rFonts w:ascii="Arial" w:eastAsia="Times New Roman" w:hAnsi="Arial" w:cs="Arial"/>
@@ -1218,7 +1185,19 @@
           <w:szCs w:val="22"/>
           <w14:ligatures w14:val="none"/>
         </w:rPr>
-        <w:t>12 month rolling average</w:t>
+        <w:t>12 month</w:t>
+      </w:r>
+      <w:proofErr w:type="gramEnd"/>
+      <w:r>
+        <w:rPr>
+          <w:rFonts w:ascii="Arial" w:eastAsia="Times New Roman" w:hAnsi="Arial" w:cs="Arial"/>
+          <w:color w:val="EE0000"/>
+          <w:kern w:val="0"/>
+          <w:sz w:val="22"/>
+          <w:szCs w:val="22"/>
+          <w14:ligatures w14:val="none"/>
+        </w:rPr>
+        <w:t xml:space="preserve"> rolling average</w:t>
       </w:r>
       <w:r>
         <w:rPr>
@@ -1259,7 +1238,29 @@
           <w:szCs w:val="22"/>
           <w14:ligatures w14:val="none"/>
         </w:rPr>
-        <w:t xml:space="preserve"> chart was created to more easily visualize changes from a month-to-month perspective. From there a line chart that had 13 lines, 1 for each month and 1 for a total, was created. Using plotly </w:t>
+        <w:t xml:space="preserve"> chart was created to more easily visualize changes from a month-to-month perspective. From there a line chart that had 13 lines, 1 for each month and 1 for a total, was created. Using </w:t>
+      </w:r>
+      <w:proofErr w:type="spellStart"/>
+      <w:r>
+        <w:rPr>
+          <w:rFonts w:ascii="Arial" w:eastAsia="Times New Roman" w:hAnsi="Arial" w:cs="Arial"/>
+          <w:kern w:val="0"/>
+          <w:sz w:val="22"/>
+          <w:szCs w:val="22"/>
+          <w14:ligatures w14:val="none"/>
+        </w:rPr>
+        <w:t>plotly</w:t>
+      </w:r>
+      <w:proofErr w:type="spellEnd"/>
+      <w:r>
+        <w:rPr>
+          <w:rFonts w:ascii="Arial" w:eastAsia="Times New Roman" w:hAnsi="Arial" w:cs="Arial"/>
+          <w:kern w:val="0"/>
+          <w:sz w:val="22"/>
+          <w:szCs w:val="22"/>
+          <w14:ligatures w14:val="none"/>
+        </w:rPr>
+        <w:t xml:space="preserve"> </w:t>
       </w:r>
       <w:r>
         <w:rPr>
@@ -1279,17 +1280,39 @@
           <w:szCs w:val="22"/>
           <w14:ligatures w14:val="none"/>
         </w:rPr>
-        <w:t xml:space="preserve"> choose which months to view to make it easier to read. Next, with the help of ChatGPT</w:t>
-      </w:r>
-      <w:r>
-        <w:rPr>
-          <w:rFonts w:ascii="Arial" w:eastAsia="Times New Roman" w:hAnsi="Arial" w:cs="Arial"/>
-          <w:kern w:val="0"/>
-          <w:sz w:val="22"/>
-          <w:szCs w:val="22"/>
-          <w14:ligatures w14:val="none"/>
-        </w:rPr>
-        <w:t>a chart was created</w:t>
+        <w:t xml:space="preserve">choose which months to view to make it easier to read. Next, with the help of </w:t>
+      </w:r>
+      <w:proofErr w:type="spellStart"/>
+      <w:r>
+        <w:rPr>
+          <w:rFonts w:ascii="Arial" w:eastAsia="Times New Roman" w:hAnsi="Arial" w:cs="Arial"/>
+          <w:kern w:val="0"/>
+          <w:sz w:val="22"/>
+          <w:szCs w:val="22"/>
+          <w14:ligatures w14:val="none"/>
+        </w:rPr>
+        <w:t>ChatGPT</w:t>
+      </w:r>
+      <w:r>
+        <w:rPr>
+          <w:rFonts w:ascii="Arial" w:eastAsia="Times New Roman" w:hAnsi="Arial" w:cs="Arial"/>
+          <w:kern w:val="0"/>
+          <w:sz w:val="22"/>
+          <w:szCs w:val="22"/>
+          <w14:ligatures w14:val="none"/>
+        </w:rPr>
+        <w:t>a</w:t>
+      </w:r>
+      <w:proofErr w:type="spellEnd"/>
+      <w:r>
+        <w:rPr>
+          <w:rFonts w:ascii="Arial" w:eastAsia="Times New Roman" w:hAnsi="Arial" w:cs="Arial"/>
+          <w:kern w:val="0"/>
+          <w:sz w:val="22"/>
+          <w:szCs w:val="22"/>
+          <w14:ligatures w14:val="none"/>
+        </w:rPr>
+        <w:t xml:space="preserve"> chart was created</w:t>
       </w:r>
       <w:r>
         <w:rPr>
@@ -1414,17 +1437,59 @@
           <w:szCs w:val="22"/>
           <w14:ligatures w14:val="none"/>
         </w:rPr>
-        <w:t xml:space="preserve">. This dataset had 16 columns: a date column, </w:t>
-      </w:r>
-      <w:r>
-        <w:rPr>
-          <w:rFonts w:ascii="Arial" w:eastAsia="Times New Roman" w:hAnsi="Arial" w:cs="Arial"/>
-          <w:kern w:val="0"/>
-          <w:sz w:val="22"/>
-          <w:szCs w:val="22"/>
-          <w14:ligatures w14:val="none"/>
-        </w:rPr>
-        <w:t xml:space="preserve">and 15 different variations of the average retail price for various fuel tyes and grades including regular, midgrade, premium, and diesel fuels, separated by formulation (conventional, reformulated, and sulfur level). Each row of data represented a month. The two columns </w:t>
+        <w:t xml:space="preserve">. This dataset </w:t>
+      </w:r>
+      <w:r>
+        <w:rPr>
+          <w:rFonts w:ascii="Arial" w:eastAsia="Times New Roman" w:hAnsi="Arial" w:cs="Arial"/>
+          <w:kern w:val="0"/>
+          <w:sz w:val="22"/>
+          <w:szCs w:val="22"/>
+          <w14:ligatures w14:val="none"/>
+        </w:rPr>
+        <w:t>started with</w:t>
+      </w:r>
+      <w:r>
+        <w:rPr>
+          <w:rFonts w:ascii="Arial" w:eastAsia="Times New Roman" w:hAnsi="Arial" w:cs="Arial"/>
+          <w:kern w:val="0"/>
+          <w:sz w:val="22"/>
+          <w:szCs w:val="22"/>
+          <w14:ligatures w14:val="none"/>
+        </w:rPr>
+        <w:t xml:space="preserve"> 16 columns: a date column, </w:t>
+      </w:r>
+      <w:r>
+        <w:rPr>
+          <w:rFonts w:ascii="Arial" w:eastAsia="Times New Roman" w:hAnsi="Arial" w:cs="Arial"/>
+          <w:kern w:val="0"/>
+          <w:sz w:val="22"/>
+          <w:szCs w:val="22"/>
+          <w14:ligatures w14:val="none"/>
+        </w:rPr>
+        <w:t xml:space="preserve">and 15 different variations of the average retail price for various fuel </w:t>
+      </w:r>
+      <w:proofErr w:type="spellStart"/>
+      <w:r>
+        <w:rPr>
+          <w:rFonts w:ascii="Arial" w:eastAsia="Times New Roman" w:hAnsi="Arial" w:cs="Arial"/>
+          <w:kern w:val="0"/>
+          <w:sz w:val="22"/>
+          <w:szCs w:val="22"/>
+          <w14:ligatures w14:val="none"/>
+        </w:rPr>
+        <w:t>tyes</w:t>
+      </w:r>
+      <w:proofErr w:type="spellEnd"/>
+      <w:r>
+        <w:rPr>
+          <w:rFonts w:ascii="Arial" w:eastAsia="Times New Roman" w:hAnsi="Arial" w:cs="Arial"/>
+          <w:kern w:val="0"/>
+          <w:sz w:val="22"/>
+          <w:szCs w:val="22"/>
+          <w14:ligatures w14:val="none"/>
+        </w:rPr>
+        <w:t xml:space="preserve"> and grades including regular, midgrade, premium, and diesel fuels, separated by formulation (conventional, reformulated, and sulfur level). Each row of data represented a month. The two columns </w:t>
       </w:r>
       <w:r>
         <w:rPr>
@@ -1452,20 +1517,149 @@
           <w:kern w:val="0"/>
           <w:sz w:val="22"/>
           <w:szCs w:val="22"/>
+          <w:highlight w:val="magenta"/>
+          <w14:ligatures w14:val="none"/>
+        </w:rPr>
+        <w:t>‘Date’</w:t>
+      </w:r>
+      <w:r>
+        <w:rPr>
+          <w:rFonts w:ascii="Arial" w:eastAsia="Times New Roman" w:hAnsi="Arial" w:cs="Arial"/>
+          <w:kern w:val="0"/>
+          <w:sz w:val="22"/>
+          <w:szCs w:val="22"/>
+          <w14:ligatures w14:val="none"/>
+        </w:rPr>
+        <w:t xml:space="preserve"> column and the </w:t>
+      </w:r>
+      <w:r>
+        <w:rPr>
+          <w:rFonts w:ascii="Arial" w:eastAsia="Times New Roman" w:hAnsi="Arial" w:cs="Arial"/>
+          <w:kern w:val="0"/>
+          <w:sz w:val="22"/>
+          <w:szCs w:val="22"/>
+          <w:highlight w:val="magenta"/>
+          <w14:ligatures w14:val="none"/>
+        </w:rPr>
+        <w:t>‘U.S. All Grades All Formulations Retail Gasoline Prices (Dollars per Gallon)’</w:t>
+      </w:r>
+      <w:r>
+        <w:rPr>
+          <w:rFonts w:ascii="Arial" w:eastAsia="Times New Roman" w:hAnsi="Arial" w:cs="Arial"/>
+          <w:kern w:val="0"/>
+          <w:sz w:val="22"/>
+          <w:szCs w:val="22"/>
+          <w14:ligatures w14:val="none"/>
+        </w:rPr>
+        <w:t xml:space="preserve">. </w:t>
+      </w:r>
+      <w:r>
+        <w:rPr>
+          <w:rFonts w:ascii="Arial" w:eastAsia="Times New Roman" w:hAnsi="Arial" w:cs="Arial"/>
+          <w:kern w:val="0"/>
+          <w:sz w:val="22"/>
+          <w:szCs w:val="22"/>
+          <w14:ligatures w14:val="none"/>
+        </w:rPr>
+        <w:t>The reason for using this column over any other column was that it represents the national average price of gasoline across all fuel types and formulations.</w:t>
+      </w:r>
+      <w:r>
+        <w:rPr>
+          <w:rFonts w:ascii="Arial" w:eastAsia="Times New Roman" w:hAnsi="Arial" w:cs="Arial"/>
+          <w:kern w:val="0"/>
+          <w:sz w:val="22"/>
+          <w:szCs w:val="22"/>
+          <w14:ligatures w14:val="none"/>
+        </w:rPr>
+        <w:t xml:space="preserve"> The first date of data was September 1990 but </w:t>
+      </w:r>
+      <w:r>
+        <w:rPr>
+          <w:rFonts w:ascii="Arial" w:eastAsia="Times New Roman" w:hAnsi="Arial" w:cs="Arial"/>
+          <w:kern w:val="0"/>
+          <w:sz w:val="22"/>
+          <w:szCs w:val="22"/>
           <w:highlight w:val="green"/>
           <w14:ligatures w14:val="none"/>
         </w:rPr>
-        <w:t>‘Date’</w:t>
-      </w:r>
-      <w:r>
-        <w:rPr>
-          <w:rFonts w:ascii="Arial" w:eastAsia="Times New Roman" w:hAnsi="Arial" w:cs="Arial"/>
-          <w:kern w:val="0"/>
-          <w:sz w:val="22"/>
-          <w:szCs w:val="22"/>
-          <w14:ligatures w14:val="none"/>
-        </w:rPr>
-        <w:t xml:space="preserve"> column and the </w:t>
+        <w:t>‘</w:t>
+      </w:r>
+      <w:r>
+        <w:rPr>
+          <w:rFonts w:ascii="Arial" w:eastAsia="Times New Roman" w:hAnsi="Arial" w:cs="Arial"/>
+          <w:kern w:val="0"/>
+          <w:sz w:val="22"/>
+          <w:szCs w:val="22"/>
+          <w:highlight w:val="magenta"/>
+          <w14:ligatures w14:val="none"/>
+        </w:rPr>
+        <w:t>All Grade All Formulations</w:t>
+      </w:r>
+      <w:r>
+        <w:rPr>
+          <w:rFonts w:ascii="Arial" w:eastAsia="Times New Roman" w:hAnsi="Arial" w:cs="Arial"/>
+          <w:kern w:val="0"/>
+          <w:sz w:val="22"/>
+          <w:szCs w:val="22"/>
+          <w:highlight w:val="magenta"/>
+          <w14:ligatures w14:val="none"/>
+        </w:rPr>
+        <w:t>’</w:t>
+      </w:r>
+      <w:r>
+        <w:rPr>
+          <w:rFonts w:ascii="Arial" w:eastAsia="Times New Roman" w:hAnsi="Arial" w:cs="Arial"/>
+          <w:kern w:val="0"/>
+          <w:sz w:val="22"/>
+          <w:szCs w:val="22"/>
+          <w14:ligatures w14:val="none"/>
+        </w:rPr>
+        <w:t xml:space="preserve"> column didn’t start until April 1993. To start with the cleaning, the top 2 rows of the dataset were removed that contained the title of the chart and the source key info.</w:t>
+      </w:r>
+      <w:r>
+        <w:rPr>
+          <w:rFonts w:ascii="Arial" w:eastAsia="Times New Roman" w:hAnsi="Arial" w:cs="Arial"/>
+          <w:kern w:val="0"/>
+          <w:sz w:val="22"/>
+          <w:szCs w:val="22"/>
+          <w14:ligatures w14:val="none"/>
+        </w:rPr>
+        <w:t xml:space="preserve"> The next step was to rename </w:t>
+      </w:r>
+      <w:r>
+        <w:rPr>
+          <w:rFonts w:ascii="Arial" w:eastAsia="Times New Roman" w:hAnsi="Arial" w:cs="Arial"/>
+          <w:kern w:val="0"/>
+          <w:sz w:val="22"/>
+          <w:szCs w:val="22"/>
+          <w:highlight w:val="magenta"/>
+          <w14:ligatures w14:val="none"/>
+        </w:rPr>
+        <w:t xml:space="preserve">‘U.S. All Grade All Formulations </w:t>
+      </w:r>
+      <w:proofErr w:type="spellStart"/>
+      <w:r>
+        <w:rPr>
+          <w:rFonts w:ascii="Arial" w:eastAsia="Times New Roman" w:hAnsi="Arial" w:cs="Arial"/>
+          <w:kern w:val="0"/>
+          <w:sz w:val="22"/>
+          <w:szCs w:val="22"/>
+          <w:highlight w:val="magenta"/>
+          <w14:ligatures w14:val="none"/>
+        </w:rPr>
+        <w:t>Retial</w:t>
+      </w:r>
+      <w:proofErr w:type="spellEnd"/>
+      <w:r>
+        <w:rPr>
+          <w:rFonts w:ascii="Arial" w:eastAsia="Times New Roman" w:hAnsi="Arial" w:cs="Arial"/>
+          <w:kern w:val="0"/>
+          <w:sz w:val="22"/>
+          <w:szCs w:val="22"/>
+          <w:highlight w:val="magenta"/>
+          <w14:ligatures w14:val="none"/>
+        </w:rPr>
+        <w:t xml:space="preserve"> Gasoline Prices (Dollars per Gallon)</w:t>
       </w:r>
       <w:r>
         <w:rPr>
@@ -1476,37 +1670,17 @@
           <w:highlight w:val="green"/>
           <w14:ligatures w14:val="none"/>
         </w:rPr>
-        <w:t>‘U.S. All Grades All Formulations Retail Gasoline Prices (Dollars per Gallon)’</w:t>
-      </w:r>
-      <w:r>
-        <w:rPr>
-          <w:rFonts w:ascii="Arial" w:eastAsia="Times New Roman" w:hAnsi="Arial" w:cs="Arial"/>
-          <w:kern w:val="0"/>
-          <w:sz w:val="22"/>
-          <w:szCs w:val="22"/>
-          <w14:ligatures w14:val="none"/>
-        </w:rPr>
-        <w:t xml:space="preserve">. </w:t>
-      </w:r>
-      <w:r>
-        <w:rPr>
-          <w:rFonts w:ascii="Arial" w:eastAsia="Times New Roman" w:hAnsi="Arial" w:cs="Arial"/>
-          <w:kern w:val="0"/>
-          <w:sz w:val="22"/>
-          <w:szCs w:val="22"/>
-          <w14:ligatures w14:val="none"/>
-        </w:rPr>
-        <w:t>The reason for using this column over any other column was that it represents the national average price of gasoline across all fuel types and formulations.</w:t>
-      </w:r>
-      <w:r>
-        <w:rPr>
-          <w:rFonts w:ascii="Arial" w:eastAsia="Times New Roman" w:hAnsi="Arial" w:cs="Arial"/>
-          <w:kern w:val="0"/>
-          <w:sz w:val="22"/>
-          <w:szCs w:val="22"/>
-          <w14:ligatures w14:val="none"/>
-        </w:rPr>
-        <w:t xml:space="preserve"> The first date of data was September 1990 but </w:t>
+        <w:t>’</w:t>
+      </w:r>
+      <w:r>
+        <w:rPr>
+          <w:rFonts w:ascii="Arial" w:eastAsia="Times New Roman" w:hAnsi="Arial" w:cs="Arial"/>
+          <w:kern w:val="0"/>
+          <w:sz w:val="22"/>
+          <w:szCs w:val="22"/>
+          <w14:ligatures w14:val="none"/>
+        </w:rPr>
+        <w:t xml:space="preserve"> to just </w:t>
       </w:r>
       <w:r>
         <w:rPr>
@@ -1519,6 +1693,40 @@
         </w:rPr>
         <w:t>‘</w:t>
       </w:r>
+      <w:proofErr w:type="spellStart"/>
+      <w:r>
+        <w:rPr>
+          <w:rFonts w:ascii="Arial" w:eastAsia="Times New Roman" w:hAnsi="Arial" w:cs="Arial"/>
+          <w:kern w:val="0"/>
+          <w:sz w:val="22"/>
+          <w:szCs w:val="22"/>
+          <w:highlight w:val="magenta"/>
+          <w14:ligatures w14:val="none"/>
+        </w:rPr>
+        <w:t>Dollars_Per_Gallon</w:t>
+      </w:r>
+      <w:proofErr w:type="spellEnd"/>
+      <w:r>
+        <w:rPr>
+          <w:rFonts w:ascii="Arial" w:eastAsia="Times New Roman" w:hAnsi="Arial" w:cs="Arial"/>
+          <w:kern w:val="0"/>
+          <w:sz w:val="22"/>
+          <w:szCs w:val="22"/>
+          <w:highlight w:val="magenta"/>
+          <w14:ligatures w14:val="none"/>
+        </w:rPr>
+        <w:t>’</w:t>
+      </w:r>
+      <w:r>
+        <w:rPr>
+          <w:rFonts w:ascii="Arial" w:eastAsia="Times New Roman" w:hAnsi="Arial" w:cs="Arial"/>
+          <w:kern w:val="0"/>
+          <w:sz w:val="22"/>
+          <w:szCs w:val="22"/>
+          <w14:ligatures w14:val="none"/>
+        </w:rPr>
+        <w:t xml:space="preserve"> for readability. The </w:t>
+      </w:r>
       <w:r>
         <w:rPr>
           <w:rFonts w:ascii="Arial" w:eastAsia="Times New Roman" w:hAnsi="Arial" w:cs="Arial"/>
@@ -1528,91 +1736,18 @@
           <w:highlight w:val="green"/>
           <w14:ligatures w14:val="none"/>
         </w:rPr>
-        <w:t>All Grade All Formulations</w:t>
-      </w:r>
-      <w:r>
-        <w:rPr>
-          <w:rFonts w:ascii="Arial" w:eastAsia="Times New Roman" w:hAnsi="Arial" w:cs="Arial"/>
-          <w:kern w:val="0"/>
-          <w:sz w:val="22"/>
-          <w:szCs w:val="22"/>
-          <w:highlight w:val="green"/>
-          <w14:ligatures w14:val="none"/>
-        </w:rPr>
-        <w:t>’</w:t>
-      </w:r>
-      <w:r>
-        <w:rPr>
-          <w:rFonts w:ascii="Arial" w:eastAsia="Times New Roman" w:hAnsi="Arial" w:cs="Arial"/>
-          <w:kern w:val="0"/>
-          <w:sz w:val="22"/>
-          <w:szCs w:val="22"/>
-          <w14:ligatures w14:val="none"/>
-        </w:rPr>
-        <w:t xml:space="preserve"> column didn’t start until April 1993. To start with the cleaning, the top 2 rows of the dataset were removed that contained the title of the chart and the source key info.</w:t>
-      </w:r>
-      <w:r>
-        <w:rPr>
-          <w:rFonts w:ascii="Arial" w:eastAsia="Times New Roman" w:hAnsi="Arial" w:cs="Arial"/>
-          <w:kern w:val="0"/>
-          <w:sz w:val="22"/>
-          <w:szCs w:val="22"/>
-          <w14:ligatures w14:val="none"/>
-        </w:rPr>
-        <w:t xml:space="preserve"> The next step was to rename </w:t>
-      </w:r>
-      <w:r>
-        <w:rPr>
-          <w:rFonts w:ascii="Arial" w:eastAsia="Times New Roman" w:hAnsi="Arial" w:cs="Arial"/>
-          <w:kern w:val="0"/>
-          <w:sz w:val="22"/>
-          <w:szCs w:val="22"/>
-          <w:highlight w:val="green"/>
-          <w14:ligatures w14:val="none"/>
-        </w:rPr>
-        <w:t>‘U.S. All Grade All Formulations Retial Gasoline Prices (Dollars per Gallon)’</w:t>
-      </w:r>
-      <w:r>
-        <w:rPr>
-          <w:rFonts w:ascii="Arial" w:eastAsia="Times New Roman" w:hAnsi="Arial" w:cs="Arial"/>
-          <w:kern w:val="0"/>
-          <w:sz w:val="22"/>
-          <w:szCs w:val="22"/>
-          <w14:ligatures w14:val="none"/>
-        </w:rPr>
-        <w:t xml:space="preserve"> to just </w:t>
-      </w:r>
-      <w:r>
-        <w:rPr>
-          <w:rFonts w:ascii="Arial" w:eastAsia="Times New Roman" w:hAnsi="Arial" w:cs="Arial"/>
-          <w:kern w:val="0"/>
-          <w:sz w:val="22"/>
-          <w:szCs w:val="22"/>
-          <w:highlight w:val="green"/>
-          <w14:ligatures w14:val="none"/>
-        </w:rPr>
-        <w:t>‘Dollars_Per_Gallon’</w:t>
-      </w:r>
-      <w:r>
-        <w:rPr>
-          <w:rFonts w:ascii="Arial" w:eastAsia="Times New Roman" w:hAnsi="Arial" w:cs="Arial"/>
-          <w:kern w:val="0"/>
-          <w:sz w:val="22"/>
-          <w:szCs w:val="22"/>
-          <w14:ligatures w14:val="none"/>
-        </w:rPr>
-        <w:t xml:space="preserve"> for readability. The </w:t>
-      </w:r>
-      <w:r>
-        <w:rPr>
-          <w:rFonts w:ascii="Arial" w:eastAsia="Times New Roman" w:hAnsi="Arial" w:cs="Arial"/>
-          <w:kern w:val="0"/>
-          <w:sz w:val="22"/>
-          <w:szCs w:val="22"/>
-          <w:highlight w:val="green"/>
-          <w14:ligatures w14:val="none"/>
-        </w:rPr>
-        <w:t>‘Date’</w:t>
+        <w:t>‘</w:t>
+      </w:r>
+      <w:r>
+        <w:rPr>
+          <w:rFonts w:ascii="Arial" w:eastAsia="Times New Roman" w:hAnsi="Arial" w:cs="Arial"/>
+          <w:kern w:val="0"/>
+          <w:sz w:val="22"/>
+          <w:szCs w:val="22"/>
+          <w:highlight w:val="magenta"/>
+          <w14:ligatures w14:val="none"/>
+        </w:rPr>
+        <w:t>Date’</w:t>
       </w:r>
       <w:r>
         <w:rPr>
@@ -1649,13 +1784,35 @@
       <w:r>
         <w:rPr>
           <w:rFonts w:ascii="Arial" w:eastAsia="Times New Roman" w:hAnsi="Arial" w:cs="Arial"/>
+          <w:color w:val="000000" w:themeColor="text1"/>
+          <w:kern w:val="0"/>
+          <w:sz w:val="22"/>
+          <w:szCs w:val="22"/>
+          <w14:ligatures w14:val="none"/>
+        </w:rPr>
+        <w:t>summary statistics, kurtosis, and skew</w:t>
+      </w:r>
+      <w:r>
+        <w:rPr>
+          <w:rFonts w:ascii="Arial" w:eastAsia="Times New Roman" w:hAnsi="Arial" w:cs="Arial"/>
+          <w:color w:val="000000" w:themeColor="text1"/>
+          <w:kern w:val="0"/>
+          <w:sz w:val="22"/>
+          <w:szCs w:val="22"/>
+          <w14:ligatures w14:val="none"/>
+        </w:rPr>
+        <w:t>,</w:t>
+      </w:r>
+      <w:r>
+        <w:rPr>
+          <w:rFonts w:ascii="Arial" w:eastAsia="Times New Roman" w:hAnsi="Arial" w:cs="Arial"/>
           <w:color w:val="EE0000"/>
           <w:kern w:val="0"/>
           <w:sz w:val="22"/>
           <w:szCs w:val="22"/>
           <w14:ligatures w14:val="none"/>
         </w:rPr>
-        <w:t xml:space="preserve">summary statistics, </w:t>
+        <w:t xml:space="preserve"> </w:t>
       </w:r>
       <w:r>
         <w:rPr>
@@ -1666,29 +1823,7 @@
           <w:szCs w:val="22"/>
           <w14:ligatures w14:val="none"/>
         </w:rPr>
-        <w:t>kurtosis</w:t>
-      </w:r>
-      <w:r>
-        <w:rPr>
-          <w:rFonts w:ascii="Arial" w:eastAsia="Times New Roman" w:hAnsi="Arial" w:cs="Arial"/>
-          <w:color w:val="EE0000"/>
-          <w:kern w:val="0"/>
-          <w:sz w:val="22"/>
-          <w:szCs w:val="22"/>
-          <w14:ligatures w14:val="none"/>
-        </w:rPr>
-        <w:t>, and skew</w:t>
-      </w:r>
-      <w:r>
-        <w:rPr>
-          <w:rFonts w:ascii="Arial" w:eastAsia="Times New Roman" w:hAnsi="Arial" w:cs="Arial"/>
-          <w:color w:val="EE0000"/>
-          <w:kern w:val="0"/>
-          <w:sz w:val="22"/>
-          <w:szCs w:val="22"/>
-          <w14:ligatures w14:val="none"/>
-        </w:rPr>
-        <w:t xml:space="preserve">, </w:t>
+        <w:t>and test out for outlier</w:t>
       </w:r>
       <w:r>
         <w:rPr>
@@ -1699,17 +1834,6 @@
           <w:szCs w:val="22"/>
           <w14:ligatures w14:val="none"/>
         </w:rPr>
-        <w:t>and test out for outlier</w:t>
-      </w:r>
-      <w:r>
-        <w:rPr>
-          <w:rFonts w:ascii="Arial" w:eastAsia="Times New Roman" w:hAnsi="Arial" w:cs="Arial"/>
-          <w:color w:val="000000" w:themeColor="text1"/>
-          <w:kern w:val="0"/>
-          <w:sz w:val="22"/>
-          <w:szCs w:val="22"/>
-          <w14:ligatures w14:val="none"/>
-        </w:rPr>
         <w:t xml:space="preserve">. </w:t>
       </w:r>
       <w:r>
@@ -1750,38 +1874,121 @@
           <w:szCs w:val="22"/>
           <w14:ligatures w14:val="none"/>
         </w:rPr>
-        <w:t xml:space="preserve">The kurtosis was -1.09 which suggests that the data is flatter than a normal distribution curve. Overall the distribution was mostly symmetric and contained a dew extreme values. </w:t>
-      </w:r>
-      <w:r>
-        <w:rPr>
-          <w:rFonts w:ascii="Arial" w:eastAsia="Times New Roman" w:hAnsi="Arial" w:cs="Arial"/>
-          <w:kern w:val="0"/>
-          <w:sz w:val="22"/>
-          <w:szCs w:val="22"/>
-          <w14:ligatures w14:val="none"/>
-        </w:rPr>
-        <w:t xml:space="preserve">While doing summary statistics, the number of months was 372 which matched to the consumption dataset. The mean of the prices was $2.41. The minimum price was $0.96 and the maximum price was $5.03 </w:t>
-      </w:r>
-      <w:r>
-        <w:rPr>
-          <w:rFonts w:ascii="Arial" w:eastAsia="Times New Roman" w:hAnsi="Arial" w:cs="Arial"/>
-          <w:kern w:val="0"/>
-          <w:sz w:val="22"/>
-          <w:szCs w:val="22"/>
-          <w:highlight w:val="yellow"/>
-          <w14:ligatures w14:val="none"/>
-        </w:rPr>
-        <w:t>(need labels for dates of those prices).</w:t>
-      </w:r>
-      <w:r>
-        <w:rPr>
-          <w:rFonts w:ascii="Arial" w:eastAsia="Times New Roman" w:hAnsi="Arial" w:cs="Arial"/>
-          <w:kern w:val="0"/>
-          <w:sz w:val="22"/>
-          <w:szCs w:val="22"/>
-          <w14:ligatures w14:val="none"/>
-        </w:rPr>
-        <w:t xml:space="preserve"> The standard deviation was $0.94. </w:t>
+        <w:t xml:space="preserve">The kurtosis was -1.09 which suggests that the data is flatter than a normal distribution curve. </w:t>
+      </w:r>
+      <w:proofErr w:type="gramStart"/>
+      <w:r>
+        <w:rPr>
+          <w:rFonts w:ascii="Arial" w:eastAsia="Times New Roman" w:hAnsi="Arial" w:cs="Arial"/>
+          <w:kern w:val="0"/>
+          <w:sz w:val="22"/>
+          <w:szCs w:val="22"/>
+          <w14:ligatures w14:val="none"/>
+        </w:rPr>
+        <w:t>Overall</w:t>
+      </w:r>
+      <w:proofErr w:type="gramEnd"/>
+      <w:r>
+        <w:rPr>
+          <w:rFonts w:ascii="Arial" w:eastAsia="Times New Roman" w:hAnsi="Arial" w:cs="Arial"/>
+          <w:kern w:val="0"/>
+          <w:sz w:val="22"/>
+          <w:szCs w:val="22"/>
+          <w14:ligatures w14:val="none"/>
+        </w:rPr>
+        <w:t xml:space="preserve"> the distribution was mostly symmetric and contained a </w:t>
+      </w:r>
+      <w:r>
+        <w:rPr>
+          <w:rFonts w:ascii="Arial" w:eastAsia="Times New Roman" w:hAnsi="Arial" w:cs="Arial"/>
+          <w:kern w:val="0"/>
+          <w:sz w:val="22"/>
+          <w:szCs w:val="22"/>
+          <w14:ligatures w14:val="none"/>
+        </w:rPr>
+        <w:t>f</w:t>
+      </w:r>
+      <w:r>
+        <w:rPr>
+          <w:rFonts w:ascii="Arial" w:eastAsia="Times New Roman" w:hAnsi="Arial" w:cs="Arial"/>
+          <w:kern w:val="0"/>
+          <w:sz w:val="22"/>
+          <w:szCs w:val="22"/>
+          <w14:ligatures w14:val="none"/>
+        </w:rPr>
+        <w:t xml:space="preserve">ew extreme values. </w:t>
+      </w:r>
+      <w:r>
+        <w:rPr>
+          <w:rFonts w:ascii="Arial" w:eastAsia="Times New Roman" w:hAnsi="Arial" w:cs="Arial"/>
+          <w:kern w:val="0"/>
+          <w:sz w:val="22"/>
+          <w:szCs w:val="22"/>
+          <w14:ligatures w14:val="none"/>
+        </w:rPr>
+        <w:t xml:space="preserve">While doing summary statistics, the number of months was 372 which matched to the consumption dataset. The mean of the prices was $2.41. The minimum price was $0.96 </w:t>
+      </w:r>
+      <w:r>
+        <w:rPr>
+          <w:rFonts w:ascii="Arial" w:eastAsia="Times New Roman" w:hAnsi="Arial" w:cs="Arial"/>
+          <w:kern w:val="0"/>
+          <w:sz w:val="22"/>
+          <w:szCs w:val="22"/>
+          <w14:ligatures w14:val="none"/>
+        </w:rPr>
+        <w:t xml:space="preserve">in February </w:t>
+      </w:r>
+      <w:proofErr w:type="gramStart"/>
+      <w:r>
+        <w:rPr>
+          <w:rFonts w:ascii="Arial" w:eastAsia="Times New Roman" w:hAnsi="Arial" w:cs="Arial"/>
+          <w:kern w:val="0"/>
+          <w:sz w:val="22"/>
+          <w:szCs w:val="22"/>
+          <w14:ligatures w14:val="none"/>
+        </w:rPr>
+        <w:t>1999</w:t>
+      </w:r>
+      <w:proofErr w:type="gramEnd"/>
+      <w:r>
+        <w:rPr>
+          <w:rFonts w:ascii="Arial" w:eastAsia="Times New Roman" w:hAnsi="Arial" w:cs="Arial"/>
+          <w:kern w:val="0"/>
+          <w:sz w:val="22"/>
+          <w:szCs w:val="22"/>
+          <w14:ligatures w14:val="none"/>
+        </w:rPr>
+        <w:t xml:space="preserve"> </w:t>
+      </w:r>
+      <w:r>
+        <w:rPr>
+          <w:rFonts w:ascii="Arial" w:eastAsia="Times New Roman" w:hAnsi="Arial" w:cs="Arial"/>
+          <w:kern w:val="0"/>
+          <w:sz w:val="22"/>
+          <w:szCs w:val="22"/>
+          <w14:ligatures w14:val="none"/>
+        </w:rPr>
+        <w:t>and the maximum price was $5.03</w:t>
+      </w:r>
+      <w:r>
+        <w:rPr>
+          <w:rFonts w:ascii="Arial" w:eastAsia="Times New Roman" w:hAnsi="Arial" w:cs="Arial"/>
+          <w:kern w:val="0"/>
+          <w:sz w:val="22"/>
+          <w:szCs w:val="22"/>
+          <w14:ligatures w14:val="none"/>
+        </w:rPr>
+        <w:t xml:space="preserve"> in June 2022. </w:t>
+      </w:r>
+      <w:r>
+        <w:rPr>
+          <w:rFonts w:ascii="Arial" w:eastAsia="Times New Roman" w:hAnsi="Arial" w:cs="Arial"/>
+          <w:kern w:val="0"/>
+          <w:sz w:val="22"/>
+          <w:szCs w:val="22"/>
+          <w14:ligatures w14:val="none"/>
+        </w:rPr>
+        <w:t xml:space="preserve">The standard deviation was $0.94. </w:t>
       </w:r>
       <w:r>
         <w:rPr>
@@ -1796,223 +2003,401 @@
     </w:p>
     <w:p>
       <w:pPr>
-        <w:spacing w:after="0" w:line="240" w:lineRule="auto"/>
-        <w:rPr>
-          <w:rFonts w:ascii="Arial" w:eastAsia="Times New Roman" w:hAnsi="Arial" w:cs="Arial"/>
-          <w:kern w:val="0"/>
-          <w:sz w:val="22"/>
-          <w:szCs w:val="22"/>
-          <w14:ligatures w14:val="none"/>
-        </w:rPr>
-      </w:pPr>
-      <w:r>
-        <w:rPr>
-          <w:rFonts w:ascii="Arial" w:eastAsia="Times New Roman" w:hAnsi="Arial" w:cs="Arial"/>
-          <w:kern w:val="0"/>
-          <w:sz w:val="22"/>
-          <w:szCs w:val="22"/>
-          <w14:ligatures w14:val="none"/>
-        </w:rPr>
-        <w:t xml:space="preserve">Once </w:t>
-      </w:r>
-      <w:r>
-        <w:rPr>
-          <w:rFonts w:ascii="Arial" w:eastAsia="Times New Roman" w:hAnsi="Arial" w:cs="Arial"/>
-          <w:kern w:val="0"/>
-          <w:sz w:val="22"/>
-          <w:szCs w:val="22"/>
-          <w14:ligatures w14:val="none"/>
-        </w:rPr>
-        <w:t>a good understanding of the prices data</w:t>
-      </w:r>
-      <w:r>
-        <w:rPr>
-          <w:rFonts w:ascii="Arial" w:eastAsia="Times New Roman" w:hAnsi="Arial" w:cs="Arial"/>
-          <w:kern w:val="0"/>
-          <w:sz w:val="22"/>
-          <w:szCs w:val="22"/>
-          <w14:ligatures w14:val="none"/>
-        </w:rPr>
-        <w:t xml:space="preserve"> </w:t>
-      </w:r>
-      <w:r>
-        <w:rPr>
-          <w:rFonts w:ascii="Arial" w:eastAsia="Times New Roman" w:hAnsi="Arial" w:cs="Arial"/>
-          <w:kern w:val="0"/>
-          <w:sz w:val="22"/>
-          <w:szCs w:val="22"/>
-          <w14:ligatures w14:val="none"/>
-        </w:rPr>
-        <w:t xml:space="preserve">had been established the next step was visualizing the data to see trends. The first chart shows the comparison between the nominal prices and the inflation adjusted prices. As the </w:t>
-      </w:r>
-      <w:r>
-        <w:rPr>
-          <w:rFonts w:ascii="Arial" w:eastAsia="Times New Roman" w:hAnsi="Arial" w:cs="Arial"/>
-          <w:kern w:val="0"/>
-          <w:sz w:val="22"/>
-          <w:szCs w:val="22"/>
-          <w14:ligatures w14:val="none"/>
-        </w:rPr>
-        <w:t>timeline gets</w:t>
-      </w:r>
-      <w:r>
-        <w:rPr>
-          <w:rFonts w:ascii="Arial" w:eastAsia="Times New Roman" w:hAnsi="Arial" w:cs="Arial"/>
-          <w:kern w:val="0"/>
-          <w:sz w:val="22"/>
-          <w:szCs w:val="22"/>
-          <w14:ligatures w14:val="none"/>
-        </w:rPr>
-        <w:t xml:space="preserve"> closer to the present </w:t>
-      </w:r>
-      <w:r>
-        <w:rPr>
-          <w:rFonts w:ascii="Arial" w:eastAsia="Times New Roman" w:hAnsi="Arial" w:cs="Arial"/>
-          <w:kern w:val="0"/>
-          <w:sz w:val="22"/>
-          <w:szCs w:val="22"/>
-          <w14:ligatures w14:val="none"/>
-        </w:rPr>
-        <w:t xml:space="preserve">day </w:t>
-      </w:r>
-      <w:r>
-        <w:rPr>
-          <w:rFonts w:ascii="Arial" w:eastAsia="Times New Roman" w:hAnsi="Arial" w:cs="Arial"/>
-          <w:kern w:val="0"/>
-          <w:sz w:val="22"/>
-          <w:szCs w:val="22"/>
-          <w14:ligatures w14:val="none"/>
-        </w:rPr>
-        <w:t xml:space="preserve">the </w:t>
-      </w:r>
-      <w:r>
-        <w:rPr>
-          <w:rFonts w:ascii="Arial" w:eastAsia="Times New Roman" w:hAnsi="Arial" w:cs="Arial"/>
-          <w:kern w:val="0"/>
-          <w:sz w:val="22"/>
-          <w:szCs w:val="22"/>
-          <w14:ligatures w14:val="none"/>
-        </w:rPr>
-        <w:t xml:space="preserve">price </w:t>
-      </w:r>
-      <w:r>
-        <w:rPr>
-          <w:rFonts w:ascii="Arial" w:eastAsia="Times New Roman" w:hAnsi="Arial" w:cs="Arial"/>
-          <w:kern w:val="0"/>
-          <w:sz w:val="22"/>
-          <w:szCs w:val="22"/>
-          <w14:ligatures w14:val="none"/>
-        </w:rPr>
-        <w:t>value</w:t>
-      </w:r>
-      <w:r>
-        <w:rPr>
-          <w:rFonts w:ascii="Arial" w:eastAsia="Times New Roman" w:hAnsi="Arial" w:cs="Arial"/>
-          <w:kern w:val="0"/>
-          <w:sz w:val="22"/>
-          <w:szCs w:val="22"/>
-          <w14:ligatures w14:val="none"/>
-        </w:rPr>
-        <w:t>s</w:t>
-      </w:r>
-      <w:r>
-        <w:rPr>
-          <w:rFonts w:ascii="Arial" w:eastAsia="Times New Roman" w:hAnsi="Arial" w:cs="Arial"/>
-          <w:kern w:val="0"/>
-          <w:sz w:val="22"/>
-          <w:szCs w:val="22"/>
-          <w14:ligatures w14:val="none"/>
-        </w:rPr>
-        <w:t xml:space="preserve"> begins to converge since </w:t>
-      </w:r>
-      <w:r>
-        <w:rPr>
-          <w:rFonts w:ascii="Arial" w:eastAsia="Times New Roman" w:hAnsi="Arial" w:cs="Arial"/>
-          <w:kern w:val="0"/>
-          <w:sz w:val="22"/>
-          <w:szCs w:val="22"/>
-          <w14:ligatures w14:val="none"/>
-        </w:rPr>
-        <w:t>the effect of inflation begins to diminish for recent years</w:t>
-      </w:r>
-      <w:r>
-        <w:rPr>
-          <w:rFonts w:ascii="Arial" w:eastAsia="Times New Roman" w:hAnsi="Arial" w:cs="Arial"/>
-          <w:kern w:val="0"/>
-          <w:sz w:val="22"/>
-          <w:szCs w:val="22"/>
-          <w14:ligatures w14:val="none"/>
-        </w:rPr>
-        <w:t xml:space="preserve">. The next chart is a smoothed rolling average chart which is just an easier way of viewing the change in prices </w:t>
-      </w:r>
-      <w:r>
-        <w:rPr>
-          <w:rFonts w:ascii="Arial" w:eastAsia="Times New Roman" w:hAnsi="Arial" w:cs="Arial"/>
-          <w:kern w:val="0"/>
-          <w:sz w:val="22"/>
-          <w:szCs w:val="22"/>
-          <w14:ligatures w14:val="none"/>
-        </w:rPr>
-        <w:t xml:space="preserve">over time from a zoomed out perspective. The chart after that is another line chart that shows average gasoline price per year and includes events that affected prices. After that is a heatmap that </w:t>
-      </w:r>
-      <w:r>
-        <w:rPr>
-          <w:rFonts w:ascii="Arial" w:eastAsia="Times New Roman" w:hAnsi="Arial" w:cs="Arial"/>
-          <w:kern w:val="0"/>
-          <w:sz w:val="22"/>
-          <w:szCs w:val="22"/>
-          <w14:ligatures w14:val="none"/>
-        </w:rPr>
-        <w:t>provides a visual overview of how prices change across both years and months</w:t>
-      </w:r>
-      <w:r>
-        <w:rPr>
-          <w:rFonts w:ascii="Arial" w:eastAsia="Times New Roman" w:hAnsi="Arial" w:cs="Arial"/>
-          <w:kern w:val="0"/>
-          <w:sz w:val="22"/>
-          <w:szCs w:val="22"/>
-          <w14:ligatures w14:val="none"/>
-        </w:rPr>
-        <w:t xml:space="preserve">. </w:t>
-      </w:r>
-      <w:r>
-        <w:rPr>
-          <w:rFonts w:ascii="Arial" w:eastAsia="Times New Roman" w:hAnsi="Arial" w:cs="Arial"/>
-          <w:kern w:val="0"/>
-          <w:sz w:val="22"/>
-          <w:szCs w:val="22"/>
-          <w14:ligatures w14:val="none"/>
-        </w:rPr>
-        <w:t xml:space="preserve">This makes it easier to spot seasonal and long-term trends. </w:t>
-      </w:r>
-      <w:r>
-        <w:rPr>
-          <w:rFonts w:ascii="Arial" w:eastAsia="Times New Roman" w:hAnsi="Arial" w:cs="Arial"/>
-          <w:kern w:val="0"/>
-          <w:sz w:val="22"/>
-          <w:szCs w:val="22"/>
-          <w14:ligatures w14:val="none"/>
-        </w:rPr>
-        <w:t xml:space="preserve">The final chart is a visualization that allows for an easier visualization to compare when theres long changes in price on a month to month basis. </w:t>
+        <w:spacing w:line="240" w:lineRule="auto"/>
+        <w:rPr>
+          <w:rFonts w:ascii="Arial" w:eastAsia="Times New Roman" w:hAnsi="Arial" w:cs="Arial"/>
+          <w:kern w:val="0"/>
+          <w:sz w:val="22"/>
+          <w:szCs w:val="22"/>
+          <w14:ligatures w14:val="none"/>
+        </w:rPr>
+      </w:pPr>
+      <w:r>
+        <w:rPr>
+          <w:rFonts w:ascii="Arial" w:eastAsia="Times New Roman" w:hAnsi="Arial" w:cs="Arial"/>
+          <w:kern w:val="0"/>
+          <w:sz w:val="22"/>
+          <w:szCs w:val="22"/>
+          <w14:ligatures w14:val="none"/>
+        </w:rPr>
+        <w:t xml:space="preserve">After the data was cleaned, the prices dataset was converted to account for inflation. Using the FRED All Urban Consumers CPI data, the prices were converted to 2024 dollars to make comparing the price over time easier using a new variable called </w:t>
+      </w:r>
+      <w:r>
+        <w:rPr>
+          <w:rFonts w:ascii="Arial" w:eastAsia="Times New Roman" w:hAnsi="Arial" w:cs="Arial"/>
+          <w:kern w:val="0"/>
+          <w:sz w:val="22"/>
+          <w:szCs w:val="22"/>
+          <w:highlight w:val="magenta"/>
+          <w14:ligatures w14:val="none"/>
+        </w:rPr>
+        <w:t>‘</w:t>
+      </w:r>
+      <w:proofErr w:type="spellStart"/>
+      <w:r>
+        <w:rPr>
+          <w:rFonts w:ascii="Arial" w:eastAsia="Times New Roman" w:hAnsi="Arial" w:cs="Arial"/>
+          <w:kern w:val="0"/>
+          <w:sz w:val="22"/>
+          <w:szCs w:val="22"/>
+          <w:highlight w:val="magenta"/>
+          <w14:ligatures w14:val="none"/>
+        </w:rPr>
+        <w:t>price_adjusted</w:t>
+      </w:r>
+      <w:proofErr w:type="spellEnd"/>
+      <w:r>
+        <w:rPr>
+          <w:rFonts w:ascii="Arial" w:eastAsia="Times New Roman" w:hAnsi="Arial" w:cs="Arial"/>
+          <w:kern w:val="0"/>
+          <w:sz w:val="22"/>
+          <w:szCs w:val="22"/>
+          <w:highlight w:val="magenta"/>
+          <w14:ligatures w14:val="none"/>
+        </w:rPr>
+        <w:t>’</w:t>
+      </w:r>
+      <w:r>
+        <w:rPr>
+          <w:rFonts w:ascii="Arial" w:eastAsia="Times New Roman" w:hAnsi="Arial" w:cs="Arial"/>
+          <w:kern w:val="0"/>
+          <w:sz w:val="22"/>
+          <w:szCs w:val="22"/>
+          <w14:ligatures w14:val="none"/>
+        </w:rPr>
+        <w:t xml:space="preserve">. After converting, the data was checked for outliers again and none were found. Then the basic summary statistics were </w:t>
+      </w:r>
+      <w:proofErr w:type="gramStart"/>
+      <w:r>
+        <w:rPr>
+          <w:rFonts w:ascii="Arial" w:eastAsia="Times New Roman" w:hAnsi="Arial" w:cs="Arial"/>
+          <w:kern w:val="0"/>
+          <w:sz w:val="22"/>
+          <w:szCs w:val="22"/>
+          <w14:ligatures w14:val="none"/>
+        </w:rPr>
+        <w:t>ran</w:t>
+      </w:r>
+      <w:proofErr w:type="gramEnd"/>
+      <w:r>
+        <w:rPr>
+          <w:rFonts w:ascii="Arial" w:eastAsia="Times New Roman" w:hAnsi="Arial" w:cs="Arial"/>
+          <w:kern w:val="0"/>
+          <w:sz w:val="22"/>
+          <w:szCs w:val="22"/>
+          <w14:ligatures w14:val="none"/>
+        </w:rPr>
+        <w:t xml:space="preserve"> again. The inflation adjusted mean was now $3.42, the min was $1.85, the max was $5.92, and the standard deviation was still $0.94. </w:t>
       </w:r>
     </w:p>
     <w:p>
       <w:pPr>
-        <w:spacing w:after="0" w:line="240" w:lineRule="auto"/>
-        <w:rPr>
-          <w:rFonts w:ascii="Arial" w:eastAsia="Times New Roman" w:hAnsi="Arial" w:cs="Arial"/>
-          <w:kern w:val="0"/>
-          <w:sz w:val="22"/>
-          <w:szCs w:val="22"/>
-          <w14:ligatures w14:val="none"/>
-        </w:rPr>
-      </w:pPr>
+        <w:spacing w:line="240" w:lineRule="auto"/>
+        <w:rPr>
+          <w:rFonts w:ascii="Arial" w:eastAsia="Times New Roman" w:hAnsi="Arial" w:cs="Arial"/>
+          <w:kern w:val="0"/>
+          <w:sz w:val="22"/>
+          <w:szCs w:val="22"/>
+          <w14:ligatures w14:val="none"/>
+        </w:rPr>
+      </w:pPr>
+      <w:r>
+        <w:rPr>
+          <w:rFonts w:ascii="Arial" w:eastAsia="Times New Roman" w:hAnsi="Arial" w:cs="Arial"/>
+          <w:kern w:val="0"/>
+          <w:sz w:val="22"/>
+          <w:szCs w:val="22"/>
+          <w:highlight w:val="yellow"/>
+          <w14:ligatures w14:val="none"/>
+        </w:rPr>
+        <w:t>Chart comparing nominal prices to inflation adjusted prices</w:t>
+      </w:r>
     </w:p>
     <w:p>
       <w:pPr>
         <w:spacing w:after="0" w:line="240" w:lineRule="auto"/>
         <w:rPr>
           <w:rFonts w:ascii="Arial" w:eastAsia="Times New Roman" w:hAnsi="Arial" w:cs="Arial"/>
+          <w:kern w:val="0"/>
+          <w:sz w:val="22"/>
+          <w:szCs w:val="22"/>
+          <w14:ligatures w14:val="none"/>
+        </w:rPr>
+      </w:pPr>
+      <w:r>
+        <w:rPr>
+          <w:rFonts w:ascii="Arial" w:eastAsia="Times New Roman" w:hAnsi="Arial" w:cs="Arial"/>
+          <w:kern w:val="0"/>
+          <w:sz w:val="22"/>
+          <w:szCs w:val="22"/>
+          <w14:ligatures w14:val="none"/>
+        </w:rPr>
+        <w:t xml:space="preserve">Once </w:t>
+      </w:r>
+      <w:r>
+        <w:rPr>
+          <w:rFonts w:ascii="Arial" w:eastAsia="Times New Roman" w:hAnsi="Arial" w:cs="Arial"/>
+          <w:kern w:val="0"/>
+          <w:sz w:val="22"/>
+          <w:szCs w:val="22"/>
+          <w14:ligatures w14:val="none"/>
+        </w:rPr>
+        <w:t>a good understanding of the prices data</w:t>
+      </w:r>
+      <w:r>
+        <w:rPr>
+          <w:rFonts w:ascii="Arial" w:eastAsia="Times New Roman" w:hAnsi="Arial" w:cs="Arial"/>
+          <w:kern w:val="0"/>
+          <w:sz w:val="22"/>
+          <w:szCs w:val="22"/>
+          <w14:ligatures w14:val="none"/>
+        </w:rPr>
+        <w:t xml:space="preserve"> </w:t>
+      </w:r>
+      <w:r>
+        <w:rPr>
+          <w:rFonts w:ascii="Arial" w:eastAsia="Times New Roman" w:hAnsi="Arial" w:cs="Arial"/>
+          <w:kern w:val="0"/>
+          <w:sz w:val="22"/>
+          <w:szCs w:val="22"/>
+          <w14:ligatures w14:val="none"/>
+        </w:rPr>
+        <w:t xml:space="preserve">had been established the next step was visualizing the data to see trends. The first chart shows the comparison between the nominal prices and the inflation adjusted prices. As the </w:t>
+      </w:r>
+      <w:r>
+        <w:rPr>
+          <w:rFonts w:ascii="Arial" w:eastAsia="Times New Roman" w:hAnsi="Arial" w:cs="Arial"/>
+          <w:kern w:val="0"/>
+          <w:sz w:val="22"/>
+          <w:szCs w:val="22"/>
+          <w14:ligatures w14:val="none"/>
+        </w:rPr>
+        <w:t>timeline gets</w:t>
+      </w:r>
+      <w:r>
+        <w:rPr>
+          <w:rFonts w:ascii="Arial" w:eastAsia="Times New Roman" w:hAnsi="Arial" w:cs="Arial"/>
+          <w:kern w:val="0"/>
+          <w:sz w:val="22"/>
+          <w:szCs w:val="22"/>
+          <w14:ligatures w14:val="none"/>
+        </w:rPr>
+        <w:t xml:space="preserve"> closer to the present </w:t>
+      </w:r>
+      <w:r>
+        <w:rPr>
+          <w:rFonts w:ascii="Arial" w:eastAsia="Times New Roman" w:hAnsi="Arial" w:cs="Arial"/>
+          <w:kern w:val="0"/>
+          <w:sz w:val="22"/>
+          <w:szCs w:val="22"/>
+          <w14:ligatures w14:val="none"/>
+        </w:rPr>
+        <w:t xml:space="preserve">day </w:t>
+      </w:r>
+      <w:r>
+        <w:rPr>
+          <w:rFonts w:ascii="Arial" w:eastAsia="Times New Roman" w:hAnsi="Arial" w:cs="Arial"/>
+          <w:kern w:val="0"/>
+          <w:sz w:val="22"/>
+          <w:szCs w:val="22"/>
+          <w14:ligatures w14:val="none"/>
+        </w:rPr>
+        <w:t xml:space="preserve">the </w:t>
+      </w:r>
+      <w:r>
+        <w:rPr>
+          <w:rFonts w:ascii="Arial" w:eastAsia="Times New Roman" w:hAnsi="Arial" w:cs="Arial"/>
+          <w:kern w:val="0"/>
+          <w:sz w:val="22"/>
+          <w:szCs w:val="22"/>
+          <w14:ligatures w14:val="none"/>
+        </w:rPr>
+        <w:t xml:space="preserve">price </w:t>
+      </w:r>
+      <w:r>
+        <w:rPr>
+          <w:rFonts w:ascii="Arial" w:eastAsia="Times New Roman" w:hAnsi="Arial" w:cs="Arial"/>
+          <w:kern w:val="0"/>
+          <w:sz w:val="22"/>
+          <w:szCs w:val="22"/>
+          <w14:ligatures w14:val="none"/>
+        </w:rPr>
+        <w:t>value</w:t>
+      </w:r>
+      <w:r>
+        <w:rPr>
+          <w:rFonts w:ascii="Arial" w:eastAsia="Times New Roman" w:hAnsi="Arial" w:cs="Arial"/>
+          <w:kern w:val="0"/>
+          <w:sz w:val="22"/>
+          <w:szCs w:val="22"/>
+          <w14:ligatures w14:val="none"/>
+        </w:rPr>
+        <w:t>s</w:t>
+      </w:r>
+      <w:r>
+        <w:rPr>
+          <w:rFonts w:ascii="Arial" w:eastAsia="Times New Roman" w:hAnsi="Arial" w:cs="Arial"/>
+          <w:kern w:val="0"/>
+          <w:sz w:val="22"/>
+          <w:szCs w:val="22"/>
+          <w14:ligatures w14:val="none"/>
+        </w:rPr>
+        <w:t xml:space="preserve"> begins to converge since </w:t>
+      </w:r>
+      <w:r>
+        <w:rPr>
+          <w:rFonts w:ascii="Arial" w:eastAsia="Times New Roman" w:hAnsi="Arial" w:cs="Arial"/>
+          <w:kern w:val="0"/>
+          <w:sz w:val="22"/>
+          <w:szCs w:val="22"/>
+          <w14:ligatures w14:val="none"/>
+        </w:rPr>
+        <w:t>the effect of inflation begins to diminish for recent years</w:t>
+      </w:r>
+      <w:r>
+        <w:rPr>
+          <w:rFonts w:ascii="Arial" w:eastAsia="Times New Roman" w:hAnsi="Arial" w:cs="Arial"/>
+          <w:kern w:val="0"/>
+          <w:sz w:val="22"/>
+          <w:szCs w:val="22"/>
+          <w14:ligatures w14:val="none"/>
+        </w:rPr>
+        <w:t xml:space="preserve">. The next chart is a smoothed rolling average chart which is just an easier way of viewing the change in prices </w:t>
+      </w:r>
+      <w:r>
+        <w:rPr>
+          <w:rFonts w:ascii="Arial" w:eastAsia="Times New Roman" w:hAnsi="Arial" w:cs="Arial"/>
+          <w:kern w:val="0"/>
+          <w:sz w:val="22"/>
+          <w:szCs w:val="22"/>
+          <w14:ligatures w14:val="none"/>
+        </w:rPr>
+        <w:t xml:space="preserve">over time from a </w:t>
+      </w:r>
+      <w:proofErr w:type="gramStart"/>
+      <w:r>
+        <w:rPr>
+          <w:rFonts w:ascii="Arial" w:eastAsia="Times New Roman" w:hAnsi="Arial" w:cs="Arial"/>
+          <w:kern w:val="0"/>
+          <w:sz w:val="22"/>
+          <w:szCs w:val="22"/>
+          <w14:ligatures w14:val="none"/>
+        </w:rPr>
+        <w:t>zoomed out</w:t>
+      </w:r>
+      <w:proofErr w:type="gramEnd"/>
+      <w:r>
+        <w:rPr>
+          <w:rFonts w:ascii="Arial" w:eastAsia="Times New Roman" w:hAnsi="Arial" w:cs="Arial"/>
+          <w:kern w:val="0"/>
+          <w:sz w:val="22"/>
+          <w:szCs w:val="22"/>
+          <w14:ligatures w14:val="none"/>
+        </w:rPr>
+        <w:t xml:space="preserve"> perspective. The chart after that is another line chart that shows average gasoline price per year and includes events that affected prices. After that is a heatmap that </w:t>
+      </w:r>
+      <w:r>
+        <w:rPr>
+          <w:rFonts w:ascii="Arial" w:eastAsia="Times New Roman" w:hAnsi="Arial" w:cs="Arial"/>
+          <w:kern w:val="0"/>
+          <w:sz w:val="22"/>
+          <w:szCs w:val="22"/>
+          <w14:ligatures w14:val="none"/>
+        </w:rPr>
+        <w:t>provides a visual overview of how prices change across both years and months</w:t>
+      </w:r>
+      <w:r>
+        <w:rPr>
+          <w:rFonts w:ascii="Arial" w:eastAsia="Times New Roman" w:hAnsi="Arial" w:cs="Arial"/>
+          <w:kern w:val="0"/>
+          <w:sz w:val="22"/>
+          <w:szCs w:val="22"/>
+          <w14:ligatures w14:val="none"/>
+        </w:rPr>
+        <w:t xml:space="preserve">. </w:t>
+      </w:r>
+      <w:r>
+        <w:rPr>
+          <w:rFonts w:ascii="Arial" w:eastAsia="Times New Roman" w:hAnsi="Arial" w:cs="Arial"/>
+          <w:kern w:val="0"/>
+          <w:sz w:val="22"/>
+          <w:szCs w:val="22"/>
+          <w14:ligatures w14:val="none"/>
+        </w:rPr>
+        <w:t xml:space="preserve">This makes it easier to spot seasonal and long-term trends. </w:t>
+      </w:r>
+      <w:r>
+        <w:rPr>
+          <w:rFonts w:ascii="Arial" w:eastAsia="Times New Roman" w:hAnsi="Arial" w:cs="Arial"/>
+          <w:kern w:val="0"/>
+          <w:sz w:val="22"/>
+          <w:szCs w:val="22"/>
+          <w14:ligatures w14:val="none"/>
+        </w:rPr>
+        <w:t xml:space="preserve">The final chart is a visualization that allows for an easier visualization to compare when </w:t>
+      </w:r>
+      <w:proofErr w:type="spellStart"/>
+      <w:r>
+        <w:rPr>
+          <w:rFonts w:ascii="Arial" w:eastAsia="Times New Roman" w:hAnsi="Arial" w:cs="Arial"/>
+          <w:kern w:val="0"/>
+          <w:sz w:val="22"/>
+          <w:szCs w:val="22"/>
+          <w14:ligatures w14:val="none"/>
+        </w:rPr>
+        <w:t>theres</w:t>
+      </w:r>
+      <w:proofErr w:type="spellEnd"/>
+      <w:r>
+        <w:rPr>
+          <w:rFonts w:ascii="Arial" w:eastAsia="Times New Roman" w:hAnsi="Arial" w:cs="Arial"/>
+          <w:kern w:val="0"/>
+          <w:sz w:val="22"/>
+          <w:szCs w:val="22"/>
+          <w14:ligatures w14:val="none"/>
+        </w:rPr>
+        <w:t xml:space="preserve"> long changes in price on a </w:t>
+      </w:r>
+      <w:proofErr w:type="gramStart"/>
+      <w:r>
+        <w:rPr>
+          <w:rFonts w:ascii="Arial" w:eastAsia="Times New Roman" w:hAnsi="Arial" w:cs="Arial"/>
+          <w:kern w:val="0"/>
+          <w:sz w:val="22"/>
+          <w:szCs w:val="22"/>
+          <w14:ligatures w14:val="none"/>
+        </w:rPr>
+        <w:t>month to month</w:t>
+      </w:r>
+      <w:proofErr w:type="gramEnd"/>
+      <w:r>
+        <w:rPr>
+          <w:rFonts w:ascii="Arial" w:eastAsia="Times New Roman" w:hAnsi="Arial" w:cs="Arial"/>
+          <w:kern w:val="0"/>
+          <w:sz w:val="22"/>
+          <w:szCs w:val="22"/>
+          <w14:ligatures w14:val="none"/>
+        </w:rPr>
+        <w:t xml:space="preserve"> basis. </w:t>
+      </w:r>
+    </w:p>
+    <w:p>
+      <w:pPr>
+        <w:spacing w:after="0" w:line="240" w:lineRule="auto"/>
+        <w:rPr>
+          <w:rFonts w:ascii="Arial" w:eastAsia="Times New Roman" w:hAnsi="Arial" w:cs="Arial"/>
+          <w:kern w:val="0"/>
+          <w:sz w:val="22"/>
+          <w:szCs w:val="22"/>
+          <w14:ligatures w14:val="none"/>
+        </w:rPr>
+      </w:pPr>
+    </w:p>
+    <w:p>
+      <w:pPr>
+        <w:spacing w:after="0" w:line="240" w:lineRule="auto"/>
+        <w:rPr>
+          <w:rFonts w:ascii="Arial" w:eastAsia="Times New Roman" w:hAnsi="Arial" w:cs="Arial"/>
           <w:b/>
           <w:bCs/>
           <w:kern w:val="0"/>
@@ -2055,7 +2440,27 @@
           <w:szCs w:val="22"/>
           <w14:ligatures w14:val="none"/>
         </w:rPr>
-        <w:t>After exploring the two datasets individually its time to merge the datasets. This is done by using an inner merge on the ‘</w:t>
+        <w:t>After exploring the two datasets individuall</w:t>
+      </w:r>
+      <w:r>
+        <w:rPr>
+          <w:rFonts w:ascii="Arial" w:eastAsia="Times New Roman" w:hAnsi="Arial" w:cs="Arial"/>
+          <w:kern w:val="0"/>
+          <w:sz w:val="22"/>
+          <w:szCs w:val="22"/>
+          <w14:ligatures w14:val="none"/>
+        </w:rPr>
+        <w:t>y, the next step was to merge the two datasets</w:t>
+      </w:r>
+      <w:r>
+        <w:rPr>
+          <w:rFonts w:ascii="Arial" w:eastAsia="Times New Roman" w:hAnsi="Arial" w:cs="Arial"/>
+          <w:kern w:val="0"/>
+          <w:sz w:val="22"/>
+          <w:szCs w:val="22"/>
+          <w14:ligatures w14:val="none"/>
+        </w:rPr>
+        <w:t>. This is done by using an inner merge on the ‘</w:t>
       </w:r>
       <w:r>
         <w:rPr>
@@ -2096,27 +2501,80 @@
           <w:szCs w:val="22"/>
           <w14:ligatures w14:val="none"/>
         </w:rPr>
-        <w:t xml:space="preserve">visualization of the 2 datasets that allows for an easy comparison of the distribution of the </w:t>
-      </w:r>
-      <w:r>
-        <w:rPr>
-          <w:rFonts w:ascii="Arial" w:eastAsia="Times New Roman" w:hAnsi="Arial" w:cs="Arial"/>
-          <w:kern w:val="0"/>
-          <w:sz w:val="22"/>
-          <w:szCs w:val="22"/>
-          <w14:ligatures w14:val="none"/>
-        </w:rPr>
-        <w:t>2 variables</w:t>
-      </w:r>
-      <w:r>
-        <w:rPr>
-          <w:rFonts w:ascii="Arial" w:eastAsia="Times New Roman" w:hAnsi="Arial" w:cs="Arial"/>
-          <w:kern w:val="0"/>
-          <w:sz w:val="22"/>
-          <w:szCs w:val="22"/>
-          <w14:ligatures w14:val="none"/>
-        </w:rPr>
-        <w:t xml:space="preserve">. The main visualization for the merged datasets however is two stacked subplots. The top plot compares gaoline consumption and nominal price and the bottom plot compares the gasoline consumption with the inflation adjusted prices. </w:t>
+        <w:t xml:space="preserve">visualization of the </w:t>
+      </w:r>
+      <w:r>
+        <w:rPr>
+          <w:rFonts w:ascii="Arial" w:eastAsia="Times New Roman" w:hAnsi="Arial" w:cs="Arial"/>
+          <w:kern w:val="0"/>
+          <w:sz w:val="22"/>
+          <w:szCs w:val="22"/>
+          <w14:ligatures w14:val="none"/>
+        </w:rPr>
+        <w:t>two</w:t>
+      </w:r>
+      <w:r>
+        <w:rPr>
+          <w:rFonts w:ascii="Arial" w:eastAsia="Times New Roman" w:hAnsi="Arial" w:cs="Arial"/>
+          <w:kern w:val="0"/>
+          <w:sz w:val="22"/>
+          <w:szCs w:val="22"/>
+          <w14:ligatures w14:val="none"/>
+        </w:rPr>
+        <w:t xml:space="preserve"> datasets that allows for an easy comparison of the distribution of the </w:t>
+      </w:r>
+      <w:r>
+        <w:rPr>
+          <w:rFonts w:ascii="Arial" w:eastAsia="Times New Roman" w:hAnsi="Arial" w:cs="Arial"/>
+          <w:kern w:val="0"/>
+          <w:sz w:val="22"/>
+          <w:szCs w:val="22"/>
+          <w14:ligatures w14:val="none"/>
+        </w:rPr>
+        <w:lastRenderedPageBreak/>
+        <w:t>two</w:t>
+      </w:r>
+      <w:r>
+        <w:rPr>
+          <w:rFonts w:ascii="Arial" w:eastAsia="Times New Roman" w:hAnsi="Arial" w:cs="Arial"/>
+          <w:kern w:val="0"/>
+          <w:sz w:val="22"/>
+          <w:szCs w:val="22"/>
+          <w14:ligatures w14:val="none"/>
+        </w:rPr>
+        <w:t xml:space="preserve"> variables</w:t>
+      </w:r>
+      <w:r>
+        <w:rPr>
+          <w:rFonts w:ascii="Arial" w:eastAsia="Times New Roman" w:hAnsi="Arial" w:cs="Arial"/>
+          <w:kern w:val="0"/>
+          <w:sz w:val="22"/>
+          <w:szCs w:val="22"/>
+          <w14:ligatures w14:val="none"/>
+        </w:rPr>
+        <w:t xml:space="preserve">. The main visualization for the merged datasets however is two stacked subplots. The top plot compares </w:t>
+      </w:r>
+      <w:proofErr w:type="spellStart"/>
+      <w:r>
+        <w:rPr>
+          <w:rFonts w:ascii="Arial" w:eastAsia="Times New Roman" w:hAnsi="Arial" w:cs="Arial"/>
+          <w:kern w:val="0"/>
+          <w:sz w:val="22"/>
+          <w:szCs w:val="22"/>
+          <w14:ligatures w14:val="none"/>
+        </w:rPr>
+        <w:t>gaoline</w:t>
+      </w:r>
+      <w:proofErr w:type="spellEnd"/>
+      <w:r>
+        <w:rPr>
+          <w:rFonts w:ascii="Arial" w:eastAsia="Times New Roman" w:hAnsi="Arial" w:cs="Arial"/>
+          <w:kern w:val="0"/>
+          <w:sz w:val="22"/>
+          <w:szCs w:val="22"/>
+          <w14:ligatures w14:val="none"/>
+        </w:rPr>
+        <w:t xml:space="preserve"> consumption and nominal price and the bottom plot compares the gasoline consumption with the inflation adjusted prices. </w:t>
       </w:r>
     </w:p>
     <w:p>
@@ -2178,7 +2636,29 @@
           <w:szCs w:val="22"/>
           <w14:ligatures w14:val="none"/>
         </w:rPr>
-        <w:t xml:space="preserve">Once the data has been merged and visualized it is then exported to a csv and pickle to allow faster loading of the dataset into the analysis worbook. </w:t>
+        <w:t xml:space="preserve">Once the data has been merged and visualized it is then exported to a csv and pickle to allow faster loading of the dataset into the analysis </w:t>
+      </w:r>
+      <w:proofErr w:type="spellStart"/>
+      <w:r>
+        <w:rPr>
+          <w:rFonts w:ascii="Arial" w:eastAsia="Times New Roman" w:hAnsi="Arial" w:cs="Arial"/>
+          <w:kern w:val="0"/>
+          <w:sz w:val="22"/>
+          <w:szCs w:val="22"/>
+          <w14:ligatures w14:val="none"/>
+        </w:rPr>
+        <w:t>worbook</w:t>
+      </w:r>
+      <w:proofErr w:type="spellEnd"/>
+      <w:r>
+        <w:rPr>
+          <w:rFonts w:ascii="Arial" w:eastAsia="Times New Roman" w:hAnsi="Arial" w:cs="Arial"/>
+          <w:kern w:val="0"/>
+          <w:sz w:val="22"/>
+          <w:szCs w:val="22"/>
+          <w14:ligatures w14:val="none"/>
+        </w:rPr>
+        <w:t xml:space="preserve">. </w:t>
       </w:r>
     </w:p>
     <w:p>
@@ -2198,21 +2678,83 @@
           <w:kern w:val="0"/>
           <w:sz w:val="22"/>
           <w:szCs w:val="22"/>
-          <w:highlight w:val="yellow"/>
-          <w14:ligatures w14:val="none"/>
-        </w:rPr>
-        <w:lastRenderedPageBreak/>
-        <w:t>Now we get to the Analysis notebook</w:t>
-      </w:r>
-      <w:r>
-        <w:rPr>
-          <w:rFonts w:ascii="Arial" w:eastAsia="Times New Roman" w:hAnsi="Arial" w:cs="Arial"/>
-          <w:kern w:val="0"/>
-          <w:sz w:val="22"/>
-          <w:szCs w:val="22"/>
-          <w14:ligatures w14:val="none"/>
-        </w:rPr>
-        <w:t xml:space="preserve">. The first step is to read into the merged dastasets and verify that it correctly loaded in. We then assign </w:t>
+          <w14:ligatures w14:val="none"/>
+        </w:rPr>
+        <w:t xml:space="preserve">The final step is to setup the </w:t>
+      </w:r>
+      <w:proofErr w:type="spellStart"/>
+      <w:r>
+        <w:rPr>
+          <w:rFonts w:ascii="Arial" w:eastAsia="Times New Roman" w:hAnsi="Arial" w:cs="Arial"/>
+          <w:kern w:val="0"/>
+          <w:sz w:val="22"/>
+          <w:szCs w:val="22"/>
+          <w14:ligatures w14:val="none"/>
+        </w:rPr>
+        <w:t>LinearRegression</w:t>
+      </w:r>
+      <w:proofErr w:type="spellEnd"/>
+      <w:r>
+        <w:rPr>
+          <w:rFonts w:ascii="Arial" w:eastAsia="Times New Roman" w:hAnsi="Arial" w:cs="Arial"/>
+          <w:kern w:val="0"/>
+          <w:sz w:val="22"/>
+          <w:szCs w:val="22"/>
+          <w14:ligatures w14:val="none"/>
+        </w:rPr>
+        <w:t xml:space="preserve"> model</w:t>
+      </w:r>
+      <w:r>
+        <w:rPr>
+          <w:rFonts w:ascii="Arial" w:eastAsia="Times New Roman" w:hAnsi="Arial" w:cs="Arial"/>
+          <w:kern w:val="0"/>
+          <w:sz w:val="22"/>
+          <w:szCs w:val="22"/>
+          <w14:ligatures w14:val="none"/>
+        </w:rPr>
+        <w:t xml:space="preserve">. </w:t>
+      </w:r>
+      <w:r>
+        <w:rPr>
+          <w:rFonts w:ascii="Arial" w:eastAsia="Times New Roman" w:hAnsi="Arial" w:cs="Arial"/>
+          <w:kern w:val="0"/>
+          <w:sz w:val="22"/>
+          <w:szCs w:val="22"/>
+          <w14:ligatures w14:val="none"/>
+        </w:rPr>
+        <w:t>To do that, we first need</w:t>
+      </w:r>
+      <w:r>
+        <w:rPr>
+          <w:rFonts w:ascii="Arial" w:eastAsia="Times New Roman" w:hAnsi="Arial" w:cs="Arial"/>
+          <w:kern w:val="0"/>
+          <w:sz w:val="22"/>
+          <w:szCs w:val="22"/>
+          <w14:ligatures w14:val="none"/>
+        </w:rPr>
+        <w:t xml:space="preserve"> to read in the merged </w:t>
+      </w:r>
+      <w:proofErr w:type="spellStart"/>
+      <w:r>
+        <w:rPr>
+          <w:rFonts w:ascii="Arial" w:eastAsia="Times New Roman" w:hAnsi="Arial" w:cs="Arial"/>
+          <w:kern w:val="0"/>
+          <w:sz w:val="22"/>
+          <w:szCs w:val="22"/>
+          <w14:ligatures w14:val="none"/>
+        </w:rPr>
+        <w:t>dastasets</w:t>
+      </w:r>
+      <w:proofErr w:type="spellEnd"/>
+      <w:r>
+        <w:rPr>
+          <w:rFonts w:ascii="Arial" w:eastAsia="Times New Roman" w:hAnsi="Arial" w:cs="Arial"/>
+          <w:kern w:val="0"/>
+          <w:sz w:val="22"/>
+          <w:szCs w:val="22"/>
+          <w14:ligatures w14:val="none"/>
+        </w:rPr>
+        <w:t xml:space="preserve"> and verify that it correctly loaded in. We then assign </w:t>
       </w:r>
       <w:r>
         <w:rPr>
@@ -2223,7 +2765,31 @@
           <w:highlight w:val="green"/>
           <w14:ligatures w14:val="none"/>
         </w:rPr>
-        <w:t>‘Inflation_Adjusted_Price_USD’</w:t>
+        <w:t>‘</w:t>
+      </w:r>
+      <w:proofErr w:type="spellStart"/>
+      <w:r>
+        <w:rPr>
+          <w:rFonts w:ascii="Arial" w:eastAsia="Times New Roman" w:hAnsi="Arial" w:cs="Arial"/>
+          <w:kern w:val="0"/>
+          <w:sz w:val="22"/>
+          <w:szCs w:val="22"/>
+          <w:highlight w:val="green"/>
+          <w14:ligatures w14:val="none"/>
+        </w:rPr>
+        <w:t>Inflation_Adjusted_Price_USD</w:t>
+      </w:r>
+      <w:proofErr w:type="spellEnd"/>
+      <w:r>
+        <w:rPr>
+          <w:rFonts w:ascii="Arial" w:eastAsia="Times New Roman" w:hAnsi="Arial" w:cs="Arial"/>
+          <w:kern w:val="0"/>
+          <w:sz w:val="22"/>
+          <w:szCs w:val="22"/>
+          <w:highlight w:val="green"/>
+          <w14:ligatures w14:val="none"/>
+        </w:rPr>
+        <w:t>’</w:t>
       </w:r>
       <w:r>
         <w:rPr>
@@ -2244,7 +2810,55 @@
           <w:highlight w:val="green"/>
           <w14:ligatures w14:val="none"/>
         </w:rPr>
-        <w:t>‘Gasoline_Consumption(Millions Of Gallons)’</w:t>
+        <w:t>‘</w:t>
+      </w:r>
+      <w:proofErr w:type="spellStart"/>
+      <w:r>
+        <w:rPr>
+          <w:rFonts w:ascii="Arial" w:eastAsia="Times New Roman" w:hAnsi="Arial" w:cs="Arial"/>
+          <w:kern w:val="0"/>
+          <w:sz w:val="22"/>
+          <w:szCs w:val="22"/>
+          <w:highlight w:val="green"/>
+          <w14:ligatures w14:val="none"/>
+        </w:rPr>
+        <w:t>Gasoline_Consumption</w:t>
+      </w:r>
+      <w:proofErr w:type="spellEnd"/>
+      <w:r>
+        <w:rPr>
+          <w:rFonts w:ascii="Arial" w:eastAsia="Times New Roman" w:hAnsi="Arial" w:cs="Arial"/>
+          <w:kern w:val="0"/>
+          <w:sz w:val="22"/>
+          <w:szCs w:val="22"/>
+          <w:highlight w:val="green"/>
+          <w14:ligatures w14:val="none"/>
+        </w:rPr>
+        <w:t xml:space="preserve">(Millions </w:t>
+      </w:r>
+      <w:proofErr w:type="gramStart"/>
+      <w:r>
+        <w:rPr>
+          <w:rFonts w:ascii="Arial" w:eastAsia="Times New Roman" w:hAnsi="Arial" w:cs="Arial"/>
+          <w:kern w:val="0"/>
+          <w:sz w:val="22"/>
+          <w:szCs w:val="22"/>
+          <w:highlight w:val="green"/>
+          <w14:ligatures w14:val="none"/>
+        </w:rPr>
+        <w:t>Of</w:t>
+      </w:r>
+      <w:proofErr w:type="gramEnd"/>
+      <w:r>
+        <w:rPr>
+          <w:rFonts w:ascii="Arial" w:eastAsia="Times New Roman" w:hAnsi="Arial" w:cs="Arial"/>
+          <w:kern w:val="0"/>
+          <w:sz w:val="22"/>
+          <w:szCs w:val="22"/>
+          <w:highlight w:val="green"/>
+          <w14:ligatures w14:val="none"/>
+        </w:rPr>
+        <w:t xml:space="preserve"> Gallons)’</w:t>
       </w:r>
       <w:r>
         <w:rPr>
@@ -2264,7 +2878,51 @@
           <w:szCs w:val="22"/>
           <w14:ligatures w14:val="none"/>
         </w:rPr>
-        <w:t xml:space="preserve">The data is then split into 75/25 train/test sets. After that we used the LinearRegression model from sklearn. </w:t>
+        <w:t xml:space="preserve">The data is then split into 75/25 train/test sets. After that we used the </w:t>
+      </w:r>
+      <w:proofErr w:type="spellStart"/>
+      <w:r>
+        <w:rPr>
+          <w:rFonts w:ascii="Arial" w:eastAsia="Times New Roman" w:hAnsi="Arial" w:cs="Arial"/>
+          <w:kern w:val="0"/>
+          <w:sz w:val="22"/>
+          <w:szCs w:val="22"/>
+          <w14:ligatures w14:val="none"/>
+        </w:rPr>
+        <w:t>LinearRegression</w:t>
+      </w:r>
+      <w:proofErr w:type="spellEnd"/>
+      <w:r>
+        <w:rPr>
+          <w:rFonts w:ascii="Arial" w:eastAsia="Times New Roman" w:hAnsi="Arial" w:cs="Arial"/>
+          <w:kern w:val="0"/>
+          <w:sz w:val="22"/>
+          <w:szCs w:val="22"/>
+          <w14:ligatures w14:val="none"/>
+        </w:rPr>
+        <w:t xml:space="preserve"> model from </w:t>
+      </w:r>
+      <w:proofErr w:type="spellStart"/>
+      <w:r>
+        <w:rPr>
+          <w:rFonts w:ascii="Arial" w:eastAsia="Times New Roman" w:hAnsi="Arial" w:cs="Arial"/>
+          <w:kern w:val="0"/>
+          <w:sz w:val="22"/>
+          <w:szCs w:val="22"/>
+          <w14:ligatures w14:val="none"/>
+        </w:rPr>
+        <w:t>sklearn</w:t>
+      </w:r>
+      <w:proofErr w:type="spellEnd"/>
+      <w:r>
+        <w:rPr>
+          <w:rFonts w:ascii="Arial" w:eastAsia="Times New Roman" w:hAnsi="Arial" w:cs="Arial"/>
+          <w:kern w:val="0"/>
+          <w:sz w:val="22"/>
+          <w:szCs w:val="22"/>
+          <w14:ligatures w14:val="none"/>
+        </w:rPr>
+        <w:t xml:space="preserve">. </w:t>
       </w:r>
     </w:p>
     <w:p>
@@ -2319,7 +2977,51 @@
           <w:szCs w:val="22"/>
           <w14:ligatures w14:val="none"/>
         </w:rPr>
-        <w:t xml:space="preserve"> value of 0.140, and a RMSE of 704.38. This means that if gasoline prices were $0 then there would be approximately 9,991 million gallons of gasoline consumed. If gas prices were to increase a dollar then consumption would go up 386 million gallons. However because the r</w:t>
+        <w:t xml:space="preserve"> value of 0.140, and a RMSE of 704.38. This means that if gasoline prices were $0 then there would be approximately 9,991 million gallons of gasoline consumed. If gas prices were to increase a </w:t>
+      </w:r>
+      <w:proofErr w:type="gramStart"/>
+      <w:r>
+        <w:rPr>
+          <w:rFonts w:ascii="Arial" w:eastAsia="Times New Roman" w:hAnsi="Arial" w:cs="Arial"/>
+          <w:kern w:val="0"/>
+          <w:sz w:val="22"/>
+          <w:szCs w:val="22"/>
+          <w14:ligatures w14:val="none"/>
+        </w:rPr>
+        <w:t>dollar</w:t>
+      </w:r>
+      <w:proofErr w:type="gramEnd"/>
+      <w:r>
+        <w:rPr>
+          <w:rFonts w:ascii="Arial" w:eastAsia="Times New Roman" w:hAnsi="Arial" w:cs="Arial"/>
+          <w:kern w:val="0"/>
+          <w:sz w:val="22"/>
+          <w:szCs w:val="22"/>
+          <w14:ligatures w14:val="none"/>
+        </w:rPr>
+        <w:t xml:space="preserve"> then consumption would go up 386 million gallons. </w:t>
+      </w:r>
+      <w:proofErr w:type="gramStart"/>
+      <w:r>
+        <w:rPr>
+          <w:rFonts w:ascii="Arial" w:eastAsia="Times New Roman" w:hAnsi="Arial" w:cs="Arial"/>
+          <w:kern w:val="0"/>
+          <w:sz w:val="22"/>
+          <w:szCs w:val="22"/>
+          <w14:ligatures w14:val="none"/>
+        </w:rPr>
+        <w:t>However</w:t>
+      </w:r>
+      <w:proofErr w:type="gramEnd"/>
+      <w:r>
+        <w:rPr>
+          <w:rFonts w:ascii="Arial" w:eastAsia="Times New Roman" w:hAnsi="Arial" w:cs="Arial"/>
+          <w:kern w:val="0"/>
+          <w:sz w:val="22"/>
+          <w:szCs w:val="22"/>
+          <w14:ligatures w14:val="none"/>
+        </w:rPr>
+        <w:t xml:space="preserve"> because the r</w:t>
       </w:r>
       <w:r>
         <w:rPr>
@@ -2340,7 +3042,73 @@
           <w:szCs w:val="22"/>
           <w14:ligatures w14:val="none"/>
         </w:rPr>
-        <w:t xml:space="preserve"> value is 0.140 the model is only able to explain 14% of the data with those metrics. The RMSE being 704.38 means that the models prediction is off by an average of 704 million gallons. This makes sense since that gasoline is an elastic good. There are no alternatives to buy if your car runs on gasoline so if you want to power your car you have to buy gasoline regardless if the price is high. It’s also true that just because gas prices are lower, doesn’t mean that youre suddenly going to start driving more and burning more gas. This is partially explained by the fact that the U.S. is so spread out in most areas and public transport just isn’t an option. </w:t>
+        <w:t xml:space="preserve"> value is 0.140 the model is only able to explain 14% of the data with those metrics. The RMSE being 704.38 means that the </w:t>
+      </w:r>
+      <w:proofErr w:type="gramStart"/>
+      <w:r>
+        <w:rPr>
+          <w:rFonts w:ascii="Arial" w:eastAsia="Times New Roman" w:hAnsi="Arial" w:cs="Arial"/>
+          <w:kern w:val="0"/>
+          <w:sz w:val="22"/>
+          <w:szCs w:val="22"/>
+          <w14:ligatures w14:val="none"/>
+        </w:rPr>
+        <w:t>models</w:t>
+      </w:r>
+      <w:proofErr w:type="gramEnd"/>
+      <w:r>
+        <w:rPr>
+          <w:rFonts w:ascii="Arial" w:eastAsia="Times New Roman" w:hAnsi="Arial" w:cs="Arial"/>
+          <w:kern w:val="0"/>
+          <w:sz w:val="22"/>
+          <w:szCs w:val="22"/>
+          <w14:ligatures w14:val="none"/>
+        </w:rPr>
+        <w:t xml:space="preserve"> prediction is off by an average of 704 million gallons. This makes sense since that gasoline is an elastic good. There are no alternatives to buy if your car runs on gasoline so if you want to power your car you have to buy gasoline </w:t>
+      </w:r>
+      <w:proofErr w:type="gramStart"/>
+      <w:r>
+        <w:rPr>
+          <w:rFonts w:ascii="Arial" w:eastAsia="Times New Roman" w:hAnsi="Arial" w:cs="Arial"/>
+          <w:kern w:val="0"/>
+          <w:sz w:val="22"/>
+          <w:szCs w:val="22"/>
+          <w14:ligatures w14:val="none"/>
+        </w:rPr>
+        <w:t>regardless</w:t>
+      </w:r>
+      <w:proofErr w:type="gramEnd"/>
+      <w:r>
+        <w:rPr>
+          <w:rFonts w:ascii="Arial" w:eastAsia="Times New Roman" w:hAnsi="Arial" w:cs="Arial"/>
+          <w:kern w:val="0"/>
+          <w:sz w:val="22"/>
+          <w:szCs w:val="22"/>
+          <w14:ligatures w14:val="none"/>
+        </w:rPr>
+        <w:t xml:space="preserve"> if the price is high. It’s also true that just because gas prices are lower, doesn’t mean that </w:t>
+      </w:r>
+      <w:proofErr w:type="spellStart"/>
+      <w:r>
+        <w:rPr>
+          <w:rFonts w:ascii="Arial" w:eastAsia="Times New Roman" w:hAnsi="Arial" w:cs="Arial"/>
+          <w:kern w:val="0"/>
+          <w:sz w:val="22"/>
+          <w:szCs w:val="22"/>
+          <w14:ligatures w14:val="none"/>
+        </w:rPr>
+        <w:t>youre</w:t>
+      </w:r>
+      <w:proofErr w:type="spellEnd"/>
+      <w:r>
+        <w:rPr>
+          <w:rFonts w:ascii="Arial" w:eastAsia="Times New Roman" w:hAnsi="Arial" w:cs="Arial"/>
+          <w:kern w:val="0"/>
+          <w:sz w:val="22"/>
+          <w:szCs w:val="22"/>
+          <w14:ligatures w14:val="none"/>
+        </w:rPr>
+        <w:t xml:space="preserve"> suddenly going to start driving more and burning more gas. This is partially explained by the fact that the U.S. is so spread out in most areas and public transport just isn’t an option. </w:t>
       </w:r>
       <w:r>
         <w:rPr>
@@ -2404,15 +3172,52 @@
           <w14:ligatures w14:val="none"/>
         </w:rPr>
       </w:pPr>
-      <w:r>
-        <w:rPr>
-          <w:rFonts w:ascii="Arial" w:eastAsia="Times New Roman" w:hAnsi="Arial" w:cs="Arial"/>
-          <w:kern w:val="0"/>
-          <w:sz w:val="22"/>
-          <w:szCs w:val="22"/>
-          <w14:ligatures w14:val="none"/>
-        </w:rPr>
-        <w:t xml:space="preserve">Vlah vlah </w:t>
+      <w:proofErr w:type="spellStart"/>
+      <w:r>
+        <w:rPr>
+          <w:rFonts w:ascii="Arial" w:eastAsia="Times New Roman" w:hAnsi="Arial" w:cs="Arial"/>
+          <w:kern w:val="0"/>
+          <w:sz w:val="22"/>
+          <w:szCs w:val="22"/>
+          <w:highlight w:val="yellow"/>
+          <w14:ligatures w14:val="none"/>
+        </w:rPr>
+        <w:t>Vlah</w:t>
+      </w:r>
+      <w:proofErr w:type="spellEnd"/>
+      <w:r>
+        <w:rPr>
+          <w:rFonts w:ascii="Arial" w:eastAsia="Times New Roman" w:hAnsi="Arial" w:cs="Arial"/>
+          <w:kern w:val="0"/>
+          <w:sz w:val="22"/>
+          <w:szCs w:val="22"/>
+          <w:highlight w:val="yellow"/>
+          <w14:ligatures w14:val="none"/>
+        </w:rPr>
+        <w:t xml:space="preserve"> </w:t>
+      </w:r>
+      <w:proofErr w:type="spellStart"/>
+      <w:r>
+        <w:rPr>
+          <w:rFonts w:ascii="Arial" w:eastAsia="Times New Roman" w:hAnsi="Arial" w:cs="Arial"/>
+          <w:kern w:val="0"/>
+          <w:sz w:val="22"/>
+          <w:szCs w:val="22"/>
+          <w:highlight w:val="yellow"/>
+          <w14:ligatures w14:val="none"/>
+        </w:rPr>
+        <w:t>vlah</w:t>
+      </w:r>
+      <w:proofErr w:type="spellEnd"/>
+      <w:r>
+        <w:rPr>
+          <w:rFonts w:ascii="Arial" w:eastAsia="Times New Roman" w:hAnsi="Arial" w:cs="Arial"/>
+          <w:kern w:val="0"/>
+          <w:sz w:val="22"/>
+          <w:szCs w:val="22"/>
+          <w14:ligatures w14:val="none"/>
+        </w:rPr>
+        <w:t xml:space="preserve"> </w:t>
       </w:r>
     </w:p>
     <w:p>
@@ -2466,15 +3271,52 @@
           <w14:ligatures w14:val="none"/>
         </w:rPr>
       </w:pPr>
-      <w:r>
-        <w:rPr>
-          <w:rFonts w:ascii="Arial" w:eastAsia="Times New Roman" w:hAnsi="Arial" w:cs="Arial"/>
-          <w:kern w:val="0"/>
-          <w:sz w:val="22"/>
-          <w:szCs w:val="22"/>
-          <w14:ligatures w14:val="none"/>
-        </w:rPr>
-        <w:t xml:space="preserve">Balh balh </w:t>
+      <w:proofErr w:type="spellStart"/>
+      <w:r>
+        <w:rPr>
+          <w:rFonts w:ascii="Arial" w:eastAsia="Times New Roman" w:hAnsi="Arial" w:cs="Arial"/>
+          <w:kern w:val="0"/>
+          <w:sz w:val="22"/>
+          <w:szCs w:val="22"/>
+          <w:highlight w:val="yellow"/>
+          <w14:ligatures w14:val="none"/>
+        </w:rPr>
+        <w:t>Balh</w:t>
+      </w:r>
+      <w:proofErr w:type="spellEnd"/>
+      <w:r>
+        <w:rPr>
+          <w:rFonts w:ascii="Arial" w:eastAsia="Times New Roman" w:hAnsi="Arial" w:cs="Arial"/>
+          <w:kern w:val="0"/>
+          <w:sz w:val="22"/>
+          <w:szCs w:val="22"/>
+          <w:highlight w:val="yellow"/>
+          <w14:ligatures w14:val="none"/>
+        </w:rPr>
+        <w:t xml:space="preserve"> </w:t>
+      </w:r>
+      <w:proofErr w:type="spellStart"/>
+      <w:r>
+        <w:rPr>
+          <w:rFonts w:ascii="Arial" w:eastAsia="Times New Roman" w:hAnsi="Arial" w:cs="Arial"/>
+          <w:kern w:val="0"/>
+          <w:sz w:val="22"/>
+          <w:szCs w:val="22"/>
+          <w:highlight w:val="yellow"/>
+          <w14:ligatures w14:val="none"/>
+        </w:rPr>
+        <w:t>balh</w:t>
+      </w:r>
+      <w:proofErr w:type="spellEnd"/>
+      <w:r>
+        <w:rPr>
+          <w:rFonts w:ascii="Arial" w:eastAsia="Times New Roman" w:hAnsi="Arial" w:cs="Arial"/>
+          <w:kern w:val="0"/>
+          <w:sz w:val="22"/>
+          <w:szCs w:val="22"/>
+          <w14:ligatures w14:val="none"/>
+        </w:rPr>
+        <w:t xml:space="preserve"> </w:t>
       </w:r>
     </w:p>
     <w:p>
@@ -2579,7 +3421,29 @@
           <w:szCs w:val="22"/>
           <w14:ligatures w14:val="none"/>
         </w:rPr>
-        <w:t>Remove chatgpt thing?</w:t>
+        <w:t xml:space="preserve">Remove </w:t>
+      </w:r>
+      <w:proofErr w:type="spellStart"/>
+      <w:r>
+        <w:rPr>
+          <w:rFonts w:ascii="Arial" w:eastAsia="Times New Roman" w:hAnsi="Arial" w:cs="Arial"/>
+          <w:kern w:val="0"/>
+          <w:sz w:val="22"/>
+          <w:szCs w:val="22"/>
+          <w14:ligatures w14:val="none"/>
+        </w:rPr>
+        <w:t>chatgpt</w:t>
+      </w:r>
+      <w:proofErr w:type="spellEnd"/>
+      <w:r>
+        <w:rPr>
+          <w:rFonts w:ascii="Arial" w:eastAsia="Times New Roman" w:hAnsi="Arial" w:cs="Arial"/>
+          <w:kern w:val="0"/>
+          <w:sz w:val="22"/>
+          <w:szCs w:val="22"/>
+          <w14:ligatures w14:val="none"/>
+        </w:rPr>
+        <w:t xml:space="preserve"> thing?</w:t>
       </w:r>
     </w:p>
     <w:p/>
@@ -2637,7 +3501,7 @@
       <w:r>
         <w:t xml:space="preserve"> [Data set]. U.S. Department of Energy. Retrieved October 26, 2025, from </w:t>
       </w:r>
-      <w:hyperlink r:id="rId9" w:history="1">
+      <w:hyperlink r:id="rId5" w:history="1">
         <w:r>
           <w:rPr>
             <w:rStyle w:val="Hyperlink"/>
@@ -2671,7 +3535,7 @@
       <w:r>
         <w:t xml:space="preserve"> [Data set]. U.S. Department of Energy. Retrieved October 26, 2025, from </w:t>
       </w:r>
-      <w:hyperlink r:id="rId10" w:history="1">
+      <w:hyperlink r:id="rId6" w:history="1">
         <w:r>
           <w:rPr>
             <w:rStyle w:val="Hyperlink"/>
@@ -2702,7 +3566,7 @@
       <w:r>
         <w:t xml:space="preserve"> [Data set]. Federal Reserve Bank of St. Louis. Retrieved October 26, 2025, from </w:t>
       </w:r>
-      <w:hyperlink r:id="rId11" w:history="1">
+      <w:hyperlink r:id="rId7" w:history="1">
         <w:r>
           <w:rPr>
             <w:rStyle w:val="Hyperlink"/>
@@ -2739,7 +3603,62 @@
           <w:szCs w:val="22"/>
           <w14:ligatures w14:val="none"/>
         </w:rPr>
-        <w:t xml:space="preserve">The consumption dataset originates from the Petroluem Supply Monthly report which is compiled by the EIA and the data is reported by operators in the perotroleum supply chain. The figure I used for consumption is used to describe the movement and disposition of petroleum products across and the supply chain and used to derive a measure of implied demand. Reponses forms are required to be filled out monthly by operators. </w:t>
+        <w:t xml:space="preserve">The consumption dataset originates from the </w:t>
+      </w:r>
+      <w:proofErr w:type="spellStart"/>
+      <w:r>
+        <w:rPr>
+          <w:rFonts w:ascii="Arial" w:eastAsia="Times New Roman" w:hAnsi="Arial" w:cs="Arial"/>
+          <w:kern w:val="0"/>
+          <w:sz w:val="22"/>
+          <w:szCs w:val="22"/>
+          <w14:ligatures w14:val="none"/>
+        </w:rPr>
+        <w:t>Petroluem</w:t>
+      </w:r>
+      <w:proofErr w:type="spellEnd"/>
+      <w:r>
+        <w:rPr>
+          <w:rFonts w:ascii="Arial" w:eastAsia="Times New Roman" w:hAnsi="Arial" w:cs="Arial"/>
+          <w:kern w:val="0"/>
+          <w:sz w:val="22"/>
+          <w:szCs w:val="22"/>
+          <w14:ligatures w14:val="none"/>
+        </w:rPr>
+        <w:t xml:space="preserve"> Supply Monthly report which is compiled by the EIA and the data is reported by operators in the </w:t>
+      </w:r>
+      <w:proofErr w:type="spellStart"/>
+      <w:r>
+        <w:rPr>
+          <w:rFonts w:ascii="Arial" w:eastAsia="Times New Roman" w:hAnsi="Arial" w:cs="Arial"/>
+          <w:kern w:val="0"/>
+          <w:sz w:val="22"/>
+          <w:szCs w:val="22"/>
+          <w14:ligatures w14:val="none"/>
+        </w:rPr>
+        <w:t>perotroleum</w:t>
+      </w:r>
+      <w:proofErr w:type="spellEnd"/>
+      <w:r>
+        <w:rPr>
+          <w:rFonts w:ascii="Arial" w:eastAsia="Times New Roman" w:hAnsi="Arial" w:cs="Arial"/>
+          <w:kern w:val="0"/>
+          <w:sz w:val="22"/>
+          <w:szCs w:val="22"/>
+          <w14:ligatures w14:val="none"/>
+        </w:rPr>
+        <w:t xml:space="preserve"> supply chain. The </w:t>
+      </w:r>
+      <w:r>
+        <w:rPr>
+          <w:rFonts w:ascii="Arial" w:eastAsia="Times New Roman" w:hAnsi="Arial" w:cs="Arial"/>
+          <w:kern w:val="0"/>
+          <w:sz w:val="22"/>
+          <w:szCs w:val="22"/>
+          <w14:ligatures w14:val="none"/>
+        </w:rPr>
+        <w:lastRenderedPageBreak/>
+        <w:t xml:space="preserve">figure I used for consumption is used to describe the movement and disposition of petroleum products across and the supply chain and used to derive a measure of implied demand. Reponses forms are required to be filled out monthly by operators. </w:t>
       </w:r>
     </w:p>
     <w:p>
@@ -2753,7 +3672,7 @@
           <w14:ligatures w14:val="none"/>
         </w:rPr>
       </w:pPr>
-      <w:hyperlink r:id="rId12" w:history="1">
+      <w:hyperlink r:id="rId8" w:history="1">
         <w:r>
           <w:rPr>
             <w:rStyle w:val="Hyperlink"/>
@@ -2808,18 +3727,51 @@
           <w:szCs w:val="22"/>
           <w14:ligatures w14:val="none"/>
         </w:rPr>
-        <w:t xml:space="preserve">The prices dataset is part of the EIA’s Weekly Retail Gasoline and Diesel Surverys. Retail data is collected via statistically representative sample of 1000 retail gasoline outlets spread across the continental U.S. Every Monday they are contacted to report self-service cash prices for </w:t>
-      </w:r>
-      <w:r>
-        <w:rPr>
-          <w:rFonts w:ascii="Arial" w:eastAsia="Times New Roman" w:hAnsi="Arial" w:cs="Arial"/>
-          <w:kern w:val="0"/>
-          <w:sz w:val="22"/>
-          <w:szCs w:val="22"/>
-          <w14:ligatures w14:val="none"/>
-        </w:rPr>
-        <w:lastRenderedPageBreak/>
-        <w:t xml:space="preserve">gasoline and diesel fuel exluding taxes. Averages are then computed using regional, state, and national levels using weighted statistical methods. </w:t>
+        <w:t xml:space="preserve">The prices dataset is part of the EIA’s Weekly Retail Gasoline and Diesel </w:t>
+      </w:r>
+      <w:proofErr w:type="spellStart"/>
+      <w:r>
+        <w:rPr>
+          <w:rFonts w:ascii="Arial" w:eastAsia="Times New Roman" w:hAnsi="Arial" w:cs="Arial"/>
+          <w:kern w:val="0"/>
+          <w:sz w:val="22"/>
+          <w:szCs w:val="22"/>
+          <w14:ligatures w14:val="none"/>
+        </w:rPr>
+        <w:t>Surverys</w:t>
+      </w:r>
+      <w:proofErr w:type="spellEnd"/>
+      <w:r>
+        <w:rPr>
+          <w:rFonts w:ascii="Arial" w:eastAsia="Times New Roman" w:hAnsi="Arial" w:cs="Arial"/>
+          <w:kern w:val="0"/>
+          <w:sz w:val="22"/>
+          <w:szCs w:val="22"/>
+          <w14:ligatures w14:val="none"/>
+        </w:rPr>
+        <w:t xml:space="preserve">. Retail data is collected via statistically representative sample of 1000 retail gasoline outlets spread across the continental U.S. Every Monday they are contacted to report self-service cash prices for gasoline and diesel fuel </w:t>
+      </w:r>
+      <w:proofErr w:type="spellStart"/>
+      <w:r>
+        <w:rPr>
+          <w:rFonts w:ascii="Arial" w:eastAsia="Times New Roman" w:hAnsi="Arial" w:cs="Arial"/>
+          <w:kern w:val="0"/>
+          <w:sz w:val="22"/>
+          <w:szCs w:val="22"/>
+          <w14:ligatures w14:val="none"/>
+        </w:rPr>
+        <w:t>exluding</w:t>
+      </w:r>
+      <w:proofErr w:type="spellEnd"/>
+      <w:r>
+        <w:rPr>
+          <w:rFonts w:ascii="Arial" w:eastAsia="Times New Roman" w:hAnsi="Arial" w:cs="Arial"/>
+          <w:kern w:val="0"/>
+          <w:sz w:val="22"/>
+          <w:szCs w:val="22"/>
+          <w14:ligatures w14:val="none"/>
+        </w:rPr>
+        <w:t xml:space="preserve"> taxes. Averages are then computed using regional, state, and national levels using weighted statistical methods. </w:t>
       </w:r>
     </w:p>
     <w:p>
@@ -2833,7 +3785,7 @@
           <w14:ligatures w14:val="none"/>
         </w:rPr>
       </w:pPr>
-      <w:hyperlink r:id="rId13" w:history="1">
+      <w:hyperlink r:id="rId9" w:history="1">
         <w:r>
           <w:rPr>
             <w:rStyle w:val="Hyperlink"/>
@@ -2864,7 +3816,7 @@
       </w:pPr>
     </w:p>
     <w:p>
-      <w:hyperlink r:id="rId14" w:history="1">
+      <w:hyperlink r:id="rId10" w:history="1">
         <w:r>
           <w:rPr>
             <w:rStyle w:val="Hyperlink"/>
@@ -2891,46 +3843,6 @@
     </w:sectPr>
   </w:body>
 </w:document>
-</file>
-
-<file path=word/comments.xml><?xml version="1.0" encoding="utf-8"?>
-<w:comments xmlns:wpc="http://schemas.microsoft.com/office/word/2010/wordprocessingCanvas" xmlns:cx="http://schemas.microsoft.com/office/drawing/2014/chartex" xmlns:cx1="http://schemas.microsoft.com/office/drawing/2015/9/8/chartex" xmlns:cx2="http://schemas.microsoft.com/office/drawing/2015/10/21/chartex" xmlns:cx3="http://schemas.microsoft.com/office/drawing/2016/5/9/chartex" xmlns:cx4="http://schemas.microsoft.com/office/drawing/2016/5/10/chartex" xmlns:cx5="http://schemas.microsoft.com/office/drawing/2016/5/11/chartex" xmlns:cx6="http://schemas.microsoft.com/office/drawing/2016/5/12/chartex" xmlns:cx7="http://schemas.microsoft.com/office/drawing/2016/5/13/chartex" xmlns:cx8="http://schemas.microsoft.com/office/drawing/2016/5/14/chartex" xmlns:mc="http://schemas.openxmlformats.org/markup-compatibility/2006" xmlns:aink="http://schemas.microsoft.com/office/drawing/2016/ink" xmlns:am3d="http://schemas.microsoft.com/office/drawing/2017/model3d" xmlns:o="urn:schemas-microsoft-com:office:office" xmlns:oel="http://schemas.microsoft.com/office/2019/extlst" xmlns:r="http://schemas.openxmlformats.org/officeDocument/2006/relationships" xmlns:m="http://schemas.openxmlformats.org/officeDocument/2006/math" xmlns:v="urn:schemas-microsoft-com:vml" xmlns:wp14="http://schemas.microsoft.com/office/word/2010/wordprocessingDrawing" xmlns:wp="http://schemas.openxmlformats.org/drawingml/2006/wordprocessingDrawing" xmlns:w10="urn:schemas-microsoft-com:office:word" xmlns:w="http://schemas.openxmlformats.org/wordprocessingml/2006/main" xmlns:w14="http://schemas.microsoft.com/office/word/2010/wordml" xmlns:w15="http://schemas.microsoft.com/office/word/2012/wordml" xmlns:w16cex="http://schemas.microsoft.com/office/word/2018/wordml/cex" xmlns:w16cid="http://schemas.microsoft.com/office/word/2016/wordml/cid" xmlns:w16="http://schemas.microsoft.com/office/word/2018/wordml" xmlns:w16du="http://schemas.microsoft.com/office/word/2023/wordml/word16du" xmlns:w16sdtdh="http://schemas.microsoft.com/office/word/2020/wordml/sdtdatahash" xmlns:w16sdtfl="http://schemas.microsoft.com/office/word/2024/wordml/sdtformatlock" xmlns:w16se="http://schemas.microsoft.com/office/word/2015/wordml/symex" xmlns:wpg="http://schemas.microsoft.com/office/word/2010/wordprocessingGroup" xmlns:wpi="http://schemas.microsoft.com/office/word/2010/wordprocessingInk" xmlns:wne="http://schemas.microsoft.com/office/word/2006/wordml" xmlns:wps="http://schemas.microsoft.com/office/word/2010/wordprocessingShape" mc:Ignorable="w14 w15 w16se w16cid w16 w16cex w16sdtdh w16sdtfl w16du wp14">
-  <w:comment w:id="0" w:author="Lee-Bishop, Nikolas - (nikolaslee)" w:date="2025-11-01T23:19:00Z" w:initials="LBN(">
-    <w:p>
-      <w:r>
-        <w:rPr>
-          <w:rStyle w:val="CommentReference"/>
-        </w:rPr>
-        <w:annotationRef/>
-      </w:r>
-      <w:r>
-        <w:rPr>
-          <w:sz w:val="20"/>
-          <w:szCs w:val="20"/>
-        </w:rPr>
-        <w:t>make sure this is correct in the transformation from thousands of barrels to millions of gallons</w:t>
-      </w:r>
-    </w:p>
-  </w:comment>
-</w:comments>
-</file>
-
-<file path=word/commentsExtended.xml><?xml version="1.0" encoding="utf-8"?>
-<w15:commentsEx xmlns:wpc="http://schemas.microsoft.com/office/word/2010/wordprocessingCanvas" xmlns:cx="http://schemas.microsoft.com/office/drawing/2014/chartex" xmlns:cx1="http://schemas.microsoft.com/office/drawing/2015/9/8/chartex" xmlns:cx2="http://schemas.microsoft.com/office/drawing/2015/10/21/chartex" xmlns:cx3="http://schemas.microsoft.com/office/drawing/2016/5/9/chartex" xmlns:cx4="http://schemas.microsoft.com/office/drawing/2016/5/10/chartex" xmlns:cx5="http://schemas.microsoft.com/office/drawing/2016/5/11/chartex" xmlns:cx6="http://schemas.microsoft.com/office/drawing/2016/5/12/chartex" xmlns:cx7="http://schemas.microsoft.com/office/drawing/2016/5/13/chartex" xmlns:cx8="http://schemas.microsoft.com/office/drawing/2016/5/14/chartex" xmlns:mc="http://schemas.openxmlformats.org/markup-compatibility/2006" xmlns:aink="http://schemas.microsoft.com/office/drawing/2016/ink" xmlns:am3d="http://schemas.microsoft.com/office/drawing/2017/model3d" xmlns:o="urn:schemas-microsoft-com:office:office" xmlns:oel="http://schemas.microsoft.com/office/2019/extlst" xmlns:r="http://schemas.openxmlformats.org/officeDocument/2006/relationships" xmlns:m="http://schemas.openxmlformats.org/officeDocument/2006/math" xmlns:v="urn:schemas-microsoft-com:vml" xmlns:wp14="http://schemas.microsoft.com/office/word/2010/wordprocessingDrawing" xmlns:wp="http://schemas.openxmlformats.org/drawingml/2006/wordprocessingDrawing" xmlns:w10="urn:schemas-microsoft-com:office:word" xmlns:w="http://schemas.openxmlformats.org/wordprocessingml/2006/main" xmlns:w14="http://schemas.microsoft.com/office/word/2010/wordml" xmlns:w15="http://schemas.microsoft.com/office/word/2012/wordml" xmlns:w16cex="http://schemas.microsoft.com/office/word/2018/wordml/cex" xmlns:w16cid="http://schemas.microsoft.com/office/word/2016/wordml/cid" xmlns:w16="http://schemas.microsoft.com/office/word/2018/wordml" xmlns:w16du="http://schemas.microsoft.com/office/word/2023/wordml/word16du" xmlns:w16sdtdh="http://schemas.microsoft.com/office/word/2020/wordml/sdtdatahash" xmlns:w16sdtfl="http://schemas.microsoft.com/office/word/2024/wordml/sdtformatlock" xmlns:w16se="http://schemas.microsoft.com/office/word/2015/wordml/symex" xmlns:wpg="http://schemas.microsoft.com/office/word/2010/wordprocessingGroup" xmlns:wpi="http://schemas.microsoft.com/office/word/2010/wordprocessingInk" xmlns:wne="http://schemas.microsoft.com/office/word/2006/wordml" xmlns:wps="http://schemas.microsoft.com/office/word/2010/wordprocessingShape" mc:Ignorable="w14 w15 w16se w16cid w16 w16cex w16sdtdh w16sdtfl w16du wp14">
-  <w15:commentEx w15:paraId="294BB28F" w15:done="0"/>
-</w15:commentsEx>
-</file>
-
-<file path=word/commentsExtensible.xml><?xml version="1.0" encoding="utf-8"?>
-<w16cex:commentsExtensible xmlns:wpc="http://schemas.microsoft.com/office/word/2010/wordprocessingCanvas" xmlns:cx="http://schemas.microsoft.com/office/drawing/2014/chartex" xmlns:cx1="http://schemas.microsoft.com/office/drawing/2015/9/8/chartex" xmlns:cx2="http://schemas.microsoft.com/office/drawing/2015/10/21/chartex" xmlns:cx3="http://schemas.microsoft.com/office/drawing/2016/5/9/chartex" xmlns:cx4="http://schemas.microsoft.com/office/drawing/2016/5/10/chartex" xmlns:cx5="http://schemas.microsoft.com/office/drawing/2016/5/11/chartex" xmlns:cx6="http://schemas.microsoft.com/office/drawing/2016/5/12/chartex" xmlns:cx7="http://schemas.microsoft.com/office/drawing/2016/5/13/chartex" xmlns:cx8="http://schemas.microsoft.com/office/drawing/2016/5/14/chartex" xmlns:cr="http://schemas.microsoft.com/office/comments/2020/reactions" xmlns:mc="http://schemas.openxmlformats.org/markup-compatibility/2006" xmlns:aink="http://schemas.microsoft.com/office/drawing/2016/ink" xmlns:am3d="http://schemas.microsoft.com/office/drawing/2017/model3d" xmlns:o="urn:schemas-microsoft-com:office:office" xmlns:oel="http://schemas.microsoft.com/office/2019/extlst" xmlns:r="http://schemas.openxmlformats.org/officeDocument/2006/relationships" xmlns:m="http://schemas.openxmlformats.org/officeDocument/2006/math" xmlns:v="urn:schemas-microsoft-com:vml" xmlns:wp14="http://schemas.microsoft.com/office/word/2010/wordprocessingDrawing" xmlns:wp="http://schemas.openxmlformats.org/drawingml/2006/wordprocessingDrawing" xmlns:w10="urn:schemas-microsoft-com:office:word" xmlns:w="http://schemas.openxmlformats.org/wordprocessingml/2006/main" xmlns:w14="http://schemas.microsoft.com/office/word/2010/wordml" xmlns:w15="http://schemas.microsoft.com/office/word/2012/wordml" xmlns:w16cex="http://schemas.microsoft.com/office/word/2018/wordml/cex" xmlns:w16cid="http://schemas.microsoft.com/office/word/2016/wordml/cid" xmlns:w16="http://schemas.microsoft.com/office/word/2018/wordml" xmlns:w16du="http://schemas.microsoft.com/office/word/2023/wordml/word16du" xmlns:w16sdtdh="http://schemas.microsoft.com/office/word/2020/wordml/sdtdatahash" xmlns:w16sdtfl="http://schemas.microsoft.com/office/word/2024/wordml/sdtformatlock" xmlns:w16se="http://schemas.microsoft.com/office/word/2015/wordml/symex" xmlns:wpg="http://schemas.microsoft.com/office/word/2010/wordprocessingGroup" xmlns:wpi="http://schemas.microsoft.com/office/word/2010/wordprocessingInk" xmlns:wne="http://schemas.microsoft.com/office/word/2006/wordml" xmlns:wps="http://schemas.microsoft.com/office/word/2010/wordprocessingShape" mc:Ignorable="w14 w15 w16se w16cid w16 w16cex w16sdtdh w16sdtfl cr w16du wp14">
-  <w16cex:commentExtensible w16cex:durableId="52F2F182" w16cex:dateUtc="2025-11-02T06:19:00Z"/>
-</w16cex:commentsExtensible>
-</file>
-
-<file path=word/commentsIds.xml><?xml version="1.0" encoding="utf-8"?>
-<w16cid:commentsIds xmlns:wpc="http://schemas.microsoft.com/office/word/2010/wordprocessingCanvas" xmlns:cx="http://schemas.microsoft.com/office/drawing/2014/chartex" xmlns:cx1="http://schemas.microsoft.com/office/drawing/2015/9/8/chartex" xmlns:cx2="http://schemas.microsoft.com/office/drawing/2015/10/21/chartex" xmlns:cx3="http://schemas.microsoft.com/office/drawing/2016/5/9/chartex" xmlns:cx4="http://schemas.microsoft.com/office/drawing/2016/5/10/chartex" xmlns:cx5="http://schemas.microsoft.com/office/drawing/2016/5/11/chartex" xmlns:cx6="http://schemas.microsoft.com/office/drawing/2016/5/12/chartex" xmlns:cx7="http://schemas.microsoft.com/office/drawing/2016/5/13/chartex" xmlns:cx8="http://schemas.microsoft.com/office/drawing/2016/5/14/chartex" xmlns:mc="http://schemas.openxmlformats.org/markup-compatibility/2006" xmlns:aink="http://schemas.microsoft.com/office/drawing/2016/ink" xmlns:am3d="http://schemas.microsoft.com/office/drawing/2017/model3d" xmlns:o="urn:schemas-microsoft-com:office:office" xmlns:oel="http://schemas.microsoft.com/office/2019/extlst" xmlns:r="http://schemas.openxmlformats.org/officeDocument/2006/relationships" xmlns:m="http://schemas.openxmlformats.org/officeDocument/2006/math" xmlns:v="urn:schemas-microsoft-com:vml" xmlns:wp14="http://schemas.microsoft.com/office/word/2010/wordprocessingDrawing" xmlns:wp="http://schemas.openxmlformats.org/drawingml/2006/wordprocessingDrawing" xmlns:w10="urn:schemas-microsoft-com:office:word" xmlns:w="http://schemas.openxmlformats.org/wordprocessingml/2006/main" xmlns:w14="http://schemas.microsoft.com/office/word/2010/wordml" xmlns:w15="http://schemas.microsoft.com/office/word/2012/wordml" xmlns:w16cex="http://schemas.microsoft.com/office/word/2018/wordml/cex" xmlns:w16cid="http://schemas.microsoft.com/office/word/2016/wordml/cid" xmlns:w16="http://schemas.microsoft.com/office/word/2018/wordml" xmlns:w16du="http://schemas.microsoft.com/office/word/2023/wordml/word16du" xmlns:w16sdtdh="http://schemas.microsoft.com/office/word/2020/wordml/sdtdatahash" xmlns:w16sdtfl="http://schemas.microsoft.com/office/word/2024/wordml/sdtformatlock" xmlns:w16se="http://schemas.microsoft.com/office/word/2015/wordml/symex" xmlns:wpg="http://schemas.microsoft.com/office/word/2010/wordprocessingGroup" xmlns:wpi="http://schemas.microsoft.com/office/word/2010/wordprocessingInk" xmlns:wne="http://schemas.microsoft.com/office/word/2006/wordml" xmlns:wps="http://schemas.microsoft.com/office/word/2010/wordprocessingShape" mc:Ignorable="w14 w15 w16se w16cid w16 w16cex w16sdtdh w16sdtfl w16du wp14">
-  <w16cid:commentId w16cid:paraId="294BB28F" w16cid:durableId="52F2F182"/>
-</w16cid:commentsIds>
 </file>
 
 <file path=word/numbering.xml><?xml version="1.0" encoding="utf-8"?>
@@ -3236,14 +4148,6 @@
     <w:abstractNumId w:val="2"/>
   </w:num>
 </w:numbering>
-</file>
-
-<file path=word/people.xml><?xml version="1.0" encoding="utf-8"?>
-<w15:people xmlns:wpc="http://schemas.microsoft.com/office/word/2010/wordprocessingCanvas" xmlns:cx="http://schemas.microsoft.com/office/drawing/2014/chartex" xmlns:cx1="http://schemas.microsoft.com/office/drawing/2015/9/8/chartex" xmlns:cx2="http://schemas.microsoft.com/office/drawing/2015/10/21/chartex" xmlns:cx3="http://schemas.microsoft.com/office/drawing/2016/5/9/chartex" xmlns:cx4="http://schemas.microsoft.com/office/drawing/2016/5/10/chartex" xmlns:cx5="http://schemas.microsoft.com/office/drawing/2016/5/11/chartex" xmlns:cx6="http://schemas.microsoft.com/office/drawing/2016/5/12/chartex" xmlns:cx7="http://schemas.microsoft.com/office/drawing/2016/5/13/chartex" xmlns:cx8="http://schemas.microsoft.com/office/drawing/2016/5/14/chartex" xmlns:mc="http://schemas.openxmlformats.org/markup-compatibility/2006" xmlns:aink="http://schemas.microsoft.com/office/drawing/2016/ink" xmlns:am3d="http://schemas.microsoft.com/office/drawing/2017/model3d" xmlns:o="urn:schemas-microsoft-com:office:office" xmlns:oel="http://schemas.microsoft.com/office/2019/extlst" xmlns:r="http://schemas.openxmlformats.org/officeDocument/2006/relationships" xmlns:m="http://schemas.openxmlformats.org/officeDocument/2006/math" xmlns:v="urn:schemas-microsoft-com:vml" xmlns:wp14="http://schemas.microsoft.com/office/word/2010/wordprocessingDrawing" xmlns:wp="http://schemas.openxmlformats.org/drawingml/2006/wordprocessingDrawing" xmlns:w10="urn:schemas-microsoft-com:office:word" xmlns:w="http://schemas.openxmlformats.org/wordprocessingml/2006/main" xmlns:w14="http://schemas.microsoft.com/office/word/2010/wordml" xmlns:w15="http://schemas.microsoft.com/office/word/2012/wordml" xmlns:w16cex="http://schemas.microsoft.com/office/word/2018/wordml/cex" xmlns:w16cid="http://schemas.microsoft.com/office/word/2016/wordml/cid" xmlns:w16="http://schemas.microsoft.com/office/word/2018/wordml" xmlns:w16du="http://schemas.microsoft.com/office/word/2023/wordml/word16du" xmlns:w16sdtdh="http://schemas.microsoft.com/office/word/2020/wordml/sdtdatahash" xmlns:w16sdtfl="http://schemas.microsoft.com/office/word/2024/wordml/sdtformatlock" xmlns:w16se="http://schemas.microsoft.com/office/word/2015/wordml/symex" xmlns:wpg="http://schemas.microsoft.com/office/word/2010/wordprocessingGroup" xmlns:wpi="http://schemas.microsoft.com/office/word/2010/wordprocessingInk" xmlns:wne="http://schemas.microsoft.com/office/word/2006/wordml" xmlns:wps="http://schemas.microsoft.com/office/word/2010/wordprocessingShape" mc:Ignorable="w14 w15 w16se w16cid w16 w16cex w16sdtdh w16sdtfl w16du wp14">
-  <w15:person w15:author="Lee-Bishop, Nikolas - (nikolaslee)">
-    <w15:presenceInfo w15:providerId="AD" w15:userId="S::nikolaslee@arizona.edu::037ebb31-61b7-412b-96b6-cdf8e1a9bad6"/>
-  </w15:person>
-</w15:people>
 </file>
 
 <file path=word/styles.xml><?xml version="1.0" encoding="utf-8"?>
@@ -3849,7 +4753,6 @@
   <w:style w:type="character" w:default="1" w:styleId="DefaultParagraphFont">
     <w:name w:val="Default Paragraph Font"/>
     <w:uiPriority w:val="1"/>
-    <w:semiHidden/>
     <w:unhideWhenUsed/>
   </w:style>
   <w:style w:type="table" w:default="1" w:styleId="TableNormal">

</xml_diff>

<commit_message>
updated figure numbers and edited final written report
</commit_message>
<xml_diff>
--- a/FinalWrittenReport/Final Written Report.docx
+++ b/FinalWrittenReport/Final Written Report.docx
@@ -101,7 +101,26 @@
           <w:sz w:val="22"/>
           <w:szCs w:val="22"/>
         </w:rPr>
-        <w:t xml:space="preserve"> is that as prices go up, demand goes down. However, gasoline is an elastic good due to its lack of replacements, so </w:t>
+        <w:t xml:space="preserve"> is that as prices go up, demand goes down. However, gasoline is an elastic good</w:t>
+      </w:r>
+      <w:r>
+        <w:rPr>
+          <w:rFonts w:ascii="Arial" w:eastAsia="Times New Roman" w:hAnsi="Arial" w:cs="Arial"/>
+          <w:color w:val="000000"/>
+          <w:sz w:val="22"/>
+          <w:szCs w:val="22"/>
+          <w:vertAlign w:val="superscript"/>
+        </w:rPr>
+        <w:t>1</w:t>
+      </w:r>
+      <w:r>
+        <w:rPr>
+          <w:rFonts w:ascii="Arial" w:eastAsia="Times New Roman" w:hAnsi="Arial" w:cs="Arial"/>
+          <w:color w:val="000000"/>
+          <w:sz w:val="22"/>
+          <w:szCs w:val="22"/>
+        </w:rPr>
+        <w:t xml:space="preserve"> due to its lack of replacements, so </w:t>
       </w:r>
       <w:r>
         <w:rPr>
@@ -374,7 +393,16 @@
           <w:szCs w:val="22"/>
           <w:vertAlign w:val="superscript"/>
         </w:rPr>
-        <w:t>1*</w:t>
+        <w:t>2</w:t>
+      </w:r>
+      <w:r>
+        <w:rPr>
+          <w:rFonts w:ascii="Arial" w:eastAsia="Times New Roman" w:hAnsi="Arial" w:cs="Arial"/>
+          <w:sz w:val="22"/>
+          <w:szCs w:val="22"/>
+          <w:vertAlign w:val="superscript"/>
+        </w:rPr>
+        <w:t>*</w:t>
       </w:r>
       <w:r>
         <w:rPr>
@@ -440,7 +468,16 @@
           <w:szCs w:val="22"/>
           <w:vertAlign w:val="superscript"/>
         </w:rPr>
-        <w:t>2*</w:t>
+        <w:t>3</w:t>
+      </w:r>
+      <w:r>
+        <w:rPr>
+          <w:rFonts w:ascii="Arial" w:eastAsia="Times New Roman" w:hAnsi="Arial" w:cs="Arial"/>
+          <w:sz w:val="22"/>
+          <w:szCs w:val="22"/>
+          <w:vertAlign w:val="superscript"/>
+        </w:rPr>
+        <w:t>*</w:t>
       </w:r>
       <w:r>
         <w:rPr>
@@ -622,7 +659,6 @@
         </w:rPr>
         <w:t xml:space="preserve">. The remaining column was then renamed to </w:t>
       </w:r>
-      <w:proofErr w:type="spellStart"/>
       <w:r>
         <w:rPr>
           <w:rFonts w:ascii="Arial" w:eastAsia="Times New Roman" w:hAnsi="Arial" w:cs="Arial"/>
@@ -631,9 +667,8 @@
           <w:sz w:val="22"/>
           <w:szCs w:val="22"/>
         </w:rPr>
-        <w:t>Gasoline_Consumption</w:t>
-      </w:r>
-      <w:proofErr w:type="spellEnd"/>
+        <w:t>Gasoline</w:t>
+      </w:r>
       <w:r>
         <w:rPr>
           <w:rFonts w:ascii="Arial" w:eastAsia="Times New Roman" w:hAnsi="Arial" w:cs="Arial"/>
@@ -642,15 +677,7 @@
           <w:sz w:val="22"/>
           <w:szCs w:val="22"/>
         </w:rPr>
-        <w:t xml:space="preserve"> (Millions of Gallons)</w:t>
-      </w:r>
-      <w:r>
-        <w:rPr>
-          <w:rFonts w:ascii="Arial" w:eastAsia="Times New Roman" w:hAnsi="Arial" w:cs="Arial"/>
-          <w:sz w:val="22"/>
-          <w:szCs w:val="22"/>
-        </w:rPr>
-        <w:t xml:space="preserve"> for clarity and consistency with later visualizations. The </w:t>
+        <w:t xml:space="preserve"> </w:t>
       </w:r>
       <w:r>
         <w:rPr>
@@ -660,17 +687,16 @@
           <w:sz w:val="22"/>
           <w:szCs w:val="22"/>
         </w:rPr>
-        <w:t>Date</w:t>
-      </w:r>
-      <w:r>
-        <w:rPr>
-          <w:rFonts w:ascii="Arial" w:eastAsia="Times New Roman" w:hAnsi="Arial" w:cs="Arial"/>
-          <w:sz w:val="22"/>
-          <w:szCs w:val="22"/>
-        </w:rPr>
-        <w:t xml:space="preserve"> column was converted to a datetime data type and filtered to include data between 1/1/1994 and 12/31/2024. These dates were selected as they were the first and last year that both datasets had full data for. The next step was converting </w:t>
-      </w:r>
-      <w:proofErr w:type="spellStart"/>
+        <w:t>Consumption (Millions of Gallons)</w:t>
+      </w:r>
+      <w:r>
+        <w:rPr>
+          <w:rFonts w:ascii="Arial" w:eastAsia="Times New Roman" w:hAnsi="Arial" w:cs="Arial"/>
+          <w:sz w:val="22"/>
+          <w:szCs w:val="22"/>
+        </w:rPr>
+        <w:t xml:space="preserve"> for clarity and consistency with later visualizations. The </w:t>
+      </w:r>
       <w:r>
         <w:rPr>
           <w:rFonts w:ascii="Arial" w:eastAsia="Times New Roman" w:hAnsi="Arial" w:cs="Arial"/>
@@ -679,83 +705,368 @@
           <w:sz w:val="22"/>
           <w:szCs w:val="22"/>
         </w:rPr>
-        <w:t>Gasoline_Consumption</w:t>
+        <w:t>Date</w:t>
+      </w:r>
+      <w:r>
+        <w:rPr>
+          <w:rFonts w:ascii="Arial" w:eastAsia="Times New Roman" w:hAnsi="Arial" w:cs="Arial"/>
+          <w:sz w:val="22"/>
+          <w:szCs w:val="22"/>
+        </w:rPr>
+        <w:t xml:space="preserve"> column was converted to a datetime data type and filtered to include data between 1/1/1994 and 12/31/2024. These dates were selected as they were the first and last year that both datasets had full data for. The next step was converting </w:t>
+      </w:r>
+      <w:r>
+        <w:rPr>
+          <w:rFonts w:ascii="Arial" w:eastAsia="Times New Roman" w:hAnsi="Arial" w:cs="Arial"/>
+          <w:i/>
+          <w:iCs/>
+          <w:sz w:val="22"/>
+          <w:szCs w:val="22"/>
+        </w:rPr>
+        <w:t>Gasoline</w:t>
+      </w:r>
+      <w:r>
+        <w:rPr>
+          <w:rFonts w:ascii="Arial" w:eastAsia="Times New Roman" w:hAnsi="Arial" w:cs="Arial"/>
+          <w:i/>
+          <w:iCs/>
+          <w:sz w:val="22"/>
+          <w:szCs w:val="22"/>
+        </w:rPr>
+        <w:t xml:space="preserve"> </w:t>
+      </w:r>
+      <w:r>
+        <w:rPr>
+          <w:rFonts w:ascii="Arial" w:eastAsia="Times New Roman" w:hAnsi="Arial" w:cs="Arial"/>
+          <w:i/>
+          <w:iCs/>
+          <w:sz w:val="22"/>
+          <w:szCs w:val="22"/>
+        </w:rPr>
+        <w:t>Consumption</w:t>
+      </w:r>
+      <w:r>
+        <w:rPr>
+          <w:rFonts w:ascii="Arial" w:eastAsia="Times New Roman" w:hAnsi="Arial" w:cs="Arial"/>
+          <w:sz w:val="22"/>
+          <w:szCs w:val="22"/>
+        </w:rPr>
+        <w:t xml:space="preserve"> to millions of gallons by multiplying by 1000 and </w:t>
+      </w:r>
+      <w:r>
+        <w:rPr>
+          <w:rFonts w:ascii="Arial" w:eastAsia="Times New Roman" w:hAnsi="Arial" w:cs="Arial"/>
+          <w:sz w:val="22"/>
+          <w:szCs w:val="22"/>
+        </w:rPr>
+        <w:t xml:space="preserve">then </w:t>
+      </w:r>
+      <w:r>
+        <w:rPr>
+          <w:rFonts w:ascii="Arial" w:eastAsia="Times New Roman" w:hAnsi="Arial" w:cs="Arial"/>
+          <w:sz w:val="22"/>
+          <w:szCs w:val="22"/>
+        </w:rPr>
+        <w:t>by 42 and then dividing by a million. The conversion to millions of gallons was done since the prices dataset was in dollars per gallon and to make readability easier.</w:t>
+      </w:r>
+    </w:p>
+    <w:p>
+      <w:pPr>
+        <w:spacing w:line="240" w:lineRule="auto"/>
+        <w:rPr>
+          <w:rFonts w:ascii="Arial" w:eastAsia="Times New Roman" w:hAnsi="Arial" w:cs="Arial"/>
+          <w:sz w:val="22"/>
+          <w:szCs w:val="22"/>
+        </w:rPr>
+      </w:pPr>
+      <w:r>
+        <w:rPr>
+          <w:rFonts w:ascii="Arial" w:eastAsia="Times New Roman" w:hAnsi="Arial" w:cs="Arial"/>
+          <w:sz w:val="22"/>
+          <w:szCs w:val="22"/>
+        </w:rPr>
+        <w:t xml:space="preserve">Once data cleaning was done, the next step was testing basic </w:t>
+      </w:r>
+      <w:r>
+        <w:rPr>
+          <w:rFonts w:ascii="Arial" w:eastAsia="Times New Roman" w:hAnsi="Arial" w:cs="Arial"/>
+          <w:color w:val="000000" w:themeColor="text1"/>
+          <w:sz w:val="22"/>
+          <w:szCs w:val="22"/>
+        </w:rPr>
+        <w:t>summary statistics</w:t>
+      </w:r>
+      <w:r>
+        <w:rPr>
+          <w:rFonts w:ascii="Arial" w:eastAsia="Times New Roman" w:hAnsi="Arial" w:cs="Arial"/>
+          <w:sz w:val="22"/>
+          <w:szCs w:val="22"/>
+        </w:rPr>
+        <w:t xml:space="preserve">, </w:t>
+      </w:r>
+      <w:r>
+        <w:rPr>
+          <w:rFonts w:ascii="Arial" w:eastAsia="Times New Roman" w:hAnsi="Arial" w:cs="Arial"/>
+          <w:sz w:val="22"/>
+          <w:szCs w:val="22"/>
+        </w:rPr>
+        <w:t>kurtosis</w:t>
+      </w:r>
+      <w:r>
+        <w:rPr>
+          <w:rFonts w:ascii="Arial" w:eastAsia="Times New Roman" w:hAnsi="Arial" w:cs="Arial"/>
+          <w:sz w:val="22"/>
+          <w:szCs w:val="22"/>
+        </w:rPr>
+        <w:t xml:space="preserve">, and </w:t>
+      </w:r>
+      <w:r>
+        <w:rPr>
+          <w:rFonts w:ascii="Arial" w:eastAsia="Times New Roman" w:hAnsi="Arial" w:cs="Arial"/>
+          <w:color w:val="000000" w:themeColor="text1"/>
+          <w:sz w:val="22"/>
+          <w:szCs w:val="22"/>
+        </w:rPr>
+        <w:t>skew</w:t>
+      </w:r>
+      <w:r>
+        <w:rPr>
+          <w:rFonts w:ascii="Arial" w:eastAsia="Times New Roman" w:hAnsi="Arial" w:cs="Arial"/>
+          <w:color w:val="000000" w:themeColor="text1"/>
+          <w:sz w:val="22"/>
+          <w:szCs w:val="22"/>
+        </w:rPr>
+        <w:t>,</w:t>
+      </w:r>
+      <w:r>
+        <w:rPr>
+          <w:rFonts w:ascii="Arial" w:eastAsia="Times New Roman" w:hAnsi="Arial" w:cs="Arial"/>
+          <w:color w:val="EE0000"/>
+          <w:sz w:val="22"/>
+          <w:szCs w:val="22"/>
+        </w:rPr>
+        <w:t xml:space="preserve"> </w:t>
+      </w:r>
+      <w:r>
+        <w:rPr>
+          <w:rFonts w:ascii="Arial" w:eastAsia="Times New Roman" w:hAnsi="Arial" w:cs="Arial"/>
+          <w:color w:val="000000" w:themeColor="text1"/>
+          <w:sz w:val="22"/>
+          <w:szCs w:val="22"/>
+        </w:rPr>
+        <w:t>and doing outlier detection</w:t>
+      </w:r>
+      <w:r>
+        <w:rPr>
+          <w:rFonts w:ascii="Arial" w:eastAsia="Times New Roman" w:hAnsi="Arial" w:cs="Arial"/>
+          <w:sz w:val="22"/>
+          <w:szCs w:val="22"/>
+        </w:rPr>
+        <w:t xml:space="preserve">. The </w:t>
+      </w:r>
+      <w:r>
+        <w:rPr>
+          <w:rFonts w:ascii="Arial" w:eastAsia="Times New Roman" w:hAnsi="Arial" w:cs="Arial"/>
+          <w:sz w:val="22"/>
+          <w:szCs w:val="22"/>
+        </w:rPr>
+        <w:t xml:space="preserve">skew of the </w:t>
+      </w:r>
+      <w:r>
+        <w:rPr>
+          <w:rFonts w:ascii="Arial" w:eastAsia="Times New Roman" w:hAnsi="Arial" w:cs="Arial"/>
+          <w:sz w:val="22"/>
+          <w:szCs w:val="22"/>
+        </w:rPr>
+        <w:t xml:space="preserve">consumption </w:t>
+      </w:r>
+      <w:r>
+        <w:rPr>
+          <w:rFonts w:ascii="Arial" w:eastAsia="Times New Roman" w:hAnsi="Arial" w:cs="Arial"/>
+          <w:sz w:val="22"/>
+          <w:szCs w:val="22"/>
+        </w:rPr>
+        <w:t xml:space="preserve">data was -0.84 which indicates a slightly left-skewed dataset meaning that lower values were slightly more common than high values. The kurtosis </w:t>
+      </w:r>
+      <w:r>
+        <w:rPr>
+          <w:rFonts w:ascii="Arial" w:eastAsia="Times New Roman" w:hAnsi="Arial" w:cs="Arial"/>
+          <w:sz w:val="22"/>
+          <w:szCs w:val="22"/>
+        </w:rPr>
+        <w:t xml:space="preserve">value </w:t>
+      </w:r>
+      <w:r>
+        <w:rPr>
+          <w:rFonts w:ascii="Arial" w:eastAsia="Times New Roman" w:hAnsi="Arial" w:cs="Arial"/>
+          <w:sz w:val="22"/>
+          <w:szCs w:val="22"/>
+        </w:rPr>
+        <w:t>of 0.96 means that the distribution was slightly flatter than a normal distribution. The skew and kurtosis of this data means that the data is reasonably close to a normal distribution.</w:t>
+      </w:r>
+      <w:r>
+        <w:rPr>
+          <w:rFonts w:ascii="Arial" w:eastAsia="Times New Roman" w:hAnsi="Arial" w:cs="Arial"/>
+          <w:sz w:val="22"/>
+          <w:szCs w:val="22"/>
+        </w:rPr>
+        <w:t xml:space="preserve"> </w:t>
+      </w:r>
+      <w:r>
+        <w:rPr>
+          <w:rFonts w:ascii="Arial" w:eastAsia="Times New Roman" w:hAnsi="Arial" w:cs="Arial"/>
+          <w:sz w:val="22"/>
+          <w:szCs w:val="22"/>
+        </w:rPr>
+        <w:t xml:space="preserve">While doing summary statistics, it was discovered that </w:t>
+      </w:r>
+      <w:r>
+        <w:rPr>
+          <w:rFonts w:ascii="Arial" w:eastAsia="Times New Roman" w:hAnsi="Arial" w:cs="Arial"/>
+          <w:sz w:val="22"/>
+          <w:szCs w:val="22"/>
+        </w:rPr>
+        <w:t>there was 372 months with a</w:t>
+      </w:r>
+      <w:r>
+        <w:rPr>
+          <w:rFonts w:ascii="Arial" w:eastAsia="Times New Roman" w:hAnsi="Arial" w:cs="Arial"/>
+          <w:sz w:val="22"/>
+          <w:szCs w:val="22"/>
+        </w:rPr>
+        <w:t xml:space="preserve"> mean </w:t>
+      </w:r>
+      <w:r>
+        <w:rPr>
+          <w:rFonts w:ascii="Arial" w:eastAsia="Times New Roman" w:hAnsi="Arial" w:cs="Arial"/>
+          <w:sz w:val="22"/>
+          <w:szCs w:val="22"/>
+        </w:rPr>
+        <w:t>of</w:t>
+      </w:r>
+      <w:r>
+        <w:rPr>
+          <w:rFonts w:ascii="Arial" w:eastAsia="Times New Roman" w:hAnsi="Arial" w:cs="Arial"/>
+          <w:sz w:val="22"/>
+          <w:szCs w:val="22"/>
+        </w:rPr>
+        <w:t xml:space="preserve"> 11,211 </w:t>
+      </w:r>
+      <w:r>
+        <w:rPr>
+          <w:rFonts w:ascii="Arial" w:eastAsia="Times New Roman" w:hAnsi="Arial" w:cs="Arial"/>
+          <w:sz w:val="22"/>
+          <w:szCs w:val="22"/>
+        </w:rPr>
+        <w:t>millions</w:t>
+      </w:r>
+      <w:r>
+        <w:rPr>
+          <w:rFonts w:ascii="Arial" w:eastAsia="Times New Roman" w:hAnsi="Arial" w:cs="Arial"/>
+          <w:sz w:val="22"/>
+          <w:szCs w:val="22"/>
+        </w:rPr>
+        <w:t xml:space="preserve"> of gallons a month. The</w:t>
+      </w:r>
+      <w:r>
+        <w:rPr>
+          <w:rFonts w:ascii="Arial" w:eastAsia="Times New Roman" w:hAnsi="Arial" w:cs="Arial"/>
+          <w:sz w:val="22"/>
+          <w:szCs w:val="22"/>
+        </w:rPr>
+        <w:t xml:space="preserve"> minimum was 7,390 millions of gallons a month and the max was 12,803 millions of gallons a month. The standard deviation was 820 millions of gallons a month.</w:t>
+      </w:r>
+      <w:r>
+        <w:rPr>
+          <w:rFonts w:ascii="Arial" w:eastAsia="Times New Roman" w:hAnsi="Arial" w:cs="Arial"/>
+          <w:sz w:val="22"/>
+          <w:szCs w:val="22"/>
+        </w:rPr>
+        <w:t xml:space="preserve"> There are 2 outliers in the data, February 1994 and April 2020. Both points are being kept in the dataset</w:t>
+      </w:r>
+      <w:r>
+        <w:rPr>
+          <w:rFonts w:ascii="Arial" w:eastAsia="Times New Roman" w:hAnsi="Arial" w:cs="Arial"/>
+          <w:sz w:val="22"/>
+          <w:szCs w:val="22"/>
+        </w:rPr>
+        <w:t xml:space="preserve"> due to linearity</w:t>
+      </w:r>
+      <w:r>
+        <w:rPr>
+          <w:rFonts w:ascii="Arial" w:eastAsia="Times New Roman" w:hAnsi="Arial" w:cs="Arial"/>
+          <w:sz w:val="22"/>
+          <w:szCs w:val="22"/>
+        </w:rPr>
+        <w:t xml:space="preserve">. </w:t>
+      </w:r>
+    </w:p>
+    <w:p>
+      <w:pPr>
+        <w:spacing w:after="0" w:line="240" w:lineRule="auto"/>
+        <w:rPr>
+          <w:rFonts w:ascii="Arial" w:eastAsia="Times New Roman" w:hAnsi="Arial" w:cs="Arial"/>
+          <w:color w:val="000000" w:themeColor="text1"/>
+          <w:sz w:val="22"/>
+          <w:szCs w:val="22"/>
+        </w:rPr>
+      </w:pPr>
+      <w:r>
+        <w:rPr>
+          <w:rFonts w:ascii="Arial" w:eastAsia="Times New Roman" w:hAnsi="Arial" w:cs="Arial"/>
+          <w:color w:val="000000" w:themeColor="text1"/>
+          <w:sz w:val="22"/>
+          <w:szCs w:val="22"/>
+        </w:rPr>
+        <w:t xml:space="preserve">Once there was a basic understanding of the data, the next step was visualization. The first </w:t>
+      </w:r>
+      <w:r>
+        <w:rPr>
+          <w:rFonts w:ascii="Arial" w:eastAsia="Times New Roman" w:hAnsi="Arial" w:cs="Arial"/>
+          <w:color w:val="000000" w:themeColor="text1"/>
+          <w:sz w:val="22"/>
+          <w:szCs w:val="22"/>
+        </w:rPr>
+        <w:t xml:space="preserve">chart </w:t>
+      </w:r>
+      <w:r>
+        <w:rPr>
+          <w:rFonts w:ascii="Arial" w:eastAsia="Times New Roman" w:hAnsi="Arial" w:cs="Arial"/>
+          <w:color w:val="000000" w:themeColor="text1"/>
+          <w:sz w:val="22"/>
+          <w:szCs w:val="22"/>
+        </w:rPr>
+        <w:t xml:space="preserve">plotted was a simple line graph of Monthly Gasoline </w:t>
+      </w:r>
+      <w:proofErr w:type="spellStart"/>
+      <w:r>
+        <w:rPr>
+          <w:rFonts w:ascii="Arial" w:eastAsia="Times New Roman" w:hAnsi="Arial" w:cs="Arial"/>
+          <w:color w:val="000000" w:themeColor="text1"/>
+          <w:sz w:val="22"/>
+          <w:szCs w:val="22"/>
+        </w:rPr>
+        <w:t>Consumption</w:t>
+      </w:r>
+      <w:r>
+        <w:rPr>
+          <w:rFonts w:ascii="Arial" w:eastAsia="Times New Roman" w:hAnsi="Arial" w:cs="Arial"/>
+          <w:color w:val="000000" w:themeColor="text1"/>
+          <w:sz w:val="22"/>
+          <w:szCs w:val="22"/>
+          <w:vertAlign w:val="superscript"/>
+        </w:rPr>
+        <w:t>A</w:t>
       </w:r>
       <w:proofErr w:type="spellEnd"/>
       <w:r>
         <w:rPr>
           <w:rFonts w:ascii="Arial" w:eastAsia="Times New Roman" w:hAnsi="Arial" w:cs="Arial"/>
-          <w:sz w:val="22"/>
-          <w:szCs w:val="22"/>
-        </w:rPr>
-        <w:t xml:space="preserve"> to millions of gallons by multiplying by 1000 and </w:t>
-      </w:r>
-      <w:r>
-        <w:rPr>
-          <w:rFonts w:ascii="Arial" w:eastAsia="Times New Roman" w:hAnsi="Arial" w:cs="Arial"/>
-          <w:sz w:val="22"/>
-          <w:szCs w:val="22"/>
-        </w:rPr>
-        <w:t xml:space="preserve">then </w:t>
-      </w:r>
-      <w:r>
-        <w:rPr>
-          <w:rFonts w:ascii="Arial" w:eastAsia="Times New Roman" w:hAnsi="Arial" w:cs="Arial"/>
-          <w:sz w:val="22"/>
-          <w:szCs w:val="22"/>
-        </w:rPr>
-        <w:t>by 42 and then dividing by a million. The conversion to millions of gallons was done since the prices dataset was in dollars per gallon and to make readability easier.</w:t>
-      </w:r>
-    </w:p>
-    <w:p>
-      <w:pPr>
-        <w:spacing w:line="240" w:lineRule="auto"/>
-        <w:rPr>
-          <w:rFonts w:ascii="Arial" w:eastAsia="Times New Roman" w:hAnsi="Arial" w:cs="Arial"/>
-          <w:sz w:val="22"/>
-          <w:szCs w:val="22"/>
-        </w:rPr>
-      </w:pPr>
-      <w:r>
-        <w:rPr>
-          <w:rFonts w:ascii="Arial" w:eastAsia="Times New Roman" w:hAnsi="Arial" w:cs="Arial"/>
-          <w:sz w:val="22"/>
-          <w:szCs w:val="22"/>
-        </w:rPr>
-        <w:t xml:space="preserve">Once data cleaning was done, the next step was testing basic </w:t>
-      </w:r>
-      <w:r>
-        <w:rPr>
-          <w:rFonts w:ascii="Arial" w:eastAsia="Times New Roman" w:hAnsi="Arial" w:cs="Arial"/>
           <w:color w:val="000000" w:themeColor="text1"/>
           <w:sz w:val="22"/>
           <w:szCs w:val="22"/>
         </w:rPr>
-        <w:t>summary statistics</w:t>
-      </w:r>
-      <w:r>
-        <w:rPr>
-          <w:rFonts w:ascii="Arial" w:eastAsia="Times New Roman" w:hAnsi="Arial" w:cs="Arial"/>
-          <w:sz w:val="22"/>
-          <w:szCs w:val="22"/>
-        </w:rPr>
-        <w:t xml:space="preserve">, </w:t>
-      </w:r>
-      <w:r>
-        <w:rPr>
-          <w:rFonts w:ascii="Arial" w:eastAsia="Times New Roman" w:hAnsi="Arial" w:cs="Arial"/>
-          <w:sz w:val="22"/>
-          <w:szCs w:val="22"/>
-        </w:rPr>
-        <w:t>kurtosis</w:t>
-      </w:r>
-      <w:r>
-        <w:rPr>
-          <w:rFonts w:ascii="Arial" w:eastAsia="Times New Roman" w:hAnsi="Arial" w:cs="Arial"/>
-          <w:sz w:val="22"/>
-          <w:szCs w:val="22"/>
-        </w:rPr>
-        <w:t xml:space="preserve">, and </w:t>
+        <w:t>. Then</w:t>
       </w:r>
       <w:r>
         <w:rPr>
@@ -764,7 +1075,7 @@
           <w:sz w:val="22"/>
           <w:szCs w:val="22"/>
         </w:rPr>
-        <w:t>skew</w:t>
+        <w:t xml:space="preserve"> </w:t>
       </w:r>
       <w:r>
         <w:rPr>
@@ -773,17 +1084,18 @@
           <w:sz w:val="22"/>
           <w:szCs w:val="22"/>
         </w:rPr>
-        <w:t>,</w:t>
-      </w:r>
-      <w:r>
-        <w:rPr>
-          <w:rFonts w:ascii="Arial" w:eastAsia="Times New Roman" w:hAnsi="Arial" w:cs="Arial"/>
-          <w:color w:val="EE0000"/>
+        <w:t>a</w:t>
+      </w:r>
+      <w:r>
+        <w:rPr>
+          <w:rFonts w:ascii="Arial" w:eastAsia="Times New Roman" w:hAnsi="Arial" w:cs="Arial"/>
+          <w:color w:val="000000" w:themeColor="text1"/>
           <w:sz w:val="22"/>
           <w:szCs w:val="22"/>
         </w:rPr>
         <w:t xml:space="preserve"> </w:t>
       </w:r>
+      <w:proofErr w:type="gramStart"/>
       <w:r>
         <w:rPr>
           <w:rFonts w:ascii="Arial" w:eastAsia="Times New Roman" w:hAnsi="Arial" w:cs="Arial"/>
@@ -791,59 +1103,112 @@
           <w:sz w:val="22"/>
           <w:szCs w:val="22"/>
         </w:rPr>
-        <w:t>and doing outlier detection</w:t>
-      </w:r>
-      <w:r>
-        <w:rPr>
-          <w:rFonts w:ascii="Arial" w:eastAsia="Times New Roman" w:hAnsi="Arial" w:cs="Arial"/>
-          <w:sz w:val="22"/>
-          <w:szCs w:val="22"/>
-        </w:rPr>
-        <w:t xml:space="preserve">. The </w:t>
-      </w:r>
-      <w:r>
-        <w:rPr>
-          <w:rFonts w:ascii="Arial" w:eastAsia="Times New Roman" w:hAnsi="Arial" w:cs="Arial"/>
-          <w:sz w:val="22"/>
-          <w:szCs w:val="22"/>
-        </w:rPr>
-        <w:t xml:space="preserve">skew of the </w:t>
-      </w:r>
-      <w:r>
-        <w:rPr>
-          <w:rFonts w:ascii="Arial" w:eastAsia="Times New Roman" w:hAnsi="Arial" w:cs="Arial"/>
-          <w:sz w:val="22"/>
-          <w:szCs w:val="22"/>
-        </w:rPr>
-        <w:t xml:space="preserve">consumption </w:t>
-      </w:r>
-      <w:r>
-        <w:rPr>
-          <w:rFonts w:ascii="Arial" w:eastAsia="Times New Roman" w:hAnsi="Arial" w:cs="Arial"/>
-          <w:sz w:val="22"/>
-          <w:szCs w:val="22"/>
-        </w:rPr>
-        <w:t xml:space="preserve">data was -0.84 which indicates a slightly left-skewed dataset meaning that lower values were slightly more common than high values. The kurtosis </w:t>
-      </w:r>
-      <w:r>
-        <w:rPr>
-          <w:rFonts w:ascii="Arial" w:eastAsia="Times New Roman" w:hAnsi="Arial" w:cs="Arial"/>
-          <w:sz w:val="22"/>
-          <w:szCs w:val="22"/>
-        </w:rPr>
-        <w:t xml:space="preserve">value </w:t>
-      </w:r>
-      <w:r>
-        <w:rPr>
-          <w:rFonts w:ascii="Arial" w:eastAsia="Times New Roman" w:hAnsi="Arial" w:cs="Arial"/>
-          <w:sz w:val="22"/>
-          <w:szCs w:val="22"/>
-        </w:rPr>
-        <w:t>of 0.96 means that the distribution was slightly flatter than a normal distribution. The skew and kurtosis of this data means that the data is reasonably close to a normal distribution.</w:t>
-      </w:r>
-      <w:r>
-        <w:rPr>
-          <w:rFonts w:ascii="Arial" w:eastAsia="Times New Roman" w:hAnsi="Arial" w:cs="Arial"/>
+        <w:t>12 month</w:t>
+      </w:r>
+      <w:proofErr w:type="gramEnd"/>
+      <w:r>
+        <w:rPr>
+          <w:rFonts w:ascii="Arial" w:eastAsia="Times New Roman" w:hAnsi="Arial" w:cs="Arial"/>
+          <w:color w:val="000000" w:themeColor="text1"/>
+          <w:sz w:val="22"/>
+          <w:szCs w:val="22"/>
+        </w:rPr>
+        <w:t xml:space="preserve"> rolling </w:t>
+      </w:r>
+      <w:proofErr w:type="spellStart"/>
+      <w:r>
+        <w:rPr>
+          <w:rFonts w:ascii="Arial" w:eastAsia="Times New Roman" w:hAnsi="Arial" w:cs="Arial"/>
+          <w:color w:val="000000" w:themeColor="text1"/>
+          <w:sz w:val="22"/>
+          <w:szCs w:val="22"/>
+        </w:rPr>
+        <w:t>average</w:t>
+      </w:r>
+      <w:r>
+        <w:rPr>
+          <w:rFonts w:ascii="Arial" w:eastAsia="Times New Roman" w:hAnsi="Arial" w:cs="Arial"/>
+          <w:color w:val="000000" w:themeColor="text1"/>
+          <w:sz w:val="22"/>
+          <w:szCs w:val="22"/>
+          <w:vertAlign w:val="superscript"/>
+        </w:rPr>
+        <w:t>B</w:t>
+      </w:r>
+      <w:proofErr w:type="spellEnd"/>
+      <w:r>
+        <w:rPr>
+          <w:rFonts w:ascii="Arial" w:eastAsia="Times New Roman" w:hAnsi="Arial" w:cs="Arial"/>
+          <w:color w:val="000000" w:themeColor="text1"/>
+          <w:sz w:val="22"/>
+          <w:szCs w:val="22"/>
+        </w:rPr>
+        <w:t xml:space="preserve"> was added to create a smoother line. </w:t>
+      </w:r>
+      <w:r>
+        <w:rPr>
+          <w:rFonts w:ascii="Arial" w:eastAsia="Times New Roman" w:hAnsi="Arial" w:cs="Arial"/>
+          <w:color w:val="000000" w:themeColor="text1"/>
+          <w:sz w:val="22"/>
+          <w:szCs w:val="22"/>
+        </w:rPr>
+        <w:t xml:space="preserve">After that a month-to-month percentage </w:t>
+      </w:r>
+      <w:proofErr w:type="spellStart"/>
+      <w:r>
+        <w:rPr>
+          <w:rFonts w:ascii="Arial" w:eastAsia="Times New Roman" w:hAnsi="Arial" w:cs="Arial"/>
+          <w:color w:val="000000" w:themeColor="text1"/>
+          <w:sz w:val="22"/>
+          <w:szCs w:val="22"/>
+        </w:rPr>
+        <w:t>change</w:t>
+      </w:r>
+      <w:r>
+        <w:rPr>
+          <w:rFonts w:ascii="Arial" w:eastAsia="Times New Roman" w:hAnsi="Arial" w:cs="Arial"/>
+          <w:color w:val="000000" w:themeColor="text1"/>
+          <w:sz w:val="22"/>
+          <w:szCs w:val="22"/>
+          <w:vertAlign w:val="superscript"/>
+        </w:rPr>
+        <w:t>C</w:t>
+      </w:r>
+      <w:proofErr w:type="spellEnd"/>
+      <w:r>
+        <w:rPr>
+          <w:rFonts w:ascii="Arial" w:eastAsia="Times New Roman" w:hAnsi="Arial" w:cs="Arial"/>
+          <w:color w:val="000000" w:themeColor="text1"/>
+          <w:sz w:val="22"/>
+          <w:szCs w:val="22"/>
+          <w:vertAlign w:val="superscript"/>
+        </w:rPr>
+        <w:t>.</w:t>
+      </w:r>
+      <w:r>
+        <w:rPr>
+          <w:rFonts w:ascii="Arial" w:eastAsia="Times New Roman" w:hAnsi="Arial" w:cs="Arial"/>
+          <w:color w:val="000000" w:themeColor="text1"/>
+          <w:sz w:val="22"/>
+          <w:szCs w:val="22"/>
+        </w:rPr>
+        <w:t xml:space="preserve"> chart was created to more easily visualize changes from a month-to-month perspective. From there a line chart that had 13 lines, 1 for each month and 1 for a total, was created. Using </w:t>
+      </w:r>
+      <w:proofErr w:type="spellStart"/>
+      <w:r>
+        <w:rPr>
+          <w:rFonts w:ascii="Arial" w:eastAsia="Times New Roman" w:hAnsi="Arial" w:cs="Arial"/>
+          <w:color w:val="000000" w:themeColor="text1"/>
+          <w:sz w:val="22"/>
+          <w:szCs w:val="22"/>
+        </w:rPr>
+        <w:t>plotly</w:t>
+      </w:r>
+      <w:proofErr w:type="spellEnd"/>
+      <w:r>
+        <w:rPr>
+          <w:rFonts w:ascii="Arial" w:eastAsia="Times New Roman" w:hAnsi="Arial" w:cs="Arial"/>
+          <w:color w:val="000000" w:themeColor="text1"/>
           <w:sz w:val="22"/>
           <w:szCs w:val="22"/>
         </w:rPr>
@@ -852,102 +1217,12 @@
       <w:r>
         <w:rPr>
           <w:rFonts w:ascii="Arial" w:eastAsia="Times New Roman" w:hAnsi="Arial" w:cs="Arial"/>
-          <w:sz w:val="22"/>
-          <w:szCs w:val="22"/>
-        </w:rPr>
-        <w:t xml:space="preserve">While doing summary statistics, it was discovered that </w:t>
-      </w:r>
-      <w:r>
-        <w:rPr>
-          <w:rFonts w:ascii="Arial" w:eastAsia="Times New Roman" w:hAnsi="Arial" w:cs="Arial"/>
-          <w:sz w:val="22"/>
-          <w:szCs w:val="22"/>
-        </w:rPr>
-        <w:t>there was 372 months with a</w:t>
-      </w:r>
-      <w:r>
-        <w:rPr>
-          <w:rFonts w:ascii="Arial" w:eastAsia="Times New Roman" w:hAnsi="Arial" w:cs="Arial"/>
-          <w:sz w:val="22"/>
-          <w:szCs w:val="22"/>
-        </w:rPr>
-        <w:t xml:space="preserve"> mean </w:t>
-      </w:r>
-      <w:r>
-        <w:rPr>
-          <w:rFonts w:ascii="Arial" w:eastAsia="Times New Roman" w:hAnsi="Arial" w:cs="Arial"/>
-          <w:sz w:val="22"/>
-          <w:szCs w:val="22"/>
-        </w:rPr>
-        <w:t>of</w:t>
-      </w:r>
-      <w:r>
-        <w:rPr>
-          <w:rFonts w:ascii="Arial" w:eastAsia="Times New Roman" w:hAnsi="Arial" w:cs="Arial"/>
-          <w:sz w:val="22"/>
-          <w:szCs w:val="22"/>
-        </w:rPr>
-        <w:t xml:space="preserve"> 11,211 </w:t>
-      </w:r>
-      <w:r>
-        <w:rPr>
-          <w:rFonts w:ascii="Arial" w:eastAsia="Times New Roman" w:hAnsi="Arial" w:cs="Arial"/>
-          <w:sz w:val="22"/>
-          <w:szCs w:val="22"/>
-        </w:rPr>
-        <w:t>millions</w:t>
-      </w:r>
-      <w:r>
-        <w:rPr>
-          <w:rFonts w:ascii="Arial" w:eastAsia="Times New Roman" w:hAnsi="Arial" w:cs="Arial"/>
-          <w:sz w:val="22"/>
-          <w:szCs w:val="22"/>
-        </w:rPr>
-        <w:t xml:space="preserve"> of gallons a month. The</w:t>
-      </w:r>
-      <w:r>
-        <w:rPr>
-          <w:rFonts w:ascii="Arial" w:eastAsia="Times New Roman" w:hAnsi="Arial" w:cs="Arial"/>
-          <w:sz w:val="22"/>
-          <w:szCs w:val="22"/>
-        </w:rPr>
-        <w:t xml:space="preserve"> minimum was 7,390 millions of gallons a month and the max was 12,803 millions of gallons a month. The standard deviation was 820 millions of gallons a month.</w:t>
-      </w:r>
-      <w:r>
-        <w:rPr>
-          <w:rFonts w:ascii="Arial" w:eastAsia="Times New Roman" w:hAnsi="Arial" w:cs="Arial"/>
-          <w:sz w:val="22"/>
-          <w:szCs w:val="22"/>
-        </w:rPr>
-        <w:t xml:space="preserve"> There are 2 outliers in the data, February 1994 and April 2020. Both points are being kept in the dataset</w:t>
-      </w:r>
-      <w:r>
-        <w:rPr>
-          <w:rFonts w:ascii="Arial" w:eastAsia="Times New Roman" w:hAnsi="Arial" w:cs="Arial"/>
-          <w:sz w:val="22"/>
-          <w:szCs w:val="22"/>
-        </w:rPr>
-        <w:t xml:space="preserve"> due to linearity</w:t>
-      </w:r>
-      <w:r>
-        <w:rPr>
-          <w:rFonts w:ascii="Arial" w:eastAsia="Times New Roman" w:hAnsi="Arial" w:cs="Arial"/>
-          <w:sz w:val="22"/>
-          <w:szCs w:val="22"/>
-        </w:rPr>
-        <w:t xml:space="preserve">. </w:t>
-      </w:r>
-    </w:p>
-    <w:p>
-      <w:pPr>
-        <w:spacing w:after="0" w:line="240" w:lineRule="auto"/>
-        <w:rPr>
-          <w:rFonts w:ascii="Arial" w:eastAsia="Times New Roman" w:hAnsi="Arial" w:cs="Arial"/>
           <w:color w:val="000000" w:themeColor="text1"/>
           <w:sz w:val="22"/>
           <w:szCs w:val="22"/>
         </w:rPr>
-      </w:pPr>
+        <w:t xml:space="preserve">it is possible to </w:t>
+      </w:r>
       <w:r>
         <w:rPr>
           <w:rFonts w:ascii="Arial" w:eastAsia="Times New Roman" w:hAnsi="Arial" w:cs="Arial"/>
@@ -955,7 +1230,7 @@
           <w:sz w:val="22"/>
           <w:szCs w:val="22"/>
         </w:rPr>
-        <w:t xml:space="preserve">Once there was a basic understanding of the data, the next step was visualization. The first </w:t>
+        <w:t>choose which months to view to make it easier to read. Next, with the help of ChatGPT</w:t>
       </w:r>
       <w:r>
         <w:rPr>
@@ -964,7 +1239,7 @@
           <w:sz w:val="22"/>
           <w:szCs w:val="22"/>
         </w:rPr>
-        <w:t xml:space="preserve">chart </w:t>
+        <w:t>**</w:t>
       </w:r>
       <w:r>
         <w:rPr>
@@ -973,7 +1248,25 @@
           <w:sz w:val="22"/>
           <w:szCs w:val="22"/>
         </w:rPr>
-        <w:t xml:space="preserve">plotted was a simple line graph of Monthly Gasoline </w:t>
+        <w:t xml:space="preserve"> </w:t>
+      </w:r>
+      <w:r>
+        <w:rPr>
+          <w:rFonts w:ascii="Arial" w:eastAsia="Times New Roman" w:hAnsi="Arial" w:cs="Arial"/>
+          <w:color w:val="000000" w:themeColor="text1"/>
+          <w:sz w:val="22"/>
+          <w:szCs w:val="22"/>
+        </w:rPr>
+        <w:t>a chart was created</w:t>
+      </w:r>
+      <w:r>
+        <w:rPr>
+          <w:rFonts w:ascii="Arial" w:eastAsia="Times New Roman" w:hAnsi="Arial" w:cs="Arial"/>
+          <w:color w:val="000000" w:themeColor="text1"/>
+          <w:sz w:val="22"/>
+          <w:szCs w:val="22"/>
+        </w:rPr>
+        <w:t xml:space="preserve"> that highlighted key economic </w:t>
       </w:r>
       <w:proofErr w:type="spellStart"/>
       <w:r>
@@ -983,7 +1276,7 @@
           <w:sz w:val="22"/>
           <w:szCs w:val="22"/>
         </w:rPr>
-        <w:t>Consumption</w:t>
+        <w:t>events</w:t>
       </w:r>
       <w:r>
         <w:rPr>
@@ -993,7 +1286,7 @@
           <w:szCs w:val="22"/>
           <w:vertAlign w:val="superscript"/>
         </w:rPr>
-        <w:t>A</w:t>
+        <w:t>D</w:t>
       </w:r>
       <w:proofErr w:type="spellEnd"/>
       <w:r>
@@ -1002,8 +1295,9 @@
           <w:color w:val="000000" w:themeColor="text1"/>
           <w:sz w:val="22"/>
           <w:szCs w:val="22"/>
-        </w:rPr>
-        <w:t>. Then</w:t>
+          <w:vertAlign w:val="superscript"/>
+        </w:rPr>
+        <w:t>.</w:t>
       </w:r>
       <w:r>
         <w:rPr>
@@ -1012,7 +1306,7 @@
           <w:sz w:val="22"/>
           <w:szCs w:val="22"/>
         </w:rPr>
-        <w:t xml:space="preserve"> </w:t>
+        <w:t xml:space="preserve"> that made a change to </w:t>
       </w:r>
       <w:r>
         <w:rPr>
@@ -1021,241 +1315,8 @@
           <w:sz w:val="22"/>
           <w:szCs w:val="22"/>
         </w:rPr>
-        <w:t>a</w:t>
-      </w:r>
-      <w:r>
-        <w:rPr>
-          <w:rFonts w:ascii="Arial" w:eastAsia="Times New Roman" w:hAnsi="Arial" w:cs="Arial"/>
-          <w:color w:val="000000" w:themeColor="text1"/>
-          <w:sz w:val="22"/>
-          <w:szCs w:val="22"/>
-        </w:rPr>
-        <w:t xml:space="preserve"> </w:t>
-      </w:r>
-      <w:proofErr w:type="gramStart"/>
-      <w:r>
-        <w:rPr>
-          <w:rFonts w:ascii="Arial" w:eastAsia="Times New Roman" w:hAnsi="Arial" w:cs="Arial"/>
-          <w:color w:val="000000" w:themeColor="text1"/>
-          <w:sz w:val="22"/>
-          <w:szCs w:val="22"/>
-        </w:rPr>
-        <w:t>12 month</w:t>
-      </w:r>
-      <w:proofErr w:type="gramEnd"/>
-      <w:r>
-        <w:rPr>
-          <w:rFonts w:ascii="Arial" w:eastAsia="Times New Roman" w:hAnsi="Arial" w:cs="Arial"/>
-          <w:color w:val="000000" w:themeColor="text1"/>
-          <w:sz w:val="22"/>
-          <w:szCs w:val="22"/>
-        </w:rPr>
-        <w:t xml:space="preserve"> rolling </w:t>
-      </w:r>
-      <w:proofErr w:type="spellStart"/>
-      <w:r>
-        <w:rPr>
-          <w:rFonts w:ascii="Arial" w:eastAsia="Times New Roman" w:hAnsi="Arial" w:cs="Arial"/>
-          <w:color w:val="000000" w:themeColor="text1"/>
-          <w:sz w:val="22"/>
-          <w:szCs w:val="22"/>
-        </w:rPr>
-        <w:t>average</w:t>
-      </w:r>
-      <w:r>
-        <w:rPr>
-          <w:rFonts w:ascii="Arial" w:eastAsia="Times New Roman" w:hAnsi="Arial" w:cs="Arial"/>
-          <w:color w:val="000000" w:themeColor="text1"/>
-          <w:sz w:val="22"/>
-          <w:szCs w:val="22"/>
-          <w:vertAlign w:val="superscript"/>
-        </w:rPr>
-        <w:t>B</w:t>
-      </w:r>
-      <w:proofErr w:type="spellEnd"/>
-      <w:r>
-        <w:rPr>
-          <w:rFonts w:ascii="Arial" w:eastAsia="Times New Roman" w:hAnsi="Arial" w:cs="Arial"/>
-          <w:color w:val="000000" w:themeColor="text1"/>
-          <w:sz w:val="22"/>
-          <w:szCs w:val="22"/>
-        </w:rPr>
-        <w:t xml:space="preserve"> was added to create a smoother line. </w:t>
-      </w:r>
-      <w:r>
-        <w:rPr>
-          <w:rFonts w:ascii="Arial" w:eastAsia="Times New Roman" w:hAnsi="Arial" w:cs="Arial"/>
-          <w:color w:val="000000" w:themeColor="text1"/>
-          <w:sz w:val="22"/>
-          <w:szCs w:val="22"/>
-        </w:rPr>
-        <w:t xml:space="preserve">After that a month-to-month percentage </w:t>
-      </w:r>
-      <w:proofErr w:type="spellStart"/>
-      <w:r>
-        <w:rPr>
-          <w:rFonts w:ascii="Arial" w:eastAsia="Times New Roman" w:hAnsi="Arial" w:cs="Arial"/>
-          <w:color w:val="000000" w:themeColor="text1"/>
-          <w:sz w:val="22"/>
-          <w:szCs w:val="22"/>
-        </w:rPr>
-        <w:t>change</w:t>
-      </w:r>
-      <w:r>
-        <w:rPr>
-          <w:rFonts w:ascii="Arial" w:eastAsia="Times New Roman" w:hAnsi="Arial" w:cs="Arial"/>
-          <w:color w:val="000000" w:themeColor="text1"/>
-          <w:sz w:val="22"/>
-          <w:szCs w:val="22"/>
-          <w:vertAlign w:val="superscript"/>
-        </w:rPr>
-        <w:t>C</w:t>
-      </w:r>
-      <w:proofErr w:type="spellEnd"/>
-      <w:r>
-        <w:rPr>
-          <w:rFonts w:ascii="Arial" w:eastAsia="Times New Roman" w:hAnsi="Arial" w:cs="Arial"/>
-          <w:color w:val="000000" w:themeColor="text1"/>
-          <w:sz w:val="22"/>
-          <w:szCs w:val="22"/>
-          <w:vertAlign w:val="superscript"/>
-        </w:rPr>
-        <w:t>.</w:t>
-      </w:r>
-      <w:r>
-        <w:rPr>
-          <w:rFonts w:ascii="Arial" w:eastAsia="Times New Roman" w:hAnsi="Arial" w:cs="Arial"/>
-          <w:color w:val="000000" w:themeColor="text1"/>
-          <w:sz w:val="22"/>
-          <w:szCs w:val="22"/>
-        </w:rPr>
-        <w:t xml:space="preserve"> chart was created to more easily visualize changes from a month-to-month perspective. From there a line chart that had 13 lines, 1 for each month and 1 for a total, was created. Using </w:t>
-      </w:r>
-      <w:proofErr w:type="spellStart"/>
-      <w:r>
-        <w:rPr>
-          <w:rFonts w:ascii="Arial" w:eastAsia="Times New Roman" w:hAnsi="Arial" w:cs="Arial"/>
-          <w:color w:val="000000" w:themeColor="text1"/>
-          <w:sz w:val="22"/>
-          <w:szCs w:val="22"/>
-        </w:rPr>
-        <w:t>plotly</w:t>
-      </w:r>
-      <w:proofErr w:type="spellEnd"/>
-      <w:r>
-        <w:rPr>
-          <w:rFonts w:ascii="Arial" w:eastAsia="Times New Roman" w:hAnsi="Arial" w:cs="Arial"/>
-          <w:color w:val="000000" w:themeColor="text1"/>
-          <w:sz w:val="22"/>
-          <w:szCs w:val="22"/>
-        </w:rPr>
-        <w:t xml:space="preserve"> </w:t>
-      </w:r>
-      <w:r>
-        <w:rPr>
-          <w:rFonts w:ascii="Arial" w:eastAsia="Times New Roman" w:hAnsi="Arial" w:cs="Arial"/>
-          <w:color w:val="000000" w:themeColor="text1"/>
-          <w:sz w:val="22"/>
-          <w:szCs w:val="22"/>
-        </w:rPr>
-        <w:t xml:space="preserve">it is possible to </w:t>
-      </w:r>
-      <w:r>
-        <w:rPr>
-          <w:rFonts w:ascii="Arial" w:eastAsia="Times New Roman" w:hAnsi="Arial" w:cs="Arial"/>
-          <w:color w:val="000000" w:themeColor="text1"/>
-          <w:sz w:val="22"/>
-          <w:szCs w:val="22"/>
-        </w:rPr>
-        <w:t xml:space="preserve">choose which months to view to make it easier to read. Next, with the help of </w:t>
-      </w:r>
-      <w:proofErr w:type="spellStart"/>
-      <w:r>
-        <w:rPr>
-          <w:rFonts w:ascii="Arial" w:eastAsia="Times New Roman" w:hAnsi="Arial" w:cs="Arial"/>
-          <w:color w:val="000000" w:themeColor="text1"/>
-          <w:sz w:val="22"/>
-          <w:szCs w:val="22"/>
-        </w:rPr>
-        <w:t>ChatGPT</w:t>
-      </w:r>
-      <w:r>
-        <w:rPr>
-          <w:rFonts w:ascii="Arial" w:eastAsia="Times New Roman" w:hAnsi="Arial" w:cs="Arial"/>
-          <w:color w:val="000000" w:themeColor="text1"/>
-          <w:sz w:val="22"/>
-          <w:szCs w:val="22"/>
-        </w:rPr>
-        <w:t>a</w:t>
-      </w:r>
-      <w:proofErr w:type="spellEnd"/>
-      <w:r>
-        <w:rPr>
-          <w:rFonts w:ascii="Arial" w:eastAsia="Times New Roman" w:hAnsi="Arial" w:cs="Arial"/>
-          <w:color w:val="000000" w:themeColor="text1"/>
-          <w:sz w:val="22"/>
-          <w:szCs w:val="22"/>
-        </w:rPr>
-        <w:t xml:space="preserve"> chart was created</w:t>
-      </w:r>
-      <w:r>
-        <w:rPr>
-          <w:rFonts w:ascii="Arial" w:eastAsia="Times New Roman" w:hAnsi="Arial" w:cs="Arial"/>
-          <w:color w:val="000000" w:themeColor="text1"/>
-          <w:sz w:val="22"/>
-          <w:szCs w:val="22"/>
-        </w:rPr>
-        <w:t xml:space="preserve"> that highlighted key economic </w:t>
-      </w:r>
-      <w:proofErr w:type="spellStart"/>
-      <w:r>
-        <w:rPr>
-          <w:rFonts w:ascii="Arial" w:eastAsia="Times New Roman" w:hAnsi="Arial" w:cs="Arial"/>
-          <w:color w:val="000000" w:themeColor="text1"/>
-          <w:sz w:val="22"/>
-          <w:szCs w:val="22"/>
-        </w:rPr>
-        <w:t>events</w:t>
-      </w:r>
-      <w:r>
-        <w:rPr>
-          <w:rFonts w:ascii="Arial" w:eastAsia="Times New Roman" w:hAnsi="Arial" w:cs="Arial"/>
-          <w:color w:val="000000" w:themeColor="text1"/>
-          <w:sz w:val="22"/>
-          <w:szCs w:val="22"/>
-          <w:vertAlign w:val="superscript"/>
-        </w:rPr>
-        <w:t>D</w:t>
-      </w:r>
-      <w:proofErr w:type="spellEnd"/>
-      <w:r>
-        <w:rPr>
-          <w:rFonts w:ascii="Arial" w:eastAsia="Times New Roman" w:hAnsi="Arial" w:cs="Arial"/>
-          <w:color w:val="000000" w:themeColor="text1"/>
-          <w:sz w:val="22"/>
-          <w:szCs w:val="22"/>
-          <w:vertAlign w:val="superscript"/>
-        </w:rPr>
-        <w:t>.</w:t>
-      </w:r>
-      <w:r>
-        <w:rPr>
-          <w:rFonts w:ascii="Arial" w:eastAsia="Times New Roman" w:hAnsi="Arial" w:cs="Arial"/>
-          <w:color w:val="000000" w:themeColor="text1"/>
-          <w:sz w:val="22"/>
-          <w:szCs w:val="22"/>
-        </w:rPr>
-        <w:t xml:space="preserve"> that made a change to gas </w:t>
-      </w:r>
-      <w:r>
-        <w:rPr>
-          <w:rFonts w:ascii="Arial" w:eastAsia="Times New Roman" w:hAnsi="Arial" w:cs="Arial"/>
-          <w:color w:val="000000" w:themeColor="text1"/>
-          <w:sz w:val="22"/>
-          <w:szCs w:val="22"/>
-        </w:rPr>
         <w:lastRenderedPageBreak/>
-        <w:t>consumption patterns. The final visualization was a heatmap that plotted every month of every year and used darker colors to represent higher monthly consumption.</w:t>
+        <w:t>gas consumption patterns. The final visualization was a heatmap that plotted every month of every year and used darker colors to represent higher monthly consumption.</w:t>
       </w:r>
     </w:p>
     <w:p>
@@ -1526,7 +1587,6 @@
         </w:rPr>
         <w:t xml:space="preserve"> to just </w:t>
       </w:r>
-      <w:proofErr w:type="spellStart"/>
       <w:r>
         <w:rPr>
           <w:rFonts w:ascii="Arial" w:eastAsia="Times New Roman" w:hAnsi="Arial" w:cs="Arial"/>
@@ -1535,305 +1595,8 @@
           <w:sz w:val="22"/>
           <w:szCs w:val="22"/>
         </w:rPr>
-        <w:t>Dollars_Per_Gallon</w:t>
-      </w:r>
-      <w:proofErr w:type="spellEnd"/>
-      <w:r>
-        <w:rPr>
-          <w:rFonts w:ascii="Arial" w:eastAsia="Times New Roman" w:hAnsi="Arial" w:cs="Arial"/>
-          <w:sz w:val="22"/>
-          <w:szCs w:val="22"/>
-        </w:rPr>
-        <w:t xml:space="preserve"> for readability. The ‘Date’ columns data type was converted to datetime and filtered to match the consumption’s date of 1/1/1994 to 12/31/2024.</w:t>
-      </w:r>
-      <w:r>
-        <w:rPr>
-          <w:rFonts w:ascii="Arial" w:eastAsia="Times New Roman" w:hAnsi="Arial" w:cs="Arial"/>
-          <w:sz w:val="22"/>
-          <w:szCs w:val="22"/>
-        </w:rPr>
-        <w:t xml:space="preserve"> </w:t>
-      </w:r>
-    </w:p>
-    <w:p>
-      <w:pPr>
-        <w:spacing w:line="240" w:lineRule="auto"/>
-        <w:rPr>
-          <w:rFonts w:ascii="Arial" w:eastAsia="Times New Roman" w:hAnsi="Arial" w:cs="Arial"/>
-          <w:sz w:val="22"/>
-          <w:szCs w:val="22"/>
-        </w:rPr>
-      </w:pPr>
-      <w:r>
-        <w:rPr>
-          <w:rFonts w:ascii="Arial" w:eastAsia="Times New Roman" w:hAnsi="Arial" w:cs="Arial"/>
-          <w:sz w:val="22"/>
-          <w:szCs w:val="22"/>
-        </w:rPr>
-        <w:t xml:space="preserve">The next step after cleaning the data was to test the basic </w:t>
-      </w:r>
-      <w:r>
-        <w:rPr>
-          <w:rFonts w:ascii="Arial" w:eastAsia="Times New Roman" w:hAnsi="Arial" w:cs="Arial"/>
-          <w:color w:val="000000" w:themeColor="text1"/>
-          <w:sz w:val="22"/>
-          <w:szCs w:val="22"/>
-        </w:rPr>
-        <w:t>summary statistics, kurtosis, and skew</w:t>
-      </w:r>
-      <w:r>
-        <w:rPr>
-          <w:rFonts w:ascii="Arial" w:eastAsia="Times New Roman" w:hAnsi="Arial" w:cs="Arial"/>
-          <w:color w:val="000000" w:themeColor="text1"/>
-          <w:sz w:val="22"/>
-          <w:szCs w:val="22"/>
-        </w:rPr>
-        <w:t>,</w:t>
-      </w:r>
-      <w:r>
-        <w:rPr>
-          <w:rFonts w:ascii="Arial" w:eastAsia="Times New Roman" w:hAnsi="Arial" w:cs="Arial"/>
-          <w:color w:val="EE0000"/>
-          <w:sz w:val="22"/>
-          <w:szCs w:val="22"/>
-        </w:rPr>
-        <w:t xml:space="preserve"> </w:t>
-      </w:r>
-      <w:r>
-        <w:rPr>
-          <w:rFonts w:ascii="Arial" w:eastAsia="Times New Roman" w:hAnsi="Arial" w:cs="Arial"/>
-          <w:color w:val="000000" w:themeColor="text1"/>
-          <w:sz w:val="22"/>
-          <w:szCs w:val="22"/>
-        </w:rPr>
-        <w:t>and test out for outlier</w:t>
-      </w:r>
-      <w:r>
-        <w:rPr>
-          <w:rFonts w:ascii="Arial" w:eastAsia="Times New Roman" w:hAnsi="Arial" w:cs="Arial"/>
-          <w:color w:val="000000" w:themeColor="text1"/>
-          <w:sz w:val="22"/>
-          <w:szCs w:val="22"/>
-        </w:rPr>
-        <w:t xml:space="preserve">. </w:t>
-      </w:r>
-      <w:r>
-        <w:rPr>
-          <w:rFonts w:ascii="Arial" w:eastAsia="Times New Roman" w:hAnsi="Arial" w:cs="Arial"/>
-          <w:sz w:val="22"/>
-          <w:szCs w:val="22"/>
-        </w:rPr>
-        <w:t xml:space="preserve">The skew </w:t>
-      </w:r>
-      <w:r>
-        <w:rPr>
-          <w:rFonts w:ascii="Arial" w:eastAsia="Times New Roman" w:hAnsi="Arial" w:cs="Arial"/>
-          <w:sz w:val="22"/>
-          <w:szCs w:val="22"/>
-        </w:rPr>
-        <w:t>of the prices data was 0.13, this indicates that gas prices are nearly symmetric</w:t>
-      </w:r>
-      <w:r>
-        <w:rPr>
-          <w:rFonts w:ascii="Arial" w:eastAsia="Times New Roman" w:hAnsi="Arial" w:cs="Arial"/>
-          <w:sz w:val="22"/>
-          <w:szCs w:val="22"/>
-        </w:rPr>
-        <w:t xml:space="preserve">. </w:t>
-      </w:r>
-      <w:r>
-        <w:rPr>
-          <w:rFonts w:ascii="Arial" w:eastAsia="Times New Roman" w:hAnsi="Arial" w:cs="Arial"/>
-          <w:sz w:val="22"/>
-          <w:szCs w:val="22"/>
-        </w:rPr>
-        <w:t xml:space="preserve">The kurtosis was -1.09 which suggests that the data is flatter than a normal distribution curve. </w:t>
-      </w:r>
-      <w:proofErr w:type="gramStart"/>
-      <w:r>
-        <w:rPr>
-          <w:rFonts w:ascii="Arial" w:eastAsia="Times New Roman" w:hAnsi="Arial" w:cs="Arial"/>
-          <w:sz w:val="22"/>
-          <w:szCs w:val="22"/>
-        </w:rPr>
-        <w:t>Overall</w:t>
-      </w:r>
-      <w:proofErr w:type="gramEnd"/>
-      <w:r>
-        <w:rPr>
-          <w:rFonts w:ascii="Arial" w:eastAsia="Times New Roman" w:hAnsi="Arial" w:cs="Arial"/>
-          <w:sz w:val="22"/>
-          <w:szCs w:val="22"/>
-        </w:rPr>
-        <w:t xml:space="preserve"> the distribution was mostly symmetric and contained a </w:t>
-      </w:r>
-      <w:r>
-        <w:rPr>
-          <w:rFonts w:ascii="Arial" w:eastAsia="Times New Roman" w:hAnsi="Arial" w:cs="Arial"/>
-          <w:sz w:val="22"/>
-          <w:szCs w:val="22"/>
-        </w:rPr>
-        <w:t>f</w:t>
-      </w:r>
-      <w:r>
-        <w:rPr>
-          <w:rFonts w:ascii="Arial" w:eastAsia="Times New Roman" w:hAnsi="Arial" w:cs="Arial"/>
-          <w:sz w:val="22"/>
-          <w:szCs w:val="22"/>
-        </w:rPr>
-        <w:t xml:space="preserve">ew extreme values. </w:t>
-      </w:r>
-      <w:r>
-        <w:rPr>
-          <w:rFonts w:ascii="Arial" w:eastAsia="Times New Roman" w:hAnsi="Arial" w:cs="Arial"/>
-          <w:sz w:val="22"/>
-          <w:szCs w:val="22"/>
-        </w:rPr>
-        <w:t xml:space="preserve">While doing summary statistics, the number of months was 372 which matched to the consumption dataset. The mean of the prices was $2.41. The minimum price was $0.96 </w:t>
-      </w:r>
-      <w:r>
-        <w:rPr>
-          <w:rFonts w:ascii="Arial" w:eastAsia="Times New Roman" w:hAnsi="Arial" w:cs="Arial"/>
-          <w:sz w:val="22"/>
-          <w:szCs w:val="22"/>
-        </w:rPr>
-        <w:t xml:space="preserve">in February </w:t>
-      </w:r>
-      <w:proofErr w:type="gramStart"/>
-      <w:r>
-        <w:rPr>
-          <w:rFonts w:ascii="Arial" w:eastAsia="Times New Roman" w:hAnsi="Arial" w:cs="Arial"/>
-          <w:sz w:val="22"/>
-          <w:szCs w:val="22"/>
-        </w:rPr>
-        <w:t>1999</w:t>
-      </w:r>
-      <w:proofErr w:type="gramEnd"/>
-      <w:r>
-        <w:rPr>
-          <w:rFonts w:ascii="Arial" w:eastAsia="Times New Roman" w:hAnsi="Arial" w:cs="Arial"/>
-          <w:sz w:val="22"/>
-          <w:szCs w:val="22"/>
-        </w:rPr>
-        <w:t xml:space="preserve"> </w:t>
-      </w:r>
-      <w:r>
-        <w:rPr>
-          <w:rFonts w:ascii="Arial" w:eastAsia="Times New Roman" w:hAnsi="Arial" w:cs="Arial"/>
-          <w:sz w:val="22"/>
-          <w:szCs w:val="22"/>
-        </w:rPr>
-        <w:t>and the maximum price was $5.03</w:t>
-      </w:r>
-      <w:r>
-        <w:rPr>
-          <w:rFonts w:ascii="Arial" w:eastAsia="Times New Roman" w:hAnsi="Arial" w:cs="Arial"/>
-          <w:sz w:val="22"/>
-          <w:szCs w:val="22"/>
-        </w:rPr>
-        <w:t xml:space="preserve"> in June 2022. </w:t>
-      </w:r>
-      <w:r>
-        <w:rPr>
-          <w:rFonts w:ascii="Arial" w:eastAsia="Times New Roman" w:hAnsi="Arial" w:cs="Arial"/>
-          <w:sz w:val="22"/>
-          <w:szCs w:val="22"/>
-        </w:rPr>
-        <w:t xml:space="preserve">The standard deviation was $0.94. </w:t>
-      </w:r>
-      <w:r>
-        <w:rPr>
-          <w:rFonts w:ascii="Arial" w:eastAsia="Times New Roman" w:hAnsi="Arial" w:cs="Arial"/>
-          <w:sz w:val="22"/>
-          <w:szCs w:val="22"/>
-        </w:rPr>
-        <w:t xml:space="preserve">There were 0 outliers in the data. </w:t>
-      </w:r>
-    </w:p>
-    <w:p>
-      <w:pPr>
-        <w:spacing w:line="240" w:lineRule="auto"/>
-        <w:rPr>
-          <w:rFonts w:ascii="Arial" w:eastAsia="Times New Roman" w:hAnsi="Arial" w:cs="Arial"/>
-          <w:sz w:val="22"/>
-          <w:szCs w:val="22"/>
-        </w:rPr>
-      </w:pPr>
-      <w:r>
-        <w:rPr>
-          <w:rFonts w:ascii="Arial" w:eastAsia="Times New Roman" w:hAnsi="Arial" w:cs="Arial"/>
-          <w:sz w:val="22"/>
-          <w:szCs w:val="22"/>
-        </w:rPr>
-        <w:t xml:space="preserve">After the data was cleaned, the prices dataset was converted to account for inflation. </w:t>
-      </w:r>
-      <w:r>
-        <w:rPr>
-          <w:rFonts w:ascii="Arial" w:eastAsia="Times New Roman" w:hAnsi="Arial" w:cs="Arial"/>
-          <w:sz w:val="22"/>
-          <w:szCs w:val="22"/>
-        </w:rPr>
-        <w:t xml:space="preserve">Using the </w:t>
-      </w:r>
-      <w:r>
-        <w:rPr>
-          <w:rFonts w:ascii="Arial" w:eastAsia="Times New Roman" w:hAnsi="Arial" w:cs="Arial"/>
-          <w:sz w:val="22"/>
-          <w:szCs w:val="22"/>
-          <w:u w:val="single"/>
-        </w:rPr>
-        <w:t>Consumer Price Index for All Urban Consumers</w:t>
-      </w:r>
-      <w:r>
-        <w:rPr>
-          <w:rFonts w:ascii="Arial" w:eastAsia="Times New Roman" w:hAnsi="Arial" w:cs="Arial"/>
-          <w:sz w:val="22"/>
-          <w:szCs w:val="22"/>
-          <w:vertAlign w:val="superscript"/>
-        </w:rPr>
-        <w:t>3</w:t>
-      </w:r>
-      <w:r>
-        <w:rPr>
-          <w:rFonts w:ascii="Arial" w:eastAsia="Times New Roman" w:hAnsi="Arial" w:cs="Arial"/>
-          <w:sz w:val="22"/>
-          <w:szCs w:val="22"/>
-        </w:rPr>
-        <w:t xml:space="preserve"> </w:t>
-      </w:r>
-      <w:r>
-        <w:rPr>
-          <w:rFonts w:ascii="Arial" w:eastAsia="Times New Roman" w:hAnsi="Arial" w:cs="Arial"/>
-          <w:sz w:val="22"/>
-          <w:szCs w:val="22"/>
-        </w:rPr>
-        <w:t xml:space="preserve">dataset, </w:t>
-      </w:r>
-      <w:r>
-        <w:rPr>
-          <w:rFonts w:ascii="Arial" w:eastAsia="Times New Roman" w:hAnsi="Arial" w:cs="Arial"/>
-          <w:sz w:val="22"/>
-          <w:szCs w:val="22"/>
-        </w:rPr>
-        <w:t xml:space="preserve">the prices were converted to 2024 dollars to make comparing the price over time easier using a new </w:t>
-      </w:r>
-      <w:r>
-        <w:rPr>
-          <w:rFonts w:ascii="Arial" w:eastAsia="Times New Roman" w:hAnsi="Arial" w:cs="Arial"/>
-          <w:sz w:val="22"/>
-          <w:szCs w:val="22"/>
-        </w:rPr>
-        <w:t>column</w:t>
-      </w:r>
-      <w:r>
-        <w:rPr>
-          <w:rFonts w:ascii="Arial" w:eastAsia="Times New Roman" w:hAnsi="Arial" w:cs="Arial"/>
-          <w:sz w:val="22"/>
-          <w:szCs w:val="22"/>
-        </w:rPr>
-        <w:t xml:space="preserve"> called </w:t>
-      </w:r>
-      <w:proofErr w:type="spellStart"/>
+        <w:t>Dollars</w:t>
+      </w:r>
       <w:r>
         <w:rPr>
           <w:rFonts w:ascii="Arial" w:eastAsia="Times New Roman" w:hAnsi="Arial" w:cs="Arial"/>
@@ -1842,9 +1605,363 @@
           <w:sz w:val="22"/>
           <w:szCs w:val="22"/>
         </w:rPr>
-        <w:t>price_adjusted</w:t>
-      </w:r>
-      <w:proofErr w:type="spellEnd"/>
+        <w:t xml:space="preserve"> </w:t>
+      </w:r>
+      <w:r>
+        <w:rPr>
+          <w:rFonts w:ascii="Arial" w:eastAsia="Times New Roman" w:hAnsi="Arial" w:cs="Arial"/>
+          <w:i/>
+          <w:iCs/>
+          <w:sz w:val="22"/>
+          <w:szCs w:val="22"/>
+        </w:rPr>
+        <w:t>Per</w:t>
+      </w:r>
+      <w:r>
+        <w:rPr>
+          <w:rFonts w:ascii="Arial" w:eastAsia="Times New Roman" w:hAnsi="Arial" w:cs="Arial"/>
+          <w:i/>
+          <w:iCs/>
+          <w:sz w:val="22"/>
+          <w:szCs w:val="22"/>
+        </w:rPr>
+        <w:t xml:space="preserve"> </w:t>
+      </w:r>
+      <w:r>
+        <w:rPr>
+          <w:rFonts w:ascii="Arial" w:eastAsia="Times New Roman" w:hAnsi="Arial" w:cs="Arial"/>
+          <w:i/>
+          <w:iCs/>
+          <w:sz w:val="22"/>
+          <w:szCs w:val="22"/>
+        </w:rPr>
+        <w:t>Gallon</w:t>
+      </w:r>
+      <w:r>
+        <w:rPr>
+          <w:rFonts w:ascii="Arial" w:eastAsia="Times New Roman" w:hAnsi="Arial" w:cs="Arial"/>
+          <w:sz w:val="22"/>
+          <w:szCs w:val="22"/>
+        </w:rPr>
+        <w:t xml:space="preserve"> for readability. The ‘Date’ columns data type was converted to datetime and filtered to match the consumption’s date of 1/1/1994 to 12/31/2024.</w:t>
+      </w:r>
+      <w:r>
+        <w:rPr>
+          <w:rFonts w:ascii="Arial" w:eastAsia="Times New Roman" w:hAnsi="Arial" w:cs="Arial"/>
+          <w:sz w:val="22"/>
+          <w:szCs w:val="22"/>
+        </w:rPr>
+        <w:t xml:space="preserve"> </w:t>
+      </w:r>
+    </w:p>
+    <w:p>
+      <w:pPr>
+        <w:spacing w:line="240" w:lineRule="auto"/>
+        <w:rPr>
+          <w:rFonts w:ascii="Arial" w:eastAsia="Times New Roman" w:hAnsi="Arial" w:cs="Arial"/>
+          <w:sz w:val="22"/>
+          <w:szCs w:val="22"/>
+        </w:rPr>
+      </w:pPr>
+      <w:r>
+        <w:rPr>
+          <w:rFonts w:ascii="Arial" w:eastAsia="Times New Roman" w:hAnsi="Arial" w:cs="Arial"/>
+          <w:sz w:val="22"/>
+          <w:szCs w:val="22"/>
+        </w:rPr>
+        <w:t xml:space="preserve">The next step after cleaning the data was to test the basic </w:t>
+      </w:r>
+      <w:r>
+        <w:rPr>
+          <w:rFonts w:ascii="Arial" w:eastAsia="Times New Roman" w:hAnsi="Arial" w:cs="Arial"/>
+          <w:color w:val="000000" w:themeColor="text1"/>
+          <w:sz w:val="22"/>
+          <w:szCs w:val="22"/>
+        </w:rPr>
+        <w:t>summary statistics, kurtosis, and skew</w:t>
+      </w:r>
+      <w:r>
+        <w:rPr>
+          <w:rFonts w:ascii="Arial" w:eastAsia="Times New Roman" w:hAnsi="Arial" w:cs="Arial"/>
+          <w:color w:val="000000" w:themeColor="text1"/>
+          <w:sz w:val="22"/>
+          <w:szCs w:val="22"/>
+        </w:rPr>
+        <w:t>,</w:t>
+      </w:r>
+      <w:r>
+        <w:rPr>
+          <w:rFonts w:ascii="Arial" w:eastAsia="Times New Roman" w:hAnsi="Arial" w:cs="Arial"/>
+          <w:color w:val="EE0000"/>
+          <w:sz w:val="22"/>
+          <w:szCs w:val="22"/>
+        </w:rPr>
+        <w:t xml:space="preserve"> </w:t>
+      </w:r>
+      <w:r>
+        <w:rPr>
+          <w:rFonts w:ascii="Arial" w:eastAsia="Times New Roman" w:hAnsi="Arial" w:cs="Arial"/>
+          <w:color w:val="000000" w:themeColor="text1"/>
+          <w:sz w:val="22"/>
+          <w:szCs w:val="22"/>
+        </w:rPr>
+        <w:t>and test out for outlier</w:t>
+      </w:r>
+      <w:r>
+        <w:rPr>
+          <w:rFonts w:ascii="Arial" w:eastAsia="Times New Roman" w:hAnsi="Arial" w:cs="Arial"/>
+          <w:color w:val="000000" w:themeColor="text1"/>
+          <w:sz w:val="22"/>
+          <w:szCs w:val="22"/>
+        </w:rPr>
+        <w:t xml:space="preserve">. </w:t>
+      </w:r>
+      <w:r>
+        <w:rPr>
+          <w:rFonts w:ascii="Arial" w:eastAsia="Times New Roman" w:hAnsi="Arial" w:cs="Arial"/>
+          <w:sz w:val="22"/>
+          <w:szCs w:val="22"/>
+        </w:rPr>
+        <w:t xml:space="preserve">The skew </w:t>
+      </w:r>
+      <w:r>
+        <w:rPr>
+          <w:rFonts w:ascii="Arial" w:eastAsia="Times New Roman" w:hAnsi="Arial" w:cs="Arial"/>
+          <w:sz w:val="22"/>
+          <w:szCs w:val="22"/>
+        </w:rPr>
+        <w:t>of the prices data was 0.13, this indicates that gas prices are nearly symmetric</w:t>
+      </w:r>
+      <w:r>
+        <w:rPr>
+          <w:rFonts w:ascii="Arial" w:eastAsia="Times New Roman" w:hAnsi="Arial" w:cs="Arial"/>
+          <w:sz w:val="22"/>
+          <w:szCs w:val="22"/>
+        </w:rPr>
+        <w:t xml:space="preserve">. </w:t>
+      </w:r>
+      <w:r>
+        <w:rPr>
+          <w:rFonts w:ascii="Arial" w:eastAsia="Times New Roman" w:hAnsi="Arial" w:cs="Arial"/>
+          <w:sz w:val="22"/>
+          <w:szCs w:val="22"/>
+        </w:rPr>
+        <w:t xml:space="preserve">The kurtosis was -1.09 which suggests that the data is flatter than a normal distribution curve. </w:t>
+      </w:r>
+      <w:proofErr w:type="gramStart"/>
+      <w:r>
+        <w:rPr>
+          <w:rFonts w:ascii="Arial" w:eastAsia="Times New Roman" w:hAnsi="Arial" w:cs="Arial"/>
+          <w:sz w:val="22"/>
+          <w:szCs w:val="22"/>
+        </w:rPr>
+        <w:t>Overall</w:t>
+      </w:r>
+      <w:proofErr w:type="gramEnd"/>
+      <w:r>
+        <w:rPr>
+          <w:rFonts w:ascii="Arial" w:eastAsia="Times New Roman" w:hAnsi="Arial" w:cs="Arial"/>
+          <w:sz w:val="22"/>
+          <w:szCs w:val="22"/>
+        </w:rPr>
+        <w:t xml:space="preserve"> the distribution was mostly symmetric and contained a </w:t>
+      </w:r>
+      <w:r>
+        <w:rPr>
+          <w:rFonts w:ascii="Arial" w:eastAsia="Times New Roman" w:hAnsi="Arial" w:cs="Arial"/>
+          <w:sz w:val="22"/>
+          <w:szCs w:val="22"/>
+        </w:rPr>
+        <w:t>f</w:t>
+      </w:r>
+      <w:r>
+        <w:rPr>
+          <w:rFonts w:ascii="Arial" w:eastAsia="Times New Roman" w:hAnsi="Arial" w:cs="Arial"/>
+          <w:sz w:val="22"/>
+          <w:szCs w:val="22"/>
+        </w:rPr>
+        <w:t xml:space="preserve">ew extreme values. </w:t>
+      </w:r>
+      <w:r>
+        <w:rPr>
+          <w:rFonts w:ascii="Arial" w:eastAsia="Times New Roman" w:hAnsi="Arial" w:cs="Arial"/>
+          <w:sz w:val="22"/>
+          <w:szCs w:val="22"/>
+        </w:rPr>
+        <w:t xml:space="preserve">While doing summary statistics, the number of months was 372 which matched to the consumption dataset. The mean of the prices was $2.41. The minimum price was $0.96 </w:t>
+      </w:r>
+      <w:r>
+        <w:rPr>
+          <w:rFonts w:ascii="Arial" w:eastAsia="Times New Roman" w:hAnsi="Arial" w:cs="Arial"/>
+          <w:sz w:val="22"/>
+          <w:szCs w:val="22"/>
+        </w:rPr>
+        <w:t xml:space="preserve">in February </w:t>
+      </w:r>
+      <w:proofErr w:type="gramStart"/>
+      <w:r>
+        <w:rPr>
+          <w:rFonts w:ascii="Arial" w:eastAsia="Times New Roman" w:hAnsi="Arial" w:cs="Arial"/>
+          <w:sz w:val="22"/>
+          <w:szCs w:val="22"/>
+        </w:rPr>
+        <w:t>1999</w:t>
+      </w:r>
+      <w:proofErr w:type="gramEnd"/>
+      <w:r>
+        <w:rPr>
+          <w:rFonts w:ascii="Arial" w:eastAsia="Times New Roman" w:hAnsi="Arial" w:cs="Arial"/>
+          <w:sz w:val="22"/>
+          <w:szCs w:val="22"/>
+        </w:rPr>
+        <w:t xml:space="preserve"> </w:t>
+      </w:r>
+      <w:r>
+        <w:rPr>
+          <w:rFonts w:ascii="Arial" w:eastAsia="Times New Roman" w:hAnsi="Arial" w:cs="Arial"/>
+          <w:sz w:val="22"/>
+          <w:szCs w:val="22"/>
+        </w:rPr>
+        <w:t>and the maximum price was $5.03</w:t>
+      </w:r>
+      <w:r>
+        <w:rPr>
+          <w:rFonts w:ascii="Arial" w:eastAsia="Times New Roman" w:hAnsi="Arial" w:cs="Arial"/>
+          <w:sz w:val="22"/>
+          <w:szCs w:val="22"/>
+        </w:rPr>
+        <w:t xml:space="preserve"> in June 2022. </w:t>
+      </w:r>
+      <w:r>
+        <w:rPr>
+          <w:rFonts w:ascii="Arial" w:eastAsia="Times New Roman" w:hAnsi="Arial" w:cs="Arial"/>
+          <w:sz w:val="22"/>
+          <w:szCs w:val="22"/>
+        </w:rPr>
+        <w:t xml:space="preserve">The standard deviation was $0.94. </w:t>
+      </w:r>
+      <w:r>
+        <w:rPr>
+          <w:rFonts w:ascii="Arial" w:eastAsia="Times New Roman" w:hAnsi="Arial" w:cs="Arial"/>
+          <w:sz w:val="22"/>
+          <w:szCs w:val="22"/>
+        </w:rPr>
+        <w:t xml:space="preserve">There were 0 outliers in the data. </w:t>
+      </w:r>
+    </w:p>
+    <w:p>
+      <w:pPr>
+        <w:spacing w:line="240" w:lineRule="auto"/>
+        <w:rPr>
+          <w:rFonts w:ascii="Arial" w:eastAsia="Times New Roman" w:hAnsi="Arial" w:cs="Arial"/>
+          <w:sz w:val="22"/>
+          <w:szCs w:val="22"/>
+        </w:rPr>
+      </w:pPr>
+      <w:r>
+        <w:rPr>
+          <w:rFonts w:ascii="Arial" w:eastAsia="Times New Roman" w:hAnsi="Arial" w:cs="Arial"/>
+          <w:sz w:val="22"/>
+          <w:szCs w:val="22"/>
+        </w:rPr>
+        <w:t xml:space="preserve">After the data was cleaned, the prices dataset was converted to account for inflation. </w:t>
+      </w:r>
+      <w:r>
+        <w:rPr>
+          <w:rFonts w:ascii="Arial" w:eastAsia="Times New Roman" w:hAnsi="Arial" w:cs="Arial"/>
+          <w:sz w:val="22"/>
+          <w:szCs w:val="22"/>
+        </w:rPr>
+        <w:t xml:space="preserve">Using the </w:t>
+      </w:r>
+      <w:r>
+        <w:rPr>
+          <w:rFonts w:ascii="Arial" w:eastAsia="Times New Roman" w:hAnsi="Arial" w:cs="Arial"/>
+          <w:sz w:val="22"/>
+          <w:szCs w:val="22"/>
+          <w:u w:val="single"/>
+        </w:rPr>
+        <w:t>Consumer Price Index for All Urban Consumers</w:t>
+      </w:r>
+      <w:r>
+        <w:rPr>
+          <w:rFonts w:ascii="Arial" w:eastAsia="Times New Roman" w:hAnsi="Arial" w:cs="Arial"/>
+          <w:sz w:val="22"/>
+          <w:szCs w:val="22"/>
+          <w:vertAlign w:val="superscript"/>
+        </w:rPr>
+        <w:t>4</w:t>
+      </w:r>
+      <w:r>
+        <w:rPr>
+          <w:rFonts w:ascii="Arial" w:eastAsia="Times New Roman" w:hAnsi="Arial" w:cs="Arial"/>
+          <w:sz w:val="22"/>
+          <w:szCs w:val="22"/>
+        </w:rPr>
+        <w:t xml:space="preserve"> </w:t>
+      </w:r>
+      <w:r>
+        <w:rPr>
+          <w:rFonts w:ascii="Arial" w:eastAsia="Times New Roman" w:hAnsi="Arial" w:cs="Arial"/>
+          <w:sz w:val="22"/>
+          <w:szCs w:val="22"/>
+        </w:rPr>
+        <w:t xml:space="preserve">dataset, </w:t>
+      </w:r>
+      <w:r>
+        <w:rPr>
+          <w:rFonts w:ascii="Arial" w:eastAsia="Times New Roman" w:hAnsi="Arial" w:cs="Arial"/>
+          <w:sz w:val="22"/>
+          <w:szCs w:val="22"/>
+        </w:rPr>
+        <w:t xml:space="preserve">the prices were converted to 2024 dollars to make comparing the price over time easier using a new </w:t>
+      </w:r>
+      <w:r>
+        <w:rPr>
+          <w:rFonts w:ascii="Arial" w:eastAsia="Times New Roman" w:hAnsi="Arial" w:cs="Arial"/>
+          <w:sz w:val="22"/>
+          <w:szCs w:val="22"/>
+        </w:rPr>
+        <w:t>column</w:t>
+      </w:r>
+      <w:r>
+        <w:rPr>
+          <w:rFonts w:ascii="Arial" w:eastAsia="Times New Roman" w:hAnsi="Arial" w:cs="Arial"/>
+          <w:sz w:val="22"/>
+          <w:szCs w:val="22"/>
+        </w:rPr>
+        <w:t xml:space="preserve"> called </w:t>
+      </w:r>
+      <w:r>
+        <w:rPr>
+          <w:rFonts w:ascii="Arial" w:eastAsia="Times New Roman" w:hAnsi="Arial" w:cs="Arial"/>
+          <w:i/>
+          <w:iCs/>
+          <w:sz w:val="22"/>
+          <w:szCs w:val="22"/>
+        </w:rPr>
+        <w:t>price</w:t>
+      </w:r>
+      <w:r>
+        <w:rPr>
+          <w:rFonts w:ascii="Arial" w:eastAsia="Times New Roman" w:hAnsi="Arial" w:cs="Arial"/>
+          <w:i/>
+          <w:iCs/>
+          <w:sz w:val="22"/>
+          <w:szCs w:val="22"/>
+        </w:rPr>
+        <w:t xml:space="preserve"> </w:t>
+      </w:r>
+      <w:r>
+        <w:rPr>
+          <w:rFonts w:ascii="Arial" w:eastAsia="Times New Roman" w:hAnsi="Arial" w:cs="Arial"/>
+          <w:i/>
+          <w:iCs/>
+          <w:sz w:val="22"/>
+          <w:szCs w:val="22"/>
+        </w:rPr>
+        <w:t>adjusted</w:t>
+      </w:r>
       <w:r>
         <w:rPr>
           <w:rFonts w:ascii="Arial" w:eastAsia="Times New Roman" w:hAnsi="Arial" w:cs="Arial"/>
@@ -1877,7 +1994,39 @@
           <w:sz w:val="22"/>
           <w:szCs w:val="22"/>
         </w:rPr>
-        <w:t xml:space="preserve"> again. The inflation adjusted mean was now $3.42, the min was $1.85, the max was $5.92, and the standard deviation was still $0.94. </w:t>
+        <w:t xml:space="preserve"> again. The inflation adjusted mean was now $3.42, the min</w:t>
+      </w:r>
+      <w:r>
+        <w:rPr>
+          <w:rFonts w:ascii="Arial" w:eastAsia="Times New Roman" w:hAnsi="Arial" w:cs="Arial"/>
+          <w:sz w:val="22"/>
+          <w:szCs w:val="22"/>
+        </w:rPr>
+        <w:t>imum</w:t>
+      </w:r>
+      <w:r>
+        <w:rPr>
+          <w:rFonts w:ascii="Arial" w:eastAsia="Times New Roman" w:hAnsi="Arial" w:cs="Arial"/>
+          <w:sz w:val="22"/>
+          <w:szCs w:val="22"/>
+        </w:rPr>
+        <w:t xml:space="preserve"> was $1.85, the max</w:t>
+      </w:r>
+      <w:r>
+        <w:rPr>
+          <w:rFonts w:ascii="Arial" w:eastAsia="Times New Roman" w:hAnsi="Arial" w:cs="Arial"/>
+          <w:sz w:val="22"/>
+          <w:szCs w:val="22"/>
+        </w:rPr>
+        <w:t>imum</w:t>
+      </w:r>
+      <w:r>
+        <w:rPr>
+          <w:rFonts w:ascii="Arial" w:eastAsia="Times New Roman" w:hAnsi="Arial" w:cs="Arial"/>
+          <w:sz w:val="22"/>
+          <w:szCs w:val="22"/>
+        </w:rPr>
+        <w:t xml:space="preserve"> was $5.92, and the standard deviation was still $0.94. </w:t>
       </w:r>
     </w:p>
     <w:p>
@@ -1949,11 +2098,15 @@
             <w:pPr>
               <w:jc w:val="center"/>
             </w:pPr>
-            <w:proofErr w:type="spellStart"/>
             <w:r>
-              <w:t>Adjusted_Prices</w:t>
+              <w:t>Adjusted</w:t>
             </w:r>
-            <w:proofErr w:type="spellEnd"/>
+            <w:r>
+              <w:t xml:space="preserve"> </w:t>
+            </w:r>
+            <w:r>
+              <w:t>Prices</w:t>
+            </w:r>
           </w:p>
         </w:tc>
       </w:tr>
@@ -2386,7 +2539,7 @@
           <w:szCs w:val="22"/>
           <w:highlight w:val="yellow"/>
         </w:rPr>
-        <w:t xml:space="preserve"> that affected prices. After that is a heatmap that </w:t>
+        <w:t xml:space="preserve"> that affected prices. </w:t>
       </w:r>
       <w:r>
         <w:rPr>
@@ -2395,6 +2548,42 @@
           <w:szCs w:val="22"/>
           <w:highlight w:val="yellow"/>
         </w:rPr>
+        <w:t>The events that effected prices were added with the help of ChatGPT</w:t>
+      </w:r>
+      <w:r>
+        <w:rPr>
+          <w:rFonts w:ascii="Arial" w:eastAsia="Times New Roman" w:hAnsi="Arial" w:cs="Arial"/>
+          <w:sz w:val="22"/>
+          <w:szCs w:val="22"/>
+          <w:highlight w:val="yellow"/>
+        </w:rPr>
+        <w:t>**</w:t>
+      </w:r>
+      <w:r>
+        <w:rPr>
+          <w:rFonts w:ascii="Arial" w:eastAsia="Times New Roman" w:hAnsi="Arial" w:cs="Arial"/>
+          <w:sz w:val="22"/>
+          <w:szCs w:val="22"/>
+          <w:highlight w:val="yellow"/>
+        </w:rPr>
+        <w:t xml:space="preserve">. </w:t>
+      </w:r>
+      <w:r>
+        <w:rPr>
+          <w:rFonts w:ascii="Arial" w:eastAsia="Times New Roman" w:hAnsi="Arial" w:cs="Arial"/>
+          <w:sz w:val="22"/>
+          <w:szCs w:val="22"/>
+          <w:highlight w:val="yellow"/>
+        </w:rPr>
+        <w:t xml:space="preserve">After that is a heatmap that </w:t>
+      </w:r>
+      <w:r>
+        <w:rPr>
+          <w:rFonts w:ascii="Arial" w:eastAsia="Times New Roman" w:hAnsi="Arial" w:cs="Arial"/>
+          <w:sz w:val="22"/>
+          <w:szCs w:val="22"/>
+          <w:highlight w:val="yellow"/>
+        </w:rPr>
         <w:t>provides a visual overview of how prices change across both years and months</w:t>
       </w:r>
       <w:r>
@@ -2413,7 +2602,7 @@
           <w:szCs w:val="22"/>
           <w:highlight w:val="yellow"/>
         </w:rPr>
-        <w:t xml:space="preserve">This makes it </w:t>
+        <w:t xml:space="preserve">This makes it easier to spot seasonal and </w:t>
       </w:r>
       <w:r>
         <w:rPr>
@@ -2423,7 +2612,7 @@
           <w:highlight w:val="yellow"/>
         </w:rPr>
         <w:lastRenderedPageBreak/>
-        <w:t xml:space="preserve">easier to spot seasonal and long-term trends. </w:t>
+        <w:t xml:space="preserve">long-term trends. </w:t>
       </w:r>
       <w:r>
         <w:rPr>
@@ -2624,7 +2813,34 @@
           <w:sz w:val="22"/>
           <w:szCs w:val="22"/>
         </w:rPr>
-        <w:t xml:space="preserve">. The main visualization for the merged datasets however is two stacked subplots. The top plot compares </w:t>
+        <w:t xml:space="preserve">. The main </w:t>
+      </w:r>
+      <w:proofErr w:type="spellStart"/>
+      <w:r>
+        <w:rPr>
+          <w:rFonts w:ascii="Arial" w:eastAsia="Times New Roman" w:hAnsi="Arial" w:cs="Arial"/>
+          <w:sz w:val="22"/>
+          <w:szCs w:val="22"/>
+        </w:rPr>
+        <w:t>visualization</w:t>
+      </w:r>
+      <w:r>
+        <w:rPr>
+          <w:rFonts w:ascii="Arial" w:eastAsia="Times New Roman" w:hAnsi="Arial" w:cs="Arial"/>
+          <w:sz w:val="22"/>
+          <w:szCs w:val="22"/>
+          <w:vertAlign w:val="superscript"/>
+        </w:rPr>
+        <w:t>H</w:t>
+      </w:r>
+      <w:proofErr w:type="spellEnd"/>
+      <w:r>
+        <w:rPr>
+          <w:rFonts w:ascii="Arial" w:eastAsia="Times New Roman" w:hAnsi="Arial" w:cs="Arial"/>
+          <w:sz w:val="22"/>
+          <w:szCs w:val="22"/>
+        </w:rPr>
+        <w:t xml:space="preserve"> for the merged datasets however is two stacked subplots. The top plot compares </w:t>
       </w:r>
       <w:proofErr w:type="spellStart"/>
       <w:r>
@@ -2792,7 +3008,6 @@
         </w:rPr>
         <w:t xml:space="preserve"> and verify that it correctly loaded in. We then assign </w:t>
       </w:r>
-      <w:proofErr w:type="spellStart"/>
       <w:r>
         <w:rPr>
           <w:rFonts w:ascii="Arial" w:eastAsia="Times New Roman" w:hAnsi="Arial" w:cs="Arial"/>
@@ -2801,34 +3016,8 @@
           <w:sz w:val="22"/>
           <w:szCs w:val="22"/>
         </w:rPr>
-        <w:t>Inflation_Adjusted_Price_USD</w:t>
-      </w:r>
-      <w:proofErr w:type="spellEnd"/>
-      <w:r>
-        <w:rPr>
-          <w:rFonts w:ascii="Arial" w:eastAsia="Times New Roman" w:hAnsi="Arial" w:cs="Arial"/>
-          <w:sz w:val="22"/>
-          <w:szCs w:val="22"/>
-        </w:rPr>
-        <w:t xml:space="preserve"> to</w:t>
-      </w:r>
-      <w:r>
-        <w:rPr>
-          <w:rFonts w:ascii="Arial" w:eastAsia="Times New Roman" w:hAnsi="Arial" w:cs="Arial"/>
-          <w:sz w:val="22"/>
-          <w:szCs w:val="22"/>
-        </w:rPr>
-        <w:t xml:space="preserve"> </w:t>
-      </w:r>
-      <w:r>
-        <w:rPr>
-          <w:rFonts w:ascii="Arial" w:eastAsia="Times New Roman" w:hAnsi="Arial" w:cs="Arial"/>
-          <w:sz w:val="22"/>
-          <w:szCs w:val="22"/>
-        </w:rPr>
-        <w:t xml:space="preserve">X as the independent variable and </w:t>
-      </w:r>
-      <w:proofErr w:type="spellStart"/>
+        <w:t>Inflation</w:t>
+      </w:r>
       <w:r>
         <w:rPr>
           <w:rFonts w:ascii="Arial" w:eastAsia="Times New Roman" w:hAnsi="Arial" w:cs="Arial"/>
@@ -2837,9 +3026,8 @@
           <w:sz w:val="22"/>
           <w:szCs w:val="22"/>
         </w:rPr>
-        <w:t>Gasoline_Consumption</w:t>
-      </w:r>
-      <w:proofErr w:type="spellEnd"/>
+        <w:t xml:space="preserve"> </w:t>
+      </w:r>
       <w:r>
         <w:rPr>
           <w:rFonts w:ascii="Arial" w:eastAsia="Times New Roman" w:hAnsi="Arial" w:cs="Arial"/>
@@ -2848,9 +3036,8 @@
           <w:sz w:val="22"/>
           <w:szCs w:val="22"/>
         </w:rPr>
-        <w:t xml:space="preserve">(Millions </w:t>
-      </w:r>
-      <w:proofErr w:type="gramStart"/>
+        <w:t>Adjusted</w:t>
+      </w:r>
       <w:r>
         <w:rPr>
           <w:rFonts w:ascii="Arial" w:eastAsia="Times New Roman" w:hAnsi="Arial" w:cs="Arial"/>
@@ -2859,9 +3046,8 @@
           <w:sz w:val="22"/>
           <w:szCs w:val="22"/>
         </w:rPr>
-        <w:t>Of</w:t>
-      </w:r>
-      <w:proofErr w:type="gramEnd"/>
+        <w:t xml:space="preserve"> </w:t>
+      </w:r>
       <w:r>
         <w:rPr>
           <w:rFonts w:ascii="Arial" w:eastAsia="Times New Roman" w:hAnsi="Arial" w:cs="Arial"/>
@@ -2870,6 +3056,102 @@
           <w:sz w:val="22"/>
           <w:szCs w:val="22"/>
         </w:rPr>
+        <w:t>Price</w:t>
+      </w:r>
+      <w:r>
+        <w:rPr>
+          <w:rFonts w:ascii="Arial" w:eastAsia="Times New Roman" w:hAnsi="Arial" w:cs="Arial"/>
+          <w:i/>
+          <w:iCs/>
+          <w:sz w:val="22"/>
+          <w:szCs w:val="22"/>
+        </w:rPr>
+        <w:t xml:space="preserve"> </w:t>
+      </w:r>
+      <w:r>
+        <w:rPr>
+          <w:rFonts w:ascii="Arial" w:eastAsia="Times New Roman" w:hAnsi="Arial" w:cs="Arial"/>
+          <w:i/>
+          <w:iCs/>
+          <w:sz w:val="22"/>
+          <w:szCs w:val="22"/>
+        </w:rPr>
+        <w:t>USD</w:t>
+      </w:r>
+      <w:r>
+        <w:rPr>
+          <w:rFonts w:ascii="Arial" w:eastAsia="Times New Roman" w:hAnsi="Arial" w:cs="Arial"/>
+          <w:sz w:val="22"/>
+          <w:szCs w:val="22"/>
+        </w:rPr>
+        <w:t xml:space="preserve"> to</w:t>
+      </w:r>
+      <w:r>
+        <w:rPr>
+          <w:rFonts w:ascii="Arial" w:eastAsia="Times New Roman" w:hAnsi="Arial" w:cs="Arial"/>
+          <w:sz w:val="22"/>
+          <w:szCs w:val="22"/>
+        </w:rPr>
+        <w:t xml:space="preserve"> </w:t>
+      </w:r>
+      <w:r>
+        <w:rPr>
+          <w:rFonts w:ascii="Arial" w:eastAsia="Times New Roman" w:hAnsi="Arial" w:cs="Arial"/>
+          <w:sz w:val="22"/>
+          <w:szCs w:val="22"/>
+        </w:rPr>
+        <w:t xml:space="preserve">X as the independent variable and </w:t>
+      </w:r>
+      <w:r>
+        <w:rPr>
+          <w:rFonts w:ascii="Arial" w:eastAsia="Times New Roman" w:hAnsi="Arial" w:cs="Arial"/>
+          <w:i/>
+          <w:iCs/>
+          <w:sz w:val="22"/>
+          <w:szCs w:val="22"/>
+        </w:rPr>
+        <w:t>Gasoline</w:t>
+      </w:r>
+      <w:r>
+        <w:rPr>
+          <w:rFonts w:ascii="Arial" w:eastAsia="Times New Roman" w:hAnsi="Arial" w:cs="Arial"/>
+          <w:i/>
+          <w:iCs/>
+          <w:sz w:val="22"/>
+          <w:szCs w:val="22"/>
+        </w:rPr>
+        <w:t xml:space="preserve"> </w:t>
+      </w:r>
+      <w:r>
+        <w:rPr>
+          <w:rFonts w:ascii="Arial" w:eastAsia="Times New Roman" w:hAnsi="Arial" w:cs="Arial"/>
+          <w:i/>
+          <w:iCs/>
+          <w:sz w:val="22"/>
+          <w:szCs w:val="22"/>
+        </w:rPr>
+        <w:t xml:space="preserve">Consumption(Millions </w:t>
+      </w:r>
+      <w:proofErr w:type="gramStart"/>
+      <w:r>
+        <w:rPr>
+          <w:rFonts w:ascii="Arial" w:eastAsia="Times New Roman" w:hAnsi="Arial" w:cs="Arial"/>
+          <w:i/>
+          <w:iCs/>
+          <w:sz w:val="22"/>
+          <w:szCs w:val="22"/>
+        </w:rPr>
+        <w:t>Of</w:t>
+      </w:r>
+      <w:proofErr w:type="gramEnd"/>
+      <w:r>
+        <w:rPr>
+          <w:rFonts w:ascii="Arial" w:eastAsia="Times New Roman" w:hAnsi="Arial" w:cs="Arial"/>
+          <w:i/>
+          <w:iCs/>
+          <w:sz w:val="22"/>
+          <w:szCs w:val="22"/>
+        </w:rPr>
         <w:t xml:space="preserve"> Gallons)</w:t>
       </w:r>
       <w:r>
@@ -2939,6 +3221,31 @@
     <w:p>
       <w:pPr>
         <w:spacing w:after="0" w:line="240" w:lineRule="auto"/>
+        <w:jc w:val="left"/>
+        <w:rPr>
+          <w:rFonts w:ascii="Arial" w:eastAsia="Times New Roman" w:hAnsi="Arial" w:cs="Arial"/>
+          <w:b/>
+          <w:bCs/>
+          <w:sz w:val="22"/>
+          <w:szCs w:val="22"/>
+          <w:u w:val="single"/>
+        </w:rPr>
+      </w:pPr>
+      <w:r>
+        <w:rPr>
+          <w:rFonts w:ascii="Arial" w:eastAsia="Times New Roman" w:hAnsi="Arial" w:cs="Arial"/>
+          <w:b/>
+          <w:bCs/>
+          <w:sz w:val="22"/>
+          <w:szCs w:val="22"/>
+          <w:u w:val="single"/>
+        </w:rPr>
+        <w:t>Interpretation of Results</w:t>
+      </w:r>
+    </w:p>
+    <w:p>
+      <w:pPr>
+        <w:spacing w:after="0" w:line="240" w:lineRule="auto"/>
         <w:rPr>
           <w:rFonts w:ascii="Arial" w:eastAsia="Times New Roman" w:hAnsi="Arial" w:cs="Arial"/>
           <w:sz w:val="22"/>
@@ -3129,7 +3436,34 @@
           <w:sz w:val="22"/>
           <w:szCs w:val="22"/>
         </w:rPr>
-        <w:t xml:space="preserve">In the visualization of the model trying to fit a line, there is a visible inverted and angled </w:t>
+        <w:t xml:space="preserve">In the </w:t>
+      </w:r>
+      <w:proofErr w:type="spellStart"/>
+      <w:r>
+        <w:rPr>
+          <w:rFonts w:ascii="Arial" w:eastAsia="Times New Roman" w:hAnsi="Arial" w:cs="Arial"/>
+          <w:sz w:val="22"/>
+          <w:szCs w:val="22"/>
+        </w:rPr>
+        <w:t>visualization</w:t>
+      </w:r>
+      <w:r>
+        <w:rPr>
+          <w:rFonts w:ascii="Arial" w:eastAsia="Times New Roman" w:hAnsi="Arial" w:cs="Arial"/>
+          <w:sz w:val="22"/>
+          <w:szCs w:val="22"/>
+          <w:vertAlign w:val="superscript"/>
+        </w:rPr>
+        <w:t>I</w:t>
+      </w:r>
+      <w:proofErr w:type="spellEnd"/>
+      <w:r>
+        <w:rPr>
+          <w:rFonts w:ascii="Arial" w:eastAsia="Times New Roman" w:hAnsi="Arial" w:cs="Arial"/>
+          <w:sz w:val="22"/>
+          <w:szCs w:val="22"/>
+        </w:rPr>
+        <w:t xml:space="preserve"> of the model trying to fit a line, there is a visible inverted and angled </w:t>
       </w:r>
       <w:r>
         <w:rPr>
@@ -3181,12 +3515,12 @@
           <w:szCs w:val="22"/>
           <w:u w:val="single"/>
         </w:rPr>
-        <w:t>Interpretation of Results</w:t>
-      </w:r>
-    </w:p>
-    <w:p>
-      <w:pPr>
-        <w:spacing w:after="0" w:line="240" w:lineRule="auto"/>
+        <w:t>Conclusion</w:t>
+      </w:r>
+    </w:p>
+    <w:p>
+      <w:pPr>
+        <w:spacing w:line="240" w:lineRule="auto"/>
         <w:jc w:val="left"/>
         <w:rPr>
           <w:rFonts w:ascii="Arial" w:eastAsia="Times New Roman" w:hAnsi="Arial" w:cs="Arial"/>
@@ -3194,15 +3528,72 @@
           <w:szCs w:val="22"/>
         </w:rPr>
       </w:pPr>
+      <w:r>
+        <w:rPr>
+          <w:rFonts w:ascii="Arial" w:eastAsia="Times New Roman" w:hAnsi="Arial" w:cs="Arial"/>
+          <w:sz w:val="22"/>
+          <w:szCs w:val="22"/>
+        </w:rPr>
+        <w:t>After visualizing the trends in consumption and prices</w:t>
+      </w:r>
+      <w:r>
+        <w:rPr>
+          <w:rFonts w:ascii="Arial" w:eastAsia="Times New Roman" w:hAnsi="Arial" w:cs="Arial"/>
+          <w:sz w:val="22"/>
+          <w:szCs w:val="22"/>
+        </w:rPr>
+        <w:t xml:space="preserve">, it is clear to see that gasoline prices and consumption are not well correlated and thus don’t follow the laws of supply and demand. </w:t>
+      </w:r>
+      <w:proofErr w:type="gramStart"/>
+      <w:r>
+        <w:rPr>
+          <w:rFonts w:ascii="Arial" w:eastAsia="Times New Roman" w:hAnsi="Arial" w:cs="Arial"/>
+          <w:sz w:val="22"/>
+          <w:szCs w:val="22"/>
+        </w:rPr>
+        <w:t>However</w:t>
+      </w:r>
+      <w:proofErr w:type="gramEnd"/>
+      <w:r>
+        <w:rPr>
+          <w:rFonts w:ascii="Arial" w:eastAsia="Times New Roman" w:hAnsi="Arial" w:cs="Arial"/>
+          <w:sz w:val="22"/>
+          <w:szCs w:val="22"/>
+        </w:rPr>
+        <w:t xml:space="preserve"> it also appears that </w:t>
+      </w:r>
+      <w:r>
+        <w:rPr>
+          <w:rFonts w:ascii="Arial" w:eastAsia="Times New Roman" w:hAnsi="Arial" w:cs="Arial"/>
+          <w:sz w:val="22"/>
+          <w:szCs w:val="22"/>
+        </w:rPr>
+        <w:t>g</w:t>
+      </w:r>
+      <w:r>
+        <w:rPr>
+          <w:rFonts w:ascii="Arial" w:eastAsia="Times New Roman" w:hAnsi="Arial" w:cs="Arial"/>
+          <w:sz w:val="22"/>
+          <w:szCs w:val="22"/>
+        </w:rPr>
+        <w:t xml:space="preserve">asoline is not entirely an inelastic good. When prices remain high for multiple years, consumption appears to </w:t>
+      </w:r>
       <w:proofErr w:type="spellStart"/>
       <w:r>
         <w:rPr>
           <w:rFonts w:ascii="Arial" w:eastAsia="Times New Roman" w:hAnsi="Arial" w:cs="Arial"/>
           <w:sz w:val="22"/>
           <w:szCs w:val="22"/>
-          <w:highlight w:val="yellow"/>
-        </w:rPr>
-        <w:t>Vlah</w:t>
+        </w:rPr>
+        <w:t>drop.</w:t>
+      </w:r>
+      <w:r>
+        <w:rPr>
+          <w:rFonts w:ascii="Arial" w:eastAsia="Times New Roman" w:hAnsi="Arial" w:cs="Arial"/>
+          <w:sz w:val="22"/>
+          <w:szCs w:val="22"/>
+        </w:rPr>
+        <w:t>There</w:t>
       </w:r>
       <w:proofErr w:type="spellEnd"/>
       <w:r>
@@ -3210,9 +3601,8 @@
           <w:rFonts w:ascii="Arial" w:eastAsia="Times New Roman" w:hAnsi="Arial" w:cs="Arial"/>
           <w:sz w:val="22"/>
           <w:szCs w:val="22"/>
-          <w:highlight w:val="yellow"/>
-        </w:rPr>
-        <w:t xml:space="preserve"> </w:t>
+        </w:rPr>
+        <w:t xml:space="preserve"> are a few interesting years where prices do spike and consumption beings to trend </w:t>
       </w:r>
       <w:proofErr w:type="spellStart"/>
       <w:r>
@@ -3220,9 +3610,8 @@
           <w:rFonts w:ascii="Arial" w:eastAsia="Times New Roman" w:hAnsi="Arial" w:cs="Arial"/>
           <w:sz w:val="22"/>
           <w:szCs w:val="22"/>
-          <w:highlight w:val="yellow"/>
-        </w:rPr>
-        <w:t>vlah</w:t>
+        </w:rPr>
+        <w:t>dowanward</w:t>
       </w:r>
       <w:proofErr w:type="spellEnd"/>
       <w:r>
@@ -3231,187 +3620,137 @@
           <w:sz w:val="22"/>
           <w:szCs w:val="22"/>
         </w:rPr>
-        <w:t xml:space="preserve"> </w:t>
-      </w:r>
-    </w:p>
-    <w:p>
-      <w:pPr>
-        <w:spacing w:after="0" w:line="240" w:lineRule="auto"/>
-        <w:jc w:val="left"/>
-        <w:rPr>
-          <w:rFonts w:ascii="Arial" w:eastAsia="Times New Roman" w:hAnsi="Arial" w:cs="Arial"/>
-          <w:sz w:val="22"/>
-          <w:szCs w:val="22"/>
-        </w:rPr>
-      </w:pPr>
-    </w:p>
-    <w:p>
-      <w:pPr>
-        <w:spacing w:after="0" w:line="240" w:lineRule="auto"/>
-        <w:jc w:val="left"/>
-        <w:rPr>
-          <w:rFonts w:ascii="Arial" w:eastAsia="Times New Roman" w:hAnsi="Arial" w:cs="Arial"/>
-          <w:b/>
-          <w:bCs/>
-          <w:sz w:val="22"/>
-          <w:szCs w:val="22"/>
-          <w:u w:val="single"/>
-        </w:rPr>
-      </w:pPr>
-      <w:r>
-        <w:rPr>
-          <w:rFonts w:ascii="Arial" w:eastAsia="Times New Roman" w:hAnsi="Arial" w:cs="Arial"/>
-          <w:b/>
-          <w:bCs/>
-          <w:sz w:val="22"/>
-          <w:szCs w:val="22"/>
-          <w:u w:val="single"/>
-        </w:rPr>
-        <w:t>Conclusion</w:t>
-      </w:r>
-    </w:p>
-    <w:p>
-      <w:pPr>
-        <w:spacing w:after="0" w:line="240" w:lineRule="auto"/>
-        <w:jc w:val="left"/>
-        <w:rPr>
-          <w:rFonts w:ascii="Arial" w:eastAsia="Times New Roman" w:hAnsi="Arial" w:cs="Arial"/>
-          <w:sz w:val="22"/>
-          <w:szCs w:val="22"/>
-        </w:rPr>
-      </w:pPr>
-      <w:r>
-        <w:rPr>
-          <w:rFonts w:ascii="Arial" w:eastAsia="Times New Roman" w:hAnsi="Arial" w:cs="Arial"/>
-          <w:sz w:val="22"/>
-          <w:szCs w:val="22"/>
-          <w:highlight w:val="yellow"/>
-        </w:rPr>
-        <w:t xml:space="preserve">Balh </w:t>
-      </w:r>
-      <w:proofErr w:type="spellStart"/>
-      <w:r>
-        <w:rPr>
-          <w:rFonts w:ascii="Arial" w:eastAsia="Times New Roman" w:hAnsi="Arial" w:cs="Arial"/>
-          <w:sz w:val="22"/>
-          <w:szCs w:val="22"/>
-          <w:highlight w:val="yellow"/>
-        </w:rPr>
-        <w:t>balh</w:t>
-      </w:r>
-      <w:proofErr w:type="spellEnd"/>
-      <w:r>
-        <w:rPr>
-          <w:rFonts w:ascii="Arial" w:eastAsia="Times New Roman" w:hAnsi="Arial" w:cs="Arial"/>
-          <w:sz w:val="22"/>
-          <w:szCs w:val="22"/>
-        </w:rPr>
-        <w:t xml:space="preserve"> </w:t>
-      </w:r>
-    </w:p>
-    <w:p>
-      <w:pPr>
-        <w:spacing w:after="0" w:line="240" w:lineRule="auto"/>
-        <w:rPr>
-          <w:rFonts w:ascii="Arial" w:eastAsia="Times New Roman" w:hAnsi="Arial" w:cs="Arial"/>
-          <w:sz w:val="22"/>
-          <w:szCs w:val="22"/>
-        </w:rPr>
-      </w:pPr>
-    </w:p>
-    <w:p>
-      <w:pPr>
-        <w:spacing w:after="0" w:line="240" w:lineRule="auto"/>
-        <w:rPr>
-          <w:rFonts w:ascii="Arial" w:eastAsia="Times New Roman" w:hAnsi="Arial" w:cs="Arial"/>
-          <w:sz w:val="22"/>
-          <w:szCs w:val="22"/>
-        </w:rPr>
-      </w:pPr>
-    </w:p>
-    <w:p>
-      <w:pPr>
-        <w:pStyle w:val="ListParagraph"/>
+        <w:t xml:space="preserve">. </w:t>
+      </w:r>
+      <w:proofErr w:type="gramStart"/>
+      <w:r>
+        <w:rPr>
+          <w:rFonts w:ascii="Arial" w:eastAsia="Times New Roman" w:hAnsi="Arial" w:cs="Arial"/>
+          <w:sz w:val="22"/>
+          <w:szCs w:val="22"/>
+        </w:rPr>
+        <w:t>However</w:t>
+      </w:r>
+      <w:proofErr w:type="gramEnd"/>
+      <w:r>
+        <w:rPr>
+          <w:rFonts w:ascii="Arial" w:eastAsia="Times New Roman" w:hAnsi="Arial" w:cs="Arial"/>
+          <w:sz w:val="22"/>
+          <w:szCs w:val="22"/>
+        </w:rPr>
+        <w:t xml:space="preserve"> that is an exception in this data and not the rule. It appears that looking at the events </w:t>
+      </w:r>
+      <w:r>
+        <w:rPr>
+          <w:rFonts w:ascii="Arial" w:eastAsia="Times New Roman" w:hAnsi="Arial" w:cs="Arial"/>
+          <w:sz w:val="22"/>
+          <w:szCs w:val="22"/>
+        </w:rPr>
+        <w:t>annotated on</w:t>
+      </w:r>
+      <w:r>
+        <w:rPr>
+          <w:rFonts w:ascii="Arial" w:eastAsia="Times New Roman" w:hAnsi="Arial" w:cs="Arial"/>
+          <w:sz w:val="22"/>
+          <w:szCs w:val="22"/>
+        </w:rPr>
+        <w:t xml:space="preserve"> the consumption and prices dataset, that </w:t>
+      </w:r>
+      <w:r>
+        <w:rPr>
+          <w:rFonts w:ascii="Arial" w:eastAsia="Times New Roman" w:hAnsi="Arial" w:cs="Arial"/>
+          <w:sz w:val="22"/>
+          <w:szCs w:val="22"/>
+        </w:rPr>
+        <w:t xml:space="preserve">some events </w:t>
+      </w:r>
+      <w:proofErr w:type="gramStart"/>
+      <w:r>
+        <w:rPr>
+          <w:rFonts w:ascii="Arial" w:eastAsia="Times New Roman" w:hAnsi="Arial" w:cs="Arial"/>
+          <w:sz w:val="22"/>
+          <w:szCs w:val="22"/>
+        </w:rPr>
+        <w:t>have an effect on</w:t>
+      </w:r>
+      <w:proofErr w:type="gramEnd"/>
+      <w:r>
+        <w:rPr>
+          <w:rFonts w:ascii="Arial" w:eastAsia="Times New Roman" w:hAnsi="Arial" w:cs="Arial"/>
+          <w:sz w:val="22"/>
+          <w:szCs w:val="22"/>
+        </w:rPr>
+        <w:t xml:space="preserve"> prices and/or </w:t>
+      </w:r>
+      <w:proofErr w:type="gramStart"/>
+      <w:r>
+        <w:rPr>
+          <w:rFonts w:ascii="Arial" w:eastAsia="Times New Roman" w:hAnsi="Arial" w:cs="Arial"/>
+          <w:sz w:val="22"/>
+          <w:szCs w:val="22"/>
+        </w:rPr>
+        <w:t>consumption</w:t>
+      </w:r>
+      <w:proofErr w:type="gramEnd"/>
+      <w:r>
+        <w:rPr>
+          <w:rFonts w:ascii="Arial" w:eastAsia="Times New Roman" w:hAnsi="Arial" w:cs="Arial"/>
+          <w:sz w:val="22"/>
+          <w:szCs w:val="22"/>
+        </w:rPr>
+        <w:t xml:space="preserve"> but not all events do.</w:t>
+      </w:r>
+    </w:p>
+    <w:p/>
+    <w:p/>
+    <w:p>
+      <w:r>
+        <w:lastRenderedPageBreak/>
+        <w:t>------------------------------------------------------------------------------------------------------------------</w:t>
+      </w:r>
+      <w:r>
+        <w:t>-----------------------</w:t>
+      </w:r>
+    </w:p>
+    <w:p>
+      <w:pPr>
+        <w:jc w:val="center"/>
+      </w:pPr>
+      <w:r>
+        <w:t>Citations</w:t>
+      </w:r>
+    </w:p>
+    <w:p>
+      <w:pPr>
+        <w:pStyle w:val="p1"/>
         <w:numPr>
           <w:ilvl w:val="0"/>
-          <w:numId w:val="3"/>
+          <w:numId w:val="2"/>
         </w:numPr>
-        <w:spacing w:after="0" w:line="240" w:lineRule="auto"/>
-        <w:rPr>
-          <w:rFonts w:ascii="Arial" w:eastAsia="Times New Roman" w:hAnsi="Arial" w:cs="Arial"/>
-          <w:sz w:val="22"/>
-          <w:szCs w:val="22"/>
-        </w:rPr>
-      </w:pPr>
-      <w:r>
-        <w:rPr>
-          <w:rFonts w:ascii="Arial" w:eastAsia="Times New Roman" w:hAnsi="Arial" w:cs="Arial"/>
-          <w:sz w:val="22"/>
-          <w:szCs w:val="22"/>
-          <w:highlight w:val="yellow"/>
-        </w:rPr>
-        <w:t>Point out interesting trends in the chart sections</w:t>
-      </w:r>
-    </w:p>
-    <w:p>
-      <w:pPr>
-        <w:pStyle w:val="ListParagraph"/>
-        <w:numPr>
-          <w:ilvl w:val="0"/>
-          <w:numId w:val="3"/>
-        </w:numPr>
-        <w:spacing w:after="0" w:line="240" w:lineRule="auto"/>
-        <w:rPr>
-          <w:rFonts w:ascii="Arial" w:eastAsia="Times New Roman" w:hAnsi="Arial" w:cs="Arial"/>
-          <w:sz w:val="22"/>
-          <w:szCs w:val="22"/>
-        </w:rPr>
-      </w:pPr>
-      <w:r>
-        <w:rPr>
-          <w:rFonts w:ascii="Arial" w:eastAsia="Times New Roman" w:hAnsi="Arial" w:cs="Arial"/>
-          <w:sz w:val="22"/>
-          <w:szCs w:val="22"/>
-        </w:rPr>
-        <w:t xml:space="preserve">Remove </w:t>
-      </w:r>
-      <w:proofErr w:type="spellStart"/>
-      <w:r>
-        <w:rPr>
-          <w:rFonts w:ascii="Arial" w:eastAsia="Times New Roman" w:hAnsi="Arial" w:cs="Arial"/>
-          <w:sz w:val="22"/>
-          <w:szCs w:val="22"/>
-        </w:rPr>
-        <w:t>chatgpt</w:t>
-      </w:r>
-      <w:proofErr w:type="spellEnd"/>
-      <w:r>
-        <w:rPr>
-          <w:rFonts w:ascii="Arial" w:eastAsia="Times New Roman" w:hAnsi="Arial" w:cs="Arial"/>
-          <w:sz w:val="22"/>
-          <w:szCs w:val="22"/>
-        </w:rPr>
-        <w:t xml:space="preserve"> thing?</w:t>
-      </w:r>
-    </w:p>
-    <w:p/>
-    <w:p/>
-    <w:p/>
-    <w:p/>
-    <w:p/>
-    <w:p/>
-    <w:p>
-      <w:r>
-        <w:t>------------------------------------------------------------------------------------------------------------------</w:t>
-      </w:r>
-    </w:p>
-    <w:p>
-      <w:pPr>
-        <w:jc w:val="center"/>
-      </w:pPr>
-      <w:r>
-        <w:t>Citations</w:t>
-      </w:r>
+        <w:spacing w:after="240" w:afterAutospacing="0"/>
+        <w:jc w:val="left"/>
+      </w:pPr>
+      <w:r>
+        <w:t xml:space="preserve">Investopedia. (n.d.). </w:t>
+      </w:r>
+      <w:r>
+        <w:rPr>
+          <w:i/>
+          <w:iCs/>
+        </w:rPr>
+        <w:t>Inelastic</w:t>
+      </w:r>
+      <w:r>
+        <w:t xml:space="preserve">. Retrieved October 26, 2025, from </w:t>
+      </w:r>
+      <w:hyperlink r:id="rId7" w:history="1">
+        <w:r>
+          <w:rPr>
+            <w:rStyle w:val="Hyperlink"/>
+          </w:rPr>
+          <w:t>https://www.investopedia.com/terms/e/inelastic.asp</w:t>
+        </w:r>
+      </w:hyperlink>
     </w:p>
     <w:p>
       <w:pPr>
@@ -3421,6 +3760,7 @@
           <w:numId w:val="2"/>
         </w:numPr>
         <w:spacing w:before="0" w:beforeAutospacing="0" w:after="240" w:afterAutospacing="0" w:line="276" w:lineRule="auto"/>
+        <w:jc w:val="left"/>
       </w:pPr>
       <w:r>
         <w:t xml:space="preserve">U.S. Energy Information Administration. (n.d.). </w:t>
@@ -3435,7 +3775,7 @@
       <w:r>
         <w:t xml:space="preserve"> [Data set]. U.S. Department of Energy. Retrieved October 26, 2025, from </w:t>
       </w:r>
-      <w:hyperlink r:id="rId7" w:history="1">
+      <w:hyperlink r:id="rId8" w:history="1">
         <w:r>
           <w:rPr>
             <w:rStyle w:val="Hyperlink"/>
@@ -3455,6 +3795,7 @@
           <w:numId w:val="2"/>
         </w:numPr>
         <w:spacing w:after="240" w:afterAutospacing="0" w:line="276" w:lineRule="auto"/>
+        <w:jc w:val="left"/>
       </w:pPr>
       <w:r>
         <w:t xml:space="preserve">U.S. Energy Information Administration. (n.d.). </w:t>
@@ -3469,7 +3810,7 @@
       <w:r>
         <w:t xml:space="preserve"> [Data set]. U.S. Department of Energy. Retrieved October 26, 2025, from </w:t>
       </w:r>
-      <w:hyperlink r:id="rId8" w:history="1">
+      <w:hyperlink r:id="rId9" w:history="1">
         <w:r>
           <w:rPr>
             <w:rStyle w:val="Hyperlink"/>
@@ -3486,6 +3827,7 @@
           <w:numId w:val="2"/>
         </w:numPr>
         <w:spacing w:after="240" w:afterAutospacing="0"/>
+        <w:jc w:val="left"/>
       </w:pPr>
       <w:r>
         <w:t xml:space="preserve">U.S. Bureau of Labor Statistics. (n.d.). </w:t>
@@ -3500,7 +3842,7 @@
       <w:r>
         <w:t xml:space="preserve"> [Data set]. Federal Reserve Bank of St. Louis. Retrieved October 26, 2025, from </w:t>
       </w:r>
-      <w:hyperlink r:id="rId9" w:history="1">
+      <w:hyperlink r:id="rId10" w:history="1">
         <w:r>
           <w:rPr>
             <w:rStyle w:val="Hyperlink"/>
@@ -3517,9 +3859,66 @@
       </w:r>
     </w:p>
     <w:p>
+      <w:pPr>
+        <w:pStyle w:val="ListParagraph"/>
+        <w:numPr>
+          <w:ilvl w:val="0"/>
+          <w:numId w:val="2"/>
+        </w:numPr>
+        <w:spacing w:after="0" w:line="240" w:lineRule="auto"/>
+        <w:jc w:val="left"/>
+        <w:rPr>
+          <w:rFonts w:ascii="Times New Roman" w:eastAsia="Times New Roman" w:hAnsi="Times New Roman" w:cs="Times New Roman"/>
+          <w:color w:val="0E0E0E"/>
+        </w:rPr>
+      </w:pPr>
+      <w:r>
+        <w:rPr>
+          <w:rFonts w:ascii="Times New Roman" w:eastAsia="Times New Roman" w:hAnsi="Times New Roman" w:cs="Times New Roman"/>
+          <w:color w:val="0E0E0E"/>
+        </w:rPr>
+        <w:t xml:space="preserve">OpenAI. (2025). </w:t>
+      </w:r>
+      <w:r>
+        <w:rPr>
+          <w:rFonts w:ascii="Times New Roman" w:eastAsia="Times New Roman" w:hAnsi="Times New Roman" w:cs="Times New Roman"/>
+          <w:i/>
+          <w:iCs/>
+          <w:color w:val="0E0E0E"/>
+        </w:rPr>
+        <w:t>ChatGPT (GPT-5)</w:t>
+      </w:r>
+      <w:r>
+        <w:rPr>
+          <w:rFonts w:ascii="Times New Roman" w:eastAsia="Times New Roman" w:hAnsi="Times New Roman" w:cs="Times New Roman"/>
+          <w:color w:val="0E0E0E"/>
+        </w:rPr>
+        <w:t xml:space="preserve"> [Large language model]. Retrieved November 12, 2025, from </w:t>
+      </w:r>
+      <w:hyperlink r:id="rId11" w:history="1">
+        <w:r>
+          <w:rPr>
+            <w:rStyle w:val="Hyperlink"/>
+            <w:rFonts w:ascii="Times New Roman" w:eastAsia="Times New Roman" w:hAnsi="Times New Roman" w:cs="Times New Roman"/>
+          </w:rPr>
+          <w:t>https://chat.openai.com/</w:t>
+        </w:r>
+      </w:hyperlink>
+      <w:r>
+        <w:rPr>
+          <w:rFonts w:ascii="Times New Roman" w:eastAsia="Times New Roman" w:hAnsi="Times New Roman" w:cs="Times New Roman"/>
+          <w:color w:val="0E0E0E"/>
+        </w:rPr>
+        <w:t xml:space="preserve"> </w:t>
+      </w:r>
+    </w:p>
+    <w:p>
       <w:r>
         <w:t>------------------------------------------------------------------------------------------------------------------</w:t>
       </w:r>
+      <w:r>
+        <w:t>-----------------------</w:t>
+      </w:r>
     </w:p>
     <w:p>
       <w:pPr>
@@ -3559,7 +3958,7 @@
           <w:sz w:val="22"/>
           <w:szCs w:val="22"/>
         </w:rPr>
-        <w:t>1</w:t>
+        <w:t>2</w:t>
       </w:r>
       <w:r>
         <w:rPr>
@@ -3653,7 +4052,7 @@
           <w:szCs w:val="22"/>
         </w:rPr>
       </w:pPr>
-      <w:hyperlink r:id="rId10" w:history="1">
+      <w:hyperlink r:id="rId12" w:history="1">
         <w:r>
           <w:rPr>
             <w:rStyle w:val="Hyperlink"/>
@@ -3698,7 +4097,7 @@
           <w:sz w:val="22"/>
           <w:szCs w:val="22"/>
         </w:rPr>
-        <w:t>2</w:t>
+        <w:t>3</w:t>
       </w:r>
       <w:r>
         <w:rPr>
@@ -3767,14 +4166,14 @@
     </w:p>
     <w:p>
       <w:pPr>
-        <w:spacing w:after="0" w:line="240" w:lineRule="auto"/>
-        <w:rPr>
-          <w:rFonts w:ascii="Arial" w:eastAsia="Times New Roman" w:hAnsi="Arial" w:cs="Arial"/>
-          <w:sz w:val="22"/>
-          <w:szCs w:val="22"/>
-        </w:rPr>
-      </w:pPr>
-      <w:hyperlink r:id="rId11" w:history="1">
+        <w:spacing w:line="240" w:lineRule="auto"/>
+        <w:rPr>
+          <w:rFonts w:ascii="Arial" w:eastAsia="Times New Roman" w:hAnsi="Arial" w:cs="Arial"/>
+          <w:sz w:val="22"/>
+          <w:szCs w:val="22"/>
+        </w:rPr>
+      </w:pPr>
+      <w:hyperlink r:id="rId13" w:history="1">
         <w:r>
           <w:rPr>
             <w:rStyle w:val="Hyperlink"/>
@@ -3795,23 +4194,112 @@
       </w:r>
     </w:p>
     <w:p>
+      <w:pPr>
+        <w:spacing w:after="0" w:line="240" w:lineRule="auto"/>
+        <w:jc w:val="left"/>
+        <w:rPr>
+          <w:rFonts w:ascii="Helvetica Neue" w:eastAsia="Times New Roman" w:hAnsi="Helvetica Neue" w:cs="Times New Roman"/>
+          <w:b/>
+          <w:bCs/>
+          <w:color w:val="0E0E0E"/>
+        </w:rPr>
+      </w:pPr>
+      <w:r>
+        <w:rPr>
+          <w:rFonts w:ascii="Helvetica Neue" w:eastAsia="Times New Roman" w:hAnsi="Helvetica Neue" w:cs="Times New Roman"/>
+          <w:b/>
+          <w:bCs/>
+          <w:color w:val="0E0E0E"/>
+        </w:rPr>
+        <w:t xml:space="preserve">** </w:t>
+      </w:r>
+      <w:r>
+        <w:rPr>
+          <w:rFonts w:ascii="Helvetica Neue" w:eastAsia="Times New Roman" w:hAnsi="Helvetica Neue" w:cs="Times New Roman"/>
+          <w:b/>
+          <w:bCs/>
+          <w:color w:val="0E0E0E"/>
+        </w:rPr>
+        <w:t>Use of Generative AI Tools:</w:t>
+      </w:r>
+    </w:p>
+    <w:p>
+      <w:pPr>
+        <w:spacing w:after="0" w:line="240" w:lineRule="auto"/>
+        <w:jc w:val="left"/>
+        <w:rPr>
+          <w:rFonts w:ascii=".AppleSystemUIFont" w:eastAsia="Times New Roman" w:hAnsi=".AppleSystemUIFont" w:cs="Times New Roman"/>
+          <w:color w:val="0E0E0E"/>
+        </w:rPr>
+      </w:pPr>
+      <w:r>
+        <w:rPr>
+          <w:rFonts w:ascii=".AppleSystemUIFont" w:eastAsia="Times New Roman" w:hAnsi=".AppleSystemUIFont" w:cs="Times New Roman"/>
+          <w:color w:val="0E0E0E"/>
+        </w:rPr>
+        <w:t xml:space="preserve">ChatGPT(GPT-5) by OpenAI was used to assist in completing this project. It was used to assist with the full development of the project idea including suggestions and the applicable economic law. It was also used to help develop the charts, convert charts, and receive guidance and debugging instructions in the notebooks. In the final report it was used for editing, citations, and clarification in topics. </w:t>
+      </w:r>
+    </w:p>
+    <w:p>
+      <w:pPr>
+        <w:spacing w:line="240" w:lineRule="auto"/>
+        <w:rPr>
+          <w:rFonts w:ascii="Arial" w:eastAsia="Times New Roman" w:hAnsi="Arial" w:cs="Arial"/>
+          <w:sz w:val="22"/>
+          <w:szCs w:val="22"/>
+        </w:rPr>
+      </w:pPr>
+    </w:p>
+    <w:p>
       <w:r>
         <w:t>------------------------------------------------------------------------------------------------------------------</w:t>
       </w:r>
+      <w:r>
+        <w:t>-----------------------</w:t>
+      </w:r>
     </w:p>
     <w:p>
       <w:pPr>
         <w:jc w:val="center"/>
       </w:pPr>
+    </w:p>
+    <w:p>
+      <w:pPr>
+        <w:jc w:val="center"/>
+      </w:pPr>
+    </w:p>
+    <w:p>
+      <w:pPr>
+        <w:jc w:val="center"/>
+      </w:pPr>
+    </w:p>
+    <w:p>
+      <w:pPr>
+        <w:jc w:val="center"/>
+      </w:pPr>
+    </w:p>
+    <w:p>
+      <w:pPr>
+        <w:jc w:val="center"/>
+      </w:pPr>
+    </w:p>
+    <w:p>
+      <w:pPr>
+        <w:jc w:val="center"/>
+      </w:pPr>
+    </w:p>
+    <w:p>
+      <w:pPr>
+        <w:jc w:val="center"/>
+      </w:pPr>
+    </w:p>
+    <w:p>
+      <w:pPr>
+        <w:jc w:val="center"/>
+      </w:pPr>
       <w:r>
         <w:t>Appendix</w:t>
       </w:r>
-    </w:p>
-    <w:p>
-      <w:pPr>
-        <w:pStyle w:val="p1"/>
-        <w:spacing w:after="240" w:afterAutospacing="0"/>
-      </w:pPr>
     </w:p>
     <w:p>
       <w:pPr>
@@ -3824,7 +4312,6 @@
           <w:noProof/>
           <w14:ligatures w14:val="standardContextual"/>
         </w:rPr>
-        <w:lastRenderedPageBreak/>
         <w:drawing>
           <wp:inline distT="0" distB="0" distL="0" distR="0" wp14:anchorId="1C00E6B1" wp14:editId="6115F6A0">
             <wp:extent cx="5943600" cy="3333115"/>
@@ -3853,7 +4340,7 @@
                     <pic:cNvPicPr/>
                   </pic:nvPicPr>
                   <pic:blipFill>
-                    <a:blip r:embed="rId12">
+                    <a:blip r:embed="rId14">
                       <a:extLst>
                         <a:ext uri="{28A0092B-C50C-407E-A947-70E740481C1C}">
                           <a14:useLocalDpi xmlns:a14="http://schemas.microsoft.com/office/drawing/2010/main" val="0"/>
@@ -3897,6 +4384,7 @@
         <w:rPr>
           <w:noProof/>
         </w:rPr>
+        <w:lastRenderedPageBreak/>
         <w:drawing>
           <wp:inline distT="0" distB="0" distL="0" distR="0" wp14:anchorId="78625852" wp14:editId="3B126D83">
             <wp:extent cx="5943600" cy="3333115"/>
@@ -3913,7 +4401,7 @@
                     <pic:cNvPicPr/>
                   </pic:nvPicPr>
                   <pic:blipFill>
-                    <a:blip r:embed="rId13">
+                    <a:blip r:embed="rId15">
                       <a:extLst>
                         <a:ext uri="{28A0092B-C50C-407E-A947-70E740481C1C}">
                           <a14:useLocalDpi xmlns:a14="http://schemas.microsoft.com/office/drawing/2010/main" val="0"/>
@@ -3972,7 +4460,6 @@
           <w:sz w:val="22"/>
           <w:szCs w:val="22"/>
         </w:rPr>
-        <w:lastRenderedPageBreak/>
         <w:drawing>
           <wp:inline distT="0" distB="0" distL="0" distR="0" wp14:anchorId="742831CC" wp14:editId="0D93B479">
             <wp:extent cx="5943600" cy="2499360"/>
@@ -3986,127 +4473,6 @@
                 <pic:pic xmlns:pic="http://schemas.openxmlformats.org/drawingml/2006/picture">
                   <pic:nvPicPr>
                     <pic:cNvPr id="1304516967" name="Picture 3" descr="A graph showing a graph of a gas price&#10;&#10;AI-generated content may be incorrect."/>
-                    <pic:cNvPicPr/>
-                  </pic:nvPicPr>
-                  <pic:blipFill>
-                    <a:blip r:embed="rId14">
-                      <a:extLst>
-                        <a:ext uri="{28A0092B-C50C-407E-A947-70E740481C1C}">
-                          <a14:useLocalDpi xmlns:a14="http://schemas.microsoft.com/office/drawing/2010/main" val="0"/>
-                        </a:ext>
-                      </a:extLst>
-                    </a:blip>
-                    <a:stretch>
-                      <a:fillRect/>
-                    </a:stretch>
-                  </pic:blipFill>
-                  <pic:spPr>
-                    <a:xfrm>
-                      <a:off x="0" y="0"/>
-                      <a:ext cx="5943600" cy="2499360"/>
-                    </a:xfrm>
-                    <a:prstGeom prst="rect">
-                      <a:avLst/>
-                    </a:prstGeom>
-                  </pic:spPr>
-                </pic:pic>
-              </a:graphicData>
-            </a:graphic>
-          </wp:inline>
-        </w:drawing>
-      </w:r>
-    </w:p>
-    <w:p>
-      <w:pPr>
-        <w:pStyle w:val="Caption"/>
-        <w:jc w:val="center"/>
-      </w:pPr>
-      <w:r>
-        <w:t>Figure C.</w:t>
-      </w:r>
-    </w:p>
-    <w:p>
-      <w:pPr>
-        <w:keepNext/>
-      </w:pPr>
-      <w:r>
-        <w:rPr>
-          <w:noProof/>
-        </w:rPr>
-        <w:drawing>
-          <wp:inline distT="0" distB="0" distL="0" distR="0" wp14:anchorId="2D693552" wp14:editId="0531BD52">
-            <wp:extent cx="5943600" cy="2499360"/>
-            <wp:effectExtent l="0" t="0" r="0" b="2540"/>
-            <wp:docPr id="193819482" name="Picture 4" descr="A graph showing the cost of gasoline&#10;&#10;AI-generated content may be incorrect."/>
-            <wp:cNvGraphicFramePr>
-              <a:graphicFrameLocks xmlns:a="http://schemas.openxmlformats.org/drawingml/2006/main" noChangeAspect="1"/>
-            </wp:cNvGraphicFramePr>
-            <a:graphic xmlns:a="http://schemas.openxmlformats.org/drawingml/2006/main">
-              <a:graphicData uri="http://schemas.openxmlformats.org/drawingml/2006/picture">
-                <pic:pic xmlns:pic="http://schemas.openxmlformats.org/drawingml/2006/picture">
-                  <pic:nvPicPr>
-                    <pic:cNvPr id="193819482" name="Picture 4" descr="A graph showing the cost of gasoline&#10;&#10;AI-generated content may be incorrect."/>
-                    <pic:cNvPicPr/>
-                  </pic:nvPicPr>
-                  <pic:blipFill>
-                    <a:blip r:embed="rId15">
-                      <a:extLst>
-                        <a:ext uri="{28A0092B-C50C-407E-A947-70E740481C1C}">
-                          <a14:useLocalDpi xmlns:a14="http://schemas.microsoft.com/office/drawing/2010/main" val="0"/>
-                        </a:ext>
-                      </a:extLst>
-                    </a:blip>
-                    <a:stretch>
-                      <a:fillRect/>
-                    </a:stretch>
-                  </pic:blipFill>
-                  <pic:spPr>
-                    <a:xfrm>
-                      <a:off x="0" y="0"/>
-                      <a:ext cx="5943600" cy="2499360"/>
-                    </a:xfrm>
-                    <a:prstGeom prst="rect">
-                      <a:avLst/>
-                    </a:prstGeom>
-                  </pic:spPr>
-                </pic:pic>
-              </a:graphicData>
-            </a:graphic>
-          </wp:inline>
-        </w:drawing>
-      </w:r>
-    </w:p>
-    <w:p>
-      <w:pPr>
-        <w:pStyle w:val="Caption"/>
-        <w:jc w:val="center"/>
-      </w:pPr>
-      <w:r>
-        <w:t>Figure D.</w:t>
-      </w:r>
-    </w:p>
-    <w:p>
-      <w:pPr>
-        <w:keepNext/>
-      </w:pPr>
-      <w:r>
-        <w:rPr>
-          <w:noProof/>
-        </w:rPr>
-        <w:lastRenderedPageBreak/>
-        <w:drawing>
-          <wp:inline distT="0" distB="0" distL="0" distR="0" wp14:anchorId="5551F08F" wp14:editId="589CB379">
-            <wp:extent cx="5943600" cy="2499360"/>
-            <wp:effectExtent l="0" t="0" r="0" b="2540"/>
-            <wp:docPr id="273795320" name="Picture 5" descr="A graph showing the price of gasoline&#10;&#10;AI-generated content may be incorrect."/>
-            <wp:cNvGraphicFramePr>
-              <a:graphicFrameLocks xmlns:a="http://schemas.openxmlformats.org/drawingml/2006/main" noChangeAspect="1"/>
-            </wp:cNvGraphicFramePr>
-            <a:graphic xmlns:a="http://schemas.openxmlformats.org/drawingml/2006/main">
-              <a:graphicData uri="http://schemas.openxmlformats.org/drawingml/2006/picture">
-                <pic:pic xmlns:pic="http://schemas.openxmlformats.org/drawingml/2006/picture">
-                  <pic:nvPicPr>
-                    <pic:cNvPr id="273795320" name="Picture 5" descr="A graph showing the price of gasoline&#10;&#10;AI-generated content may be incorrect."/>
                     <pic:cNvPicPr/>
                   </pic:nvPicPr>
                   <pic:blipFill>
@@ -4143,23 +4509,23 @@
         <w:jc w:val="center"/>
       </w:pPr>
       <w:r>
-        <w:t>Figure E.</w:t>
+        <w:t>Figure C.</w:t>
       </w:r>
     </w:p>
     <w:p>
       <w:pPr>
         <w:keepNext/>
-        <w:jc w:val="center"/>
       </w:pPr>
       <w:r>
         <w:rPr>
           <w:noProof/>
         </w:rPr>
+        <w:lastRenderedPageBreak/>
         <w:drawing>
-          <wp:inline distT="0" distB="0" distL="0" distR="0" wp14:anchorId="71A66667" wp14:editId="0856DC96">
+          <wp:inline distT="0" distB="0" distL="0" distR="0" wp14:anchorId="2D693552" wp14:editId="0531BD52">
             <wp:extent cx="5943600" cy="2499360"/>
             <wp:effectExtent l="0" t="0" r="0" b="2540"/>
-            <wp:docPr id="1985955789" name="Picture 6" descr="A graph showing the price of gasoline&#10;&#10;AI-generated content may be incorrect."/>
+            <wp:docPr id="193819482" name="Picture 4" descr="A graph showing the cost of gasoline&#10;&#10;AI-generated content may be incorrect."/>
             <wp:cNvGraphicFramePr>
               <a:graphicFrameLocks xmlns:a="http://schemas.openxmlformats.org/drawingml/2006/main" noChangeAspect="1"/>
             </wp:cNvGraphicFramePr>
@@ -4167,7 +4533,7 @@
               <a:graphicData uri="http://schemas.openxmlformats.org/drawingml/2006/picture">
                 <pic:pic xmlns:pic="http://schemas.openxmlformats.org/drawingml/2006/picture">
                   <pic:nvPicPr>
-                    <pic:cNvPr id="1985955789" name="Picture 6" descr="A graph showing the price of gasoline&#10;&#10;AI-generated content may be incorrect."/>
+                    <pic:cNvPr id="193819482" name="Picture 4" descr="A graph showing the cost of gasoline&#10;&#10;AI-generated content may be incorrect."/>
                     <pic:cNvPicPr/>
                   </pic:nvPicPr>
                   <pic:blipFill>
@@ -4204,24 +4570,22 @@
         <w:jc w:val="center"/>
       </w:pPr>
       <w:r>
-        <w:t>Figure F.</w:t>
+        <w:t>Figure D.</w:t>
       </w:r>
     </w:p>
     <w:p>
       <w:pPr>
         <w:keepNext/>
-        <w:jc w:val="center"/>
       </w:pPr>
       <w:r>
         <w:rPr>
           <w:noProof/>
         </w:rPr>
-        <w:lastRenderedPageBreak/>
         <w:drawing>
-          <wp:inline distT="0" distB="0" distL="0" distR="0" wp14:anchorId="64C01789" wp14:editId="0AC34372">
+          <wp:inline distT="0" distB="0" distL="0" distR="0" wp14:anchorId="5551F08F" wp14:editId="589CB379">
             <wp:extent cx="5943600" cy="2499360"/>
             <wp:effectExtent l="0" t="0" r="0" b="2540"/>
-            <wp:docPr id="2002276935" name="Picture 7" descr="A graph showing the price of oil and gas&#10;&#10;AI-generated content may be incorrect."/>
+            <wp:docPr id="273795320" name="Picture 5" descr="A graph showing the price of gasoline&#10;&#10;AI-generated content may be incorrect."/>
             <wp:cNvGraphicFramePr>
               <a:graphicFrameLocks xmlns:a="http://schemas.openxmlformats.org/drawingml/2006/main" noChangeAspect="1"/>
             </wp:cNvGraphicFramePr>
@@ -4229,7 +4593,7 @@
               <a:graphicData uri="http://schemas.openxmlformats.org/drawingml/2006/picture">
                 <pic:pic xmlns:pic="http://schemas.openxmlformats.org/drawingml/2006/picture">
                   <pic:nvPicPr>
-                    <pic:cNvPr id="2002276935" name="Picture 7" descr="A graph showing the price of oil and gas&#10;&#10;AI-generated content may be incorrect."/>
+                    <pic:cNvPr id="273795320" name="Picture 5" descr="A graph showing the price of gasoline&#10;&#10;AI-generated content may be incorrect."/>
                     <pic:cNvPicPr/>
                   </pic:nvPicPr>
                   <pic:blipFill>
@@ -4266,15 +4630,260 @@
         <w:jc w:val="center"/>
       </w:pPr>
       <w:r>
+        <w:t>Figure E.</w:t>
+      </w:r>
+    </w:p>
+    <w:p>
+      <w:pPr>
+        <w:keepNext/>
+        <w:jc w:val="center"/>
+      </w:pPr>
+      <w:r>
+        <w:rPr>
+          <w:noProof/>
+        </w:rPr>
+        <w:lastRenderedPageBreak/>
+        <w:drawing>
+          <wp:inline distT="0" distB="0" distL="0" distR="0" wp14:anchorId="71A66667" wp14:editId="0856DC96">
+            <wp:extent cx="5943600" cy="2499360"/>
+            <wp:effectExtent l="0" t="0" r="0" b="2540"/>
+            <wp:docPr id="1985955789" name="Picture 6" descr="A graph showing the price of gasoline&#10;&#10;AI-generated content may be incorrect."/>
+            <wp:cNvGraphicFramePr>
+              <a:graphicFrameLocks xmlns:a="http://schemas.openxmlformats.org/drawingml/2006/main" noChangeAspect="1"/>
+            </wp:cNvGraphicFramePr>
+            <a:graphic xmlns:a="http://schemas.openxmlformats.org/drawingml/2006/main">
+              <a:graphicData uri="http://schemas.openxmlformats.org/drawingml/2006/picture">
+                <pic:pic xmlns:pic="http://schemas.openxmlformats.org/drawingml/2006/picture">
+                  <pic:nvPicPr>
+                    <pic:cNvPr id="1985955789" name="Picture 6" descr="A graph showing the price of gasoline&#10;&#10;AI-generated content may be incorrect."/>
+                    <pic:cNvPicPr/>
+                  </pic:nvPicPr>
+                  <pic:blipFill>
+                    <a:blip r:embed="rId19">
+                      <a:extLst>
+                        <a:ext uri="{28A0092B-C50C-407E-A947-70E740481C1C}">
+                          <a14:useLocalDpi xmlns:a14="http://schemas.microsoft.com/office/drawing/2010/main" val="0"/>
+                        </a:ext>
+                      </a:extLst>
+                    </a:blip>
+                    <a:stretch>
+                      <a:fillRect/>
+                    </a:stretch>
+                  </pic:blipFill>
+                  <pic:spPr>
+                    <a:xfrm>
+                      <a:off x="0" y="0"/>
+                      <a:ext cx="5943600" cy="2499360"/>
+                    </a:xfrm>
+                    <a:prstGeom prst="rect">
+                      <a:avLst/>
+                    </a:prstGeom>
+                  </pic:spPr>
+                </pic:pic>
+              </a:graphicData>
+            </a:graphic>
+          </wp:inline>
+        </w:drawing>
+      </w:r>
+    </w:p>
+    <w:p>
+      <w:pPr>
+        <w:pStyle w:val="Caption"/>
+        <w:jc w:val="center"/>
+      </w:pPr>
+      <w:r>
+        <w:t>Figure F.</w:t>
+      </w:r>
+    </w:p>
+    <w:p>
+      <w:pPr>
+        <w:keepNext/>
+        <w:jc w:val="center"/>
+      </w:pPr>
+      <w:r>
+        <w:rPr>
+          <w:noProof/>
+        </w:rPr>
+        <w:drawing>
+          <wp:inline distT="0" distB="0" distL="0" distR="0" wp14:anchorId="64C01789" wp14:editId="0AC34372">
+            <wp:extent cx="5943600" cy="2499360"/>
+            <wp:effectExtent l="0" t="0" r="0" b="2540"/>
+            <wp:docPr id="2002276935" name="Picture 7" descr="A graph showing the price of oil and gas&#10;&#10;AI-generated content may be incorrect."/>
+            <wp:cNvGraphicFramePr>
+              <a:graphicFrameLocks xmlns:a="http://schemas.openxmlformats.org/drawingml/2006/main" noChangeAspect="1"/>
+            </wp:cNvGraphicFramePr>
+            <a:graphic xmlns:a="http://schemas.openxmlformats.org/drawingml/2006/main">
+              <a:graphicData uri="http://schemas.openxmlformats.org/drawingml/2006/picture">
+                <pic:pic xmlns:pic="http://schemas.openxmlformats.org/drawingml/2006/picture">
+                  <pic:nvPicPr>
+                    <pic:cNvPr id="2002276935" name="Picture 7" descr="A graph showing the price of oil and gas&#10;&#10;AI-generated content may be incorrect."/>
+                    <pic:cNvPicPr/>
+                  </pic:nvPicPr>
+                  <pic:blipFill>
+                    <a:blip r:embed="rId20">
+                      <a:extLst>
+                        <a:ext uri="{28A0092B-C50C-407E-A947-70E740481C1C}">
+                          <a14:useLocalDpi xmlns:a14="http://schemas.microsoft.com/office/drawing/2010/main" val="0"/>
+                        </a:ext>
+                      </a:extLst>
+                    </a:blip>
+                    <a:stretch>
+                      <a:fillRect/>
+                    </a:stretch>
+                  </pic:blipFill>
+                  <pic:spPr>
+                    <a:xfrm>
+                      <a:off x="0" y="0"/>
+                      <a:ext cx="5943600" cy="2499360"/>
+                    </a:xfrm>
+                    <a:prstGeom prst="rect">
+                      <a:avLst/>
+                    </a:prstGeom>
+                  </pic:spPr>
+                </pic:pic>
+              </a:graphicData>
+            </a:graphic>
+          </wp:inline>
+        </w:drawing>
+      </w:r>
+    </w:p>
+    <w:p>
+      <w:pPr>
+        <w:pStyle w:val="Caption"/>
+        <w:jc w:val="center"/>
+      </w:pPr>
+      <w:r>
         <w:t>Figure G.</w:t>
       </w:r>
     </w:p>
-    <w:p/>
+    <w:p>
+      <w:pPr>
+        <w:keepNext/>
+      </w:pPr>
+      <w:r>
+        <w:rPr>
+          <w:noProof/>
+        </w:rPr>
+        <w:lastRenderedPageBreak/>
+        <w:drawing>
+          <wp:inline distT="0" distB="0" distL="0" distR="0" wp14:anchorId="20C50A06" wp14:editId="7FC7178F">
+            <wp:extent cx="5943600" cy="4999355"/>
+            <wp:effectExtent l="0" t="0" r="0" b="4445"/>
+            <wp:docPr id="851025006" name="Picture 8" descr="A graph of gas prices&#10;&#10;AI-generated content may be incorrect."/>
+            <wp:cNvGraphicFramePr>
+              <a:graphicFrameLocks xmlns:a="http://schemas.openxmlformats.org/drawingml/2006/main" noChangeAspect="1"/>
+            </wp:cNvGraphicFramePr>
+            <a:graphic xmlns:a="http://schemas.openxmlformats.org/drawingml/2006/main">
+              <a:graphicData uri="http://schemas.openxmlformats.org/drawingml/2006/picture">
+                <pic:pic xmlns:pic="http://schemas.openxmlformats.org/drawingml/2006/picture">
+                  <pic:nvPicPr>
+                    <pic:cNvPr id="851025006" name="Picture 8" descr="A graph of gas prices&#10;&#10;AI-generated content may be incorrect."/>
+                    <pic:cNvPicPr/>
+                  </pic:nvPicPr>
+                  <pic:blipFill>
+                    <a:blip r:embed="rId21">
+                      <a:extLst>
+                        <a:ext uri="{28A0092B-C50C-407E-A947-70E740481C1C}">
+                          <a14:useLocalDpi xmlns:a14="http://schemas.microsoft.com/office/drawing/2010/main" val="0"/>
+                        </a:ext>
+                      </a:extLst>
+                    </a:blip>
+                    <a:stretch>
+                      <a:fillRect/>
+                    </a:stretch>
+                  </pic:blipFill>
+                  <pic:spPr>
+                    <a:xfrm>
+                      <a:off x="0" y="0"/>
+                      <a:ext cx="5943600" cy="4999355"/>
+                    </a:xfrm>
+                    <a:prstGeom prst="rect">
+                      <a:avLst/>
+                    </a:prstGeom>
+                  </pic:spPr>
+                </pic:pic>
+              </a:graphicData>
+            </a:graphic>
+          </wp:inline>
+        </w:drawing>
+      </w:r>
+    </w:p>
+    <w:p>
+      <w:pPr>
+        <w:pStyle w:val="Caption"/>
+        <w:jc w:val="center"/>
+      </w:pPr>
+      <w:r>
+        <w:t>Figure H.</w:t>
+      </w:r>
+    </w:p>
+    <w:p>
+      <w:pPr>
+        <w:keepNext/>
+      </w:pPr>
+      <w:r>
+        <w:rPr>
+          <w:noProof/>
+        </w:rPr>
+        <w:lastRenderedPageBreak/>
+        <w:drawing>
+          <wp:inline distT="0" distB="0" distL="0" distR="0" wp14:anchorId="0C6533C9" wp14:editId="28FB0D43">
+            <wp:extent cx="5943600" cy="4553585"/>
+            <wp:effectExtent l="0" t="0" r="0" b="5715"/>
+            <wp:docPr id="30897453" name="Picture 9" descr="A graph of a gas price&#10;&#10;AI-generated content may be incorrect."/>
+            <wp:cNvGraphicFramePr>
+              <a:graphicFrameLocks xmlns:a="http://schemas.openxmlformats.org/drawingml/2006/main" noChangeAspect="1"/>
+            </wp:cNvGraphicFramePr>
+            <a:graphic xmlns:a="http://schemas.openxmlformats.org/drawingml/2006/main">
+              <a:graphicData uri="http://schemas.openxmlformats.org/drawingml/2006/picture">
+                <pic:pic xmlns:pic="http://schemas.openxmlformats.org/drawingml/2006/picture">
+                  <pic:nvPicPr>
+                    <pic:cNvPr id="30897453" name="Picture 9" descr="A graph of a gas price&#10;&#10;AI-generated content may be incorrect."/>
+                    <pic:cNvPicPr/>
+                  </pic:nvPicPr>
+                  <pic:blipFill>
+                    <a:blip r:embed="rId22">
+                      <a:extLst>
+                        <a:ext uri="{28A0092B-C50C-407E-A947-70E740481C1C}">
+                          <a14:useLocalDpi xmlns:a14="http://schemas.microsoft.com/office/drawing/2010/main" val="0"/>
+                        </a:ext>
+                      </a:extLst>
+                    </a:blip>
+                    <a:stretch>
+                      <a:fillRect/>
+                    </a:stretch>
+                  </pic:blipFill>
+                  <pic:spPr>
+                    <a:xfrm>
+                      <a:off x="0" y="0"/>
+                      <a:ext cx="5943600" cy="4553585"/>
+                    </a:xfrm>
+                    <a:prstGeom prst="rect">
+                      <a:avLst/>
+                    </a:prstGeom>
+                  </pic:spPr>
+                </pic:pic>
+              </a:graphicData>
+            </a:graphic>
+          </wp:inline>
+        </w:drawing>
+      </w:r>
+    </w:p>
+    <w:p>
+      <w:pPr>
+        <w:pStyle w:val="Caption"/>
+        <w:jc w:val="center"/>
+      </w:pPr>
+      <w:r>
+        <w:t>Figure I.</w:t>
+      </w:r>
+    </w:p>
     <w:sectPr>
-      <w:footerReference w:type="default" r:id="rId19"/>
+      <w:footerReference w:type="default" r:id="rId23"/>
       <w:pgSz w:w="12240" w:h="15840"/>
       <w:pgMar w:top="1440" w:right="1440" w:bottom="1440" w:left="1440" w:header="720" w:footer="720" w:gutter="0"/>
       <w:cols w:space="720"/>
+      <w:titlePg/>
       <w:docGrid w:linePitch="360"/>
     </w:sectPr>
   </w:body>
@@ -4310,17 +4919,11 @@
 <w:ftr xmlns:wpc="http://schemas.microsoft.com/office/word/2010/wordprocessingCanvas" xmlns:cx="http://schemas.microsoft.com/office/drawing/2014/chartex" xmlns:cx1="http://schemas.microsoft.com/office/drawing/2015/9/8/chartex" xmlns:cx2="http://schemas.microsoft.com/office/drawing/2015/10/21/chartex" xmlns:cx3="http://schemas.microsoft.com/office/drawing/2016/5/9/chartex" xmlns:cx4="http://schemas.microsoft.com/office/drawing/2016/5/10/chartex" xmlns:cx5="http://schemas.microsoft.com/office/drawing/2016/5/11/chartex" xmlns:cx6="http://schemas.microsoft.com/office/drawing/2016/5/12/chartex" xmlns:cx7="http://schemas.microsoft.com/office/drawing/2016/5/13/chartex" xmlns:cx8="http://schemas.microsoft.com/office/drawing/2016/5/14/chartex" xmlns:mc="http://schemas.openxmlformats.org/markup-compatibility/2006" xmlns:aink="http://schemas.microsoft.com/office/drawing/2016/ink" xmlns:am3d="http://schemas.microsoft.com/office/drawing/2017/model3d" xmlns:o="urn:schemas-microsoft-com:office:office" xmlns:oel="http://schemas.microsoft.com/office/2019/extlst" xmlns:r="http://schemas.openxmlformats.org/officeDocument/2006/relationships" xmlns:m="http://schemas.openxmlformats.org/officeDocument/2006/math" xmlns:v="urn:schemas-microsoft-com:vml" xmlns:wp14="http://schemas.microsoft.com/office/word/2010/wordprocessingDrawing" xmlns:wp="http://schemas.openxmlformats.org/drawingml/2006/wordprocessingDrawing" xmlns:w10="urn:schemas-microsoft-com:office:word" xmlns:w="http://schemas.openxmlformats.org/wordprocessingml/2006/main" xmlns:w14="http://schemas.microsoft.com/office/word/2010/wordml" xmlns:w15="http://schemas.microsoft.com/office/word/2012/wordml" xmlns:w16cex="http://schemas.microsoft.com/office/word/2018/wordml/cex" xmlns:w16cid="http://schemas.microsoft.com/office/word/2016/wordml/cid" xmlns:w16="http://schemas.microsoft.com/office/word/2018/wordml" xmlns:w16du="http://schemas.microsoft.com/office/word/2023/wordml/word16du" xmlns:w16sdtdh="http://schemas.microsoft.com/office/word/2020/wordml/sdtdatahash" xmlns:w16sdtfl="http://schemas.microsoft.com/office/word/2024/wordml/sdtformatlock" xmlns:w16se="http://schemas.microsoft.com/office/word/2015/wordml/symex" xmlns:wpg="http://schemas.microsoft.com/office/word/2010/wordprocessingGroup" xmlns:wpi="http://schemas.microsoft.com/office/word/2010/wordprocessingInk" xmlns:wne="http://schemas.microsoft.com/office/word/2006/wordml" xmlns:wps="http://schemas.microsoft.com/office/word/2010/wordprocessingShape" mc:Ignorable="w14 w15 w16se w16cid w16 w16cex w16sdtdh w16sdtfl w16du wp14">
   <w:p>
     <w:pPr>
-      <w:pStyle w:val="Footer"/>
+      <w:spacing w:after="0" w:line="240" w:lineRule="auto"/>
+      <w:jc w:val="left"/>
       <w:rPr>
-        <w:vertAlign w:val="superscript"/>
-      </w:rPr>
-    </w:pPr>
-  </w:p>
-  <w:p>
-    <w:pPr>
-      <w:pStyle w:val="Footer"/>
-      <w:rPr>
-        <w:vertAlign w:val="superscript"/>
+        <w:rFonts w:ascii="Helvetica Neue" w:eastAsia="Times New Roman" w:hAnsi="Helvetica Neue" w:cs="Times New Roman"/>
+        <w:color w:val="0E0E0E"/>
       </w:rPr>
     </w:pPr>
   </w:p>

</xml_diff>

<commit_message>
edited Final Written Report
</commit_message>
<xml_diff>
--- a/FinalWrittenReport/Final Written Report.docx
+++ b/FinalWrittenReport/Final Written Report.docx
@@ -352,16 +352,14 @@
         </w:rPr>
         <w:t xml:space="preserve">that provides transparent and </w:t>
       </w:r>
-      <w:proofErr w:type="spellStart"/>
-      <w:r>
-        <w:rPr>
-          <w:rFonts w:ascii="Arial" w:eastAsia="Times New Roman" w:hAnsi="Arial" w:cs="Arial"/>
-          <w:sz w:val="22"/>
-          <w:szCs w:val="22"/>
-        </w:rPr>
-        <w:t>regulary</w:t>
-      </w:r>
-      <w:proofErr w:type="spellEnd"/>
+      <w:r>
+        <w:rPr>
+          <w:rFonts w:ascii="Arial" w:eastAsia="Times New Roman" w:hAnsi="Arial" w:cs="Arial"/>
+          <w:sz w:val="22"/>
+          <w:szCs w:val="22"/>
+        </w:rPr>
+        <w:t>regularly</w:t>
+      </w:r>
       <w:r>
         <w:rPr>
           <w:rFonts w:ascii="Arial" w:eastAsia="Times New Roman" w:hAnsi="Arial" w:cs="Arial"/>
@@ -1036,17 +1034,17 @@
           <w:sz w:val="22"/>
           <w:szCs w:val="22"/>
         </w:rPr>
-        <w:t xml:space="preserve">plotted was a simple line graph of Monthly Gasoline </w:t>
-      </w:r>
-      <w:proofErr w:type="spellStart"/>
+        <w:t>plotted was a simple line graph of Monthly Gasoline Consumption</w:t>
+      </w:r>
       <w:r>
         <w:rPr>
           <w:rFonts w:ascii="Arial" w:eastAsia="Times New Roman" w:hAnsi="Arial" w:cs="Arial"/>
           <w:color w:val="000000" w:themeColor="text1"/>
           <w:sz w:val="22"/>
           <w:szCs w:val="22"/>
-        </w:rPr>
-        <w:t>Consumption</w:t>
+          <w:vertAlign w:val="superscript"/>
+        </w:rPr>
+        <w:t>A</w:t>
       </w:r>
       <w:r>
         <w:rPr>
@@ -1054,11 +1052,64 @@
           <w:color w:val="000000" w:themeColor="text1"/>
           <w:sz w:val="22"/>
           <w:szCs w:val="22"/>
+        </w:rPr>
+        <w:t>. Then</w:t>
+      </w:r>
+      <w:r>
+        <w:rPr>
+          <w:rFonts w:ascii="Arial" w:eastAsia="Times New Roman" w:hAnsi="Arial" w:cs="Arial"/>
+          <w:color w:val="000000" w:themeColor="text1"/>
+          <w:sz w:val="22"/>
+          <w:szCs w:val="22"/>
+        </w:rPr>
+        <w:t xml:space="preserve"> </w:t>
+      </w:r>
+      <w:r>
+        <w:rPr>
+          <w:rFonts w:ascii="Arial" w:eastAsia="Times New Roman" w:hAnsi="Arial" w:cs="Arial"/>
+          <w:color w:val="000000" w:themeColor="text1"/>
+          <w:sz w:val="22"/>
+          <w:szCs w:val="22"/>
+        </w:rPr>
+        <w:t>a</w:t>
+      </w:r>
+      <w:r>
+        <w:rPr>
+          <w:rFonts w:ascii="Arial" w:eastAsia="Times New Roman" w:hAnsi="Arial" w:cs="Arial"/>
+          <w:color w:val="000000" w:themeColor="text1"/>
+          <w:sz w:val="22"/>
+          <w:szCs w:val="22"/>
+        </w:rPr>
+        <w:t xml:space="preserve"> </w:t>
+      </w:r>
+      <w:r>
+        <w:rPr>
+          <w:rFonts w:ascii="Arial" w:eastAsia="Times New Roman" w:hAnsi="Arial" w:cs="Arial"/>
+          <w:color w:val="000000" w:themeColor="text1"/>
+          <w:sz w:val="22"/>
+          <w:szCs w:val="22"/>
+        </w:rPr>
+        <w:t>12-month</w:t>
+      </w:r>
+      <w:r>
+        <w:rPr>
+          <w:rFonts w:ascii="Arial" w:eastAsia="Times New Roman" w:hAnsi="Arial" w:cs="Arial"/>
+          <w:color w:val="000000" w:themeColor="text1"/>
+          <w:sz w:val="22"/>
+          <w:szCs w:val="22"/>
+        </w:rPr>
+        <w:t xml:space="preserve"> rolling average</w:t>
+      </w:r>
+      <w:r>
+        <w:rPr>
+          <w:rFonts w:ascii="Arial" w:eastAsia="Times New Roman" w:hAnsi="Arial" w:cs="Arial"/>
+          <w:color w:val="000000" w:themeColor="text1"/>
+          <w:sz w:val="22"/>
+          <w:szCs w:val="22"/>
           <w:vertAlign w:val="superscript"/>
         </w:rPr>
-        <w:t>A</w:t>
-      </w:r>
-      <w:proofErr w:type="spellEnd"/>
+        <w:t>B</w:t>
+      </w:r>
       <w:r>
         <w:rPr>
           <w:rFonts w:ascii="Arial" w:eastAsia="Times New Roman" w:hAnsi="Arial" w:cs="Arial"/>
@@ -1066,7 +1117,7 @@
           <w:sz w:val="22"/>
           <w:szCs w:val="22"/>
         </w:rPr>
-        <w:t>. Then</w:t>
+        <w:t xml:space="preserve"> was added to create a smoother line. </w:t>
       </w:r>
       <w:r>
         <w:rPr>
@@ -1075,6 +1126,61 @@
           <w:sz w:val="22"/>
           <w:szCs w:val="22"/>
         </w:rPr>
+        <w:t>After that a month-to-month percentage change</w:t>
+      </w:r>
+      <w:r>
+        <w:rPr>
+          <w:rFonts w:ascii="Arial" w:eastAsia="Times New Roman" w:hAnsi="Arial" w:cs="Arial"/>
+          <w:color w:val="000000" w:themeColor="text1"/>
+          <w:sz w:val="22"/>
+          <w:szCs w:val="22"/>
+          <w:vertAlign w:val="superscript"/>
+        </w:rPr>
+        <w:t>C.</w:t>
+      </w:r>
+      <w:r>
+        <w:rPr>
+          <w:rFonts w:ascii="Arial" w:eastAsia="Times New Roman" w:hAnsi="Arial" w:cs="Arial"/>
+          <w:color w:val="000000" w:themeColor="text1"/>
+          <w:sz w:val="22"/>
+          <w:szCs w:val="22"/>
+        </w:rPr>
+        <w:t xml:space="preserve"> chart was created to more easily visualize changes from a month-to-month perspective. From there a line chart that had 13 lines, 1 for each month and 1 for a total, was created. Using plotly </w:t>
+      </w:r>
+      <w:r>
+        <w:rPr>
+          <w:rFonts w:ascii="Arial" w:eastAsia="Times New Roman" w:hAnsi="Arial" w:cs="Arial"/>
+          <w:color w:val="000000" w:themeColor="text1"/>
+          <w:sz w:val="22"/>
+          <w:szCs w:val="22"/>
+        </w:rPr>
+        <w:t xml:space="preserve">it is possible to </w:t>
+      </w:r>
+      <w:r>
+        <w:rPr>
+          <w:rFonts w:ascii="Arial" w:eastAsia="Times New Roman" w:hAnsi="Arial" w:cs="Arial"/>
+          <w:color w:val="000000" w:themeColor="text1"/>
+          <w:sz w:val="22"/>
+          <w:szCs w:val="22"/>
+        </w:rPr>
+        <w:t>choose which months to view to make it easier to read. Next, with the help of ChatGPT</w:t>
+      </w:r>
+      <w:r>
+        <w:rPr>
+          <w:rFonts w:ascii="Arial" w:eastAsia="Times New Roman" w:hAnsi="Arial" w:cs="Arial"/>
+          <w:color w:val="000000" w:themeColor="text1"/>
+          <w:sz w:val="22"/>
+          <w:szCs w:val="22"/>
+        </w:rPr>
+        <w:t>**</w:t>
+      </w:r>
+      <w:r>
+        <w:rPr>
+          <w:rFonts w:ascii="Arial" w:eastAsia="Times New Roman" w:hAnsi="Arial" w:cs="Arial"/>
+          <w:color w:val="000000" w:themeColor="text1"/>
+          <w:sz w:val="22"/>
+          <w:szCs w:val="22"/>
+        </w:rPr>
         <w:t xml:space="preserve"> </w:t>
       </w:r>
       <w:r>
@@ -1084,7 +1190,7 @@
           <w:sz w:val="22"/>
           <w:szCs w:val="22"/>
         </w:rPr>
-        <w:t>a</w:t>
+        <w:t>a chart was created</w:t>
       </w:r>
       <w:r>
         <w:rPr>
@@ -1093,211 +1199,17 @@
           <w:sz w:val="22"/>
           <w:szCs w:val="22"/>
         </w:rPr>
-        <w:t xml:space="preserve"> </w:t>
-      </w:r>
-      <w:proofErr w:type="gramStart"/>
+        <w:t xml:space="preserve"> that highlighted key economic events</w:t>
+      </w:r>
       <w:r>
         <w:rPr>
           <w:rFonts w:ascii="Arial" w:eastAsia="Times New Roman" w:hAnsi="Arial" w:cs="Arial"/>
           <w:color w:val="000000" w:themeColor="text1"/>
           <w:sz w:val="22"/>
           <w:szCs w:val="22"/>
-        </w:rPr>
-        <w:t>12 month</w:t>
-      </w:r>
-      <w:proofErr w:type="gramEnd"/>
-      <w:r>
-        <w:rPr>
-          <w:rFonts w:ascii="Arial" w:eastAsia="Times New Roman" w:hAnsi="Arial" w:cs="Arial"/>
-          <w:color w:val="000000" w:themeColor="text1"/>
-          <w:sz w:val="22"/>
-          <w:szCs w:val="22"/>
-        </w:rPr>
-        <w:t xml:space="preserve"> rolling </w:t>
-      </w:r>
-      <w:proofErr w:type="spellStart"/>
-      <w:r>
-        <w:rPr>
-          <w:rFonts w:ascii="Arial" w:eastAsia="Times New Roman" w:hAnsi="Arial" w:cs="Arial"/>
-          <w:color w:val="000000" w:themeColor="text1"/>
-          <w:sz w:val="22"/>
-          <w:szCs w:val="22"/>
-        </w:rPr>
-        <w:t>average</w:t>
-      </w:r>
-      <w:r>
-        <w:rPr>
-          <w:rFonts w:ascii="Arial" w:eastAsia="Times New Roman" w:hAnsi="Arial" w:cs="Arial"/>
-          <w:color w:val="000000" w:themeColor="text1"/>
-          <w:sz w:val="22"/>
-          <w:szCs w:val="22"/>
           <w:vertAlign w:val="superscript"/>
         </w:rPr>
-        <w:t>B</w:t>
-      </w:r>
-      <w:proofErr w:type="spellEnd"/>
-      <w:r>
-        <w:rPr>
-          <w:rFonts w:ascii="Arial" w:eastAsia="Times New Roman" w:hAnsi="Arial" w:cs="Arial"/>
-          <w:color w:val="000000" w:themeColor="text1"/>
-          <w:sz w:val="22"/>
-          <w:szCs w:val="22"/>
-        </w:rPr>
-        <w:t xml:space="preserve"> was added to create a smoother line. </w:t>
-      </w:r>
-      <w:r>
-        <w:rPr>
-          <w:rFonts w:ascii="Arial" w:eastAsia="Times New Roman" w:hAnsi="Arial" w:cs="Arial"/>
-          <w:color w:val="000000" w:themeColor="text1"/>
-          <w:sz w:val="22"/>
-          <w:szCs w:val="22"/>
-        </w:rPr>
-        <w:t xml:space="preserve">After that a month-to-month percentage </w:t>
-      </w:r>
-      <w:proofErr w:type="spellStart"/>
-      <w:r>
-        <w:rPr>
-          <w:rFonts w:ascii="Arial" w:eastAsia="Times New Roman" w:hAnsi="Arial" w:cs="Arial"/>
-          <w:color w:val="000000" w:themeColor="text1"/>
-          <w:sz w:val="22"/>
-          <w:szCs w:val="22"/>
-        </w:rPr>
-        <w:t>change</w:t>
-      </w:r>
-      <w:r>
-        <w:rPr>
-          <w:rFonts w:ascii="Arial" w:eastAsia="Times New Roman" w:hAnsi="Arial" w:cs="Arial"/>
-          <w:color w:val="000000" w:themeColor="text1"/>
-          <w:sz w:val="22"/>
-          <w:szCs w:val="22"/>
-          <w:vertAlign w:val="superscript"/>
-        </w:rPr>
-        <w:t>C</w:t>
-      </w:r>
-      <w:proofErr w:type="spellEnd"/>
-      <w:r>
-        <w:rPr>
-          <w:rFonts w:ascii="Arial" w:eastAsia="Times New Roman" w:hAnsi="Arial" w:cs="Arial"/>
-          <w:color w:val="000000" w:themeColor="text1"/>
-          <w:sz w:val="22"/>
-          <w:szCs w:val="22"/>
-          <w:vertAlign w:val="superscript"/>
-        </w:rPr>
-        <w:t>.</w:t>
-      </w:r>
-      <w:r>
-        <w:rPr>
-          <w:rFonts w:ascii="Arial" w:eastAsia="Times New Roman" w:hAnsi="Arial" w:cs="Arial"/>
-          <w:color w:val="000000" w:themeColor="text1"/>
-          <w:sz w:val="22"/>
-          <w:szCs w:val="22"/>
-        </w:rPr>
-        <w:t xml:space="preserve"> chart was created to more easily visualize changes from a month-to-month perspective. From there a line chart that had 13 lines, 1 for each month and 1 for a total, was created. Using </w:t>
-      </w:r>
-      <w:proofErr w:type="spellStart"/>
-      <w:r>
-        <w:rPr>
-          <w:rFonts w:ascii="Arial" w:eastAsia="Times New Roman" w:hAnsi="Arial" w:cs="Arial"/>
-          <w:color w:val="000000" w:themeColor="text1"/>
-          <w:sz w:val="22"/>
-          <w:szCs w:val="22"/>
-        </w:rPr>
-        <w:t>plotly</w:t>
-      </w:r>
-      <w:proofErr w:type="spellEnd"/>
-      <w:r>
-        <w:rPr>
-          <w:rFonts w:ascii="Arial" w:eastAsia="Times New Roman" w:hAnsi="Arial" w:cs="Arial"/>
-          <w:color w:val="000000" w:themeColor="text1"/>
-          <w:sz w:val="22"/>
-          <w:szCs w:val="22"/>
-        </w:rPr>
-        <w:t xml:space="preserve"> </w:t>
-      </w:r>
-      <w:r>
-        <w:rPr>
-          <w:rFonts w:ascii="Arial" w:eastAsia="Times New Roman" w:hAnsi="Arial" w:cs="Arial"/>
-          <w:color w:val="000000" w:themeColor="text1"/>
-          <w:sz w:val="22"/>
-          <w:szCs w:val="22"/>
-        </w:rPr>
-        <w:t xml:space="preserve">it is possible to </w:t>
-      </w:r>
-      <w:r>
-        <w:rPr>
-          <w:rFonts w:ascii="Arial" w:eastAsia="Times New Roman" w:hAnsi="Arial" w:cs="Arial"/>
-          <w:color w:val="000000" w:themeColor="text1"/>
-          <w:sz w:val="22"/>
-          <w:szCs w:val="22"/>
-        </w:rPr>
-        <w:t>choose which months to view to make it easier to read. Next, with the help of ChatGPT</w:t>
-      </w:r>
-      <w:r>
-        <w:rPr>
-          <w:rFonts w:ascii="Arial" w:eastAsia="Times New Roman" w:hAnsi="Arial" w:cs="Arial"/>
-          <w:color w:val="000000" w:themeColor="text1"/>
-          <w:sz w:val="22"/>
-          <w:szCs w:val="22"/>
-        </w:rPr>
-        <w:t>**</w:t>
-      </w:r>
-      <w:r>
-        <w:rPr>
-          <w:rFonts w:ascii="Arial" w:eastAsia="Times New Roman" w:hAnsi="Arial" w:cs="Arial"/>
-          <w:color w:val="000000" w:themeColor="text1"/>
-          <w:sz w:val="22"/>
-          <w:szCs w:val="22"/>
-        </w:rPr>
-        <w:t xml:space="preserve"> </w:t>
-      </w:r>
-      <w:r>
-        <w:rPr>
-          <w:rFonts w:ascii="Arial" w:eastAsia="Times New Roman" w:hAnsi="Arial" w:cs="Arial"/>
-          <w:color w:val="000000" w:themeColor="text1"/>
-          <w:sz w:val="22"/>
-          <w:szCs w:val="22"/>
-        </w:rPr>
-        <w:t>a chart was created</w:t>
-      </w:r>
-      <w:r>
-        <w:rPr>
-          <w:rFonts w:ascii="Arial" w:eastAsia="Times New Roman" w:hAnsi="Arial" w:cs="Arial"/>
-          <w:color w:val="000000" w:themeColor="text1"/>
-          <w:sz w:val="22"/>
-          <w:szCs w:val="22"/>
-        </w:rPr>
-        <w:t xml:space="preserve"> that highlighted key economic </w:t>
-      </w:r>
-      <w:proofErr w:type="spellStart"/>
-      <w:r>
-        <w:rPr>
-          <w:rFonts w:ascii="Arial" w:eastAsia="Times New Roman" w:hAnsi="Arial" w:cs="Arial"/>
-          <w:color w:val="000000" w:themeColor="text1"/>
-          <w:sz w:val="22"/>
-          <w:szCs w:val="22"/>
-        </w:rPr>
-        <w:t>events</w:t>
-      </w:r>
-      <w:r>
-        <w:rPr>
-          <w:rFonts w:ascii="Arial" w:eastAsia="Times New Roman" w:hAnsi="Arial" w:cs="Arial"/>
-          <w:color w:val="000000" w:themeColor="text1"/>
-          <w:sz w:val="22"/>
-          <w:szCs w:val="22"/>
-          <w:vertAlign w:val="superscript"/>
-        </w:rPr>
-        <w:t>D</w:t>
-      </w:r>
-      <w:proofErr w:type="spellEnd"/>
-      <w:r>
-        <w:rPr>
-          <w:rFonts w:ascii="Arial" w:eastAsia="Times New Roman" w:hAnsi="Arial" w:cs="Arial"/>
-          <w:color w:val="000000" w:themeColor="text1"/>
-          <w:sz w:val="22"/>
-          <w:szCs w:val="22"/>
-          <w:vertAlign w:val="superscript"/>
-        </w:rPr>
-        <w:t>.</w:t>
+        <w:t>D.</w:t>
       </w:r>
       <w:r>
         <w:rPr>
@@ -1411,16 +1323,14 @@
         </w:rPr>
         <w:t xml:space="preserve">and 15 different variations of the average retail price for various fuel </w:t>
       </w:r>
-      <w:proofErr w:type="spellStart"/>
-      <w:r>
-        <w:rPr>
-          <w:rFonts w:ascii="Arial" w:eastAsia="Times New Roman" w:hAnsi="Arial" w:cs="Arial"/>
-          <w:sz w:val="22"/>
-          <w:szCs w:val="22"/>
-        </w:rPr>
-        <w:t>tyes</w:t>
-      </w:r>
-      <w:proofErr w:type="spellEnd"/>
+      <w:r>
+        <w:rPr>
+          <w:rFonts w:ascii="Arial" w:eastAsia="Times New Roman" w:hAnsi="Arial" w:cs="Arial"/>
+          <w:sz w:val="22"/>
+          <w:szCs w:val="22"/>
+        </w:rPr>
+        <w:t>types</w:t>
+      </w:r>
       <w:r>
         <w:rPr>
           <w:rFonts w:ascii="Arial" w:eastAsia="Times New Roman" w:hAnsi="Arial" w:cs="Arial"/>
@@ -1557,7 +1467,6 @@
         </w:rPr>
         <w:t xml:space="preserve">U.S. All Grade All Formulations </w:t>
       </w:r>
-      <w:proofErr w:type="spellStart"/>
       <w:r>
         <w:rPr>
           <w:rFonts w:ascii="Arial" w:eastAsia="Times New Roman" w:hAnsi="Arial" w:cs="Arial"/>
@@ -1566,9 +1475,8 @@
           <w:sz w:val="22"/>
           <w:szCs w:val="22"/>
         </w:rPr>
-        <w:t>Retial</w:t>
-      </w:r>
-      <w:proofErr w:type="spellEnd"/>
+        <w:t>Retail</w:t>
+      </w:r>
       <w:r>
         <w:rPr>
           <w:rFonts w:ascii="Arial" w:eastAsia="Times New Roman" w:hAnsi="Arial" w:cs="Arial"/>
@@ -1748,16 +1656,14 @@
         </w:rPr>
         <w:t xml:space="preserve">The kurtosis was -1.09 which suggests that the data is flatter than a normal distribution curve. </w:t>
       </w:r>
-      <w:proofErr w:type="gramStart"/>
-      <w:r>
-        <w:rPr>
-          <w:rFonts w:ascii="Arial" w:eastAsia="Times New Roman" w:hAnsi="Arial" w:cs="Arial"/>
-          <w:sz w:val="22"/>
-          <w:szCs w:val="22"/>
-        </w:rPr>
-        <w:t>Overall</w:t>
-      </w:r>
-      <w:proofErr w:type="gramEnd"/>
+      <w:r>
+        <w:rPr>
+          <w:rFonts w:ascii="Arial" w:eastAsia="Times New Roman" w:hAnsi="Arial" w:cs="Arial"/>
+          <w:sz w:val="22"/>
+          <w:szCs w:val="22"/>
+        </w:rPr>
+        <w:t>Overall,</w:t>
+      </w:r>
       <w:r>
         <w:rPr>
           <w:rFonts w:ascii="Arial" w:eastAsia="Times New Roman" w:hAnsi="Arial" w:cs="Arial"/>
@@ -1798,16 +1704,14 @@
         </w:rPr>
         <w:t xml:space="preserve">in February </w:t>
       </w:r>
-      <w:proofErr w:type="gramStart"/>
-      <w:r>
-        <w:rPr>
-          <w:rFonts w:ascii="Arial" w:eastAsia="Times New Roman" w:hAnsi="Arial" w:cs="Arial"/>
-          <w:sz w:val="22"/>
-          <w:szCs w:val="22"/>
-        </w:rPr>
-        <w:t>1999</w:t>
-      </w:r>
-      <w:proofErr w:type="gramEnd"/>
+      <w:r>
+        <w:rPr>
+          <w:rFonts w:ascii="Arial" w:eastAsia="Times New Roman" w:hAnsi="Arial" w:cs="Arial"/>
+          <w:sz w:val="22"/>
+          <w:szCs w:val="22"/>
+        </w:rPr>
+        <w:t>1999,</w:t>
+      </w:r>
       <w:r>
         <w:rPr>
           <w:rFonts w:ascii="Arial" w:eastAsia="Times New Roman" w:hAnsi="Arial" w:cs="Arial"/>
@@ -1978,16 +1882,14 @@
         </w:rPr>
         <w:t xml:space="preserve"> converting, the data was checked for outliers again and none were found. Then the basic summary statistics were </w:t>
       </w:r>
-      <w:proofErr w:type="gramStart"/>
-      <w:r>
-        <w:rPr>
-          <w:rFonts w:ascii="Arial" w:eastAsia="Times New Roman" w:hAnsi="Arial" w:cs="Arial"/>
-          <w:sz w:val="22"/>
-          <w:szCs w:val="22"/>
-        </w:rPr>
-        <w:t>ran</w:t>
-      </w:r>
-      <w:proofErr w:type="gramEnd"/>
+      <w:r>
+        <w:rPr>
+          <w:rFonts w:ascii="Arial" w:eastAsia="Times New Roman" w:hAnsi="Arial" w:cs="Arial"/>
+          <w:sz w:val="22"/>
+          <w:szCs w:val="22"/>
+        </w:rPr>
+        <w:t>run</w:t>
+      </w:r>
       <w:r>
         <w:rPr>
           <w:rFonts w:ascii="Arial" w:eastAsia="Times New Roman" w:hAnsi="Arial" w:cs="Arial"/>
@@ -2301,7 +2203,6 @@
           <w:rFonts w:ascii="Arial" w:eastAsia="Times New Roman" w:hAnsi="Arial" w:cs="Arial"/>
           <w:sz w:val="22"/>
           <w:szCs w:val="22"/>
-          <w:highlight w:val="yellow"/>
         </w:rPr>
         <w:t xml:space="preserve">Once </w:t>
       </w:r>
@@ -2310,7 +2211,6 @@
           <w:rFonts w:ascii="Arial" w:eastAsia="Times New Roman" w:hAnsi="Arial" w:cs="Arial"/>
           <w:sz w:val="22"/>
           <w:szCs w:val="22"/>
-          <w:highlight w:val="yellow"/>
         </w:rPr>
         <w:t>a good understanding of the prices data</w:t>
       </w:r>
@@ -2319,7 +2219,6 @@
           <w:rFonts w:ascii="Arial" w:eastAsia="Times New Roman" w:hAnsi="Arial" w:cs="Arial"/>
           <w:sz w:val="22"/>
           <w:szCs w:val="22"/>
-          <w:highlight w:val="yellow"/>
         </w:rPr>
         <w:t xml:space="preserve"> </w:t>
       </w:r>
@@ -2328,37 +2227,23 @@
           <w:rFonts w:ascii="Arial" w:eastAsia="Times New Roman" w:hAnsi="Arial" w:cs="Arial"/>
           <w:sz w:val="22"/>
           <w:szCs w:val="22"/>
-          <w:highlight w:val="yellow"/>
-        </w:rPr>
-        <w:t xml:space="preserve">had been established the next step was visualizing the data to see trends. The first chart shows the comparison between the nominal prices and the inflation adjusted </w:t>
-      </w:r>
-      <w:proofErr w:type="spellStart"/>
-      <w:r>
-        <w:rPr>
-          <w:rFonts w:ascii="Arial" w:eastAsia="Times New Roman" w:hAnsi="Arial" w:cs="Arial"/>
-          <w:sz w:val="22"/>
-          <w:szCs w:val="22"/>
-          <w:highlight w:val="yellow"/>
-        </w:rPr>
-        <w:t>prices</w:t>
-      </w:r>
-      <w:r>
-        <w:rPr>
-          <w:rFonts w:ascii="Arial" w:eastAsia="Times New Roman" w:hAnsi="Arial" w:cs="Arial"/>
-          <w:sz w:val="22"/>
-          <w:szCs w:val="22"/>
-          <w:highlight w:val="yellow"/>
+        </w:rPr>
+        <w:t>had been established the next step was visualizing the data to see trends. The first chart shows the comparison between the prices and the inflation adjusted prices</w:t>
+      </w:r>
+      <w:r>
+        <w:rPr>
+          <w:rFonts w:ascii="Arial" w:eastAsia="Times New Roman" w:hAnsi="Arial" w:cs="Arial"/>
+          <w:sz w:val="22"/>
+          <w:szCs w:val="22"/>
           <w:vertAlign w:val="superscript"/>
         </w:rPr>
         <w:t>E</w:t>
       </w:r>
-      <w:proofErr w:type="spellEnd"/>
-      <w:r>
-        <w:rPr>
-          <w:rFonts w:ascii="Arial" w:eastAsia="Times New Roman" w:hAnsi="Arial" w:cs="Arial"/>
-          <w:sz w:val="22"/>
-          <w:szCs w:val="22"/>
-          <w:highlight w:val="yellow"/>
+      <w:r>
+        <w:rPr>
+          <w:rFonts w:ascii="Arial" w:eastAsia="Times New Roman" w:hAnsi="Arial" w:cs="Arial"/>
+          <w:sz w:val="22"/>
+          <w:szCs w:val="22"/>
         </w:rPr>
         <w:t xml:space="preserve">. As the </w:t>
       </w:r>
@@ -2367,7 +2252,6 @@
           <w:rFonts w:ascii="Arial" w:eastAsia="Times New Roman" w:hAnsi="Arial" w:cs="Arial"/>
           <w:sz w:val="22"/>
           <w:szCs w:val="22"/>
-          <w:highlight w:val="yellow"/>
         </w:rPr>
         <w:t>timeline gets</w:t>
       </w:r>
@@ -2376,7 +2260,6 @@
           <w:rFonts w:ascii="Arial" w:eastAsia="Times New Roman" w:hAnsi="Arial" w:cs="Arial"/>
           <w:sz w:val="22"/>
           <w:szCs w:val="22"/>
-          <w:highlight w:val="yellow"/>
         </w:rPr>
         <w:t xml:space="preserve"> closer to the present </w:t>
       </w:r>
@@ -2385,7 +2268,6 @@
           <w:rFonts w:ascii="Arial" w:eastAsia="Times New Roman" w:hAnsi="Arial" w:cs="Arial"/>
           <w:sz w:val="22"/>
           <w:szCs w:val="22"/>
-          <w:highlight w:val="yellow"/>
         </w:rPr>
         <w:t xml:space="preserve">day </w:t>
       </w:r>
@@ -2394,7 +2276,6 @@
           <w:rFonts w:ascii="Arial" w:eastAsia="Times New Roman" w:hAnsi="Arial" w:cs="Arial"/>
           <w:sz w:val="22"/>
           <w:szCs w:val="22"/>
-          <w:highlight w:val="yellow"/>
         </w:rPr>
         <w:t xml:space="preserve">the </w:t>
       </w:r>
@@ -2403,7 +2284,6 @@
           <w:rFonts w:ascii="Arial" w:eastAsia="Times New Roman" w:hAnsi="Arial" w:cs="Arial"/>
           <w:sz w:val="22"/>
           <w:szCs w:val="22"/>
-          <w:highlight w:val="yellow"/>
         </w:rPr>
         <w:t xml:space="preserve">price </w:t>
       </w:r>
@@ -2412,7 +2292,6 @@
           <w:rFonts w:ascii="Arial" w:eastAsia="Times New Roman" w:hAnsi="Arial" w:cs="Arial"/>
           <w:sz w:val="22"/>
           <w:szCs w:val="22"/>
-          <w:highlight w:val="yellow"/>
         </w:rPr>
         <w:t>value</w:t>
       </w:r>
@@ -2421,7 +2300,6 @@
           <w:rFonts w:ascii="Arial" w:eastAsia="Times New Roman" w:hAnsi="Arial" w:cs="Arial"/>
           <w:sz w:val="22"/>
           <w:szCs w:val="22"/>
-          <w:highlight w:val="yellow"/>
         </w:rPr>
         <w:t>s</w:t>
       </w:r>
@@ -2430,7 +2308,6 @@
           <w:rFonts w:ascii="Arial" w:eastAsia="Times New Roman" w:hAnsi="Arial" w:cs="Arial"/>
           <w:sz w:val="22"/>
           <w:szCs w:val="22"/>
-          <w:highlight w:val="yellow"/>
         </w:rPr>
         <w:t xml:space="preserve"> begins to converge since </w:t>
       </w:r>
@@ -2439,7 +2316,6 @@
           <w:rFonts w:ascii="Arial" w:eastAsia="Times New Roman" w:hAnsi="Arial" w:cs="Arial"/>
           <w:sz w:val="22"/>
           <w:szCs w:val="22"/>
-          <w:highlight w:val="yellow"/>
         </w:rPr>
         <w:t>the effect of inflation begins to diminish for recent years</w:t>
       </w:r>
@@ -2448,37 +2324,23 @@
           <w:rFonts w:ascii="Arial" w:eastAsia="Times New Roman" w:hAnsi="Arial" w:cs="Arial"/>
           <w:sz w:val="22"/>
           <w:szCs w:val="22"/>
-          <w:highlight w:val="yellow"/>
-        </w:rPr>
-        <w:t xml:space="preserve">. The next chart is a smoothed rolling average </w:t>
-      </w:r>
-      <w:proofErr w:type="spellStart"/>
-      <w:r>
-        <w:rPr>
-          <w:rFonts w:ascii="Arial" w:eastAsia="Times New Roman" w:hAnsi="Arial" w:cs="Arial"/>
-          <w:sz w:val="22"/>
-          <w:szCs w:val="22"/>
-          <w:highlight w:val="yellow"/>
-        </w:rPr>
-        <w:t>chart</w:t>
-      </w:r>
-      <w:r>
-        <w:rPr>
-          <w:rFonts w:ascii="Arial" w:eastAsia="Times New Roman" w:hAnsi="Arial" w:cs="Arial"/>
-          <w:sz w:val="22"/>
-          <w:szCs w:val="22"/>
-          <w:highlight w:val="yellow"/>
+        </w:rPr>
+        <w:t>. The next chart is a smoothed rolling average chart</w:t>
+      </w:r>
+      <w:r>
+        <w:rPr>
+          <w:rFonts w:ascii="Arial" w:eastAsia="Times New Roman" w:hAnsi="Arial" w:cs="Arial"/>
+          <w:sz w:val="22"/>
+          <w:szCs w:val="22"/>
           <w:vertAlign w:val="superscript"/>
         </w:rPr>
         <w:t>F</w:t>
       </w:r>
-      <w:proofErr w:type="spellEnd"/>
-      <w:r>
-        <w:rPr>
-          <w:rFonts w:ascii="Arial" w:eastAsia="Times New Roman" w:hAnsi="Arial" w:cs="Arial"/>
-          <w:sz w:val="22"/>
-          <w:szCs w:val="22"/>
-          <w:highlight w:val="yellow"/>
+      <w:r>
+        <w:rPr>
+          <w:rFonts w:ascii="Arial" w:eastAsia="Times New Roman" w:hAnsi="Arial" w:cs="Arial"/>
+          <w:sz w:val="22"/>
+          <w:szCs w:val="22"/>
         </w:rPr>
         <w:t xml:space="preserve"> which is just an easier way of viewing the change in prices </w:t>
       </w:r>
@@ -2487,57 +2349,39 @@
           <w:rFonts w:ascii="Arial" w:eastAsia="Times New Roman" w:hAnsi="Arial" w:cs="Arial"/>
           <w:sz w:val="22"/>
           <w:szCs w:val="22"/>
-          <w:highlight w:val="yellow"/>
         </w:rPr>
         <w:t xml:space="preserve">over time from a </w:t>
       </w:r>
-      <w:proofErr w:type="gramStart"/>
-      <w:r>
-        <w:rPr>
-          <w:rFonts w:ascii="Arial" w:eastAsia="Times New Roman" w:hAnsi="Arial" w:cs="Arial"/>
-          <w:sz w:val="22"/>
-          <w:szCs w:val="22"/>
-          <w:highlight w:val="yellow"/>
-        </w:rPr>
-        <w:t>zoomed out</w:t>
-      </w:r>
-      <w:proofErr w:type="gramEnd"/>
-      <w:r>
-        <w:rPr>
-          <w:rFonts w:ascii="Arial" w:eastAsia="Times New Roman" w:hAnsi="Arial" w:cs="Arial"/>
-          <w:sz w:val="22"/>
-          <w:szCs w:val="22"/>
-          <w:highlight w:val="yellow"/>
-        </w:rPr>
-        <w:t xml:space="preserve"> perspective. The chart after that is another line chart that shows average gasoline price per year and includes </w:t>
-      </w:r>
-      <w:proofErr w:type="spellStart"/>
-      <w:r>
-        <w:rPr>
-          <w:rFonts w:ascii="Arial" w:eastAsia="Times New Roman" w:hAnsi="Arial" w:cs="Arial"/>
-          <w:sz w:val="22"/>
-          <w:szCs w:val="22"/>
-          <w:highlight w:val="yellow"/>
-        </w:rPr>
-        <w:t>events</w:t>
-      </w:r>
-      <w:r>
-        <w:rPr>
-          <w:rFonts w:ascii="Arial" w:eastAsia="Times New Roman" w:hAnsi="Arial" w:cs="Arial"/>
-          <w:sz w:val="22"/>
-          <w:szCs w:val="22"/>
-          <w:highlight w:val="yellow"/>
+      <w:r>
+        <w:rPr>
+          <w:rFonts w:ascii="Arial" w:eastAsia="Times New Roman" w:hAnsi="Arial" w:cs="Arial"/>
+          <w:sz w:val="22"/>
+          <w:szCs w:val="22"/>
+        </w:rPr>
+        <w:t>zoomed-out</w:t>
+      </w:r>
+      <w:r>
+        <w:rPr>
+          <w:rFonts w:ascii="Arial" w:eastAsia="Times New Roman" w:hAnsi="Arial" w:cs="Arial"/>
+          <w:sz w:val="22"/>
+          <w:szCs w:val="22"/>
+        </w:rPr>
+        <w:t xml:space="preserve"> perspective. The chart after that is another line chart that shows average gasoline price per year and includes events</w:t>
+      </w:r>
+      <w:r>
+        <w:rPr>
+          <w:rFonts w:ascii="Arial" w:eastAsia="Times New Roman" w:hAnsi="Arial" w:cs="Arial"/>
+          <w:sz w:val="22"/>
+          <w:szCs w:val="22"/>
           <w:vertAlign w:val="superscript"/>
         </w:rPr>
         <w:t>G</w:t>
       </w:r>
-      <w:proofErr w:type="spellEnd"/>
-      <w:r>
-        <w:rPr>
-          <w:rFonts w:ascii="Arial" w:eastAsia="Times New Roman" w:hAnsi="Arial" w:cs="Arial"/>
-          <w:sz w:val="22"/>
-          <w:szCs w:val="22"/>
-          <w:highlight w:val="yellow"/>
+      <w:r>
+        <w:rPr>
+          <w:rFonts w:ascii="Arial" w:eastAsia="Times New Roman" w:hAnsi="Arial" w:cs="Arial"/>
+          <w:sz w:val="22"/>
+          <w:szCs w:val="22"/>
         </w:rPr>
         <w:t xml:space="preserve"> that affected prices. </w:t>
       </w:r>
@@ -2546,7 +2390,6 @@
           <w:rFonts w:ascii="Arial" w:eastAsia="Times New Roman" w:hAnsi="Arial" w:cs="Arial"/>
           <w:sz w:val="22"/>
           <w:szCs w:val="22"/>
-          <w:highlight w:val="yellow"/>
         </w:rPr>
         <w:t>The events that effected prices were added with the help of ChatGPT</w:t>
       </w:r>
@@ -2555,7 +2398,6 @@
           <w:rFonts w:ascii="Arial" w:eastAsia="Times New Roman" w:hAnsi="Arial" w:cs="Arial"/>
           <w:sz w:val="22"/>
           <w:szCs w:val="22"/>
-          <w:highlight w:val="yellow"/>
         </w:rPr>
         <w:t>**</w:t>
       </w:r>
@@ -2564,7 +2406,6 @@
           <w:rFonts w:ascii="Arial" w:eastAsia="Times New Roman" w:hAnsi="Arial" w:cs="Arial"/>
           <w:sz w:val="22"/>
           <w:szCs w:val="22"/>
-          <w:highlight w:val="yellow"/>
         </w:rPr>
         <w:t xml:space="preserve">. </w:t>
       </w:r>
@@ -2573,7 +2414,6 @@
           <w:rFonts w:ascii="Arial" w:eastAsia="Times New Roman" w:hAnsi="Arial" w:cs="Arial"/>
           <w:sz w:val="22"/>
           <w:szCs w:val="22"/>
-          <w:highlight w:val="yellow"/>
         </w:rPr>
         <w:t xml:space="preserve">After that is a heatmap that </w:t>
       </w:r>
@@ -2582,7 +2422,6 @@
           <w:rFonts w:ascii="Arial" w:eastAsia="Times New Roman" w:hAnsi="Arial" w:cs="Arial"/>
           <w:sz w:val="22"/>
           <w:szCs w:val="22"/>
-          <w:highlight w:val="yellow"/>
         </w:rPr>
         <w:t>provides a visual overview of how prices change across both years and months</w:t>
       </w:r>
@@ -2591,7 +2430,6 @@
           <w:rFonts w:ascii="Arial" w:eastAsia="Times New Roman" w:hAnsi="Arial" w:cs="Arial"/>
           <w:sz w:val="22"/>
           <w:szCs w:val="22"/>
-          <w:highlight w:val="yellow"/>
         </w:rPr>
         <w:t xml:space="preserve">. </w:t>
       </w:r>
@@ -2600,7 +2438,6 @@
           <w:rFonts w:ascii="Arial" w:eastAsia="Times New Roman" w:hAnsi="Arial" w:cs="Arial"/>
           <w:sz w:val="22"/>
           <w:szCs w:val="22"/>
-          <w:highlight w:val="yellow"/>
         </w:rPr>
         <w:t xml:space="preserve">This makes it easier to spot seasonal and </w:t>
       </w:r>
@@ -2609,7 +2446,6 @@
           <w:rFonts w:ascii="Arial" w:eastAsia="Times New Roman" w:hAnsi="Arial" w:cs="Arial"/>
           <w:sz w:val="22"/>
           <w:szCs w:val="22"/>
-          <w:highlight w:val="yellow"/>
         </w:rPr>
         <w:lastRenderedPageBreak/>
         <w:t xml:space="preserve">long-term trends. </w:t>
@@ -2619,47 +2455,38 @@
           <w:rFonts w:ascii="Arial" w:eastAsia="Times New Roman" w:hAnsi="Arial" w:cs="Arial"/>
           <w:sz w:val="22"/>
           <w:szCs w:val="22"/>
-          <w:highlight w:val="yellow"/>
         </w:rPr>
         <w:t xml:space="preserve">The final chart is a visualization that allows for an easier visualization to compare when </w:t>
       </w:r>
-      <w:proofErr w:type="spellStart"/>
-      <w:r>
-        <w:rPr>
-          <w:rFonts w:ascii="Arial" w:eastAsia="Times New Roman" w:hAnsi="Arial" w:cs="Arial"/>
-          <w:sz w:val="22"/>
-          <w:szCs w:val="22"/>
-          <w:highlight w:val="yellow"/>
-        </w:rPr>
-        <w:t>theres</w:t>
-      </w:r>
-      <w:proofErr w:type="spellEnd"/>
-      <w:r>
-        <w:rPr>
-          <w:rFonts w:ascii="Arial" w:eastAsia="Times New Roman" w:hAnsi="Arial" w:cs="Arial"/>
-          <w:sz w:val="22"/>
-          <w:szCs w:val="22"/>
-          <w:highlight w:val="yellow"/>
+      <w:r>
+        <w:rPr>
+          <w:rFonts w:ascii="Arial" w:eastAsia="Times New Roman" w:hAnsi="Arial" w:cs="Arial"/>
+          <w:sz w:val="22"/>
+          <w:szCs w:val="22"/>
+        </w:rPr>
+        <w:t>there’s</w:t>
+      </w:r>
+      <w:r>
+        <w:rPr>
+          <w:rFonts w:ascii="Arial" w:eastAsia="Times New Roman" w:hAnsi="Arial" w:cs="Arial"/>
+          <w:sz w:val="22"/>
+          <w:szCs w:val="22"/>
         </w:rPr>
         <w:t xml:space="preserve"> long changes in price on a </w:t>
       </w:r>
-      <w:proofErr w:type="gramStart"/>
-      <w:r>
-        <w:rPr>
-          <w:rFonts w:ascii="Arial" w:eastAsia="Times New Roman" w:hAnsi="Arial" w:cs="Arial"/>
-          <w:sz w:val="22"/>
-          <w:szCs w:val="22"/>
-          <w:highlight w:val="yellow"/>
-        </w:rPr>
-        <w:t>month to month</w:t>
-      </w:r>
-      <w:proofErr w:type="gramEnd"/>
-      <w:r>
-        <w:rPr>
-          <w:rFonts w:ascii="Arial" w:eastAsia="Times New Roman" w:hAnsi="Arial" w:cs="Arial"/>
-          <w:sz w:val="22"/>
-          <w:szCs w:val="22"/>
-          <w:highlight w:val="yellow"/>
+      <w:r>
+        <w:rPr>
+          <w:rFonts w:ascii="Arial" w:eastAsia="Times New Roman" w:hAnsi="Arial" w:cs="Arial"/>
+          <w:sz w:val="22"/>
+          <w:szCs w:val="22"/>
+        </w:rPr>
+        <w:t>month-to-month</w:t>
+      </w:r>
+      <w:r>
+        <w:rPr>
+          <w:rFonts w:ascii="Arial" w:eastAsia="Times New Roman" w:hAnsi="Arial" w:cs="Arial"/>
+          <w:sz w:val="22"/>
+          <w:szCs w:val="22"/>
         </w:rPr>
         <w:t xml:space="preserve"> basis.</w:t>
       </w:r>
@@ -2813,16 +2640,7 @@
           <w:sz w:val="22"/>
           <w:szCs w:val="22"/>
         </w:rPr>
-        <w:t xml:space="preserve">. The main </w:t>
-      </w:r>
-      <w:proofErr w:type="spellStart"/>
-      <w:r>
-        <w:rPr>
-          <w:rFonts w:ascii="Arial" w:eastAsia="Times New Roman" w:hAnsi="Arial" w:cs="Arial"/>
-          <w:sz w:val="22"/>
-          <w:szCs w:val="22"/>
-        </w:rPr>
-        <w:t>visualization</w:t>
+        <w:t>. The main visualization</w:t>
       </w:r>
       <w:r>
         <w:rPr>
@@ -2833,7 +2651,6 @@
         </w:rPr>
         <w:t>H</w:t>
       </w:r>
-      <w:proofErr w:type="spellEnd"/>
       <w:r>
         <w:rPr>
           <w:rFonts w:ascii="Arial" w:eastAsia="Times New Roman" w:hAnsi="Arial" w:cs="Arial"/>
@@ -2842,23 +2659,37 @@
         </w:rPr>
         <w:t xml:space="preserve"> for the merged datasets however is two stacked subplots. The top plot compares </w:t>
       </w:r>
-      <w:proofErr w:type="spellStart"/>
-      <w:r>
-        <w:rPr>
-          <w:rFonts w:ascii="Arial" w:eastAsia="Times New Roman" w:hAnsi="Arial" w:cs="Arial"/>
-          <w:sz w:val="22"/>
-          <w:szCs w:val="22"/>
-        </w:rPr>
-        <w:t>gaoline</w:t>
-      </w:r>
-      <w:proofErr w:type="spellEnd"/>
-      <w:r>
-        <w:rPr>
-          <w:rFonts w:ascii="Arial" w:eastAsia="Times New Roman" w:hAnsi="Arial" w:cs="Arial"/>
-          <w:sz w:val="22"/>
-          <w:szCs w:val="22"/>
-        </w:rPr>
-        <w:t xml:space="preserve"> consumption and nominal price and the bottom plot compares the gasoline consumption with the inflation adjusted prices. </w:t>
+      <w:r>
+        <w:rPr>
+          <w:rFonts w:ascii="Arial" w:eastAsia="Times New Roman" w:hAnsi="Arial" w:cs="Arial"/>
+          <w:sz w:val="22"/>
+          <w:szCs w:val="22"/>
+        </w:rPr>
+        <w:t>gasoline</w:t>
+      </w:r>
+      <w:r>
+        <w:rPr>
+          <w:rFonts w:ascii="Arial" w:eastAsia="Times New Roman" w:hAnsi="Arial" w:cs="Arial"/>
+          <w:sz w:val="22"/>
+          <w:szCs w:val="22"/>
+        </w:rPr>
+        <w:t xml:space="preserve"> consumption and nominal </w:t>
+      </w:r>
+      <w:r>
+        <w:rPr>
+          <w:rFonts w:ascii="Arial" w:eastAsia="Times New Roman" w:hAnsi="Arial" w:cs="Arial"/>
+          <w:sz w:val="22"/>
+          <w:szCs w:val="22"/>
+        </w:rPr>
+        <w:t>price,</w:t>
+      </w:r>
+      <w:r>
+        <w:rPr>
+          <w:rFonts w:ascii="Arial" w:eastAsia="Times New Roman" w:hAnsi="Arial" w:cs="Arial"/>
+          <w:sz w:val="22"/>
+          <w:szCs w:val="22"/>
+        </w:rPr>
+        <w:t xml:space="preserve"> and the bottom plot compares the gasoline consumption with the inflation adjusted prices. </w:t>
       </w:r>
     </w:p>
     <w:p>
@@ -2912,16 +2743,14 @@
         </w:rPr>
         <w:t xml:space="preserve">Once the data has been merged and visualized it is then exported to a csv and pickle to allow faster loading of the dataset into the analysis </w:t>
       </w:r>
-      <w:proofErr w:type="spellStart"/>
-      <w:r>
-        <w:rPr>
-          <w:rFonts w:ascii="Arial" w:eastAsia="Times New Roman" w:hAnsi="Arial" w:cs="Arial"/>
-          <w:sz w:val="22"/>
-          <w:szCs w:val="22"/>
-        </w:rPr>
-        <w:t>worbook</w:t>
-      </w:r>
-      <w:proofErr w:type="spellEnd"/>
+      <w:r>
+        <w:rPr>
+          <w:rFonts w:ascii="Arial" w:eastAsia="Times New Roman" w:hAnsi="Arial" w:cs="Arial"/>
+          <w:sz w:val="22"/>
+          <w:szCs w:val="22"/>
+        </w:rPr>
+        <w:t>workbook</w:t>
+      </w:r>
       <w:r>
         <w:rPr>
           <w:rFonts w:ascii="Arial" w:eastAsia="Times New Roman" w:hAnsi="Arial" w:cs="Arial"/>
@@ -2946,25 +2775,7 @@
           <w:sz w:val="22"/>
           <w:szCs w:val="22"/>
         </w:rPr>
-        <w:t xml:space="preserve">The final step is to setup the </w:t>
-      </w:r>
-      <w:proofErr w:type="spellStart"/>
-      <w:r>
-        <w:rPr>
-          <w:rFonts w:ascii="Arial" w:eastAsia="Times New Roman" w:hAnsi="Arial" w:cs="Arial"/>
-          <w:sz w:val="22"/>
-          <w:szCs w:val="22"/>
-        </w:rPr>
-        <w:t>LinearRegression</w:t>
-      </w:r>
-      <w:proofErr w:type="spellEnd"/>
-      <w:r>
-        <w:rPr>
-          <w:rFonts w:ascii="Arial" w:eastAsia="Times New Roman" w:hAnsi="Arial" w:cs="Arial"/>
-          <w:sz w:val="22"/>
-          <w:szCs w:val="22"/>
-        </w:rPr>
-        <w:t xml:space="preserve"> model</w:t>
+        <w:t>The final step is to setup the LinearRegression model</w:t>
       </w:r>
       <w:r>
         <w:rPr>
@@ -2990,16 +2801,14 @@
         </w:rPr>
         <w:t xml:space="preserve"> to read in the merged </w:t>
       </w:r>
-      <w:proofErr w:type="spellStart"/>
-      <w:r>
-        <w:rPr>
-          <w:rFonts w:ascii="Arial" w:eastAsia="Times New Roman" w:hAnsi="Arial" w:cs="Arial"/>
-          <w:sz w:val="22"/>
-          <w:szCs w:val="22"/>
-        </w:rPr>
-        <w:t>dastasets</w:t>
-      </w:r>
-      <w:proofErr w:type="spellEnd"/>
+      <w:r>
+        <w:rPr>
+          <w:rFonts w:ascii="Arial" w:eastAsia="Times New Roman" w:hAnsi="Arial" w:cs="Arial"/>
+          <w:sz w:val="22"/>
+          <w:szCs w:val="22"/>
+        </w:rPr>
+        <w:t>datasets</w:t>
+      </w:r>
       <w:r>
         <w:rPr>
           <w:rFonts w:ascii="Arial" w:eastAsia="Times New Roman" w:hAnsi="Arial" w:cs="Arial"/>
@@ -3168,43 +2977,7 @@
           <w:sz w:val="22"/>
           <w:szCs w:val="22"/>
         </w:rPr>
-        <w:t xml:space="preserve">The data is then split into 75/25 train/test sets. After that we used the </w:t>
-      </w:r>
-      <w:proofErr w:type="spellStart"/>
-      <w:r>
-        <w:rPr>
-          <w:rFonts w:ascii="Arial" w:eastAsia="Times New Roman" w:hAnsi="Arial" w:cs="Arial"/>
-          <w:sz w:val="22"/>
-          <w:szCs w:val="22"/>
-        </w:rPr>
-        <w:t>LinearRegression</w:t>
-      </w:r>
-      <w:proofErr w:type="spellEnd"/>
-      <w:r>
-        <w:rPr>
-          <w:rFonts w:ascii="Arial" w:eastAsia="Times New Roman" w:hAnsi="Arial" w:cs="Arial"/>
-          <w:sz w:val="22"/>
-          <w:szCs w:val="22"/>
-        </w:rPr>
-        <w:t xml:space="preserve"> model from </w:t>
-      </w:r>
-      <w:proofErr w:type="spellStart"/>
-      <w:r>
-        <w:rPr>
-          <w:rFonts w:ascii="Arial" w:eastAsia="Times New Roman" w:hAnsi="Arial" w:cs="Arial"/>
-          <w:sz w:val="22"/>
-          <w:szCs w:val="22"/>
-        </w:rPr>
-        <w:t>sklearn</w:t>
-      </w:r>
-      <w:proofErr w:type="spellEnd"/>
-      <w:r>
-        <w:rPr>
-          <w:rFonts w:ascii="Arial" w:eastAsia="Times New Roman" w:hAnsi="Arial" w:cs="Arial"/>
-          <w:sz w:val="22"/>
-          <w:szCs w:val="22"/>
-        </w:rPr>
-        <w:t>.</w:t>
+        <w:t>The data is then split into 75/25 train/test sets. After that we used the LinearRegression model from sklearn.</w:t>
       </w:r>
     </w:p>
     <w:p>
@@ -3293,16 +3066,14 @@
         </w:rPr>
         <w:t xml:space="preserve"> value of 0.140, and a RMSE of 704.38. This means that if gasoline prices were $0 then there would be approximately 9,991 million gallons of gasoline consumed. If gas prices were to increase a </w:t>
       </w:r>
-      <w:proofErr w:type="gramStart"/>
-      <w:r>
-        <w:rPr>
-          <w:rFonts w:ascii="Arial" w:eastAsia="Times New Roman" w:hAnsi="Arial" w:cs="Arial"/>
-          <w:sz w:val="22"/>
-          <w:szCs w:val="22"/>
-        </w:rPr>
-        <w:t>dollar</w:t>
-      </w:r>
-      <w:proofErr w:type="gramEnd"/>
+      <w:r>
+        <w:rPr>
+          <w:rFonts w:ascii="Arial" w:eastAsia="Times New Roman" w:hAnsi="Arial" w:cs="Arial"/>
+          <w:sz w:val="22"/>
+          <w:szCs w:val="22"/>
+        </w:rPr>
+        <w:t>dollar,</w:t>
+      </w:r>
       <w:r>
         <w:rPr>
           <w:rFonts w:ascii="Arial" w:eastAsia="Times New Roman" w:hAnsi="Arial" w:cs="Arial"/>
@@ -3311,16 +3082,14 @@
         </w:rPr>
         <w:t xml:space="preserve"> then consumption would go up 386 million gallons. </w:t>
       </w:r>
-      <w:proofErr w:type="gramStart"/>
-      <w:r>
-        <w:rPr>
-          <w:rFonts w:ascii="Arial" w:eastAsia="Times New Roman" w:hAnsi="Arial" w:cs="Arial"/>
-          <w:sz w:val="22"/>
-          <w:szCs w:val="22"/>
-        </w:rPr>
-        <w:t>However</w:t>
-      </w:r>
-      <w:proofErr w:type="gramEnd"/>
+      <w:r>
+        <w:rPr>
+          <w:rFonts w:ascii="Arial" w:eastAsia="Times New Roman" w:hAnsi="Arial" w:cs="Arial"/>
+          <w:sz w:val="22"/>
+          <w:szCs w:val="22"/>
+        </w:rPr>
+        <w:t>However,</w:t>
+      </w:r>
       <w:r>
         <w:rPr>
           <w:rFonts w:ascii="Arial" w:eastAsia="Times New Roman" w:hAnsi="Arial" w:cs="Arial"/>
@@ -3346,16 +3115,14 @@
         </w:rPr>
         <w:t xml:space="preserve"> value is 0.140 the model is only able to explain 14% of the data with those metrics. The RMSE being 704.38 means that the </w:t>
       </w:r>
-      <w:proofErr w:type="gramStart"/>
-      <w:r>
-        <w:rPr>
-          <w:rFonts w:ascii="Arial" w:eastAsia="Times New Roman" w:hAnsi="Arial" w:cs="Arial"/>
-          <w:sz w:val="22"/>
-          <w:szCs w:val="22"/>
-        </w:rPr>
-        <w:t>models</w:t>
-      </w:r>
-      <w:proofErr w:type="gramEnd"/>
+      <w:r>
+        <w:rPr>
+          <w:rFonts w:ascii="Arial" w:eastAsia="Times New Roman" w:hAnsi="Arial" w:cs="Arial"/>
+          <w:sz w:val="22"/>
+          <w:szCs w:val="22"/>
+        </w:rPr>
+        <w:t>model’s</w:t>
+      </w:r>
       <w:r>
         <w:rPr>
           <w:rFonts w:ascii="Arial" w:eastAsia="Times New Roman" w:hAnsi="Arial" w:cs="Arial"/>
@@ -3404,16 +3171,14 @@
         </w:rPr>
         <w:t xml:space="preserve">doesn’t </w:t>
       </w:r>
-      <w:proofErr w:type="spellStart"/>
-      <w:r>
-        <w:rPr>
-          <w:rFonts w:ascii="Arial" w:eastAsia="Times New Roman" w:hAnsi="Arial" w:cs="Arial"/>
-          <w:sz w:val="22"/>
-          <w:szCs w:val="22"/>
-        </w:rPr>
-        <w:t>exsist</w:t>
-      </w:r>
-      <w:proofErr w:type="spellEnd"/>
+      <w:r>
+        <w:rPr>
+          <w:rFonts w:ascii="Arial" w:eastAsia="Times New Roman" w:hAnsi="Arial" w:cs="Arial"/>
+          <w:sz w:val="22"/>
+          <w:szCs w:val="22"/>
+        </w:rPr>
+        <w:t>exist</w:t>
+      </w:r>
       <w:r>
         <w:rPr>
           <w:rFonts w:ascii="Arial" w:eastAsia="Times New Roman" w:hAnsi="Arial" w:cs="Arial"/>
@@ -3436,16 +3201,7 @@
           <w:sz w:val="22"/>
           <w:szCs w:val="22"/>
         </w:rPr>
-        <w:t xml:space="preserve">In the </w:t>
-      </w:r>
-      <w:proofErr w:type="spellStart"/>
-      <w:r>
-        <w:rPr>
-          <w:rFonts w:ascii="Arial" w:eastAsia="Times New Roman" w:hAnsi="Arial" w:cs="Arial"/>
-          <w:sz w:val="22"/>
-          <w:szCs w:val="22"/>
-        </w:rPr>
-        <w:t>visualization</w:t>
+        <w:t>In the visualization</w:t>
       </w:r>
       <w:r>
         <w:rPr>
@@ -3456,7 +3212,6 @@
         </w:rPr>
         <w:t>I</w:t>
       </w:r>
-      <w:proofErr w:type="spellEnd"/>
       <w:r>
         <w:rPr>
           <w:rFonts w:ascii="Arial" w:eastAsia="Times New Roman" w:hAnsi="Arial" w:cs="Arial"/>
@@ -3544,16 +3299,14 @@
         </w:rPr>
         <w:t xml:space="preserve">, it is clear to see that gasoline prices and consumption are not well correlated and thus don’t follow the laws of supply and demand. </w:t>
       </w:r>
-      <w:proofErr w:type="gramStart"/>
-      <w:r>
-        <w:rPr>
-          <w:rFonts w:ascii="Arial" w:eastAsia="Times New Roman" w:hAnsi="Arial" w:cs="Arial"/>
-          <w:sz w:val="22"/>
-          <w:szCs w:val="22"/>
-        </w:rPr>
-        <w:t>However</w:t>
-      </w:r>
-      <w:proofErr w:type="gramEnd"/>
+      <w:r>
+        <w:rPr>
+          <w:rFonts w:ascii="Arial" w:eastAsia="Times New Roman" w:hAnsi="Arial" w:cs="Arial"/>
+          <w:sz w:val="22"/>
+          <w:szCs w:val="22"/>
+        </w:rPr>
+        <w:t>However,</w:t>
+      </w:r>
       <w:r>
         <w:rPr>
           <w:rFonts w:ascii="Arial" w:eastAsia="Times New Roman" w:hAnsi="Arial" w:cs="Arial"/>
@@ -3578,24 +3331,14 @@
         </w:rPr>
         <w:t xml:space="preserve">asoline is not entirely an inelastic good. When prices remain high for multiple years, consumption appears to </w:t>
       </w:r>
-      <w:proofErr w:type="spellStart"/>
-      <w:r>
-        <w:rPr>
-          <w:rFonts w:ascii="Arial" w:eastAsia="Times New Roman" w:hAnsi="Arial" w:cs="Arial"/>
-          <w:sz w:val="22"/>
-          <w:szCs w:val="22"/>
-        </w:rPr>
-        <w:t>drop.</w:t>
-      </w:r>
-      <w:r>
-        <w:rPr>
-          <w:rFonts w:ascii="Arial" w:eastAsia="Times New Roman" w:hAnsi="Arial" w:cs="Arial"/>
-          <w:sz w:val="22"/>
-          <w:szCs w:val="22"/>
-        </w:rPr>
-        <w:t>There</w:t>
-      </w:r>
-      <w:proofErr w:type="spellEnd"/>
+      <w:r>
+        <w:rPr>
+          <w:rFonts w:ascii="Arial" w:eastAsia="Times New Roman" w:hAnsi="Arial" w:cs="Arial"/>
+          <w:sz w:val="22"/>
+          <w:szCs w:val="22"/>
+        </w:rPr>
+        <w:t>drop. There</w:t>
+      </w:r>
       <w:r>
         <w:rPr>
           <w:rFonts w:ascii="Arial" w:eastAsia="Times New Roman" w:hAnsi="Arial" w:cs="Arial"/>
@@ -3604,16 +3347,14 @@
         </w:rPr>
         <w:t xml:space="preserve"> are a few interesting years where prices do spike and consumption beings to trend </w:t>
       </w:r>
-      <w:proofErr w:type="spellStart"/>
-      <w:r>
-        <w:rPr>
-          <w:rFonts w:ascii="Arial" w:eastAsia="Times New Roman" w:hAnsi="Arial" w:cs="Arial"/>
-          <w:sz w:val="22"/>
-          <w:szCs w:val="22"/>
-        </w:rPr>
-        <w:t>dowanward</w:t>
-      </w:r>
-      <w:proofErr w:type="spellEnd"/>
+      <w:r>
+        <w:rPr>
+          <w:rFonts w:ascii="Arial" w:eastAsia="Times New Roman" w:hAnsi="Arial" w:cs="Arial"/>
+          <w:sz w:val="22"/>
+          <w:szCs w:val="22"/>
+        </w:rPr>
+        <w:t>downward</w:t>
+      </w:r>
       <w:r>
         <w:rPr>
           <w:rFonts w:ascii="Arial" w:eastAsia="Times New Roman" w:hAnsi="Arial" w:cs="Arial"/>
@@ -3622,16 +3363,14 @@
         </w:rPr>
         <w:t xml:space="preserve">. </w:t>
       </w:r>
-      <w:proofErr w:type="gramStart"/>
-      <w:r>
-        <w:rPr>
-          <w:rFonts w:ascii="Arial" w:eastAsia="Times New Roman" w:hAnsi="Arial" w:cs="Arial"/>
-          <w:sz w:val="22"/>
-          <w:szCs w:val="22"/>
-        </w:rPr>
-        <w:t>However</w:t>
-      </w:r>
-      <w:proofErr w:type="gramEnd"/>
+      <w:r>
+        <w:rPr>
+          <w:rFonts w:ascii="Arial" w:eastAsia="Times New Roman" w:hAnsi="Arial" w:cs="Arial"/>
+          <w:sz w:val="22"/>
+          <w:szCs w:val="22"/>
+        </w:rPr>
+        <w:t>However,</w:t>
+      </w:r>
       <w:r>
         <w:rPr>
           <w:rFonts w:ascii="Arial" w:eastAsia="Times New Roman" w:hAnsi="Arial" w:cs="Arial"/>
@@ -3664,16 +3403,14 @@
         </w:rPr>
         <w:t xml:space="preserve">some events </w:t>
       </w:r>
-      <w:proofErr w:type="gramStart"/>
-      <w:r>
-        <w:rPr>
-          <w:rFonts w:ascii="Arial" w:eastAsia="Times New Roman" w:hAnsi="Arial" w:cs="Arial"/>
-          <w:sz w:val="22"/>
-          <w:szCs w:val="22"/>
-        </w:rPr>
-        <w:t>have an effect on</w:t>
-      </w:r>
-      <w:proofErr w:type="gramEnd"/>
+      <w:r>
+        <w:rPr>
+          <w:rFonts w:ascii="Arial" w:eastAsia="Times New Roman" w:hAnsi="Arial" w:cs="Arial"/>
+          <w:sz w:val="22"/>
+          <w:szCs w:val="22"/>
+        </w:rPr>
+        <w:t>influence</w:t>
+      </w:r>
       <w:r>
         <w:rPr>
           <w:rFonts w:ascii="Arial" w:eastAsia="Times New Roman" w:hAnsi="Arial" w:cs="Arial"/>
@@ -3682,16 +3419,14 @@
         </w:rPr>
         <w:t xml:space="preserve"> prices and/or </w:t>
       </w:r>
-      <w:proofErr w:type="gramStart"/>
-      <w:r>
-        <w:rPr>
-          <w:rFonts w:ascii="Arial" w:eastAsia="Times New Roman" w:hAnsi="Arial" w:cs="Arial"/>
-          <w:sz w:val="22"/>
-          <w:szCs w:val="22"/>
-        </w:rPr>
-        <w:t>consumption</w:t>
-      </w:r>
-      <w:proofErr w:type="gramEnd"/>
+      <w:r>
+        <w:rPr>
+          <w:rFonts w:ascii="Arial" w:eastAsia="Times New Roman" w:hAnsi="Arial" w:cs="Arial"/>
+          <w:sz w:val="22"/>
+          <w:szCs w:val="22"/>
+        </w:rPr>
+        <w:t>consumption,</w:t>
+      </w:r>
       <w:r>
         <w:rPr>
           <w:rFonts w:ascii="Arial" w:eastAsia="Times New Roman" w:hAnsi="Arial" w:cs="Arial"/>
@@ -3715,8 +3450,18 @@
     <w:p>
       <w:pPr>
         <w:jc w:val="center"/>
-      </w:pPr>
-      <w:r>
+        <w:rPr>
+          <w:b/>
+          <w:bCs/>
+          <w:u w:val="single"/>
+        </w:rPr>
+      </w:pPr>
+      <w:r>
+        <w:rPr>
+          <w:b/>
+          <w:bCs/>
+          <w:u w:val="single"/>
+        </w:rPr>
         <w:t>Citations</w:t>
       </w:r>
     </w:p>
@@ -3924,20 +3669,34 @@
       <w:pPr>
         <w:jc w:val="center"/>
         <w:rPr>
+          <w:b/>
+          <w:bCs/>
+          <w:u w:val="single"/>
           <w:vertAlign w:val="superscript"/>
         </w:rPr>
       </w:pPr>
       <w:r>
         <w:rPr>
+          <w:b/>
+          <w:bCs/>
+          <w:u w:val="single"/>
           <w:vertAlign w:val="superscript"/>
         </w:rPr>
         <w:t>*</w:t>
       </w:r>
       <w:r>
+        <w:rPr>
+          <w:b/>
+          <w:bCs/>
+          <w:u w:val="single"/>
+        </w:rPr>
         <w:t>Special Notes</w:t>
       </w:r>
       <w:r>
         <w:rPr>
+          <w:b/>
+          <w:bCs/>
+          <w:u w:val="single"/>
           <w:vertAlign w:val="superscript"/>
         </w:rPr>
         <w:t>*</w:t>
@@ -3947,98 +3706,72 @@
       <w:pPr>
         <w:spacing w:after="0" w:line="240" w:lineRule="auto"/>
         <w:rPr>
-          <w:rFonts w:ascii="Arial" w:eastAsia="Times New Roman" w:hAnsi="Arial" w:cs="Arial"/>
-          <w:sz w:val="22"/>
-          <w:szCs w:val="22"/>
-        </w:rPr>
-      </w:pPr>
-      <w:r>
-        <w:rPr>
-          <w:rFonts w:ascii="Arial" w:eastAsia="Times New Roman" w:hAnsi="Arial" w:cs="Arial"/>
-          <w:sz w:val="22"/>
-          <w:szCs w:val="22"/>
+          <w:rFonts w:ascii="Times New Roman" w:eastAsia="Times New Roman" w:hAnsi="Times New Roman" w:cs="Times New Roman"/>
+        </w:rPr>
+      </w:pPr>
+      <w:r>
+        <w:rPr>
+          <w:rFonts w:ascii="Times New Roman" w:eastAsia="Times New Roman" w:hAnsi="Times New Roman" w:cs="Times New Roman"/>
         </w:rPr>
         <w:t>2</w:t>
       </w:r>
       <w:r>
         <w:rPr>
-          <w:rFonts w:ascii="Arial" w:eastAsia="Times New Roman" w:hAnsi="Arial" w:cs="Arial"/>
-          <w:sz w:val="22"/>
-          <w:szCs w:val="22"/>
+          <w:rFonts w:ascii="Times New Roman" w:eastAsia="Times New Roman" w:hAnsi="Times New Roman" w:cs="Times New Roman"/>
           <w:vertAlign w:val="superscript"/>
         </w:rPr>
         <w:t>*</w:t>
       </w:r>
       <w:r>
         <w:rPr>
-          <w:rFonts w:ascii="Arial" w:eastAsia="Times New Roman" w:hAnsi="Arial" w:cs="Arial"/>
-          <w:sz w:val="22"/>
-          <w:szCs w:val="22"/>
+          <w:rFonts w:ascii="Times New Roman" w:eastAsia="Times New Roman" w:hAnsi="Times New Roman" w:cs="Times New Roman"/>
         </w:rPr>
         <w:t xml:space="preserve"> </w:t>
       </w:r>
       <w:r>
         <w:rPr>
-          <w:rFonts w:ascii="Arial" w:eastAsia="Times New Roman" w:hAnsi="Arial" w:cs="Arial"/>
-          <w:sz w:val="22"/>
-          <w:szCs w:val="22"/>
+          <w:rFonts w:ascii="Times New Roman" w:eastAsia="Times New Roman" w:hAnsi="Times New Roman" w:cs="Times New Roman"/>
         </w:rPr>
         <w:t xml:space="preserve">The </w:t>
       </w:r>
       <w:r>
         <w:rPr>
-          <w:rFonts w:ascii="Arial" w:eastAsia="Times New Roman" w:hAnsi="Arial" w:cs="Arial"/>
+          <w:rFonts w:ascii="Times New Roman" w:eastAsia="Times New Roman" w:hAnsi="Times New Roman" w:cs="Times New Roman"/>
           <w:b/>
           <w:bCs/>
           <w:i/>
           <w:iCs/>
-          <w:sz w:val="22"/>
-          <w:szCs w:val="22"/>
           <w:u w:val="single"/>
         </w:rPr>
         <w:t>consumption dataset</w:t>
       </w:r>
       <w:r>
         <w:rPr>
-          <w:rFonts w:ascii="Arial" w:eastAsia="Times New Roman" w:hAnsi="Arial" w:cs="Arial"/>
-          <w:sz w:val="22"/>
-          <w:szCs w:val="22"/>
+          <w:rFonts w:ascii="Times New Roman" w:eastAsia="Times New Roman" w:hAnsi="Times New Roman" w:cs="Times New Roman"/>
         </w:rPr>
         <w:t xml:space="preserve"> originates from the </w:t>
       </w:r>
-      <w:proofErr w:type="spellStart"/>
-      <w:r>
-        <w:rPr>
-          <w:rFonts w:ascii="Arial" w:eastAsia="Times New Roman" w:hAnsi="Arial" w:cs="Arial"/>
-          <w:sz w:val="22"/>
-          <w:szCs w:val="22"/>
-        </w:rPr>
-        <w:t>Petroluem</w:t>
-      </w:r>
-      <w:proofErr w:type="spellEnd"/>
-      <w:r>
-        <w:rPr>
-          <w:rFonts w:ascii="Arial" w:eastAsia="Times New Roman" w:hAnsi="Arial" w:cs="Arial"/>
-          <w:sz w:val="22"/>
-          <w:szCs w:val="22"/>
+      <w:r>
+        <w:rPr>
+          <w:rFonts w:ascii="Times New Roman" w:eastAsia="Times New Roman" w:hAnsi="Times New Roman" w:cs="Times New Roman"/>
+        </w:rPr>
+        <w:t>Petroleum</w:t>
+      </w:r>
+      <w:r>
+        <w:rPr>
+          <w:rFonts w:ascii="Times New Roman" w:eastAsia="Times New Roman" w:hAnsi="Times New Roman" w:cs="Times New Roman"/>
         </w:rPr>
         <w:t xml:space="preserve"> Supply Monthly report which is compiled by the EIA and the data is reported by operators in the </w:t>
       </w:r>
-      <w:proofErr w:type="spellStart"/>
-      <w:r>
-        <w:rPr>
-          <w:rFonts w:ascii="Arial" w:eastAsia="Times New Roman" w:hAnsi="Arial" w:cs="Arial"/>
-          <w:sz w:val="22"/>
-          <w:szCs w:val="22"/>
-        </w:rPr>
-        <w:t>perotroleum</w:t>
-      </w:r>
-      <w:proofErr w:type="spellEnd"/>
-      <w:r>
-        <w:rPr>
-          <w:rFonts w:ascii="Arial" w:eastAsia="Times New Roman" w:hAnsi="Arial" w:cs="Arial"/>
-          <w:sz w:val="22"/>
-          <w:szCs w:val="22"/>
+      <w:r>
+        <w:rPr>
+          <w:rFonts w:ascii="Times New Roman" w:eastAsia="Times New Roman" w:hAnsi="Times New Roman" w:cs="Times New Roman"/>
+        </w:rPr>
+        <w:t>petroleum</w:t>
+      </w:r>
+      <w:r>
+        <w:rPr>
+          <w:rFonts w:ascii="Times New Roman" w:eastAsia="Times New Roman" w:hAnsi="Times New Roman" w:cs="Times New Roman"/>
         </w:rPr>
         <w:t xml:space="preserve"> supply chain. The figure I used for consumption is used to describe the movement and disposition of petroleum products across and the supply chain and used to derive a measure of implied demand. Reponses forms are required to be filled out monthly by operators. </w:t>
       </w:r>
@@ -4047,27 +3780,21 @@
       <w:pPr>
         <w:spacing w:after="0" w:line="240" w:lineRule="auto"/>
         <w:rPr>
-          <w:rFonts w:ascii="Arial" w:eastAsia="Times New Roman" w:hAnsi="Arial" w:cs="Arial"/>
-          <w:sz w:val="22"/>
-          <w:szCs w:val="22"/>
+          <w:rFonts w:ascii="Times New Roman" w:eastAsia="Times New Roman" w:hAnsi="Times New Roman" w:cs="Times New Roman"/>
         </w:rPr>
       </w:pPr>
       <w:hyperlink r:id="rId12" w:history="1">
         <w:r>
           <w:rPr>
             <w:rStyle w:val="Hyperlink"/>
-            <w:rFonts w:ascii="Arial" w:eastAsia="Times New Roman" w:hAnsi="Arial" w:cs="Arial"/>
-            <w:sz w:val="22"/>
-            <w:szCs w:val="22"/>
+            <w:rFonts w:ascii="Times New Roman" w:eastAsia="Times New Roman" w:hAnsi="Times New Roman" w:cs="Times New Roman"/>
           </w:rPr>
           <w:t>https://www.eia.gov/petroleum/supply/monthly/pdf/psmnotes.pdf</w:t>
         </w:r>
       </w:hyperlink>
       <w:r>
         <w:rPr>
-          <w:rFonts w:ascii="Arial" w:eastAsia="Times New Roman" w:hAnsi="Arial" w:cs="Arial"/>
-          <w:sz w:val="22"/>
-          <w:szCs w:val="22"/>
+          <w:rFonts w:ascii="Times New Roman" w:eastAsia="Times New Roman" w:hAnsi="Times New Roman" w:cs="Times New Roman"/>
         </w:rPr>
         <w:t xml:space="preserve"> </w:t>
       </w:r>
@@ -4086,80 +3813,60 @@
       <w:pPr>
         <w:spacing w:after="0" w:line="240" w:lineRule="auto"/>
         <w:rPr>
-          <w:rFonts w:ascii="Arial" w:eastAsia="Times New Roman" w:hAnsi="Arial" w:cs="Arial"/>
-          <w:sz w:val="22"/>
-          <w:szCs w:val="22"/>
-        </w:rPr>
-      </w:pPr>
-      <w:r>
-        <w:rPr>
-          <w:rFonts w:ascii="Arial" w:eastAsia="Times New Roman" w:hAnsi="Arial" w:cs="Arial"/>
-          <w:sz w:val="22"/>
-          <w:szCs w:val="22"/>
+          <w:rFonts w:ascii="Times New Roman" w:eastAsia="Times New Roman" w:hAnsi="Times New Roman" w:cs="Times New Roman"/>
+        </w:rPr>
+      </w:pPr>
+      <w:r>
+        <w:rPr>
+          <w:rFonts w:ascii="Times New Roman" w:eastAsia="Times New Roman" w:hAnsi="Times New Roman" w:cs="Times New Roman"/>
         </w:rPr>
         <w:t>3</w:t>
       </w:r>
       <w:r>
         <w:rPr>
-          <w:rFonts w:ascii="Arial" w:eastAsia="Times New Roman" w:hAnsi="Arial" w:cs="Arial"/>
-          <w:sz w:val="22"/>
-          <w:szCs w:val="22"/>
+          <w:rFonts w:ascii="Times New Roman" w:eastAsia="Times New Roman" w:hAnsi="Times New Roman" w:cs="Times New Roman"/>
           <w:vertAlign w:val="superscript"/>
         </w:rPr>
         <w:t>*</w:t>
       </w:r>
       <w:r>
         <w:rPr>
-          <w:rFonts w:ascii="Arial" w:eastAsia="Times New Roman" w:hAnsi="Arial" w:cs="Arial"/>
-          <w:sz w:val="22"/>
-          <w:szCs w:val="22"/>
+          <w:rFonts w:ascii="Times New Roman" w:eastAsia="Times New Roman" w:hAnsi="Times New Roman" w:cs="Times New Roman"/>
         </w:rPr>
         <w:t xml:space="preserve"> </w:t>
       </w:r>
       <w:r>
         <w:rPr>
-          <w:rFonts w:ascii="Arial" w:eastAsia="Times New Roman" w:hAnsi="Arial" w:cs="Arial"/>
-          <w:sz w:val="22"/>
-          <w:szCs w:val="22"/>
+          <w:rFonts w:ascii="Times New Roman" w:eastAsia="Times New Roman" w:hAnsi="Times New Roman" w:cs="Times New Roman"/>
         </w:rPr>
         <w:t xml:space="preserve">The </w:t>
       </w:r>
       <w:r>
         <w:rPr>
-          <w:rFonts w:ascii="Arial" w:eastAsia="Times New Roman" w:hAnsi="Arial" w:cs="Arial"/>
+          <w:rFonts w:ascii="Times New Roman" w:eastAsia="Times New Roman" w:hAnsi="Times New Roman" w:cs="Times New Roman"/>
           <w:b/>
           <w:bCs/>
           <w:i/>
           <w:iCs/>
-          <w:sz w:val="22"/>
-          <w:szCs w:val="22"/>
           <w:u w:val="single"/>
         </w:rPr>
         <w:t>prices dataset</w:t>
       </w:r>
       <w:r>
         <w:rPr>
-          <w:rFonts w:ascii="Arial" w:eastAsia="Times New Roman" w:hAnsi="Arial" w:cs="Arial"/>
-          <w:sz w:val="22"/>
-          <w:szCs w:val="22"/>
+          <w:rFonts w:ascii="Times New Roman" w:eastAsia="Times New Roman" w:hAnsi="Times New Roman" w:cs="Times New Roman"/>
         </w:rPr>
         <w:t xml:space="preserve"> is part of the EIA’s Weekly Retail Gasoline and Diesel Surverys. Retail data is collected via statistically representative sample of 1000 retail gasoline outlets spread across the continental U.S. Every Monday they are contacted to report self-service cash prices for gasoline and diesel fuel </w:t>
       </w:r>
-      <w:proofErr w:type="spellStart"/>
-      <w:r>
-        <w:rPr>
-          <w:rFonts w:ascii="Arial" w:eastAsia="Times New Roman" w:hAnsi="Arial" w:cs="Arial"/>
-          <w:sz w:val="22"/>
-          <w:szCs w:val="22"/>
-        </w:rPr>
-        <w:t>exluding</w:t>
-      </w:r>
-      <w:proofErr w:type="spellEnd"/>
-      <w:r>
-        <w:rPr>
-          <w:rFonts w:ascii="Arial" w:eastAsia="Times New Roman" w:hAnsi="Arial" w:cs="Arial"/>
-          <w:sz w:val="22"/>
-          <w:szCs w:val="22"/>
+      <w:r>
+        <w:rPr>
+          <w:rFonts w:ascii="Times New Roman" w:eastAsia="Times New Roman" w:hAnsi="Times New Roman" w:cs="Times New Roman"/>
+        </w:rPr>
+        <w:t>excluding</w:t>
+      </w:r>
+      <w:r>
+        <w:rPr>
+          <w:rFonts w:ascii="Times New Roman" w:eastAsia="Times New Roman" w:hAnsi="Times New Roman" w:cs="Times New Roman"/>
         </w:rPr>
         <w:t xml:space="preserve"> taxes. Averages are then computed using regional, state, and national levels using weighted statistical methods. </w:t>
       </w:r>
@@ -4168,27 +3875,21 @@
       <w:pPr>
         <w:spacing w:line="240" w:lineRule="auto"/>
         <w:rPr>
-          <w:rFonts w:ascii="Arial" w:eastAsia="Times New Roman" w:hAnsi="Arial" w:cs="Arial"/>
-          <w:sz w:val="22"/>
-          <w:szCs w:val="22"/>
+          <w:rFonts w:ascii="Times New Roman" w:eastAsia="Times New Roman" w:hAnsi="Times New Roman" w:cs="Times New Roman"/>
         </w:rPr>
       </w:pPr>
       <w:hyperlink r:id="rId13" w:history="1">
         <w:r>
           <w:rPr>
             <w:rStyle w:val="Hyperlink"/>
-            <w:rFonts w:ascii="Arial" w:eastAsia="Times New Roman" w:hAnsi="Arial" w:cs="Arial"/>
-            <w:sz w:val="22"/>
-            <w:szCs w:val="22"/>
+            <w:rFonts w:ascii="Times New Roman" w:eastAsia="Times New Roman" w:hAnsi="Times New Roman" w:cs="Times New Roman"/>
           </w:rPr>
           <w:t>https://www.eia.gov/dnav/pet/TblDefs/pet_pri_gnd_tbldef2.asp</w:t>
         </w:r>
       </w:hyperlink>
       <w:r>
         <w:rPr>
-          <w:rFonts w:ascii="Arial" w:eastAsia="Times New Roman" w:hAnsi="Arial" w:cs="Arial"/>
-          <w:sz w:val="22"/>
-          <w:szCs w:val="22"/>
+          <w:rFonts w:ascii="Times New Roman" w:eastAsia="Times New Roman" w:hAnsi="Times New Roman" w:cs="Times New Roman"/>
         </w:rPr>
         <w:t xml:space="preserve"> </w:t>
       </w:r>
@@ -4198,7 +3899,7 @@
         <w:spacing w:after="0" w:line="240" w:lineRule="auto"/>
         <w:jc w:val="left"/>
         <w:rPr>
-          <w:rFonts w:ascii="Helvetica Neue" w:eastAsia="Times New Roman" w:hAnsi="Helvetica Neue" w:cs="Times New Roman"/>
+          <w:rFonts w:ascii="Times New Roman" w:eastAsia="Times New Roman" w:hAnsi="Times New Roman" w:cs="Times New Roman"/>
           <w:b/>
           <w:bCs/>
           <w:color w:val="0E0E0E"/>
@@ -4206,7 +3907,7 @@
       </w:pPr>
       <w:r>
         <w:rPr>
-          <w:rFonts w:ascii="Helvetica Neue" w:eastAsia="Times New Roman" w:hAnsi="Helvetica Neue" w:cs="Times New Roman"/>
+          <w:rFonts w:ascii="Times New Roman" w:eastAsia="Times New Roman" w:hAnsi="Times New Roman" w:cs="Times New Roman"/>
           <w:b/>
           <w:bCs/>
           <w:color w:val="0E0E0E"/>
@@ -4215,7 +3916,7 @@
       </w:r>
       <w:r>
         <w:rPr>
-          <w:rFonts w:ascii="Helvetica Neue" w:eastAsia="Times New Roman" w:hAnsi="Helvetica Neue" w:cs="Times New Roman"/>
+          <w:rFonts w:ascii="Times New Roman" w:eastAsia="Times New Roman" w:hAnsi="Times New Roman" w:cs="Times New Roman"/>
           <w:b/>
           <w:bCs/>
           <w:color w:val="0E0E0E"/>
@@ -4228,13 +3929,13 @@
         <w:spacing w:after="0" w:line="240" w:lineRule="auto"/>
         <w:jc w:val="left"/>
         <w:rPr>
-          <w:rFonts w:ascii=".AppleSystemUIFont" w:eastAsia="Times New Roman" w:hAnsi=".AppleSystemUIFont" w:cs="Times New Roman"/>
+          <w:rFonts w:ascii="Times New Roman" w:eastAsia="Times New Roman" w:hAnsi="Times New Roman" w:cs="Times New Roman"/>
           <w:color w:val="0E0E0E"/>
         </w:rPr>
       </w:pPr>
       <w:r>
         <w:rPr>
-          <w:rFonts w:ascii=".AppleSystemUIFont" w:eastAsia="Times New Roman" w:hAnsi=".AppleSystemUIFont" w:cs="Times New Roman"/>
+          <w:rFonts w:ascii="Times New Roman" w:eastAsia="Times New Roman" w:hAnsi="Times New Roman" w:cs="Times New Roman"/>
           <w:color w:val="0E0E0E"/>
         </w:rPr>
         <w:t xml:space="preserve">ChatGPT(GPT-5) by OpenAI was used to assist in completing this project. It was used to assist with the full development of the project idea including suggestions and the applicable economic law. It was also used to help develop the charts, convert charts, and receive guidance and debugging instructions in the notebooks. In the final report it was used for editing, citations, and clarification in topics. </w:t>
@@ -4261,43 +3962,18 @@
     <w:p>
       <w:pPr>
         <w:jc w:val="center"/>
-      </w:pPr>
-    </w:p>
-    <w:p>
-      <w:pPr>
-        <w:jc w:val="center"/>
-      </w:pPr>
-    </w:p>
-    <w:p>
-      <w:pPr>
-        <w:jc w:val="center"/>
-      </w:pPr>
-    </w:p>
-    <w:p>
-      <w:pPr>
-        <w:jc w:val="center"/>
-      </w:pPr>
-    </w:p>
-    <w:p>
-      <w:pPr>
-        <w:jc w:val="center"/>
-      </w:pPr>
-    </w:p>
-    <w:p>
-      <w:pPr>
-        <w:jc w:val="center"/>
-      </w:pPr>
-    </w:p>
-    <w:p>
-      <w:pPr>
-        <w:jc w:val="center"/>
-      </w:pPr>
-    </w:p>
-    <w:p>
-      <w:pPr>
-        <w:jc w:val="center"/>
-      </w:pPr>
-      <w:r>
+        <w:rPr>
+          <w:b/>
+          <w:bCs/>
+          <w:u w:val="single"/>
+        </w:rPr>
+      </w:pPr>
+      <w:r>
+        <w:rPr>
+          <w:b/>
+          <w:bCs/>
+          <w:u w:val="single"/>
+        </w:rPr>
         <w:t>Appendix</w:t>
       </w:r>
     </w:p>
@@ -4312,6 +3988,7 @@
           <w:noProof/>
           <w14:ligatures w14:val="standardContextual"/>
         </w:rPr>
+        <w:lastRenderedPageBreak/>
         <w:drawing>
           <wp:inline distT="0" distB="0" distL="0" distR="0" wp14:anchorId="1C00E6B1" wp14:editId="6115F6A0">
             <wp:extent cx="5943600" cy="3333115"/>
@@ -4376,6 +4053,7 @@
         <w:t xml:space="preserve">Figure A. </w:t>
       </w:r>
     </w:p>
+    <w:p/>
     <w:p>
       <w:pPr>
         <w:keepNext/>
@@ -4384,7 +4062,6 @@
         <w:rPr>
           <w:noProof/>
         </w:rPr>
-        <w:lastRenderedPageBreak/>
         <w:drawing>
           <wp:inline distT="0" distB="0" distL="0" distR="0" wp14:anchorId="78625852" wp14:editId="3B126D83">
             <wp:extent cx="5943600" cy="3333115"/>
@@ -4512,6 +4189,7 @@
         <w:t>Figure C.</w:t>
       </w:r>
     </w:p>
+    <w:p/>
     <w:p>
       <w:pPr>
         <w:keepNext/>
@@ -4520,7 +4198,6 @@
         <w:rPr>
           <w:noProof/>
         </w:rPr>
-        <w:lastRenderedPageBreak/>
         <w:drawing>
           <wp:inline distT="0" distB="0" distL="0" distR="0" wp14:anchorId="2D693552" wp14:editId="0531BD52">
             <wp:extent cx="5943600" cy="2499360"/>
@@ -4581,6 +4258,7 @@
         <w:rPr>
           <w:noProof/>
         </w:rPr>
+        <w:lastRenderedPageBreak/>
         <w:drawing>
           <wp:inline distT="0" distB="0" distL="0" distR="0" wp14:anchorId="5551F08F" wp14:editId="589CB379">
             <wp:extent cx="5943600" cy="2499360"/>
@@ -4633,6 +4311,7 @@
         <w:t>Figure E.</w:t>
       </w:r>
     </w:p>
+    <w:p/>
     <w:p>
       <w:pPr>
         <w:keepNext/>
@@ -4642,7 +4321,6 @@
         <w:rPr>
           <w:noProof/>
         </w:rPr>
-        <w:lastRenderedPageBreak/>
         <w:drawing>
           <wp:inline distT="0" distB="0" distL="0" distR="0" wp14:anchorId="71A66667" wp14:editId="0856DC96">
             <wp:extent cx="5943600" cy="2499360"/>
@@ -4704,6 +4382,7 @@
         <w:rPr>
           <w:noProof/>
         </w:rPr>
+        <w:lastRenderedPageBreak/>
         <w:drawing>
           <wp:inline distT="0" distB="0" distL="0" distR="0" wp14:anchorId="64C01789" wp14:editId="0AC34372">
             <wp:extent cx="5943600" cy="2499360"/>
@@ -4756,6 +4435,7 @@
         <w:t>Figure G.</w:t>
       </w:r>
     </w:p>
+    <w:p/>
     <w:p>
       <w:pPr>
         <w:keepNext/>

</xml_diff>

<commit_message>
grammaratical edits to Final Written Report
</commit_message>
<xml_diff>
--- a/FinalWrittenReport/Final Written Report.docx
+++ b/FinalWrittenReport/Final Written Report.docx
@@ -101,7 +101,7 @@
           <w:sz w:val="22"/>
           <w:szCs w:val="22"/>
         </w:rPr>
-        <w:t xml:space="preserve"> is that as prices go up, demand goes down. However, gasoline is an elastic good</w:t>
+        <w:t xml:space="preserve"> is that as </w:t>
       </w:r>
       <w:r>
         <w:rPr>
@@ -109,6 +109,24 @@
           <w:color w:val="000000"/>
           <w:sz w:val="22"/>
           <w:szCs w:val="22"/>
+        </w:rPr>
+        <w:t>supply exceeds demand, then prices begin to fall</w:t>
+      </w:r>
+      <w:r>
+        <w:rPr>
+          <w:rFonts w:ascii="Arial" w:eastAsia="Times New Roman" w:hAnsi="Arial" w:cs="Arial"/>
+          <w:color w:val="000000"/>
+          <w:sz w:val="22"/>
+          <w:szCs w:val="22"/>
+        </w:rPr>
+        <w:t>. However, gasoline is an elastic good</w:t>
+      </w:r>
+      <w:r>
+        <w:rPr>
+          <w:rFonts w:ascii="Arial" w:eastAsia="Times New Roman" w:hAnsi="Arial" w:cs="Arial"/>
+          <w:color w:val="000000"/>
+          <w:sz w:val="22"/>
+          <w:szCs w:val="22"/>
           <w:vertAlign w:val="superscript"/>
         </w:rPr>
         <w:t>1</w:t>
@@ -147,7 +165,7 @@
           <w:sz w:val="22"/>
           <w:szCs w:val="22"/>
         </w:rPr>
-        <w:t>will investigate</w:t>
+        <w:t xml:space="preserve">will </w:t>
       </w:r>
       <w:r>
         <w:rPr>
@@ -156,7 +174,7 @@
           <w:sz w:val="22"/>
           <w:szCs w:val="22"/>
         </w:rPr>
-        <w:t xml:space="preserve"> if there was a noticeable difference over time. </w:t>
+        <w:t xml:space="preserve">over time. </w:t>
       </w:r>
     </w:p>
     <w:p>

</xml_diff>

<commit_message>
added next steps section
</commit_message>
<xml_diff>
--- a/FinalWrittenReport/Final Written Report.docx
+++ b/FinalWrittenReport/Final Written Report.docx
@@ -1776,6 +1776,8 @@
         <w:spacing w:line="240" w:lineRule="auto"/>
         <w:rPr>
           <w:rFonts w:ascii="Arial" w:eastAsia="Times New Roman" w:hAnsi="Arial" w:cs="Arial"/>
+          <w:b/>
+          <w:bCs/>
           <w:sz w:val="22"/>
           <w:szCs w:val="22"/>
         </w:rPr>
@@ -1946,256 +1948,9 @@
           <w:sz w:val="22"/>
           <w:szCs w:val="22"/>
         </w:rPr>
-        <w:t xml:space="preserve"> was $5.92, and the standard deviation was still $0.94. </w:t>
-      </w:r>
-    </w:p>
-    <w:p>
-      <w:pPr>
-        <w:pStyle w:val="Caption"/>
-        <w:spacing w:after="0"/>
-        <w:jc w:val="center"/>
-      </w:pPr>
-      <w:r>
-        <w:t xml:space="preserve">Chart 1. </w:t>
-      </w:r>
-    </w:p>
-    <w:p>
-      <w:pPr>
-        <w:pStyle w:val="Caption"/>
-        <w:spacing w:after="0"/>
-        <w:jc w:val="center"/>
-        <w:rPr>
-          <w:rFonts w:eastAsia="Times New Roman" w:cs="Arial"/>
-          <w:sz w:val="22"/>
-          <w:szCs w:val="22"/>
-          <w:highlight w:val="yellow"/>
-        </w:rPr>
-      </w:pPr>
-      <w:r>
-        <w:t>Comparison of Prices VS Inflation Adjusted Prices</w:t>
-      </w:r>
-    </w:p>
-    <w:tbl>
-      <w:tblPr>
-        <w:tblStyle w:val="TableGrid"/>
-        <w:tblW w:w="0" w:type="auto"/>
-        <w:tblLook w:val="04A0" w:firstRow="1" w:lastRow="0" w:firstColumn="1" w:lastColumn="0" w:noHBand="0" w:noVBand="1"/>
-      </w:tblPr>
-      <w:tblGrid>
-        <w:gridCol w:w="3116"/>
-        <w:gridCol w:w="3117"/>
-        <w:gridCol w:w="3117"/>
-      </w:tblGrid>
-      <w:tr>
-        <w:tc>
-          <w:tcPr>
-            <w:tcW w:w="3116" w:type="dxa"/>
-          </w:tcPr>
-          <w:p>
-            <w:pPr>
-              <w:jc w:val="center"/>
-            </w:pPr>
-          </w:p>
-        </w:tc>
-        <w:tc>
-          <w:tcPr>
-            <w:tcW w:w="3117" w:type="dxa"/>
-          </w:tcPr>
-          <w:p>
-            <w:pPr>
-              <w:jc w:val="center"/>
-            </w:pPr>
-            <w:r>
-              <w:t>Prices</w:t>
-            </w:r>
-          </w:p>
-        </w:tc>
-        <w:tc>
-          <w:tcPr>
-            <w:tcW w:w="3117" w:type="dxa"/>
-          </w:tcPr>
-          <w:p>
-            <w:pPr>
-              <w:jc w:val="center"/>
-            </w:pPr>
-            <w:r>
-              <w:t>Adjusted</w:t>
-            </w:r>
-            <w:r>
-              <w:t xml:space="preserve"> </w:t>
-            </w:r>
-            <w:r>
-              <w:t>Prices</w:t>
-            </w:r>
-          </w:p>
-        </w:tc>
-      </w:tr>
-      <w:tr>
-        <w:tc>
-          <w:tcPr>
-            <w:tcW w:w="3116" w:type="dxa"/>
-          </w:tcPr>
-          <w:p>
-            <w:pPr>
-              <w:jc w:val="center"/>
-            </w:pPr>
-            <w:r>
-              <w:t>Mean</w:t>
-            </w:r>
-          </w:p>
-        </w:tc>
-        <w:tc>
-          <w:tcPr>
-            <w:tcW w:w="3117" w:type="dxa"/>
-          </w:tcPr>
-          <w:p>
-            <w:pPr>
-              <w:jc w:val="center"/>
-            </w:pPr>
-            <w:r>
-              <w:t>$ 2.41</w:t>
-            </w:r>
-          </w:p>
-        </w:tc>
-        <w:tc>
-          <w:tcPr>
-            <w:tcW w:w="3117" w:type="dxa"/>
-          </w:tcPr>
-          <w:p>
-            <w:pPr>
-              <w:jc w:val="center"/>
-            </w:pPr>
-            <w:r>
-              <w:t>$ 3.42</w:t>
-            </w:r>
-          </w:p>
-        </w:tc>
-      </w:tr>
-      <w:tr>
-        <w:tc>
-          <w:tcPr>
-            <w:tcW w:w="3116" w:type="dxa"/>
-          </w:tcPr>
-          <w:p>
-            <w:pPr>
-              <w:jc w:val="center"/>
-            </w:pPr>
-            <w:r>
-              <w:t>Minimum</w:t>
-            </w:r>
-          </w:p>
-        </w:tc>
-        <w:tc>
-          <w:tcPr>
-            <w:tcW w:w="3117" w:type="dxa"/>
-          </w:tcPr>
-          <w:p>
-            <w:pPr>
-              <w:jc w:val="center"/>
-            </w:pPr>
-            <w:r>
-              <w:t>$ 0.96 (2/1999)</w:t>
-            </w:r>
-          </w:p>
-        </w:tc>
-        <w:tc>
-          <w:tcPr>
-            <w:tcW w:w="3117" w:type="dxa"/>
-          </w:tcPr>
-          <w:p>
-            <w:pPr>
-              <w:jc w:val="center"/>
-            </w:pPr>
-            <w:r>
-              <w:t>$ 1.85 (2/1999)</w:t>
-            </w:r>
-          </w:p>
-        </w:tc>
-      </w:tr>
-      <w:tr>
-        <w:tc>
-          <w:tcPr>
-            <w:tcW w:w="3116" w:type="dxa"/>
-          </w:tcPr>
-          <w:p>
-            <w:pPr>
-              <w:jc w:val="center"/>
-            </w:pPr>
-            <w:r>
-              <w:t>Maximum</w:t>
-            </w:r>
-          </w:p>
-        </w:tc>
-        <w:tc>
-          <w:tcPr>
-            <w:tcW w:w="3117" w:type="dxa"/>
-          </w:tcPr>
-          <w:p>
-            <w:pPr>
-              <w:jc w:val="center"/>
-            </w:pPr>
-            <w:r>
-              <w:t>$ 5.03 (6/2022)</w:t>
-            </w:r>
-          </w:p>
-        </w:tc>
-        <w:tc>
-          <w:tcPr>
-            <w:tcW w:w="3117" w:type="dxa"/>
-          </w:tcPr>
-          <w:p>
-            <w:pPr>
-              <w:jc w:val="center"/>
-            </w:pPr>
-            <w:r>
-              <w:t>$ 5.92 (6/2008)</w:t>
-            </w:r>
-          </w:p>
-        </w:tc>
-      </w:tr>
-      <w:tr>
-        <w:tc>
-          <w:tcPr>
-            <w:tcW w:w="3116" w:type="dxa"/>
-          </w:tcPr>
-          <w:p>
-            <w:pPr>
-              <w:jc w:val="center"/>
-            </w:pPr>
-            <w:r>
-              <w:t>Standard Deviation</w:t>
-            </w:r>
-          </w:p>
-        </w:tc>
-        <w:tc>
-          <w:tcPr>
-            <w:tcW w:w="3117" w:type="dxa"/>
-          </w:tcPr>
-          <w:p>
-            <w:pPr>
-              <w:jc w:val="center"/>
-            </w:pPr>
-            <w:r>
-              <w:t>$ 0.94</w:t>
-            </w:r>
-          </w:p>
-        </w:tc>
-        <w:tc>
-          <w:tcPr>
-            <w:tcW w:w="3117" w:type="dxa"/>
-          </w:tcPr>
-          <w:p>
-            <w:pPr>
-              <w:keepNext/>
-              <w:jc w:val="center"/>
-            </w:pPr>
-            <w:r>
-              <w:t>$ 0.94</w:t>
-            </w:r>
-          </w:p>
-        </w:tc>
-      </w:tr>
-    </w:tbl>
+        <w:t xml:space="preserve"> was $5.92, and the standard deviation was still $0.94.</w:t>
+      </w:r>
+    </w:p>
     <w:p>
       <w:pPr>
         <w:spacing w:after="0" w:line="240" w:lineRule="auto"/>
@@ -2203,17 +1958,6 @@
           <w:rFonts w:ascii="Arial" w:eastAsia="Times New Roman" w:hAnsi="Arial" w:cs="Arial"/>
           <w:sz w:val="22"/>
           <w:szCs w:val="22"/>
-          <w:highlight w:val="yellow"/>
-        </w:rPr>
-      </w:pPr>
-    </w:p>
-    <w:p>
-      <w:pPr>
-        <w:spacing w:after="0" w:line="240" w:lineRule="auto"/>
-        <w:rPr>
-          <w:rFonts w:ascii="Arial" w:eastAsia="Times New Roman" w:hAnsi="Arial" w:cs="Arial"/>
-          <w:sz w:val="22"/>
-          <w:szCs w:val="22"/>
         </w:rPr>
       </w:pPr>
       <w:r>
@@ -2457,16 +2201,7 @@
           <w:sz w:val="22"/>
           <w:szCs w:val="22"/>
         </w:rPr>
-        <w:t xml:space="preserve">This makes it easier to spot seasonal and </w:t>
-      </w:r>
-      <w:r>
-        <w:rPr>
-          <w:rFonts w:ascii="Arial" w:eastAsia="Times New Roman" w:hAnsi="Arial" w:cs="Arial"/>
-          <w:sz w:val="22"/>
-          <w:szCs w:val="22"/>
-        </w:rPr>
-        <w:lastRenderedPageBreak/>
-        <w:t xml:space="preserve">long-term trends. </w:t>
+        <w:t xml:space="preserve">This makes it easier to spot seasonal and long-term trends. </w:t>
       </w:r>
       <w:r>
         <w:rPr>
@@ -2675,7 +2410,16 @@
           <w:sz w:val="22"/>
           <w:szCs w:val="22"/>
         </w:rPr>
-        <w:t xml:space="preserve"> for the merged datasets however is two stacked subplots. The top plot compares </w:t>
+        <w:t xml:space="preserve"> for the merged datasets however is two stacked subplots. The </w:t>
+      </w:r>
+      <w:r>
+        <w:rPr>
+          <w:rFonts w:ascii="Arial" w:eastAsia="Times New Roman" w:hAnsi="Arial" w:cs="Arial"/>
+          <w:sz w:val="22"/>
+          <w:szCs w:val="22"/>
+        </w:rPr>
+        <w:lastRenderedPageBreak/>
+        <w:t xml:space="preserve">top plot compares </w:t>
       </w:r>
       <w:r>
         <w:rPr>
@@ -3036,7 +2780,7 @@
     </w:p>
     <w:p>
       <w:pPr>
-        <w:spacing w:after="0" w:line="240" w:lineRule="auto"/>
+        <w:spacing w:line="240" w:lineRule="auto"/>
         <w:rPr>
           <w:rFonts w:ascii="Arial" w:eastAsia="Times New Roman" w:hAnsi="Arial" w:cs="Arial"/>
           <w:sz w:val="22"/>
@@ -3261,10 +3005,194 @@
         <w:jc w:val="left"/>
         <w:rPr>
           <w:rFonts w:ascii="Arial" w:eastAsia="Times New Roman" w:hAnsi="Arial" w:cs="Arial"/>
-          <w:sz w:val="22"/>
-          <w:szCs w:val="22"/>
-        </w:rPr>
-      </w:pPr>
+          <w:b/>
+          <w:bCs/>
+          <w:sz w:val="22"/>
+          <w:szCs w:val="22"/>
+          <w:u w:val="single"/>
+        </w:rPr>
+      </w:pPr>
+      <w:r>
+        <w:rPr>
+          <w:rFonts w:ascii="Arial" w:eastAsia="Times New Roman" w:hAnsi="Arial" w:cs="Arial"/>
+          <w:b/>
+          <w:bCs/>
+          <w:sz w:val="22"/>
+          <w:szCs w:val="22"/>
+          <w:u w:val="single"/>
+        </w:rPr>
+        <w:t>Next Steps</w:t>
+      </w:r>
+    </w:p>
+    <w:p>
+      <w:pPr>
+        <w:spacing w:after="0" w:line="240" w:lineRule="auto"/>
+        <w:rPr>
+          <w:rFonts w:ascii="Arial" w:eastAsia="Times New Roman" w:hAnsi="Arial" w:cs="Arial"/>
+          <w:sz w:val="22"/>
+          <w:szCs w:val="22"/>
+        </w:rPr>
+      </w:pPr>
+      <w:r>
+        <w:rPr>
+          <w:rFonts w:ascii="Arial" w:eastAsia="Times New Roman" w:hAnsi="Arial" w:cs="Arial"/>
+          <w:sz w:val="22"/>
+          <w:szCs w:val="22"/>
+        </w:rPr>
+        <w:t>T</w:t>
+      </w:r>
+      <w:r>
+        <w:rPr>
+          <w:rFonts w:ascii="Arial" w:eastAsia="Times New Roman" w:hAnsi="Arial" w:cs="Arial"/>
+          <w:sz w:val="22"/>
+          <w:szCs w:val="22"/>
+        </w:rPr>
+        <w:t xml:space="preserve">o </w:t>
+      </w:r>
+      <w:r>
+        <w:rPr>
+          <w:rFonts w:ascii="Arial" w:eastAsia="Times New Roman" w:hAnsi="Arial" w:cs="Arial"/>
+          <w:sz w:val="22"/>
+          <w:szCs w:val="22"/>
+        </w:rPr>
+        <w:t>further investigate</w:t>
+      </w:r>
+      <w:r>
+        <w:rPr>
+          <w:rFonts w:ascii="Arial" w:eastAsia="Times New Roman" w:hAnsi="Arial" w:cs="Arial"/>
+          <w:sz w:val="22"/>
+          <w:szCs w:val="22"/>
+        </w:rPr>
+        <w:t xml:space="preserve"> the relationships between gasoline prices and consumption</w:t>
+      </w:r>
+      <w:r>
+        <w:rPr>
+          <w:rFonts w:ascii="Arial" w:eastAsia="Times New Roman" w:hAnsi="Arial" w:cs="Arial"/>
+          <w:sz w:val="22"/>
+          <w:szCs w:val="22"/>
+        </w:rPr>
+        <w:t>, the following actions are recommended.</w:t>
+      </w:r>
+      <w:r>
+        <w:rPr>
+          <w:rFonts w:ascii="Arial" w:eastAsia="Times New Roman" w:hAnsi="Arial" w:cs="Arial"/>
+          <w:sz w:val="22"/>
+          <w:szCs w:val="22"/>
+        </w:rPr>
+        <w:t xml:space="preserve"> Investigate </w:t>
+      </w:r>
+      <w:r>
+        <w:rPr>
+          <w:rFonts w:ascii="Arial" w:eastAsia="Times New Roman" w:hAnsi="Arial" w:cs="Arial"/>
+          <w:sz w:val="22"/>
+          <w:szCs w:val="22"/>
+        </w:rPr>
+        <w:t xml:space="preserve">trends related to the </w:t>
+      </w:r>
+      <w:r>
+        <w:rPr>
+          <w:rFonts w:ascii="Arial" w:eastAsia="Times New Roman" w:hAnsi="Arial" w:cs="Arial"/>
+          <w:sz w:val="22"/>
+          <w:szCs w:val="22"/>
+        </w:rPr>
+        <w:t>number of vehicle registrations</w:t>
+      </w:r>
+      <w:r>
+        <w:rPr>
+          <w:rFonts w:ascii="Arial" w:eastAsia="Times New Roman" w:hAnsi="Arial" w:cs="Arial"/>
+          <w:sz w:val="22"/>
+          <w:szCs w:val="22"/>
+        </w:rPr>
+        <w:t xml:space="preserve"> over the same period</w:t>
+      </w:r>
+      <w:r>
+        <w:rPr>
+          <w:rFonts w:ascii="Arial" w:eastAsia="Times New Roman" w:hAnsi="Arial" w:cs="Arial"/>
+          <w:sz w:val="22"/>
+          <w:szCs w:val="22"/>
+        </w:rPr>
+        <w:t>.</w:t>
+      </w:r>
+      <w:r>
+        <w:rPr>
+          <w:rFonts w:ascii="Arial" w:eastAsia="Times New Roman" w:hAnsi="Arial" w:cs="Arial"/>
+          <w:sz w:val="22"/>
+          <w:szCs w:val="22"/>
+        </w:rPr>
+        <w:t xml:space="preserve"> </w:t>
+      </w:r>
+      <w:r>
+        <w:rPr>
+          <w:rFonts w:ascii="Arial" w:eastAsia="Times New Roman" w:hAnsi="Arial" w:cs="Arial"/>
+          <w:sz w:val="22"/>
+          <w:szCs w:val="22"/>
+        </w:rPr>
+        <w:t>Investigate how EV</w:t>
+      </w:r>
+      <w:r>
+        <w:rPr>
+          <w:rFonts w:ascii="Arial" w:eastAsia="Times New Roman" w:hAnsi="Arial" w:cs="Arial"/>
+          <w:sz w:val="22"/>
+          <w:szCs w:val="22"/>
+        </w:rPr>
+        <w:t xml:space="preserve">’s </w:t>
+      </w:r>
+      <w:r>
+        <w:rPr>
+          <w:rFonts w:ascii="Arial" w:eastAsia="Times New Roman" w:hAnsi="Arial" w:cs="Arial"/>
+          <w:sz w:val="22"/>
+          <w:szCs w:val="22"/>
+        </w:rPr>
+        <w:t xml:space="preserve">may have replaced combustion vehicles. Compare the relationship between events vs consumption </w:t>
+      </w:r>
+      <w:r>
+        <w:rPr>
+          <w:rFonts w:ascii="Arial" w:eastAsia="Times New Roman" w:hAnsi="Arial" w:cs="Arial"/>
+          <w:sz w:val="22"/>
+          <w:szCs w:val="22"/>
+        </w:rPr>
+        <w:t xml:space="preserve">AND </w:t>
+      </w:r>
+      <w:r>
+        <w:rPr>
+          <w:rFonts w:ascii="Arial" w:eastAsia="Times New Roman" w:hAnsi="Arial" w:cs="Arial"/>
+          <w:sz w:val="22"/>
+          <w:szCs w:val="22"/>
+        </w:rPr>
+        <w:t xml:space="preserve">price. Use a different model </w:t>
+      </w:r>
+      <w:r>
+        <w:rPr>
+          <w:rFonts w:ascii="Arial" w:eastAsia="Times New Roman" w:hAnsi="Arial" w:cs="Arial"/>
+          <w:sz w:val="22"/>
+          <w:szCs w:val="22"/>
+        </w:rPr>
+        <w:t xml:space="preserve">other </w:t>
+      </w:r>
+      <w:r>
+        <w:rPr>
+          <w:rFonts w:ascii="Arial" w:eastAsia="Times New Roman" w:hAnsi="Arial" w:cs="Arial"/>
+          <w:sz w:val="22"/>
+          <w:szCs w:val="22"/>
+        </w:rPr>
+        <w:t xml:space="preserve">than the </w:t>
+      </w:r>
+      <w:r>
+        <w:rPr>
+          <w:rFonts w:ascii="Arial" w:eastAsia="Times New Roman" w:hAnsi="Arial" w:cs="Arial"/>
+          <w:sz w:val="22"/>
+          <w:szCs w:val="22"/>
+        </w:rPr>
+        <w:t>l</w:t>
+      </w:r>
+      <w:r>
+        <w:rPr>
+          <w:rFonts w:ascii="Arial" w:eastAsia="Times New Roman" w:hAnsi="Arial" w:cs="Arial"/>
+          <w:sz w:val="22"/>
+          <w:szCs w:val="22"/>
+        </w:rPr>
+        <w:t xml:space="preserve">inear model. Some other models that could be used are Multiple Linear Regression models, Segmented Regression, or ARIMA models. </w:t>
+      </w:r>
     </w:p>
     <w:p>
       <w:pPr>
@@ -3272,6 +3200,17 @@
         <w:jc w:val="left"/>
         <w:rPr>
           <w:rFonts w:ascii="Arial" w:eastAsia="Times New Roman" w:hAnsi="Arial" w:cs="Arial"/>
+          <w:sz w:val="22"/>
+          <w:szCs w:val="22"/>
+        </w:rPr>
+      </w:pPr>
+    </w:p>
+    <w:p>
+      <w:pPr>
+        <w:spacing w:after="0" w:line="240" w:lineRule="auto"/>
+        <w:jc w:val="left"/>
+        <w:rPr>
+          <w:rFonts w:ascii="Arial" w:eastAsia="Times New Roman" w:hAnsi="Arial" w:cs="Arial"/>
           <w:b/>
           <w:bCs/>
           <w:sz w:val="22"/>
@@ -3454,6 +3393,7 @@
         <w:t xml:space="preserve"> but not all events do.</w:t>
       </w:r>
     </w:p>
+    <w:p/>
     <w:p/>
     <w:p/>
     <w:p>
@@ -3961,11 +3901,11 @@
     </w:p>
     <w:p>
       <w:pPr>
-        <w:spacing w:line="240" w:lineRule="auto"/>
-        <w:rPr>
-          <w:rFonts w:ascii="Arial" w:eastAsia="Times New Roman" w:hAnsi="Arial" w:cs="Arial"/>
-          <w:sz w:val="22"/>
-          <w:szCs w:val="22"/>
+        <w:spacing w:after="0" w:line="240" w:lineRule="auto"/>
+        <w:jc w:val="left"/>
+        <w:rPr>
+          <w:rFonts w:ascii="Times New Roman" w:eastAsia="Times New Roman" w:hAnsi="Times New Roman" w:cs="Times New Roman"/>
+          <w:color w:val="0E0E0E"/>
         </w:rPr>
       </w:pPr>
     </w:p>
@@ -4268,6 +4208,7 @@
         <w:t>Figure D.</w:t>
       </w:r>
     </w:p>
+    <w:p/>
     <w:p>
       <w:pPr>
         <w:keepNext/>
@@ -4624,6 +4565,13 @@
         <w:color w:val="0E0E0E"/>
       </w:rPr>
     </w:pPr>
+    <w:r>
+      <w:rPr>
+        <w:rFonts w:ascii="Helvetica Neue" w:eastAsia="Times New Roman" w:hAnsi="Helvetica Neue" w:cs="Times New Roman"/>
+        <w:color w:val="0E0E0E"/>
+      </w:rPr>
+      <w:t>*</w:t>
+    </w:r>
   </w:p>
 </w:ftr>
 </file>

</xml_diff>

<commit_message>
added peer review reccomendations and author bio
</commit_message>
<xml_diff>
--- a/FinalWrittenReport/Final Written Report.docx
+++ b/FinalWrittenReport/Final Written Report.docx
@@ -66,6 +66,95 @@
           <w:szCs w:val="22"/>
           <w:u w:val="single"/>
         </w:rPr>
+        <w:t>About the Investigator</w:t>
+      </w:r>
+      <w:r>
+        <w:rPr>
+          <w:rFonts w:ascii="Arial" w:eastAsia="Times New Roman" w:hAnsi="Arial" w:cs="Arial"/>
+          <w:b/>
+          <w:bCs/>
+          <w:color w:val="000000"/>
+          <w:sz w:val="22"/>
+          <w:szCs w:val="22"/>
+          <w:u w:val="single"/>
+        </w:rPr>
+        <w:t>/Author</w:t>
+      </w:r>
+      <w:r>
+        <w:rPr>
+          <w:rFonts w:ascii="Arial" w:eastAsia="Times New Roman" w:hAnsi="Arial" w:cs="Arial"/>
+          <w:b/>
+          <w:bCs/>
+          <w:color w:val="000000"/>
+          <w:sz w:val="22"/>
+          <w:szCs w:val="22"/>
+          <w:u w:val="single"/>
+        </w:rPr>
+        <w:t>:</w:t>
+      </w:r>
+    </w:p>
+    <w:p>
+      <w:pPr>
+        <w:spacing w:line="240" w:lineRule="auto"/>
+        <w:rPr>
+          <w:rFonts w:ascii="Arial" w:eastAsia="Times New Roman" w:hAnsi="Arial" w:cs="Arial"/>
+          <w:color w:val="000000"/>
+          <w:sz w:val="22"/>
+          <w:szCs w:val="22"/>
+        </w:rPr>
+      </w:pPr>
+      <w:r>
+        <w:rPr>
+          <w:rFonts w:ascii="Arial" w:eastAsia="Times New Roman" w:hAnsi="Arial" w:cs="Arial"/>
+          <w:color w:val="000000"/>
+          <w:sz w:val="22"/>
+          <w:szCs w:val="22"/>
+        </w:rPr>
+        <w:t>Nikolas Lee-Bishop is a 1</w:t>
+      </w:r>
+      <w:r>
+        <w:rPr>
+          <w:rFonts w:ascii="Arial" w:eastAsia="Times New Roman" w:hAnsi="Arial" w:cs="Arial"/>
+          <w:color w:val="000000"/>
+          <w:sz w:val="22"/>
+          <w:szCs w:val="22"/>
+          <w:vertAlign w:val="superscript"/>
+        </w:rPr>
+        <w:t>st</w:t>
+      </w:r>
+      <w:r>
+        <w:rPr>
+          <w:rFonts w:ascii="Arial" w:eastAsia="Times New Roman" w:hAnsi="Arial" w:cs="Arial"/>
+          <w:color w:val="000000"/>
+          <w:sz w:val="22"/>
+          <w:szCs w:val="22"/>
+        </w:rPr>
+        <w:t xml:space="preserve"> year Masters of Data Science Student at the University of Arizona. He has skills in Python, SQL, Linux, Data Visualizations, AI use, and AWS technologies.</w:t>
+      </w:r>
+    </w:p>
+    <w:p>
+      <w:pPr>
+        <w:spacing w:after="0" w:line="240" w:lineRule="auto"/>
+        <w:rPr>
+          <w:rFonts w:ascii="Arial" w:eastAsia="Times New Roman" w:hAnsi="Arial" w:cs="Arial"/>
+          <w:b/>
+          <w:bCs/>
+          <w:color w:val="000000"/>
+          <w:sz w:val="22"/>
+          <w:szCs w:val="22"/>
+          <w:u w:val="single"/>
+        </w:rPr>
+      </w:pPr>
+      <w:r>
+        <w:rPr>
+          <w:rFonts w:ascii="Arial" w:eastAsia="Times New Roman" w:hAnsi="Arial" w:cs="Arial"/>
+          <w:b/>
+          <w:bCs/>
+          <w:color w:val="000000"/>
+          <w:sz w:val="22"/>
+          <w:szCs w:val="22"/>
+          <w:u w:val="single"/>
+        </w:rPr>
         <w:t>Project Overview</w:t>
       </w:r>
     </w:p>
@@ -1163,7 +1252,7 @@
           <w:sz w:val="22"/>
           <w:szCs w:val="22"/>
         </w:rPr>
-        <w:t xml:space="preserve"> chart was created to more easily visualize changes from a month-to-month perspective. From there a line chart that had 13 lines, 1 for each month and 1 for a total, was created. Using plotly </w:t>
+        <w:t xml:space="preserve"> chart was created to more easily visualize changes from a month-to-month perspective. From </w:t>
       </w:r>
       <w:r>
         <w:rPr>
@@ -1172,6 +1261,16 @@
           <w:sz w:val="22"/>
           <w:szCs w:val="22"/>
         </w:rPr>
+        <w:lastRenderedPageBreak/>
+        <w:t xml:space="preserve">there a line chart that had 13 lines, 1 for each month and 1 for a total, was created. Using plotly </w:t>
+      </w:r>
+      <w:r>
+        <w:rPr>
+          <w:rFonts w:ascii="Arial" w:eastAsia="Times New Roman" w:hAnsi="Arial" w:cs="Arial"/>
+          <w:color w:val="000000" w:themeColor="text1"/>
+          <w:sz w:val="22"/>
+          <w:szCs w:val="22"/>
+        </w:rPr>
         <w:t xml:space="preserve">it is possible to </w:t>
       </w:r>
       <w:r>
@@ -1236,17 +1335,7 @@
           <w:sz w:val="22"/>
           <w:szCs w:val="22"/>
         </w:rPr>
-        <w:t xml:space="preserve"> that made a change to </w:t>
-      </w:r>
-      <w:r>
-        <w:rPr>
-          <w:rFonts w:ascii="Arial" w:eastAsia="Times New Roman" w:hAnsi="Arial" w:cs="Arial"/>
-          <w:color w:val="000000" w:themeColor="text1"/>
-          <w:sz w:val="22"/>
-          <w:szCs w:val="22"/>
-        </w:rPr>
-        <w:lastRenderedPageBreak/>
-        <w:t>gas consumption patterns. The final visualization was a heatmap that plotted every month of every year and used darker colors to represent higher monthly consumption.</w:t>
+        <w:t xml:space="preserve"> that made a change to gas consumption patterns. The final visualization was a heatmap that plotted every month of every year and used darker colors to represent higher monthly consumption.</w:t>
       </w:r>
     </w:p>
     <w:p>
@@ -2303,6 +2392,7 @@
           <w:sz w:val="22"/>
           <w:szCs w:val="22"/>
         </w:rPr>
+        <w:lastRenderedPageBreak/>
         <w:t>After exploring the two datasets individuall</w:t>
       </w:r>
       <w:r>
@@ -2410,16 +2500,7 @@
           <w:sz w:val="22"/>
           <w:szCs w:val="22"/>
         </w:rPr>
-        <w:t xml:space="preserve"> for the merged datasets however is two stacked subplots. The </w:t>
-      </w:r>
-      <w:r>
-        <w:rPr>
-          <w:rFonts w:ascii="Arial" w:eastAsia="Times New Roman" w:hAnsi="Arial" w:cs="Arial"/>
-          <w:sz w:val="22"/>
-          <w:szCs w:val="22"/>
-        </w:rPr>
-        <w:lastRenderedPageBreak/>
-        <w:t xml:space="preserve">top plot compares </w:t>
+        <w:t xml:space="preserve"> for the merged datasets however is two stacked subplots. The top plot compares </w:t>
       </w:r>
       <w:r>
         <w:rPr>
@@ -3039,15 +3120,7 @@
           <w:sz w:val="22"/>
           <w:szCs w:val="22"/>
         </w:rPr>
-        <w:t>T</w:t>
-      </w:r>
-      <w:r>
-        <w:rPr>
-          <w:rFonts w:ascii="Arial" w:eastAsia="Times New Roman" w:hAnsi="Arial" w:cs="Arial"/>
-          <w:sz w:val="22"/>
-          <w:szCs w:val="22"/>
-        </w:rPr>
-        <w:t xml:space="preserve">o </w:t>
+        <w:t xml:space="preserve">To </w:t>
       </w:r>
       <w:r>
         <w:rPr>
@@ -3398,7 +3471,6 @@
     <w:p/>
     <w:p>
       <w:r>
-        <w:lastRenderedPageBreak/>
         <w:t>------------------------------------------------------------------------------------------------------------------</w:t>
       </w:r>
       <w:r>
@@ -4394,7 +4466,6 @@
         <w:t>Figure G.</w:t>
       </w:r>
     </w:p>
-    <w:p/>
     <w:p>
       <w:pPr>
         <w:keepNext/>
@@ -4403,7 +4474,6 @@
         <w:rPr>
           <w:noProof/>
         </w:rPr>
-        <w:lastRenderedPageBreak/>
         <w:drawing>
           <wp:inline distT="0" distB="0" distL="0" distR="0" wp14:anchorId="20C50A06" wp14:editId="7FC7178F">
             <wp:extent cx="5943600" cy="4999355"/>
@@ -4517,6 +4587,188 @@
         <w:t>Figure I.</w:t>
       </w:r>
     </w:p>
+    <w:p/>
+    <w:p/>
+    <w:p>
+      <w:pPr>
+        <w:rPr>
+          <w:rFonts w:ascii="Arial" w:eastAsia="Times New Roman" w:hAnsi="Arial" w:cs="Arial"/>
+          <w:b/>
+          <w:bCs/>
+          <w:sz w:val="22"/>
+          <w:szCs w:val="22"/>
+          <w:u w:val="single"/>
+        </w:rPr>
+      </w:pPr>
+      <w:r>
+        <w:rPr>
+          <w:rFonts w:ascii="Arial" w:eastAsia="Times New Roman" w:hAnsi="Arial" w:cs="Arial"/>
+          <w:b/>
+          <w:bCs/>
+          <w:sz w:val="22"/>
+          <w:szCs w:val="22"/>
+          <w:u w:val="single"/>
+        </w:rPr>
+        <w:t>Peer Recommendations (Erik Jensen):</w:t>
+      </w:r>
+    </w:p>
+    <w:p>
+      <w:pPr>
+        <w:numPr>
+          <w:ilvl w:val="0"/>
+          <w:numId w:val="4"/>
+        </w:numPr>
+        <w:spacing w:after="0" w:line="240" w:lineRule="auto"/>
+        <w:jc w:val="left"/>
+        <w:textAlignment w:val="baseline"/>
+        <w:rPr>
+          <w:rFonts w:ascii="Arial" w:eastAsia="Times New Roman" w:hAnsi="Arial" w:cs="Arial"/>
+          <w:color w:val="000000"/>
+          <w:sz w:val="24"/>
+          <w:szCs w:val="24"/>
+        </w:rPr>
+      </w:pPr>
+      <w:r>
+        <w:rPr>
+          <w:rFonts w:ascii="Arial" w:eastAsia="Times New Roman" w:hAnsi="Arial" w:cs="Arial"/>
+          <w:color w:val="000000"/>
+          <w:sz w:val="24"/>
+          <w:szCs w:val="24"/>
+        </w:rPr>
+        <w:t>Time issues (8 mins)</w:t>
+      </w:r>
+    </w:p>
+    <w:p>
+      <w:pPr>
+        <w:numPr>
+          <w:ilvl w:val="0"/>
+          <w:numId w:val="4"/>
+        </w:numPr>
+        <w:spacing w:after="0" w:line="240" w:lineRule="auto"/>
+        <w:jc w:val="left"/>
+        <w:textAlignment w:val="baseline"/>
+        <w:rPr>
+          <w:rFonts w:ascii="Arial" w:eastAsia="Times New Roman" w:hAnsi="Arial" w:cs="Arial"/>
+          <w:color w:val="000000"/>
+          <w:sz w:val="24"/>
+          <w:szCs w:val="24"/>
+        </w:rPr>
+      </w:pPr>
+      <w:r>
+        <w:rPr>
+          <w:rFonts w:ascii="Arial" w:eastAsia="Times New Roman" w:hAnsi="Arial" w:cs="Arial"/>
+          <w:color w:val="000000"/>
+          <w:sz w:val="24"/>
+          <w:szCs w:val="24"/>
+        </w:rPr>
+        <w:t>Why do prices and consumption change?</w:t>
+      </w:r>
+    </w:p>
+    <w:p>
+      <w:pPr>
+        <w:numPr>
+          <w:ilvl w:val="1"/>
+          <w:numId w:val="5"/>
+        </w:numPr>
+        <w:spacing w:after="0" w:line="240" w:lineRule="auto"/>
+        <w:jc w:val="left"/>
+        <w:textAlignment w:val="baseline"/>
+        <w:rPr>
+          <w:rFonts w:ascii="Arial" w:eastAsia="Times New Roman" w:hAnsi="Arial" w:cs="Arial"/>
+          <w:color w:val="000000"/>
+          <w:sz w:val="21"/>
+          <w:szCs w:val="21"/>
+        </w:rPr>
+      </w:pPr>
+      <w:r>
+        <w:rPr>
+          <w:rFonts w:ascii="Arial" w:eastAsia="Times New Roman" w:hAnsi="Arial" w:cs="Arial"/>
+          <w:color w:val="000000"/>
+          <w:sz w:val="21"/>
+          <w:szCs w:val="21"/>
+        </w:rPr>
+        <w:t>EV’s, political reasons, global events </w:t>
+      </w:r>
+    </w:p>
+    <w:p>
+      <w:pPr>
+        <w:numPr>
+          <w:ilvl w:val="0"/>
+          <w:numId w:val="4"/>
+        </w:numPr>
+        <w:spacing w:after="0" w:line="240" w:lineRule="auto"/>
+        <w:jc w:val="left"/>
+        <w:textAlignment w:val="baseline"/>
+        <w:rPr>
+          <w:rFonts w:ascii="Arial" w:eastAsia="Times New Roman" w:hAnsi="Arial" w:cs="Arial"/>
+          <w:color w:val="000000"/>
+          <w:sz w:val="24"/>
+          <w:szCs w:val="24"/>
+        </w:rPr>
+      </w:pPr>
+      <w:r>
+        <w:rPr>
+          <w:rFonts w:ascii="Arial" w:eastAsia="Times New Roman" w:hAnsi="Arial" w:cs="Arial"/>
+          <w:color w:val="000000"/>
+          <w:sz w:val="24"/>
+          <w:szCs w:val="24"/>
+        </w:rPr>
+        <w:t>Gasoline is always needed for cars, what’s the conclusion?</w:t>
+      </w:r>
+    </w:p>
+    <w:p>
+      <w:pPr>
+        <w:numPr>
+          <w:ilvl w:val="0"/>
+          <w:numId w:val="4"/>
+        </w:numPr>
+        <w:spacing w:after="0" w:line="240" w:lineRule="auto"/>
+        <w:jc w:val="left"/>
+        <w:textAlignment w:val="baseline"/>
+        <w:rPr>
+          <w:rFonts w:ascii="Arial" w:eastAsia="Times New Roman" w:hAnsi="Arial" w:cs="Arial"/>
+          <w:color w:val="000000"/>
+          <w:sz w:val="24"/>
+          <w:szCs w:val="24"/>
+        </w:rPr>
+      </w:pPr>
+      <w:r>
+        <w:rPr>
+          <w:rFonts w:ascii="Arial" w:eastAsia="Times New Roman" w:hAnsi="Arial" w:cs="Arial"/>
+          <w:color w:val="000000"/>
+          <w:sz w:val="24"/>
+          <w:szCs w:val="24"/>
+        </w:rPr>
+        <w:t>Global events are larger drivers in change of consumption than price </w:t>
+      </w:r>
+    </w:p>
+    <w:p>
+      <w:pPr>
+        <w:numPr>
+          <w:ilvl w:val="1"/>
+          <w:numId w:val="6"/>
+        </w:numPr>
+        <w:spacing w:after="0" w:line="240" w:lineRule="auto"/>
+        <w:jc w:val="left"/>
+        <w:textAlignment w:val="baseline"/>
+        <w:rPr>
+          <w:rFonts w:ascii="Arial" w:eastAsia="Times New Roman" w:hAnsi="Arial" w:cs="Arial"/>
+          <w:color w:val="000000"/>
+          <w:sz w:val="21"/>
+          <w:szCs w:val="21"/>
+        </w:rPr>
+      </w:pPr>
+      <w:r>
+        <w:rPr>
+          <w:rFonts w:ascii="Arial" w:eastAsia="Times New Roman" w:hAnsi="Arial" w:cs="Arial"/>
+          <w:color w:val="000000"/>
+          <w:sz w:val="21"/>
+          <w:szCs w:val="21"/>
+        </w:rPr>
+        <w:t>Change the conclusion to include future ideas or new questions</w:t>
+      </w:r>
+    </w:p>
+    <w:p/>
     <w:sectPr>
       <w:footerReference w:type="default" r:id="rId23"/>
       <w:pgSz w:w="12240" w:h="15840"/>
@@ -4894,6 +5146,155 @@
       </w:rPr>
     </w:lvl>
   </w:abstractNum>
+  <w:abstractNum w:abstractNumId="3" w15:restartNumberingAfterBreak="0">
+    <w:nsid w:val="753660CE"/>
+    <w:multiLevelType w:val="multilevel"/>
+    <w:tmpl w:val="2FA8A240"/>
+    <w:lvl w:ilvl="0">
+      <w:start w:val="1"/>
+      <w:numFmt w:val="bullet"/>
+      <w:lvlText w:val=""/>
+      <w:lvlJc w:val="left"/>
+      <w:pPr>
+        <w:tabs>
+          <w:tab w:val="num" w:pos="720"/>
+        </w:tabs>
+        <w:ind w:left="720" w:hanging="360"/>
+      </w:pPr>
+      <w:rPr>
+        <w:rFonts w:ascii="Symbol" w:hAnsi="Symbol" w:hint="default"/>
+        <w:sz w:val="20"/>
+      </w:rPr>
+    </w:lvl>
+    <w:lvl w:ilvl="1">
+      <w:start w:val="1"/>
+      <w:numFmt w:val="bullet"/>
+      <w:lvlText w:val="o"/>
+      <w:lvlJc w:val="left"/>
+      <w:pPr>
+        <w:tabs>
+          <w:tab w:val="num" w:pos="1440"/>
+        </w:tabs>
+        <w:ind w:left="1440" w:hanging="360"/>
+      </w:pPr>
+      <w:rPr>
+        <w:rFonts w:ascii="Courier New" w:hAnsi="Courier New" w:hint="default"/>
+        <w:sz w:val="20"/>
+      </w:rPr>
+    </w:lvl>
+    <w:lvl w:ilvl="2" w:tentative="1">
+      <w:start w:val="1"/>
+      <w:numFmt w:val="bullet"/>
+      <w:lvlText w:val=""/>
+      <w:lvlJc w:val="left"/>
+      <w:pPr>
+        <w:tabs>
+          <w:tab w:val="num" w:pos="2160"/>
+        </w:tabs>
+        <w:ind w:left="2160" w:hanging="360"/>
+      </w:pPr>
+      <w:rPr>
+        <w:rFonts w:ascii="Wingdings" w:hAnsi="Wingdings" w:hint="default"/>
+        <w:sz w:val="20"/>
+      </w:rPr>
+    </w:lvl>
+    <w:lvl w:ilvl="3" w:tentative="1">
+      <w:start w:val="1"/>
+      <w:numFmt w:val="bullet"/>
+      <w:lvlText w:val=""/>
+      <w:lvlJc w:val="left"/>
+      <w:pPr>
+        <w:tabs>
+          <w:tab w:val="num" w:pos="2880"/>
+        </w:tabs>
+        <w:ind w:left="2880" w:hanging="360"/>
+      </w:pPr>
+      <w:rPr>
+        <w:rFonts w:ascii="Wingdings" w:hAnsi="Wingdings" w:hint="default"/>
+        <w:sz w:val="20"/>
+      </w:rPr>
+    </w:lvl>
+    <w:lvl w:ilvl="4" w:tentative="1">
+      <w:start w:val="1"/>
+      <w:numFmt w:val="bullet"/>
+      <w:lvlText w:val=""/>
+      <w:lvlJc w:val="left"/>
+      <w:pPr>
+        <w:tabs>
+          <w:tab w:val="num" w:pos="3600"/>
+        </w:tabs>
+        <w:ind w:left="3600" w:hanging="360"/>
+      </w:pPr>
+      <w:rPr>
+        <w:rFonts w:ascii="Wingdings" w:hAnsi="Wingdings" w:hint="default"/>
+        <w:sz w:val="20"/>
+      </w:rPr>
+    </w:lvl>
+    <w:lvl w:ilvl="5" w:tentative="1">
+      <w:start w:val="1"/>
+      <w:numFmt w:val="bullet"/>
+      <w:lvlText w:val=""/>
+      <w:lvlJc w:val="left"/>
+      <w:pPr>
+        <w:tabs>
+          <w:tab w:val="num" w:pos="4320"/>
+        </w:tabs>
+        <w:ind w:left="4320" w:hanging="360"/>
+      </w:pPr>
+      <w:rPr>
+        <w:rFonts w:ascii="Wingdings" w:hAnsi="Wingdings" w:hint="default"/>
+        <w:sz w:val="20"/>
+      </w:rPr>
+    </w:lvl>
+    <w:lvl w:ilvl="6" w:tentative="1">
+      <w:start w:val="1"/>
+      <w:numFmt w:val="bullet"/>
+      <w:lvlText w:val=""/>
+      <w:lvlJc w:val="left"/>
+      <w:pPr>
+        <w:tabs>
+          <w:tab w:val="num" w:pos="5040"/>
+        </w:tabs>
+        <w:ind w:left="5040" w:hanging="360"/>
+      </w:pPr>
+      <w:rPr>
+        <w:rFonts w:ascii="Wingdings" w:hAnsi="Wingdings" w:hint="default"/>
+        <w:sz w:val="20"/>
+      </w:rPr>
+    </w:lvl>
+    <w:lvl w:ilvl="7" w:tentative="1">
+      <w:start w:val="1"/>
+      <w:numFmt w:val="bullet"/>
+      <w:lvlText w:val=""/>
+      <w:lvlJc w:val="left"/>
+      <w:pPr>
+        <w:tabs>
+          <w:tab w:val="num" w:pos="5760"/>
+        </w:tabs>
+        <w:ind w:left="5760" w:hanging="360"/>
+      </w:pPr>
+      <w:rPr>
+        <w:rFonts w:ascii="Wingdings" w:hAnsi="Wingdings" w:hint="default"/>
+        <w:sz w:val="20"/>
+      </w:rPr>
+    </w:lvl>
+    <w:lvl w:ilvl="8" w:tentative="1">
+      <w:start w:val="1"/>
+      <w:numFmt w:val="bullet"/>
+      <w:lvlText w:val=""/>
+      <w:lvlJc w:val="left"/>
+      <w:pPr>
+        <w:tabs>
+          <w:tab w:val="num" w:pos="6480"/>
+        </w:tabs>
+        <w:ind w:left="6480" w:hanging="360"/>
+      </w:pPr>
+      <w:rPr>
+        <w:rFonts w:ascii="Wingdings" w:hAnsi="Wingdings" w:hint="default"/>
+        <w:sz w:val="20"/>
+      </w:rPr>
+    </w:lvl>
+  </w:abstractNum>
   <w:num w:numId="1" w16cid:durableId="512573976">
     <w:abstractNumId w:val="0"/>
   </w:num>
@@ -4902,6 +5303,49 @@
   </w:num>
   <w:num w:numId="3" w16cid:durableId="1636830554">
     <w:abstractNumId w:val="2"/>
+  </w:num>
+  <w:num w:numId="4" w16cid:durableId="68961680">
+    <w:abstractNumId w:val="3"/>
+  </w:num>
+  <w:num w:numId="5" w16cid:durableId="424304022">
+    <w:abstractNumId w:val="3"/>
+    <w:lvlOverride w:ilvl="1">
+      <w:lvl w:ilvl="1">
+        <w:numFmt w:val="bullet"/>
+        <w:lvlText w:val=""/>
+        <w:lvlJc w:val="left"/>
+        <w:pPr>
+          <w:tabs>
+            <w:tab w:val="num" w:pos="1440"/>
+          </w:tabs>
+          <w:ind w:left="1440" w:hanging="360"/>
+        </w:pPr>
+        <w:rPr>
+          <w:rFonts w:ascii="Symbol" w:hAnsi="Symbol" w:hint="default"/>
+          <w:sz w:val="20"/>
+        </w:rPr>
+      </w:lvl>
+    </w:lvlOverride>
+  </w:num>
+  <w:num w:numId="6" w16cid:durableId="1025836487">
+    <w:abstractNumId w:val="3"/>
+    <w:lvlOverride w:ilvl="1">
+      <w:lvl w:ilvl="1">
+        <w:numFmt w:val="bullet"/>
+        <w:lvlText w:val=""/>
+        <w:lvlJc w:val="left"/>
+        <w:pPr>
+          <w:tabs>
+            <w:tab w:val="num" w:pos="1440"/>
+          </w:tabs>
+          <w:ind w:left="1440" w:hanging="360"/>
+        </w:pPr>
+        <w:rPr>
+          <w:rFonts w:ascii="Symbol" w:hAnsi="Symbol" w:hint="default"/>
+          <w:sz w:val="20"/>
+        </w:rPr>
+      </w:lvl>
+    </w:lvlOverride>
   </w:num>
 </w:numbering>
 </file>

</xml_diff>

<commit_message>
fixed formatting issues in Final Report
</commit_message>
<xml_diff>
--- a/FinalWrittenReport/Final Written Report.docx
+++ b/FinalWrittenReport/Final Written Report.docx
@@ -2344,7 +2344,16 @@
     <w:p>
       <w:pPr>
         <w:spacing w:after="0" w:line="240" w:lineRule="auto"/>
-        <w:jc w:val="left"/>
+        <w:rPr>
+          <w:rFonts w:ascii="Arial" w:eastAsia="Times New Roman" w:hAnsi="Arial" w:cs="Arial"/>
+          <w:sz w:val="22"/>
+          <w:szCs w:val="22"/>
+        </w:rPr>
+      </w:pPr>
+    </w:p>
+    <w:p>
+      <w:pPr>
+        <w:spacing w:after="0" w:line="240" w:lineRule="auto"/>
         <w:rPr>
           <w:rFonts w:ascii="Arial" w:eastAsia="Times New Roman" w:hAnsi="Arial" w:cs="Arial"/>
           <w:sz w:val="22"/>
@@ -2358,6 +2367,17 @@
         <w:jc w:val="left"/>
         <w:rPr>
           <w:rFonts w:ascii="Arial" w:eastAsia="Times New Roman" w:hAnsi="Arial" w:cs="Arial"/>
+          <w:sz w:val="22"/>
+          <w:szCs w:val="22"/>
+        </w:rPr>
+      </w:pPr>
+    </w:p>
+    <w:p>
+      <w:pPr>
+        <w:spacing w:after="0" w:line="240" w:lineRule="auto"/>
+        <w:jc w:val="left"/>
+        <w:rPr>
+          <w:rFonts w:ascii="Arial" w:eastAsia="Times New Roman" w:hAnsi="Arial" w:cs="Arial"/>
           <w:b/>
           <w:bCs/>
           <w:sz w:val="22"/>
@@ -2374,6 +2394,7 @@
           <w:szCs w:val="22"/>
           <w:u w:val="single"/>
         </w:rPr>
+        <w:lastRenderedPageBreak/>
         <w:t>Dataset Merge</w:t>
       </w:r>
     </w:p>
@@ -2392,7 +2413,6 @@
           <w:sz w:val="22"/>
           <w:szCs w:val="22"/>
         </w:rPr>
-        <w:lastRenderedPageBreak/>
         <w:t>After exploring the two datasets individuall</w:t>
       </w:r>
       <w:r>
@@ -3463,14 +3483,20 @@
           <w:sz w:val="22"/>
           <w:szCs w:val="22"/>
         </w:rPr>
-        <w:t xml:space="preserve"> but not all events do.</w:t>
-      </w:r>
-    </w:p>
-    <w:p/>
-    <w:p/>
-    <w:p/>
-    <w:p>
-      <w:r>
+        <w:t xml:space="preserve"> but not all events do</w:t>
+      </w:r>
+      <w:r>
+        <w:rPr>
+          <w:rFonts w:ascii="Arial" w:eastAsia="Times New Roman" w:hAnsi="Arial" w:cs="Arial"/>
+          <w:sz w:val="22"/>
+          <w:szCs w:val="22"/>
+        </w:rPr>
+        <w:t>.</w:t>
+      </w:r>
+    </w:p>
+    <w:p>
+      <w:r>
+        <w:lastRenderedPageBreak/>
         <w:t>------------------------------------------------------------------------------------------------------------------</w:t>
       </w:r>
       <w:r>
@@ -4084,6 +4110,7 @@
       </w:r>
     </w:p>
     <w:p/>
+    <w:p/>
     <w:p>
       <w:pPr>
         <w:keepNext/>
@@ -4219,6 +4246,9 @@
         <w:t>Figure C.</w:t>
       </w:r>
     </w:p>
+    <w:p/>
+    <w:p/>
+    <w:p/>
     <w:p/>
     <w:p>
       <w:pPr>
@@ -4343,6 +4373,10 @@
       </w:r>
     </w:p>
     <w:p/>
+    <w:p/>
+    <w:p/>
+    <w:p/>
+    <w:p/>
     <w:p>
       <w:pPr>
         <w:keepNext/>
@@ -4466,6 +4500,7 @@
         <w:t>Figure G.</w:t>
       </w:r>
     </w:p>
+    <w:p/>
     <w:p>
       <w:pPr>
         <w:keepNext/>
@@ -4474,6 +4509,7 @@
         <w:rPr>
           <w:noProof/>
         </w:rPr>
+        <w:lastRenderedPageBreak/>
         <w:drawing>
           <wp:inline distT="0" distB="0" distL="0" distR="0" wp14:anchorId="20C50A06" wp14:editId="7FC7178F">
             <wp:extent cx="5943600" cy="4999355"/>
@@ -4817,13 +4853,16 @@
         <w:color w:val="0E0E0E"/>
       </w:rPr>
     </w:pPr>
-    <w:r>
+  </w:p>
+  <w:p>
+    <w:pPr>
+      <w:spacing w:after="0" w:line="240" w:lineRule="auto"/>
+      <w:jc w:val="left"/>
       <w:rPr>
         <w:rFonts w:ascii="Helvetica Neue" w:eastAsia="Times New Roman" w:hAnsi="Helvetica Neue" w:cs="Times New Roman"/>
         <w:color w:val="0E0E0E"/>
       </w:rPr>
-      <w:t>*</w:t>
-    </w:r>
+    </w:pPr>
   </w:p>
 </w:ftr>
 </file>

</xml_diff>

<commit_message>
changes to Final Written Report
</commit_message>
<xml_diff>
--- a/FinalWrittenReport/Final Written Report.docx
+++ b/FinalWrittenReport/Final Written Report.docx
@@ -129,7 +129,43 @@
           <w:sz w:val="22"/>
           <w:szCs w:val="22"/>
         </w:rPr>
-        <w:t xml:space="preserve"> year Masters of Data Science Student at the University of Arizona. He has skills in Python, SQL, Linux, Data Visualizations, AI use, and AWS technologies.</w:t>
+        <w:t xml:space="preserve"> year Masters of Data Science Student at the University of Arizona. He has </w:t>
+      </w:r>
+      <w:r>
+        <w:rPr>
+          <w:rFonts w:ascii="Arial" w:eastAsia="Times New Roman" w:hAnsi="Arial" w:cs="Arial"/>
+          <w:color w:val="000000"/>
+          <w:sz w:val="22"/>
+          <w:szCs w:val="22"/>
+        </w:rPr>
+        <w:t>experience using</w:t>
+      </w:r>
+      <w:r>
+        <w:rPr>
+          <w:rFonts w:ascii="Arial" w:eastAsia="Times New Roman" w:hAnsi="Arial" w:cs="Arial"/>
+          <w:color w:val="000000"/>
+          <w:sz w:val="22"/>
+          <w:szCs w:val="22"/>
+        </w:rPr>
+        <w:t xml:space="preserve"> Python, SQL, </w:t>
+      </w:r>
+      <w:r>
+        <w:rPr>
+          <w:rFonts w:ascii="Arial" w:eastAsia="Times New Roman" w:hAnsi="Arial" w:cs="Arial"/>
+          <w:color w:val="000000"/>
+          <w:sz w:val="22"/>
+          <w:szCs w:val="22"/>
+        </w:rPr>
+        <w:t>Tableau</w:t>
+      </w:r>
+      <w:r>
+        <w:rPr>
+          <w:rFonts w:ascii="Arial" w:eastAsia="Times New Roman" w:hAnsi="Arial" w:cs="Arial"/>
+          <w:color w:val="000000"/>
+          <w:sz w:val="22"/>
+          <w:szCs w:val="22"/>
+        </w:rPr>
+        <w:t>, AI use, and AWS technologies.</w:t>
       </w:r>
     </w:p>
     <w:p>
@@ -515,7 +551,15 @@
           <w:sz w:val="22"/>
           <w:szCs w:val="22"/>
         </w:rPr>
-        <w:t xml:space="preserve">’ which will </w:t>
+        <w:t>’</w:t>
+      </w:r>
+      <w:r>
+        <w:rPr>
+          <w:rFonts w:ascii="Arial" w:eastAsia="Times New Roman" w:hAnsi="Arial" w:cs="Arial"/>
+          <w:sz w:val="22"/>
+          <w:szCs w:val="22"/>
+        </w:rPr>
+        <w:t xml:space="preserve"> which will </w:t>
       </w:r>
       <w:r>
         <w:rPr>
@@ -1095,7 +1139,23 @@
           <w:sz w:val="22"/>
           <w:szCs w:val="22"/>
         </w:rPr>
-        <w:t xml:space="preserve"> due to linearity</w:t>
+        <w:t xml:space="preserve"> due to </w:t>
+      </w:r>
+      <w:r>
+        <w:rPr>
+          <w:rFonts w:ascii="Arial" w:eastAsia="Times New Roman" w:hAnsi="Arial" w:cs="Arial"/>
+          <w:sz w:val="22"/>
+          <w:szCs w:val="22"/>
+        </w:rPr>
+        <w:t xml:space="preserve">time </w:t>
+      </w:r>
+      <w:r>
+        <w:rPr>
+          <w:rFonts w:ascii="Arial" w:eastAsia="Times New Roman" w:hAnsi="Arial" w:cs="Arial"/>
+          <w:sz w:val="22"/>
+          <w:szCs w:val="22"/>
+        </w:rPr>
+        <w:t>linearity</w:t>
       </w:r>
       <w:r>
         <w:rPr>
@@ -1262,7 +1322,25 @@
           <w:szCs w:val="22"/>
         </w:rPr>
         <w:lastRenderedPageBreak/>
-        <w:t xml:space="preserve">there a line chart that had 13 lines, 1 for each month and 1 for a total, was created. Using plotly </w:t>
+        <w:t xml:space="preserve">there a line chart that had </w:t>
+      </w:r>
+      <w:r>
+        <w:rPr>
+          <w:rFonts w:ascii="Arial" w:eastAsia="Times New Roman" w:hAnsi="Arial" w:cs="Arial"/>
+          <w:color w:val="000000" w:themeColor="text1"/>
+          <w:sz w:val="22"/>
+          <w:szCs w:val="22"/>
+        </w:rPr>
+        <w:t>12 lines, one for each month</w:t>
+      </w:r>
+      <w:r>
+        <w:rPr>
+          <w:rFonts w:ascii="Arial" w:eastAsia="Times New Roman" w:hAnsi="Arial" w:cs="Arial"/>
+          <w:color w:val="000000" w:themeColor="text1"/>
+          <w:sz w:val="22"/>
+          <w:szCs w:val="22"/>
+        </w:rPr>
+        <w:t xml:space="preserve">, was created. Using plotly </w:t>
       </w:r>
       <w:r>
         <w:rPr>
@@ -1729,6 +1807,15 @@
           <w:sz w:val="22"/>
           <w:szCs w:val="22"/>
         </w:rPr>
+        <w:t>s</w:t>
+      </w:r>
+      <w:r>
+        <w:rPr>
+          <w:rFonts w:ascii="Arial" w:eastAsia="Times New Roman" w:hAnsi="Arial" w:cs="Arial"/>
+          <w:color w:val="000000" w:themeColor="text1"/>
+          <w:sz w:val="22"/>
+          <w:szCs w:val="22"/>
+        </w:rPr>
         <w:t xml:space="preserve">. </w:t>
       </w:r>
       <w:r>
@@ -2840,7 +2927,69 @@
           <w:sz w:val="22"/>
           <w:szCs w:val="22"/>
         </w:rPr>
-        <w:t>The data is then split into 75/25 train/test sets. After that we used the LinearRegression model from sklearn.</w:t>
+        <w:t xml:space="preserve">The data is then split into 75/25 train/test sets. After that the </w:t>
+      </w:r>
+      <w:proofErr w:type="spellStart"/>
+      <w:r>
+        <w:rPr>
+          <w:rFonts w:ascii="Arial" w:eastAsia="Times New Roman" w:hAnsi="Arial" w:cs="Arial"/>
+          <w:sz w:val="22"/>
+          <w:szCs w:val="22"/>
+        </w:rPr>
+        <w:t>LinearRegression</w:t>
+      </w:r>
+      <w:proofErr w:type="spellEnd"/>
+      <w:r>
+        <w:rPr>
+          <w:rFonts w:ascii="Arial" w:eastAsia="Times New Roman" w:hAnsi="Arial" w:cs="Arial"/>
+          <w:sz w:val="22"/>
+          <w:szCs w:val="22"/>
+        </w:rPr>
+        <w:t xml:space="preserve"> model from </w:t>
+      </w:r>
+      <w:proofErr w:type="spellStart"/>
+      <w:r>
+        <w:rPr>
+          <w:rFonts w:ascii="Arial" w:eastAsia="Times New Roman" w:hAnsi="Arial" w:cs="Arial"/>
+          <w:sz w:val="22"/>
+          <w:szCs w:val="22"/>
+        </w:rPr>
+        <w:t>sklearn</w:t>
+      </w:r>
+      <w:proofErr w:type="spellEnd"/>
+      <w:r>
+        <w:rPr>
+          <w:rFonts w:ascii="Arial" w:eastAsia="Times New Roman" w:hAnsi="Arial" w:cs="Arial"/>
+          <w:sz w:val="22"/>
+          <w:szCs w:val="22"/>
+        </w:rPr>
+        <w:t xml:space="preserve"> was used predict consumption based </w:t>
+      </w:r>
+      <w:proofErr w:type="spellStart"/>
+      <w:r>
+        <w:rPr>
+          <w:rFonts w:ascii="Arial" w:eastAsia="Times New Roman" w:hAnsi="Arial" w:cs="Arial"/>
+          <w:sz w:val="22"/>
+          <w:szCs w:val="22"/>
+        </w:rPr>
+        <w:t>upo</w:t>
+      </w:r>
+      <w:proofErr w:type="spellEnd"/>
+      <w:r>
+        <w:rPr>
+          <w:rFonts w:ascii="Arial" w:eastAsia="Times New Roman" w:hAnsi="Arial" w:cs="Arial"/>
+          <w:sz w:val="22"/>
+          <w:szCs w:val="22"/>
+        </w:rPr>
+        <w:t>n price</w:t>
+      </w:r>
+      <w:r>
+        <w:rPr>
+          <w:rFonts w:ascii="Arial" w:eastAsia="Times New Roman" w:hAnsi="Arial" w:cs="Arial"/>
+          <w:sz w:val="22"/>
+          <w:szCs w:val="22"/>
+        </w:rPr>
+        <w:t>.</w:t>
       </w:r>
     </w:p>
     <w:p>

</xml_diff>

<commit_message>
changes made to Final Written Report
</commit_message>
<xml_diff>
--- a/FinalWrittenReport/Final Written Report.docx
+++ b/FinalWrittenReport/Final Written Report.docx
@@ -263,7 +263,7 @@
           <w:sz w:val="22"/>
           <w:szCs w:val="22"/>
         </w:rPr>
-        <w:t xml:space="preserve"> due to its lack of replacements, so </w:t>
+        <w:t xml:space="preserve"> due to its lack of replacements</w:t>
       </w:r>
       <w:r>
         <w:rPr>
@@ -272,7 +272,7 @@
           <w:sz w:val="22"/>
           <w:szCs w:val="22"/>
         </w:rPr>
-        <w:t>this report</w:t>
+        <w:t>.</w:t>
       </w:r>
       <w:r>
         <w:rPr>
@@ -282,24 +282,6 @@
           <w:szCs w:val="22"/>
         </w:rPr>
         <w:t xml:space="preserve"> </w:t>
-      </w:r>
-      <w:r>
-        <w:rPr>
-          <w:rFonts w:ascii="Arial" w:eastAsia="Times New Roman" w:hAnsi="Arial" w:cs="Arial"/>
-          <w:color w:val="000000"/>
-          <w:sz w:val="22"/>
-          <w:szCs w:val="22"/>
-        </w:rPr>
-        <w:t xml:space="preserve">will </w:t>
-      </w:r>
-      <w:r>
-        <w:rPr>
-          <w:rFonts w:ascii="Arial" w:eastAsia="Times New Roman" w:hAnsi="Arial" w:cs="Arial"/>
-          <w:color w:val="000000"/>
-          <w:sz w:val="22"/>
-          <w:szCs w:val="22"/>
-        </w:rPr>
-        <w:t xml:space="preserve">over time. </w:t>
       </w:r>
     </w:p>
     <w:p>
@@ -1312,7 +1294,7 @@
           <w:sz w:val="22"/>
           <w:szCs w:val="22"/>
         </w:rPr>
-        <w:t xml:space="preserve"> chart was created to more easily visualize changes from a month-to-month perspective. From </w:t>
+        <w:t xml:space="preserve"> chart was created to more easily visualize changes from a month-to-month perspective. From there a line chart that had </w:t>
       </w:r>
       <w:r>
         <w:rPr>
@@ -1321,43 +1303,34 @@
           <w:sz w:val="22"/>
           <w:szCs w:val="22"/>
         </w:rPr>
+        <w:t>12 lines, one for each month</w:t>
+      </w:r>
+      <w:r>
+        <w:rPr>
+          <w:rFonts w:ascii="Arial" w:eastAsia="Times New Roman" w:hAnsi="Arial" w:cs="Arial"/>
+          <w:color w:val="000000" w:themeColor="text1"/>
+          <w:sz w:val="22"/>
+          <w:szCs w:val="22"/>
+        </w:rPr>
+        <w:t xml:space="preserve">, was created. Using plotly </w:t>
+      </w:r>
+      <w:r>
+        <w:rPr>
+          <w:rFonts w:ascii="Arial" w:eastAsia="Times New Roman" w:hAnsi="Arial" w:cs="Arial"/>
+          <w:color w:val="000000" w:themeColor="text1"/>
+          <w:sz w:val="22"/>
+          <w:szCs w:val="22"/>
+        </w:rPr>
+        <w:t xml:space="preserve">it is possible to </w:t>
+      </w:r>
+      <w:r>
+        <w:rPr>
+          <w:rFonts w:ascii="Arial" w:eastAsia="Times New Roman" w:hAnsi="Arial" w:cs="Arial"/>
+          <w:color w:val="000000" w:themeColor="text1"/>
+          <w:sz w:val="22"/>
+          <w:szCs w:val="22"/>
+        </w:rPr>
         <w:lastRenderedPageBreak/>
-        <w:t xml:space="preserve">there a line chart that had </w:t>
-      </w:r>
-      <w:r>
-        <w:rPr>
-          <w:rFonts w:ascii="Arial" w:eastAsia="Times New Roman" w:hAnsi="Arial" w:cs="Arial"/>
-          <w:color w:val="000000" w:themeColor="text1"/>
-          <w:sz w:val="22"/>
-          <w:szCs w:val="22"/>
-        </w:rPr>
-        <w:t>12 lines, one for each month</w:t>
-      </w:r>
-      <w:r>
-        <w:rPr>
-          <w:rFonts w:ascii="Arial" w:eastAsia="Times New Roman" w:hAnsi="Arial" w:cs="Arial"/>
-          <w:color w:val="000000" w:themeColor="text1"/>
-          <w:sz w:val="22"/>
-          <w:szCs w:val="22"/>
-        </w:rPr>
-        <w:t xml:space="preserve">, was created. Using plotly </w:t>
-      </w:r>
-      <w:r>
-        <w:rPr>
-          <w:rFonts w:ascii="Arial" w:eastAsia="Times New Roman" w:hAnsi="Arial" w:cs="Arial"/>
-          <w:color w:val="000000" w:themeColor="text1"/>
-          <w:sz w:val="22"/>
-          <w:szCs w:val="22"/>
-        </w:rPr>
-        <w:t xml:space="preserve">it is possible to </w:t>
-      </w:r>
-      <w:r>
-        <w:rPr>
-          <w:rFonts w:ascii="Arial" w:eastAsia="Times New Roman" w:hAnsi="Arial" w:cs="Arial"/>
-          <w:color w:val="000000" w:themeColor="text1"/>
-          <w:sz w:val="22"/>
-          <w:szCs w:val="22"/>
-        </w:rPr>
         <w:t>choose which months to view to make it easier to read. Next, with the help of ChatGPT</w:t>
       </w:r>
       <w:r>
@@ -2481,25 +2454,25 @@
           <w:szCs w:val="22"/>
           <w:u w:val="single"/>
         </w:rPr>
+        <w:t>Dataset Merge</w:t>
+      </w:r>
+    </w:p>
+    <w:p>
+      <w:pPr>
+        <w:spacing w:after="0" w:line="240" w:lineRule="auto"/>
+        <w:rPr>
+          <w:rFonts w:ascii="Arial" w:eastAsia="Times New Roman" w:hAnsi="Arial" w:cs="Arial"/>
+          <w:sz w:val="22"/>
+          <w:szCs w:val="22"/>
+        </w:rPr>
+      </w:pPr>
+      <w:r>
+        <w:rPr>
+          <w:rFonts w:ascii="Arial" w:eastAsia="Times New Roman" w:hAnsi="Arial" w:cs="Arial"/>
+          <w:sz w:val="22"/>
+          <w:szCs w:val="22"/>
+        </w:rPr>
         <w:lastRenderedPageBreak/>
-        <w:t>Dataset Merge</w:t>
-      </w:r>
-    </w:p>
-    <w:p>
-      <w:pPr>
-        <w:spacing w:after="0" w:line="240" w:lineRule="auto"/>
-        <w:rPr>
-          <w:rFonts w:ascii="Arial" w:eastAsia="Times New Roman" w:hAnsi="Arial" w:cs="Arial"/>
-          <w:sz w:val="22"/>
-          <w:szCs w:val="22"/>
-        </w:rPr>
-      </w:pPr>
-      <w:r>
-        <w:rPr>
-          <w:rFonts w:ascii="Arial" w:eastAsia="Times New Roman" w:hAnsi="Arial" w:cs="Arial"/>
-          <w:sz w:val="22"/>
-          <w:szCs w:val="22"/>
-        </w:rPr>
         <w:t>After exploring the two datasets individuall</w:t>
       </w:r>
       <w:r>
@@ -2963,25 +2936,7 @@
           <w:sz w:val="22"/>
           <w:szCs w:val="22"/>
         </w:rPr>
-        <w:t xml:space="preserve"> was used predict consumption based </w:t>
-      </w:r>
-      <w:proofErr w:type="spellStart"/>
-      <w:r>
-        <w:rPr>
-          <w:rFonts w:ascii="Arial" w:eastAsia="Times New Roman" w:hAnsi="Arial" w:cs="Arial"/>
-          <w:sz w:val="22"/>
-          <w:szCs w:val="22"/>
-        </w:rPr>
-        <w:t>upo</w:t>
-      </w:r>
-      <w:proofErr w:type="spellEnd"/>
-      <w:r>
-        <w:rPr>
-          <w:rFonts w:ascii="Arial" w:eastAsia="Times New Roman" w:hAnsi="Arial" w:cs="Arial"/>
-          <w:sz w:val="22"/>
-          <w:szCs w:val="22"/>
-        </w:rPr>
-        <w:t>n price</w:t>
+        <w:t xml:space="preserve"> was used predict consumption based upon price</w:t>
       </w:r>
       <w:r>
         <w:rPr>

</xml_diff>